<commit_message>
update cv to include current projects
</commit_message>
<xml_diff>
--- a/index/cv.docx
+++ b/index/cv.docx
@@ -192,12 +192,12 @@
                         <a:effectLst/>
                         <a:extLst>
                           <a:ext uri="{909E8E84-426E-40dd-AFC4-6F175D3DCCD1}">
-                            <a14:hiddenFill xmlns="" xmlns:o="urn:schemas-microsoft-com:office:office" xmlns:v="urn:schemas-microsoft-com:vml" xmlns:w10="urn:schemas-microsoft-com:office:word" xmlns:w="http://schemas.openxmlformats.org/wordprocessingml/2006/main" xmlns:a14="http://schemas.microsoft.com/office/drawing/2010/main">
+                            <a14:hiddenFill xmlns:a14="http://schemas.microsoft.com/office/drawing/2010/main" xmlns:w="http://schemas.openxmlformats.org/wordprocessingml/2006/main" xmlns:w10="urn:schemas-microsoft-com:office:word" xmlns:v="urn:schemas-microsoft-com:vml" xmlns:o="urn:schemas-microsoft-com:office:office" xmlns="">
                               <a:noFill/>
                             </a14:hiddenFill>
                           </a:ext>
                           <a:ext uri="{AF507438-7753-43e0-B8FC-AC1667EBCBE1}">
-                            <a14:hiddenEffects xmlns="" xmlns:o="urn:schemas-microsoft-com:office:office" xmlns:v="urn:schemas-microsoft-com:vml" xmlns:w10="urn:schemas-microsoft-com:office:word" xmlns:w="http://schemas.openxmlformats.org/wordprocessingml/2006/main" xmlns:a14="http://schemas.microsoft.com/office/drawing/2010/main">
+                            <a14:hiddenEffects xmlns:a14="http://schemas.microsoft.com/office/drawing/2010/main" xmlns:w="http://schemas.openxmlformats.org/wordprocessingml/2006/main" xmlns:w10="urn:schemas-microsoft-com:office:word" xmlns:v="urn:schemas-microsoft-com:vml" xmlns:o="urn:schemas-microsoft-com:office:office" xmlns="">
                               <a:effectLst>
                                 <a:outerShdw blurRad="40000" dist="20000" dir="5400000" rotWithShape="0">
                                   <a:srgbClr val="000000">
@@ -633,12 +633,12 @@
                         <a:effectLst/>
                         <a:extLst>
                           <a:ext uri="{909E8E84-426E-40dd-AFC4-6F175D3DCCD1}">
-                            <a14:hiddenFill xmlns="" xmlns:o="urn:schemas-microsoft-com:office:office" xmlns:v="urn:schemas-microsoft-com:vml" xmlns:w10="urn:schemas-microsoft-com:office:word" xmlns:w="http://schemas.openxmlformats.org/wordprocessingml/2006/main" xmlns:a14="http://schemas.microsoft.com/office/drawing/2010/main">
+                            <a14:hiddenFill xmlns:a14="http://schemas.microsoft.com/office/drawing/2010/main" xmlns:w="http://schemas.openxmlformats.org/wordprocessingml/2006/main" xmlns:w10="urn:schemas-microsoft-com:office:word" xmlns:v="urn:schemas-microsoft-com:vml" xmlns:o="urn:schemas-microsoft-com:office:office" xmlns="">
                               <a:noFill/>
                             </a14:hiddenFill>
                           </a:ext>
                           <a:ext uri="{AF507438-7753-43e0-B8FC-AC1667EBCBE1}">
-                            <a14:hiddenEffects xmlns="" xmlns:o="urn:schemas-microsoft-com:office:office" xmlns:v="urn:schemas-microsoft-com:vml" xmlns:w10="urn:schemas-microsoft-com:office:word" xmlns:w="http://schemas.openxmlformats.org/wordprocessingml/2006/main" xmlns:a14="http://schemas.microsoft.com/office/drawing/2010/main">
+                            <a14:hiddenEffects xmlns:a14="http://schemas.microsoft.com/office/drawing/2010/main" xmlns:w="http://schemas.openxmlformats.org/wordprocessingml/2006/main" xmlns:w10="urn:schemas-microsoft-com:office:word" xmlns:v="urn:schemas-microsoft-com:vml" xmlns:o="urn:schemas-microsoft-com:office:office" xmlns="">
                               <a:effectLst>
                                 <a:outerShdw blurRad="40000" dist="20000" dir="5400000" rotWithShape="0">
                                   <a:srgbClr val="000000">
@@ -836,12 +836,12 @@
                         <a:effectLst/>
                         <a:extLst>
                           <a:ext uri="{909E8E84-426E-40dd-AFC4-6F175D3DCCD1}">
-                            <a14:hiddenFill xmlns="" xmlns:o="urn:schemas-microsoft-com:office:office" xmlns:v="urn:schemas-microsoft-com:vml" xmlns:w10="urn:schemas-microsoft-com:office:word" xmlns:w="http://schemas.openxmlformats.org/wordprocessingml/2006/main" xmlns:a14="http://schemas.microsoft.com/office/drawing/2010/main">
+                            <a14:hiddenFill xmlns:a14="http://schemas.microsoft.com/office/drawing/2010/main" xmlns:w="http://schemas.openxmlformats.org/wordprocessingml/2006/main" xmlns:w10="urn:schemas-microsoft-com:office:word" xmlns:v="urn:schemas-microsoft-com:vml" xmlns:o="urn:schemas-microsoft-com:office:office" xmlns="">
                               <a:noFill/>
                             </a14:hiddenFill>
                           </a:ext>
                           <a:ext uri="{AF507438-7753-43e0-B8FC-AC1667EBCBE1}">
-                            <a14:hiddenEffects xmlns="" xmlns:o="urn:schemas-microsoft-com:office:office" xmlns:v="urn:schemas-microsoft-com:vml" xmlns:w10="urn:schemas-microsoft-com:office:word" xmlns:w="http://schemas.openxmlformats.org/wordprocessingml/2006/main" xmlns:a14="http://schemas.microsoft.com/office/drawing/2010/main">
+                            <a14:hiddenEffects xmlns:a14="http://schemas.microsoft.com/office/drawing/2010/main" xmlns:w="http://schemas.openxmlformats.org/wordprocessingml/2006/main" xmlns:w10="urn:schemas-microsoft-com:office:word" xmlns:v="urn:schemas-microsoft-com:vml" xmlns:o="urn:schemas-microsoft-com:office:office" xmlns="">
                               <a:effectLst>
                                 <a:outerShdw blurRad="40000" dist="20000" dir="5400000" rotWithShape="0">
                                   <a:srgbClr val="000000">
@@ -915,79 +915,7 @@
           <w:sz w:val="20"/>
           <w:szCs w:val="20"/>
         </w:rPr>
-        <w:t xml:space="preserve">, </w:t>
-      </w:r>
-      <w:proofErr w:type="spellStart"/>
-      <w:r>
-        <w:rPr>
-          <w:kern w:val="0"/>
-          <w:sz w:val="20"/>
-          <w:szCs w:val="20"/>
-        </w:rPr>
-        <w:t>Rubaiat</w:t>
-      </w:r>
-      <w:proofErr w:type="spellEnd"/>
-      <w:r>
-        <w:rPr>
-          <w:kern w:val="0"/>
-          <w:sz w:val="20"/>
-          <w:szCs w:val="20"/>
-        </w:rPr>
-        <w:t xml:space="preserve"> Habib </w:t>
-      </w:r>
-      <w:proofErr w:type="spellStart"/>
-      <w:r>
-        <w:rPr>
-          <w:kern w:val="0"/>
-          <w:sz w:val="20"/>
-          <w:szCs w:val="20"/>
-        </w:rPr>
-        <w:t>Kazi</w:t>
-      </w:r>
-      <w:proofErr w:type="spellEnd"/>
-      <w:r>
-        <w:rPr>
-          <w:kern w:val="0"/>
-          <w:sz w:val="20"/>
-          <w:szCs w:val="20"/>
-        </w:rPr>
-        <w:t xml:space="preserve">, </w:t>
-      </w:r>
-      <w:proofErr w:type="spellStart"/>
-      <w:r>
-        <w:rPr>
-          <w:kern w:val="0"/>
-          <w:sz w:val="20"/>
-          <w:szCs w:val="20"/>
-        </w:rPr>
-        <w:t>Tovi</w:t>
-      </w:r>
-      <w:proofErr w:type="spellEnd"/>
-      <w:r>
-        <w:rPr>
-          <w:kern w:val="0"/>
-          <w:sz w:val="20"/>
-          <w:szCs w:val="20"/>
-        </w:rPr>
-        <w:t xml:space="preserve"> Grossman, Li-Yi Wei, Jos </w:t>
-      </w:r>
-      <w:proofErr w:type="spellStart"/>
-      <w:r>
-        <w:rPr>
-          <w:kern w:val="0"/>
-          <w:sz w:val="20"/>
-          <w:szCs w:val="20"/>
-        </w:rPr>
-        <w:t>Stam</w:t>
-      </w:r>
-      <w:proofErr w:type="spellEnd"/>
-      <w:r>
-        <w:rPr>
-          <w:kern w:val="0"/>
-          <w:sz w:val="20"/>
-          <w:szCs w:val="20"/>
-        </w:rPr>
-        <w:t xml:space="preserve">, George Fitzmaurice. </w:t>
+        <w:t xml:space="preserve">, Rubaiat Habib Kazi, Tovi Grossman, Li-Yi Wei, Jos Stam, George Fitzmaurice. </w:t>
       </w:r>
       <w:r>
         <w:rPr>
@@ -1070,54 +998,8 @@
           <w:sz w:val="20"/>
           <w:szCs w:val="20"/>
         </w:rPr>
-        <w:t xml:space="preserve"> </w:t>
-      </w:r>
-      <w:proofErr w:type="spellStart"/>
-      <w:r>
-        <w:rPr>
-          <w:kern w:val="0"/>
-          <w:sz w:val="20"/>
-          <w:szCs w:val="20"/>
-        </w:rPr>
-        <w:t>Takaaki</w:t>
-      </w:r>
-      <w:proofErr w:type="spellEnd"/>
-      <w:r>
-        <w:rPr>
-          <w:kern w:val="0"/>
-          <w:sz w:val="20"/>
-          <w:szCs w:val="20"/>
-        </w:rPr>
-        <w:t xml:space="preserve"> </w:t>
-      </w:r>
-      <w:proofErr w:type="spellStart"/>
-      <w:r>
-        <w:rPr>
-          <w:kern w:val="0"/>
-          <w:sz w:val="20"/>
-          <w:szCs w:val="20"/>
-        </w:rPr>
-        <w:t>Shiratori</w:t>
-      </w:r>
-      <w:proofErr w:type="spellEnd"/>
-      <w:r>
-        <w:rPr>
-          <w:kern w:val="0"/>
-          <w:sz w:val="20"/>
-          <w:szCs w:val="20"/>
-        </w:rPr>
-        <w:t xml:space="preserve">, and Koji </w:t>
-      </w:r>
-      <w:proofErr w:type="spellStart"/>
-      <w:r>
-        <w:rPr>
-          <w:kern w:val="0"/>
-          <w:sz w:val="20"/>
-          <w:szCs w:val="20"/>
-        </w:rPr>
-        <w:t>Yatani</w:t>
-      </w:r>
-      <w:proofErr w:type="spellEnd"/>
+        <w:t xml:space="preserve"> Takaaki Shiratori, and Koji Yatani</w:t>
+      </w:r>
       <w:r>
         <w:rPr>
           <w:kern w:val="0"/>
@@ -1385,12 +1267,12 @@
                         <a:effectLst/>
                         <a:extLst>
                           <a:ext uri="{909E8E84-426E-40dd-AFC4-6F175D3DCCD1}">
-                            <a14:hiddenFill xmlns="" xmlns:o="urn:schemas-microsoft-com:office:office" xmlns:v="urn:schemas-microsoft-com:vml" xmlns:w10="urn:schemas-microsoft-com:office:word" xmlns:w="http://schemas.openxmlformats.org/wordprocessingml/2006/main" xmlns:a14="http://schemas.microsoft.com/office/drawing/2010/main">
+                            <a14:hiddenFill xmlns:a14="http://schemas.microsoft.com/office/drawing/2010/main" xmlns:w="http://schemas.openxmlformats.org/wordprocessingml/2006/main" xmlns:w10="urn:schemas-microsoft-com:office:word" xmlns:v="urn:schemas-microsoft-com:vml" xmlns:o="urn:schemas-microsoft-com:office:office" xmlns="">
                               <a:noFill/>
                             </a14:hiddenFill>
                           </a:ext>
                           <a:ext uri="{AF507438-7753-43e0-B8FC-AC1667EBCBE1}">
-                            <a14:hiddenEffects xmlns="" xmlns:o="urn:schemas-microsoft-com:office:office" xmlns:v="urn:schemas-microsoft-com:vml" xmlns:w10="urn:schemas-microsoft-com:office:word" xmlns:w="http://schemas.openxmlformats.org/wordprocessingml/2006/main" xmlns:a14="http://schemas.microsoft.com/office/drawing/2010/main">
+                            <a14:hiddenEffects xmlns:a14="http://schemas.microsoft.com/office/drawing/2010/main" xmlns:w="http://schemas.openxmlformats.org/wordprocessingml/2006/main" xmlns:w10="urn:schemas-microsoft-com:office:word" xmlns:v="urn:schemas-microsoft-com:vml" xmlns:o="urn:schemas-microsoft-com:office:office" xmlns="">
                               <a:effectLst>
                                 <a:outerShdw blurRad="40000" dist="20000" dir="5400000" rotWithShape="0">
                                   <a:srgbClr val="000000">
@@ -1463,7 +1345,7 @@
           <w:sz w:val="22"/>
           <w:szCs w:val="22"/>
         </w:rPr>
-        <w:t>Energy-Brushes: Interactive Tools for Illustrating Stylized</w:t>
+        <w:t xml:space="preserve">Autocomplete VR painting                                             </w:t>
       </w:r>
       <w:r>
         <w:rPr>
@@ -1472,24 +1354,6 @@
           <w:sz w:val="22"/>
           <w:szCs w:val="22"/>
         </w:rPr>
-        <w:t xml:space="preserve"> </w:t>
-      </w:r>
-      <w:r>
-        <w:rPr>
-          <w:b/>
-          <w:kern w:val="0"/>
-          <w:sz w:val="22"/>
-          <w:szCs w:val="22"/>
-        </w:rPr>
-        <w:t>Elemental Dynamics</w:t>
-      </w:r>
-      <w:r>
-        <w:rPr>
-          <w:b/>
-          <w:kern w:val="0"/>
-          <w:sz w:val="22"/>
-          <w:szCs w:val="22"/>
-        </w:rPr>
         <w:t xml:space="preserve">           </w:t>
       </w:r>
       <w:r>
@@ -1499,7 +1363,7 @@
           <w:sz w:val="20"/>
           <w:szCs w:val="20"/>
         </w:rPr>
-        <w:t>2016.01</w:t>
+        <w:t>2016.07</w:t>
       </w:r>
       <w:r>
         <w:rPr>
@@ -1517,7 +1381,7 @@
           <w:sz w:val="20"/>
           <w:szCs w:val="20"/>
         </w:rPr>
-        <w:t>2016.04</w:t>
+        <w:t>present</w:t>
       </w:r>
     </w:p>
     <w:p>
@@ -1541,113 +1405,369 @@
           <w:sz w:val="20"/>
           <w:szCs w:val="20"/>
         </w:rPr>
-        <w:t>A</w:t>
-      </w:r>
-      <w:r>
-        <w:rPr>
-          <w:i/>
-          <w:kern w:val="0"/>
-          <w:sz w:val="20"/>
-          <w:szCs w:val="20"/>
-        </w:rPr>
-        <w:t>ccept</w:t>
-      </w:r>
-      <w:r>
-        <w:rPr>
-          <w:i/>
-          <w:kern w:val="0"/>
-          <w:sz w:val="20"/>
-          <w:szCs w:val="20"/>
-        </w:rPr>
-        <w:t>ed</w:t>
-      </w:r>
-      <w:r>
-        <w:rPr>
-          <w:i/>
-          <w:kern w:val="0"/>
-          <w:sz w:val="20"/>
-          <w:szCs w:val="20"/>
-        </w:rPr>
-        <w:t xml:space="preserve"> by UIST 2016</w:t>
+        <w:t>My current project in Adobe internship</w:t>
+      </w:r>
+    </w:p>
+    <w:p>
+      <w:pPr>
+        <w:autoSpaceDE w:val="0"/>
+        <w:autoSpaceDN w:val="0"/>
+        <w:adjustRightInd w:val="0"/>
+        <w:spacing w:after="240" w:line="280" w:lineRule="atLeast"/>
+        <w:jc w:val="left"/>
+        <w:rPr>
+          <w:kern w:val="0"/>
+          <w:sz w:val="20"/>
+          <w:szCs w:val="20"/>
+        </w:rPr>
+      </w:pPr>
+      <w:r>
+        <w:rPr>
+          <w:kern w:val="0"/>
+          <w:sz w:val="20"/>
+          <w:szCs w:val="20"/>
+        </w:rPr>
+        <w:t>The goal is to handle differ</w:t>
+      </w:r>
+      <w:r>
+        <w:rPr>
+          <w:kern w:val="0"/>
+          <w:sz w:val="20"/>
+          <w:szCs w:val="20"/>
+        </w:rPr>
+        <w:t>ent types of repetitions in VR painting, including the detail decorative strokes (e.g. autocomplete fish scales), the surface strokes (e.g. filling/smooth</w:t>
+      </w:r>
+      <w:r>
+        <w:rPr>
+          <w:kern w:val="0"/>
+          <w:sz w:val="20"/>
+          <w:szCs w:val="20"/>
+        </w:rPr>
+        <w:t>ing surfaces), and even higher-</w:t>
+      </w:r>
+      <w:r>
+        <w:rPr>
+          <w:kern w:val="0"/>
+          <w:sz w:val="20"/>
+          <w:szCs w:val="20"/>
+        </w:rPr>
+        <w:t>level scaffold strokes (e.g. smart modeling), in a simple and general framework.</w:t>
+      </w:r>
+    </w:p>
+    <w:p>
+      <w:pPr>
+        <w:autoSpaceDE w:val="0"/>
+        <w:autoSpaceDN w:val="0"/>
+        <w:adjustRightInd w:val="0"/>
+        <w:jc w:val="left"/>
+        <w:rPr>
+          <w:b/>
+          <w:kern w:val="0"/>
+          <w:sz w:val="20"/>
+          <w:szCs w:val="20"/>
+        </w:rPr>
+      </w:pPr>
+      <w:r>
+        <w:rPr>
+          <w:b/>
+          <w:kern w:val="0"/>
+          <w:sz w:val="22"/>
+          <w:szCs w:val="22"/>
+        </w:rPr>
+        <w:t xml:space="preserve">Autocomplete </w:t>
+      </w:r>
+      <w:r>
+        <w:rPr>
+          <w:b/>
+          <w:kern w:val="0"/>
+          <w:sz w:val="22"/>
+          <w:szCs w:val="22"/>
+        </w:rPr>
+        <w:t>Digital Sculpting</w:t>
+      </w:r>
+      <w:r>
+        <w:rPr>
+          <w:b/>
+          <w:kern w:val="0"/>
+          <w:sz w:val="22"/>
+          <w:szCs w:val="22"/>
+        </w:rPr>
+        <w:t xml:space="preserve">                                             </w:t>
+      </w:r>
+      <w:r>
+        <w:rPr>
+          <w:b/>
+          <w:kern w:val="0"/>
+          <w:sz w:val="22"/>
+          <w:szCs w:val="22"/>
+        </w:rPr>
+        <w:t xml:space="preserve">       </w:t>
+      </w:r>
+      <w:r>
+        <w:rPr>
+          <w:b/>
+          <w:kern w:val="0"/>
+          <w:sz w:val="20"/>
+          <w:szCs w:val="20"/>
+        </w:rPr>
+        <w:t>2016.0</w:t>
+      </w:r>
+      <w:r>
+        <w:rPr>
+          <w:b/>
+          <w:kern w:val="0"/>
+          <w:sz w:val="20"/>
+          <w:szCs w:val="20"/>
+        </w:rPr>
+        <w:t>6</w:t>
+      </w:r>
+      <w:r>
+        <w:rPr>
+          <w:rFonts w:hint="eastAsia"/>
+          <w:b/>
+          <w:sz w:val="20"/>
+          <w:szCs w:val="20"/>
+        </w:rPr>
+        <w:t>－</w:t>
+      </w:r>
+      <w:r>
+        <w:rPr>
+          <w:b/>
+          <w:kern w:val="0"/>
+          <w:sz w:val="20"/>
+          <w:szCs w:val="20"/>
+        </w:rPr>
+        <w:t>present</w:t>
+      </w:r>
+    </w:p>
+    <w:p>
+      <w:pPr>
+        <w:autoSpaceDE w:val="0"/>
+        <w:autoSpaceDN w:val="0"/>
+        <w:adjustRightInd w:val="0"/>
+        <w:spacing w:after="240" w:line="280" w:lineRule="atLeast"/>
+        <w:jc w:val="left"/>
+        <w:rPr>
+          <w:kern w:val="0"/>
+          <w:sz w:val="20"/>
+          <w:szCs w:val="20"/>
+        </w:rPr>
+      </w:pPr>
+      <w:r>
+        <w:rPr>
+          <w:kern w:val="0"/>
+          <w:sz w:val="20"/>
+          <w:szCs w:val="20"/>
+        </w:rPr>
+        <w:t xml:space="preserve">We </w:t>
+      </w:r>
+      <w:r>
+        <w:rPr>
+          <w:kern w:val="0"/>
+          <w:sz w:val="20"/>
+          <w:szCs w:val="20"/>
+        </w:rPr>
+        <w:t>are designing</w:t>
+      </w:r>
+      <w:r>
+        <w:rPr>
+          <w:kern w:val="0"/>
+          <w:sz w:val="20"/>
+          <w:szCs w:val="20"/>
+        </w:rPr>
+        <w:t xml:space="preserve"> an interactive </w:t>
+      </w:r>
+      <w:r>
+        <w:rPr>
+          <w:kern w:val="0"/>
+          <w:sz w:val="20"/>
+          <w:szCs w:val="20"/>
+        </w:rPr>
+        <w:t>digital sculpting</w:t>
+      </w:r>
+      <w:r>
+        <w:rPr>
+          <w:kern w:val="0"/>
+          <w:sz w:val="20"/>
+          <w:szCs w:val="20"/>
+        </w:rPr>
+        <w:t xml:space="preserve"> system that analyzes what users have done in the past and predicts what they mi</w:t>
+      </w:r>
+      <w:r>
+        <w:rPr>
+          <w:kern w:val="0"/>
+          <w:sz w:val="20"/>
+          <w:szCs w:val="20"/>
+        </w:rPr>
+        <w:t>ght or should do in the future.</w:t>
+      </w:r>
+    </w:p>
+    <w:p>
+      <w:pPr>
+        <w:autoSpaceDE w:val="0"/>
+        <w:autoSpaceDN w:val="0"/>
+        <w:adjustRightInd w:val="0"/>
+        <w:jc w:val="left"/>
+        <w:rPr>
+          <w:b/>
+          <w:kern w:val="0"/>
+          <w:sz w:val="20"/>
+          <w:szCs w:val="20"/>
+        </w:rPr>
+      </w:pPr>
+      <w:r>
+        <w:rPr>
+          <w:b/>
+          <w:kern w:val="0"/>
+          <w:sz w:val="22"/>
+          <w:szCs w:val="22"/>
+        </w:rPr>
+        <w:t>Video to Sente</w:t>
+      </w:r>
+      <w:r>
+        <w:rPr>
+          <w:b/>
+          <w:kern w:val="0"/>
+          <w:sz w:val="22"/>
+          <w:szCs w:val="22"/>
+        </w:rPr>
+        <w:t>nce Synthesis via LSTM</w:t>
+      </w:r>
+      <w:r>
+        <w:rPr>
+          <w:b/>
+          <w:kern w:val="0"/>
+          <w:sz w:val="22"/>
+          <w:szCs w:val="22"/>
+        </w:rPr>
+        <w:t xml:space="preserve">                                              </w:t>
+      </w:r>
+      <w:r>
+        <w:rPr>
+          <w:b/>
+          <w:kern w:val="0"/>
+          <w:sz w:val="20"/>
+          <w:szCs w:val="20"/>
+        </w:rPr>
+        <w:t>2016.0</w:t>
+      </w:r>
+      <w:r>
+        <w:rPr>
+          <w:b/>
+          <w:kern w:val="0"/>
+          <w:sz w:val="20"/>
+          <w:szCs w:val="20"/>
+        </w:rPr>
+        <w:t>7</w:t>
+      </w:r>
+      <w:r>
+        <w:rPr>
+          <w:rFonts w:hint="eastAsia"/>
+          <w:b/>
+          <w:sz w:val="20"/>
+          <w:szCs w:val="20"/>
+        </w:rPr>
+        <w:t>－</w:t>
+      </w:r>
+      <w:r>
+        <w:rPr>
+          <w:b/>
+          <w:kern w:val="0"/>
+          <w:sz w:val="20"/>
+          <w:szCs w:val="20"/>
+        </w:rPr>
+        <w:t>present</w:t>
+      </w:r>
+    </w:p>
+    <w:p>
+      <w:pPr>
+        <w:autoSpaceDE w:val="0"/>
+        <w:autoSpaceDN w:val="0"/>
+        <w:adjustRightInd w:val="0"/>
+        <w:spacing w:after="240" w:line="280" w:lineRule="atLeast"/>
+        <w:jc w:val="left"/>
+        <w:rPr>
+          <w:kern w:val="0"/>
+          <w:sz w:val="20"/>
+          <w:szCs w:val="20"/>
+        </w:rPr>
+      </w:pPr>
+      <w:r>
+        <w:rPr>
+          <w:kern w:val="0"/>
+          <w:sz w:val="20"/>
+          <w:szCs w:val="20"/>
+        </w:rPr>
+        <w:t xml:space="preserve">We </w:t>
+      </w:r>
+      <w:r>
+        <w:rPr>
+          <w:kern w:val="0"/>
+          <w:sz w:val="20"/>
+          <w:szCs w:val="20"/>
+        </w:rPr>
+        <w:t>are designing a new architecture of neural network to synthesize sentence from short video input.</w:t>
       </w:r>
       <w:bookmarkStart w:id="0" w:name="_GoBack"/>
       <w:bookmarkEnd w:id="0"/>
     </w:p>
     <w:p>
       <w:pPr>
-        <w:widowControl/>
+        <w:autoSpaceDE w:val="0"/>
+        <w:autoSpaceDN w:val="0"/>
+        <w:adjustRightInd w:val="0"/>
         <w:jc w:val="left"/>
         <w:rPr>
-          <w:kern w:val="0"/>
-          <w:sz w:val="20"/>
-          <w:szCs w:val="20"/>
-        </w:rPr>
-      </w:pPr>
-      <w:r>
-        <w:rPr>
-          <w:kern w:val="0"/>
-          <w:sz w:val="20"/>
-          <w:szCs w:val="20"/>
-        </w:rPr>
-        <w:t>We present</w:t>
-      </w:r>
-      <w:r>
-        <w:rPr>
-          <w:kern w:val="0"/>
-          <w:sz w:val="20"/>
-          <w:szCs w:val="20"/>
-        </w:rPr>
-        <w:t xml:space="preserve"> a new animation framework and interactive system that enables artists to design elemental dynamics by sketching the underlying forces with energy brushes to animate drawings and textures.</w:t>
-      </w:r>
-    </w:p>
-    <w:p>
-      <w:pPr>
-        <w:pStyle w:val="p0"/>
-        <w:spacing w:beforeLines="50" w:before="156"/>
-        <w:ind w:right="-1"/>
-        <w:jc w:val="left"/>
-        <w:rPr>
-          <w:sz w:val="20"/>
-          <w:szCs w:val="20"/>
-        </w:rPr>
-      </w:pPr>
-      <w:r>
-        <w:rPr>
-          <w:b/>
+          <w:b/>
+          <w:kern w:val="0"/>
+          <w:sz w:val="20"/>
+          <w:szCs w:val="20"/>
+        </w:rPr>
+      </w:pPr>
+      <w:r>
+        <w:rPr>
+          <w:b/>
+          <w:kern w:val="0"/>
           <w:sz w:val="22"/>
           <w:szCs w:val="22"/>
         </w:rPr>
-        <w:t>Autocomplete Hand-drawn Animations</w:t>
-      </w:r>
-      <w:r>
-        <w:rPr>
-          <w:sz w:val="20"/>
-          <w:szCs w:val="20"/>
-        </w:rPr>
-        <w:t xml:space="preserve">                               </w:t>
-      </w:r>
-      <w:r>
-        <w:rPr>
-          <w:sz w:val="20"/>
-          <w:szCs w:val="20"/>
-        </w:rPr>
-        <w:t xml:space="preserve">                 </w:t>
-      </w:r>
-      <w:r>
-        <w:rPr>
-          <w:sz w:val="20"/>
-          <w:szCs w:val="20"/>
-        </w:rPr>
-        <w:t xml:space="preserve">  </w:t>
-      </w:r>
-      <w:r>
-        <w:rPr>
-          <w:rFonts w:hint="eastAsia"/>
-          <w:b/>
-          <w:sz w:val="20"/>
-          <w:szCs w:val="20"/>
-        </w:rPr>
-        <w:t>2014.12</w:t>
+        <w:t>Energy-Brushes: Interactive Tools for Illustrating Stylized</w:t>
+      </w:r>
+      <w:r>
+        <w:rPr>
+          <w:b/>
+          <w:kern w:val="0"/>
+          <w:sz w:val="22"/>
+          <w:szCs w:val="22"/>
+        </w:rPr>
+        <w:t xml:space="preserve"> </w:t>
+      </w:r>
+      <w:r>
+        <w:rPr>
+          <w:b/>
+          <w:kern w:val="0"/>
+          <w:sz w:val="22"/>
+          <w:szCs w:val="22"/>
+        </w:rPr>
+        <w:t>Elemental Dynamics</w:t>
+      </w:r>
+      <w:r>
+        <w:rPr>
+          <w:b/>
+          <w:kern w:val="0"/>
+          <w:sz w:val="22"/>
+          <w:szCs w:val="22"/>
+        </w:rPr>
+        <w:t xml:space="preserve">           </w:t>
+      </w:r>
+      <w:r>
+        <w:rPr>
+          <w:b/>
+          <w:kern w:val="0"/>
+          <w:sz w:val="20"/>
+          <w:szCs w:val="20"/>
+        </w:rPr>
+        <w:t>2016.01</w:t>
       </w:r>
       <w:r>
         <w:rPr>
@@ -1660,12 +1780,12 @@
       </w:r>
       <w:r>
         <w:rPr>
-          <w:rFonts w:hint="eastAsia"/>
-          <w:b/>
-          <w:sz w:val="20"/>
-          <w:szCs w:val="20"/>
-        </w:rPr>
-        <w:t>2015.05</w:t>
+          <w:b/>
+          <w:kern w:val="0"/>
+          <w:sz w:val="20"/>
+          <w:szCs w:val="20"/>
+        </w:rPr>
+        <w:t>2016.04</w:t>
       </w:r>
     </w:p>
     <w:p>
@@ -1689,6 +1809,153 @@
           <w:sz w:val="20"/>
           <w:szCs w:val="20"/>
         </w:rPr>
+        <w:t>A</w:t>
+      </w:r>
+      <w:r>
+        <w:rPr>
+          <w:i/>
+          <w:kern w:val="0"/>
+          <w:sz w:val="20"/>
+          <w:szCs w:val="20"/>
+        </w:rPr>
+        <w:t>ccept</w:t>
+      </w:r>
+      <w:r>
+        <w:rPr>
+          <w:i/>
+          <w:kern w:val="0"/>
+          <w:sz w:val="20"/>
+          <w:szCs w:val="20"/>
+        </w:rPr>
+        <w:t>ed</w:t>
+      </w:r>
+      <w:r>
+        <w:rPr>
+          <w:i/>
+          <w:kern w:val="0"/>
+          <w:sz w:val="20"/>
+          <w:szCs w:val="20"/>
+        </w:rPr>
+        <w:t xml:space="preserve"> by UIST 2016</w:t>
+      </w:r>
+    </w:p>
+    <w:p>
+      <w:pPr>
+        <w:widowControl/>
+        <w:jc w:val="left"/>
+        <w:rPr>
+          <w:kern w:val="0"/>
+          <w:sz w:val="20"/>
+          <w:szCs w:val="20"/>
+        </w:rPr>
+      </w:pPr>
+      <w:r>
+        <w:rPr>
+          <w:kern w:val="0"/>
+          <w:sz w:val="20"/>
+          <w:szCs w:val="20"/>
+        </w:rPr>
+        <w:lastRenderedPageBreak/>
+        <w:t>We present</w:t>
+      </w:r>
+      <w:r>
+        <w:rPr>
+          <w:kern w:val="0"/>
+          <w:sz w:val="20"/>
+          <w:szCs w:val="20"/>
+        </w:rPr>
+        <w:t xml:space="preserve"> a new animation framework and interactive system that enables artists to design elemental dynamics by sketching the underlying forces with energy brushes to animate drawings and textures.</w:t>
+      </w:r>
+    </w:p>
+    <w:p>
+      <w:pPr>
+        <w:pStyle w:val="p0"/>
+        <w:spacing w:beforeLines="50" w:before="156"/>
+        <w:ind w:right="-1"/>
+        <w:jc w:val="left"/>
+        <w:rPr>
+          <w:sz w:val="20"/>
+          <w:szCs w:val="20"/>
+        </w:rPr>
+      </w:pPr>
+      <w:r>
+        <w:rPr>
+          <w:b/>
+          <w:sz w:val="22"/>
+          <w:szCs w:val="22"/>
+        </w:rPr>
+        <w:t>Autocomplete Hand-drawn Animations</w:t>
+      </w:r>
+      <w:r>
+        <w:rPr>
+          <w:sz w:val="20"/>
+          <w:szCs w:val="20"/>
+        </w:rPr>
+        <w:t xml:space="preserve">                               </w:t>
+      </w:r>
+      <w:r>
+        <w:rPr>
+          <w:sz w:val="20"/>
+          <w:szCs w:val="20"/>
+        </w:rPr>
+        <w:t xml:space="preserve">                 </w:t>
+      </w:r>
+      <w:r>
+        <w:rPr>
+          <w:sz w:val="20"/>
+          <w:szCs w:val="20"/>
+        </w:rPr>
+        <w:t xml:space="preserve">  </w:t>
+      </w:r>
+      <w:r>
+        <w:rPr>
+          <w:rFonts w:hint="eastAsia"/>
+          <w:b/>
+          <w:sz w:val="20"/>
+          <w:szCs w:val="20"/>
+        </w:rPr>
+        <w:t>2014.12</w:t>
+      </w:r>
+      <w:r>
+        <w:rPr>
+          <w:rFonts w:hint="eastAsia"/>
+          <w:b/>
+          <w:sz w:val="20"/>
+          <w:szCs w:val="20"/>
+        </w:rPr>
+        <w:t>－</w:t>
+      </w:r>
+      <w:r>
+        <w:rPr>
+          <w:rFonts w:hint="eastAsia"/>
+          <w:b/>
+          <w:sz w:val="20"/>
+          <w:szCs w:val="20"/>
+        </w:rPr>
+        <w:t>2015.05</w:t>
+      </w:r>
+    </w:p>
+    <w:p>
+      <w:pPr>
+        <w:autoSpaceDE w:val="0"/>
+        <w:autoSpaceDN w:val="0"/>
+        <w:adjustRightInd w:val="0"/>
+        <w:jc w:val="left"/>
+        <w:outlineLvl w:val="0"/>
+        <w:rPr>
+          <w:i/>
+          <w:kern w:val="0"/>
+          <w:sz w:val="20"/>
+          <w:szCs w:val="20"/>
+        </w:rPr>
+      </w:pPr>
+      <w:r>
+        <w:rPr>
+          <w:i/>
+          <w:kern w:val="0"/>
+          <w:sz w:val="20"/>
+          <w:szCs w:val="20"/>
+        </w:rPr>
         <w:t>Published by</w:t>
       </w:r>
       <w:r>
@@ -1903,7 +2170,6 @@
           <w:sz w:val="22"/>
           <w:szCs w:val="22"/>
         </w:rPr>
-        <w:lastRenderedPageBreak/>
         <w:t xml:space="preserve">3D </w:t>
       </w:r>
       <w:r>
@@ -1963,6 +2229,14 @@
           <w:szCs w:val="22"/>
         </w:rPr>
         <w:t xml:space="preserve">     </w:t>
+      </w:r>
+      <w:r>
+        <w:rPr>
+          <w:b/>
+          <w:sz w:val="22"/>
+          <w:szCs w:val="22"/>
+        </w:rPr>
+        <w:t xml:space="preserve"> </w:t>
       </w:r>
       <w:r>
         <w:rPr>
@@ -2184,25 +2458,7 @@
           <w:sz w:val="20"/>
           <w:szCs w:val="20"/>
         </w:rPr>
-        <w:t xml:space="preserve">After reading the book of “An Introduction to Ray Tracing” by </w:t>
-      </w:r>
-      <w:proofErr w:type="spellStart"/>
-      <w:r>
-        <w:rPr>
-          <w:kern w:val="0"/>
-          <w:sz w:val="20"/>
-          <w:szCs w:val="20"/>
-        </w:rPr>
-        <w:t>Glassner</w:t>
-      </w:r>
-      <w:proofErr w:type="spellEnd"/>
-      <w:r>
-        <w:rPr>
-          <w:kern w:val="0"/>
-          <w:sz w:val="20"/>
-          <w:szCs w:val="20"/>
-        </w:rPr>
-        <w:t>, I traced the animated BART scenes, which includes scenes of Kitchen, Museum, and Robots.</w:t>
+        <w:t>After reading the book of “An Introduction to Ray Tracing” by Glassner, I traced the animated BART scenes, which includes scenes of Kitchen, Museum, and Robots.</w:t>
       </w:r>
     </w:p>
     <w:p>
@@ -2542,12 +2798,12 @@
                         <a:effectLst/>
                         <a:extLst>
                           <a:ext uri="{909E8E84-426E-40dd-AFC4-6F175D3DCCD1}">
-                            <a14:hiddenFill xmlns="" xmlns:o="urn:schemas-microsoft-com:office:office" xmlns:v="urn:schemas-microsoft-com:vml" xmlns:w10="urn:schemas-microsoft-com:office:word" xmlns:w="http://schemas.openxmlformats.org/wordprocessingml/2006/main" xmlns:a14="http://schemas.microsoft.com/office/drawing/2010/main">
+                            <a14:hiddenFill xmlns:a14="http://schemas.microsoft.com/office/drawing/2010/main" xmlns:w="http://schemas.openxmlformats.org/wordprocessingml/2006/main" xmlns:w10="urn:schemas-microsoft-com:office:word" xmlns:v="urn:schemas-microsoft-com:vml" xmlns:o="urn:schemas-microsoft-com:office:office" xmlns="">
                               <a:noFill/>
                             </a14:hiddenFill>
                           </a:ext>
                           <a:ext uri="{AF507438-7753-43e0-B8FC-AC1667EBCBE1}">
-                            <a14:hiddenEffects xmlns="" xmlns:o="urn:schemas-microsoft-com:office:office" xmlns:v="urn:schemas-microsoft-com:vml" xmlns:w10="urn:schemas-microsoft-com:office:word" xmlns:w="http://schemas.openxmlformats.org/wordprocessingml/2006/main" xmlns:a14="http://schemas.microsoft.com/office/drawing/2010/main">
+                            <a14:hiddenEffects xmlns:a14="http://schemas.microsoft.com/office/drawing/2010/main" xmlns:w="http://schemas.openxmlformats.org/wordprocessingml/2006/main" xmlns:w10="urn:schemas-microsoft-com:office:word" xmlns:v="urn:schemas-microsoft-com:vml" xmlns:o="urn:schemas-microsoft-com:office:office" xmlns="">
                               <a:effectLst>
                                 <a:outerShdw blurRad="40000" dist="20000" dir="5400000" rotWithShape="0">
                                   <a:srgbClr val="000000">
@@ -3074,12 +3330,12 @@
                         <a:effectLst/>
                         <a:extLst>
                           <a:ext uri="{909E8E84-426E-40dd-AFC4-6F175D3DCCD1}">
-                            <a14:hiddenFill xmlns="" xmlns:o="urn:schemas-microsoft-com:office:office" xmlns:v="urn:schemas-microsoft-com:vml" xmlns:w10="urn:schemas-microsoft-com:office:word" xmlns:w="http://schemas.openxmlformats.org/wordprocessingml/2006/main" xmlns:a14="http://schemas.microsoft.com/office/drawing/2010/main">
+                            <a14:hiddenFill xmlns:a14="http://schemas.microsoft.com/office/drawing/2010/main" xmlns:w="http://schemas.openxmlformats.org/wordprocessingml/2006/main" xmlns:w10="urn:schemas-microsoft-com:office:word" xmlns:v="urn:schemas-microsoft-com:vml" xmlns:o="urn:schemas-microsoft-com:office:office" xmlns="">
                               <a:noFill/>
                             </a14:hiddenFill>
                           </a:ext>
                           <a:ext uri="{AF507438-7753-43e0-B8FC-AC1667EBCBE1}">
-                            <a14:hiddenEffects xmlns="" xmlns:o="urn:schemas-microsoft-com:office:office" xmlns:v="urn:schemas-microsoft-com:vml" xmlns:w10="urn:schemas-microsoft-com:office:word" xmlns:w="http://schemas.openxmlformats.org/wordprocessingml/2006/main" xmlns:a14="http://schemas.microsoft.com/office/drawing/2010/main">
+                            <a14:hiddenEffects xmlns:a14="http://schemas.microsoft.com/office/drawing/2010/main" xmlns:w="http://schemas.openxmlformats.org/wordprocessingml/2006/main" xmlns:w10="urn:schemas-microsoft-com:office:word" xmlns:v="urn:schemas-microsoft-com:vml" xmlns:o="urn:schemas-microsoft-com:office:office" xmlns="">
                               <a:effectLst>
                                 <a:outerShdw blurRad="40000" dist="20000" dir="5400000" rotWithShape="0">
                                   <a:srgbClr val="000000">
@@ -3241,12 +3497,12 @@
                         <a:effectLst/>
                         <a:extLst>
                           <a:ext uri="{909E8E84-426E-40dd-AFC4-6F175D3DCCD1}">
-                            <a14:hiddenFill xmlns="" xmlns:o="urn:schemas-microsoft-com:office:office" xmlns:v="urn:schemas-microsoft-com:vml" xmlns:w10="urn:schemas-microsoft-com:office:word" xmlns:w="http://schemas.openxmlformats.org/wordprocessingml/2006/main" xmlns:a14="http://schemas.microsoft.com/office/drawing/2010/main">
+                            <a14:hiddenFill xmlns:a14="http://schemas.microsoft.com/office/drawing/2010/main" xmlns:w="http://schemas.openxmlformats.org/wordprocessingml/2006/main" xmlns:w10="urn:schemas-microsoft-com:office:word" xmlns:v="urn:schemas-microsoft-com:vml" xmlns:o="urn:schemas-microsoft-com:office:office" xmlns="">
                               <a:noFill/>
                             </a14:hiddenFill>
                           </a:ext>
                           <a:ext uri="{AF507438-7753-43e0-B8FC-AC1667EBCBE1}">
-                            <a14:hiddenEffects xmlns="" xmlns:o="urn:schemas-microsoft-com:office:office" xmlns:v="urn:schemas-microsoft-com:vml" xmlns:w10="urn:schemas-microsoft-com:office:word" xmlns:w="http://schemas.openxmlformats.org/wordprocessingml/2006/main" xmlns:a14="http://schemas.microsoft.com/office/drawing/2010/main">
+                            <a14:hiddenEffects xmlns:a14="http://schemas.microsoft.com/office/drawing/2010/main" xmlns:w="http://schemas.openxmlformats.org/wordprocessingml/2006/main" xmlns:w10="urn:schemas-microsoft-com:office:word" xmlns:v="urn:schemas-microsoft-com:vml" xmlns:o="urn:schemas-microsoft-com:office:office" xmlns="">
                               <a:effectLst>
                                 <a:outerShdw blurRad="40000" dist="20000" dir="5400000" rotWithShape="0">
                                   <a:srgbClr val="000000">
@@ -3375,25 +3631,7 @@
           <w:sz w:val="20"/>
           <w:szCs w:val="20"/>
         </w:rPr>
-        <w:t xml:space="preserve">Programmer: C/C++, </w:t>
-      </w:r>
-      <w:proofErr w:type="spellStart"/>
-      <w:r>
-        <w:rPr>
-          <w:kern w:val="0"/>
-          <w:sz w:val="20"/>
-          <w:szCs w:val="20"/>
-        </w:rPr>
-        <w:t>Qt</w:t>
-      </w:r>
-      <w:proofErr w:type="spellEnd"/>
-      <w:r>
-        <w:rPr>
-          <w:kern w:val="0"/>
-          <w:sz w:val="20"/>
-          <w:szCs w:val="20"/>
-        </w:rPr>
-        <w:t>, Java</w:t>
+        <w:t>Programmer: C/C++, Qt, Java</w:t>
       </w:r>
       <w:r>
         <w:rPr>
@@ -3498,12 +3736,12 @@
                         <a:effectLst/>
                         <a:extLst>
                           <a:ext uri="{909E8E84-426E-40dd-AFC4-6F175D3DCCD1}">
-                            <a14:hiddenFill xmlns="" xmlns:o="urn:schemas-microsoft-com:office:office" xmlns:v="urn:schemas-microsoft-com:vml" xmlns:w10="urn:schemas-microsoft-com:office:word" xmlns:w="http://schemas.openxmlformats.org/wordprocessingml/2006/main" xmlns:a14="http://schemas.microsoft.com/office/drawing/2010/main">
+                            <a14:hiddenFill xmlns:a14="http://schemas.microsoft.com/office/drawing/2010/main" xmlns:w="http://schemas.openxmlformats.org/wordprocessingml/2006/main" xmlns:w10="urn:schemas-microsoft-com:office:word" xmlns:v="urn:schemas-microsoft-com:vml" xmlns:o="urn:schemas-microsoft-com:office:office" xmlns="">
                               <a:noFill/>
                             </a14:hiddenFill>
                           </a:ext>
                           <a:ext uri="{AF507438-7753-43e0-B8FC-AC1667EBCBE1}">
-                            <a14:hiddenEffects xmlns="" xmlns:o="urn:schemas-microsoft-com:office:office" xmlns:v="urn:schemas-microsoft-com:vml" xmlns:w10="urn:schemas-microsoft-com:office:word" xmlns:w="http://schemas.openxmlformats.org/wordprocessingml/2006/main" xmlns:a14="http://schemas.microsoft.com/office/drawing/2010/main">
+                            <a14:hiddenEffects xmlns:a14="http://schemas.microsoft.com/office/drawing/2010/main" xmlns:w="http://schemas.openxmlformats.org/wordprocessingml/2006/main" xmlns:w10="urn:schemas-microsoft-com:office:word" xmlns:v="urn:schemas-microsoft-com:vml" xmlns:o="urn:schemas-microsoft-com:office:office" xmlns="">
                               <a:effectLst>
                                 <a:outerShdw blurRad="40000" dist="20000" dir="5400000" rotWithShape="0">
                                   <a:srgbClr val="000000">
@@ -3572,18 +3810,8 @@
           <w:sz w:val="20"/>
           <w:szCs w:val="20"/>
         </w:rPr>
-        <w:t xml:space="preserve"> (</w:t>
-      </w:r>
-      <w:proofErr w:type="gramStart"/>
-      <w:r>
-        <w:rPr>
-          <w:kern w:val="0"/>
-          <w:sz w:val="20"/>
-          <w:szCs w:val="20"/>
-        </w:rPr>
-        <w:t xml:space="preserve">MSRA)   </w:t>
-      </w:r>
-      <w:proofErr w:type="gramEnd"/>
+        <w:t xml:space="preserve"> (MSRA)   </w:t>
+      </w:r>
       <w:r>
         <w:rPr>
           <w:kern w:val="0"/>
@@ -3791,6 +4019,7 @@
           <w:sz w:val="20"/>
           <w:szCs w:val="20"/>
         </w:rPr>
+        <w:lastRenderedPageBreak/>
         <w:t xml:space="preserve">Outstanding undergraduate, </w:t>
       </w:r>
       <w:r>
@@ -4098,35 +4327,7 @@
           <w:sz w:val="20"/>
           <w:szCs w:val="20"/>
         </w:rPr>
-        <w:t xml:space="preserve">National Scholarship, Ministry of Education, </w:t>
-      </w:r>
-      <w:proofErr w:type="spellStart"/>
-      <w:r>
-        <w:rPr>
-          <w:kern w:val="0"/>
-          <w:sz w:val="20"/>
-          <w:szCs w:val="20"/>
-        </w:rPr>
-        <w:t>P.</w:t>
-      </w:r>
-      <w:proofErr w:type="gramStart"/>
-      <w:r>
-        <w:rPr>
-          <w:kern w:val="0"/>
-          <w:sz w:val="20"/>
-          <w:szCs w:val="20"/>
-        </w:rPr>
-        <w:t>R.China</w:t>
-      </w:r>
-      <w:proofErr w:type="spellEnd"/>
-      <w:proofErr w:type="gramEnd"/>
-      <w:r>
-        <w:rPr>
-          <w:kern w:val="0"/>
-          <w:sz w:val="20"/>
-          <w:szCs w:val="20"/>
-        </w:rPr>
-        <w:t xml:space="preserve">                                        </w:t>
+        <w:t xml:space="preserve">National Scholarship, Ministry of Education, P.R.China                                        </w:t>
       </w:r>
       <w:r>
         <w:rPr>
@@ -4247,26 +4448,14 @@
         </w:rPr>
         <w:t xml:space="preserve"> </w:t>
       </w:r>
-      <w:proofErr w:type="spellStart"/>
-      <w:r>
-        <w:rPr>
-          <w:kern w:val="0"/>
-          <w:sz w:val="20"/>
-          <w:szCs w:val="20"/>
-        </w:rPr>
-        <w:t>P.</w:t>
-      </w:r>
-      <w:proofErr w:type="gramStart"/>
-      <w:r>
-        <w:rPr>
-          <w:kern w:val="0"/>
-          <w:sz w:val="20"/>
-          <w:szCs w:val="20"/>
-        </w:rPr>
-        <w:t>R.China</w:t>
-      </w:r>
-      <w:proofErr w:type="spellEnd"/>
-      <w:proofErr w:type="gramEnd"/>
+      <w:r>
+        <w:rPr>
+          <w:kern w:val="0"/>
+          <w:sz w:val="20"/>
+          <w:szCs w:val="20"/>
+        </w:rPr>
+        <w:t>P.R.China</w:t>
+      </w:r>
       <w:r>
         <w:rPr>
           <w:kern w:val="0"/>

</xml_diff>

<commit_message>
add bmvc2018 paper inpainting
</commit_message>
<xml_diff>
--- a/index/cv.docx
+++ b/index/cv.docx
@@ -178,12 +178,12 @@
                         <a:effectLst/>
                         <a:extLst>
                           <a:ext uri="{909E8E84-426E-40dd-AFC4-6F175D3DCCD1}">
-                            <a14:hiddenFill xmlns:a14="http://schemas.microsoft.com/office/drawing/2010/main" xmlns:w="http://schemas.openxmlformats.org/wordprocessingml/2006/main" xmlns:w10="urn:schemas-microsoft-com:office:word" xmlns:v="urn:schemas-microsoft-com:vml" xmlns:o="urn:schemas-microsoft-com:office:office" xmlns="">
+                            <a14:hiddenFill xmlns="" xmlns:o="urn:schemas-microsoft-com:office:office" xmlns:v="urn:schemas-microsoft-com:vml" xmlns:w10="urn:schemas-microsoft-com:office:word" xmlns:w="http://schemas.openxmlformats.org/wordprocessingml/2006/main" xmlns:a14="http://schemas.microsoft.com/office/drawing/2010/main">
                               <a:noFill/>
                             </a14:hiddenFill>
                           </a:ext>
                           <a:ext uri="{AF507438-7753-43e0-B8FC-AC1667EBCBE1}">
-                            <a14:hiddenEffects xmlns:a14="http://schemas.microsoft.com/office/drawing/2010/main" xmlns:w="http://schemas.openxmlformats.org/wordprocessingml/2006/main" xmlns:w10="urn:schemas-microsoft-com:office:word" xmlns:v="urn:schemas-microsoft-com:vml" xmlns:o="urn:schemas-microsoft-com:office:office" xmlns="">
+                            <a14:hiddenEffects xmlns="" xmlns:o="urn:schemas-microsoft-com:office:office" xmlns:v="urn:schemas-microsoft-com:vml" xmlns:w10="urn:schemas-microsoft-com:office:word" xmlns:w="http://schemas.openxmlformats.org/wordprocessingml/2006/main" xmlns:a14="http://schemas.microsoft.com/office/drawing/2010/main">
                               <a:effectLst>
                                 <a:outerShdw blurRad="40000" dist="20000" dir="5400000" rotWithShape="0">
                                   <a:srgbClr val="000000">
@@ -414,12 +414,12 @@
                         <a:effectLst/>
                         <a:extLst>
                           <a:ext uri="{909E8E84-426E-40dd-AFC4-6F175D3DCCD1}">
-                            <a14:hiddenFill xmlns:a14="http://schemas.microsoft.com/office/drawing/2010/main" xmlns:w="http://schemas.openxmlformats.org/wordprocessingml/2006/main" xmlns:w10="urn:schemas-microsoft-com:office:word" xmlns:v="urn:schemas-microsoft-com:vml" xmlns:o="urn:schemas-microsoft-com:office:office" xmlns="">
+                            <a14:hiddenFill xmlns="" xmlns:o="urn:schemas-microsoft-com:office:office" xmlns:v="urn:schemas-microsoft-com:vml" xmlns:w10="urn:schemas-microsoft-com:office:word" xmlns:w="http://schemas.openxmlformats.org/wordprocessingml/2006/main" xmlns:a14="http://schemas.microsoft.com/office/drawing/2010/main">
                               <a:noFill/>
                             </a14:hiddenFill>
                           </a:ext>
                           <a:ext uri="{AF507438-7753-43e0-B8FC-AC1667EBCBE1}">
-                            <a14:hiddenEffects xmlns:a14="http://schemas.microsoft.com/office/drawing/2010/main" xmlns:w="http://schemas.openxmlformats.org/wordprocessingml/2006/main" xmlns:w10="urn:schemas-microsoft-com:office:word" xmlns:v="urn:schemas-microsoft-com:vml" xmlns:o="urn:schemas-microsoft-com:office:office" xmlns="">
+                            <a14:hiddenEffects xmlns="" xmlns:o="urn:schemas-microsoft-com:office:office" xmlns:v="urn:schemas-microsoft-com:vml" xmlns:w10="urn:schemas-microsoft-com:office:word" xmlns:w="http://schemas.openxmlformats.org/wordprocessingml/2006/main" xmlns:a14="http://schemas.microsoft.com/office/drawing/2010/main">
                               <a:effectLst>
                                 <a:outerShdw blurRad="40000" dist="20000" dir="5400000" rotWithShape="0">
                                   <a:srgbClr val="000000">
@@ -548,76 +548,139 @@
         </w:rPr>
         <w:t>Kong, Dept. of Computer Science</w:t>
       </w:r>
+      <w:r>
+        <w:rPr>
+          <w:color w:val="auto"/>
+          <w:sz w:val="20"/>
+          <w:szCs w:val="20"/>
+        </w:rPr>
+        <w:t>, a</w:t>
+      </w:r>
+      <w:r>
+        <w:rPr>
+          <w:color w:val="auto"/>
+          <w:sz w:val="20"/>
+          <w:szCs w:val="20"/>
+        </w:rPr>
+        <w:t>dvised</w:t>
+      </w:r>
+      <w:r>
+        <w:rPr>
+          <w:color w:val="auto"/>
+          <w:sz w:val="20"/>
+          <w:szCs w:val="20"/>
+        </w:rPr>
+        <w:t xml:space="preserve"> by </w:t>
+      </w:r>
+      <w:r>
+        <w:rPr>
+          <w:color w:val="auto"/>
+          <w:sz w:val="20"/>
+          <w:szCs w:val="20"/>
+        </w:rPr>
+        <w:t>Dr</w:t>
+      </w:r>
+      <w:r>
+        <w:rPr>
+          <w:color w:val="auto"/>
+          <w:sz w:val="20"/>
+          <w:szCs w:val="20"/>
+        </w:rPr>
+        <w:t>. Li-Yi Wei</w:t>
+      </w:r>
     </w:p>
     <w:p>
       <w:pPr>
         <w:pStyle w:val="Default"/>
-        <w:rPr>
-          <w:color w:val="auto"/>
-          <w:sz w:val="20"/>
-          <w:szCs w:val="20"/>
-        </w:rPr>
-      </w:pPr>
-      <w:r>
-        <w:rPr>
-          <w:color w:val="auto"/>
-          <w:sz w:val="20"/>
-          <w:szCs w:val="20"/>
-        </w:rPr>
-        <w:t>Advised</w:t>
-      </w:r>
-      <w:r>
-        <w:rPr>
-          <w:color w:val="auto"/>
-          <w:sz w:val="20"/>
-          <w:szCs w:val="20"/>
-        </w:rPr>
-        <w:t xml:space="preserve"> by </w:t>
-      </w:r>
-      <w:r>
-        <w:rPr>
-          <w:color w:val="auto"/>
-          <w:sz w:val="20"/>
-          <w:szCs w:val="20"/>
-        </w:rPr>
-        <w:t>Dr</w:t>
-      </w:r>
-      <w:r>
-        <w:rPr>
-          <w:color w:val="auto"/>
-          <w:sz w:val="20"/>
-          <w:szCs w:val="20"/>
-        </w:rPr>
-        <w:t>. Li-Yi Wei</w:t>
+        <w:spacing w:beforeLines="50" w:before="156"/>
+        <w:rPr>
+          <w:b/>
+          <w:color w:val="auto"/>
+          <w:sz w:val="20"/>
+          <w:szCs w:val="20"/>
+        </w:rPr>
+      </w:pPr>
+      <w:r>
+        <w:rPr>
+          <w:b/>
+          <w:color w:val="auto"/>
+          <w:sz w:val="20"/>
+          <w:szCs w:val="20"/>
+        </w:rPr>
+        <w:t>Bachelor, Electronic Engineering and Information Science</w:t>
+      </w:r>
+      <w:r>
+        <w:rPr>
+          <w:color w:val="auto"/>
+          <w:sz w:val="20"/>
+          <w:szCs w:val="20"/>
+        </w:rPr>
+        <w:t xml:space="preserve">                         </w:t>
+      </w:r>
+      <w:r>
+        <w:rPr>
+          <w:rFonts w:hint="eastAsia"/>
+          <w:color w:val="auto"/>
+          <w:sz w:val="20"/>
+          <w:szCs w:val="20"/>
+        </w:rPr>
+        <w:t xml:space="preserve">         </w:t>
+      </w:r>
+      <w:r>
+        <w:rPr>
+          <w:color w:val="auto"/>
+          <w:sz w:val="20"/>
+          <w:szCs w:val="20"/>
+        </w:rPr>
+        <w:t xml:space="preserve">   </w:t>
+      </w:r>
+      <w:r>
+        <w:rPr>
+          <w:b/>
+          <w:color w:val="auto"/>
+          <w:sz w:val="20"/>
+          <w:szCs w:val="20"/>
+        </w:rPr>
+        <w:t>2008.09</w:t>
+      </w:r>
+      <w:r>
+        <w:rPr>
+          <w:rFonts w:hint="eastAsia"/>
+          <w:b/>
+          <w:color w:val="auto"/>
+          <w:sz w:val="20"/>
+          <w:szCs w:val="20"/>
+        </w:rPr>
+        <w:t>－</w:t>
+      </w:r>
+      <w:r>
+        <w:rPr>
+          <w:rFonts w:hint="eastAsia"/>
+          <w:b/>
+          <w:color w:val="auto"/>
+          <w:sz w:val="20"/>
+          <w:szCs w:val="20"/>
+        </w:rPr>
+        <w:t>2012.06</w:t>
       </w:r>
     </w:p>
     <w:p>
       <w:pPr>
         <w:pStyle w:val="Default"/>
-        <w:spacing w:beforeLines="50" w:before="156"/>
-        <w:rPr>
-          <w:b/>
-          <w:color w:val="auto"/>
-          <w:sz w:val="20"/>
-          <w:szCs w:val="20"/>
-        </w:rPr>
-      </w:pPr>
-      <w:r>
-        <w:rPr>
-          <w:b/>
-          <w:color w:val="auto"/>
-          <w:sz w:val="20"/>
-          <w:szCs w:val="20"/>
-        </w:rPr>
-        <w:t>Bachelor, Electronic Engineering and Information Science</w:t>
-      </w:r>
-      <w:r>
-        <w:rPr>
-          <w:color w:val="auto"/>
-          <w:sz w:val="20"/>
-          <w:szCs w:val="20"/>
-        </w:rPr>
-        <w:t xml:space="preserve">                         </w:t>
+        <w:ind w:left="1"/>
+        <w:rPr>
+          <w:color w:val="auto"/>
+          <w:sz w:val="20"/>
+          <w:szCs w:val="20"/>
+        </w:rPr>
+      </w:pPr>
+      <w:r>
+        <w:rPr>
+          <w:color w:val="auto"/>
+          <w:sz w:val="20"/>
+          <w:szCs w:val="20"/>
+        </w:rPr>
+        <w:t>University of Science and Technology of China (USTC)</w:t>
       </w:r>
       <w:r>
         <w:rPr>
@@ -626,71 +689,6 @@
           <w:sz w:val="20"/>
           <w:szCs w:val="20"/>
         </w:rPr>
-        <w:t xml:space="preserve">         </w:t>
-      </w:r>
-      <w:r>
-        <w:rPr>
-          <w:color w:val="auto"/>
-          <w:sz w:val="20"/>
-          <w:szCs w:val="20"/>
-        </w:rPr>
-        <w:t xml:space="preserve">   </w:t>
-      </w:r>
-      <w:r>
-        <w:rPr>
-          <w:b/>
-          <w:color w:val="auto"/>
-          <w:sz w:val="20"/>
-          <w:szCs w:val="20"/>
-        </w:rPr>
-        <w:t>2008.09</w:t>
-      </w:r>
-      <w:r>
-        <w:rPr>
-          <w:rFonts w:hint="eastAsia"/>
-          <w:b/>
-          <w:color w:val="auto"/>
-          <w:sz w:val="20"/>
-          <w:szCs w:val="20"/>
-        </w:rPr>
-        <w:t>－</w:t>
-      </w:r>
-      <w:r>
-        <w:rPr>
-          <w:rFonts w:hint="eastAsia"/>
-          <w:b/>
-          <w:color w:val="auto"/>
-          <w:sz w:val="20"/>
-          <w:szCs w:val="20"/>
-        </w:rPr>
-        <w:t>2012.06</w:t>
-      </w:r>
-    </w:p>
-    <w:p>
-      <w:pPr>
-        <w:pStyle w:val="Default"/>
-        <w:ind w:left="1"/>
-        <w:rPr>
-          <w:color w:val="auto"/>
-          <w:sz w:val="20"/>
-          <w:szCs w:val="20"/>
-        </w:rPr>
-      </w:pPr>
-      <w:r>
-        <w:rPr>
-          <w:color w:val="auto"/>
-          <w:sz w:val="20"/>
-          <w:szCs w:val="20"/>
-        </w:rPr>
-        <w:t>University of Science and Technology of China (USTC)</w:t>
-      </w:r>
-      <w:r>
-        <w:rPr>
-          <w:rFonts w:hint="eastAsia"/>
-          <w:color w:val="auto"/>
-          <w:sz w:val="20"/>
-          <w:szCs w:val="20"/>
-        </w:rPr>
         <w:t xml:space="preserve">, </w:t>
       </w:r>
       <w:r>
@@ -700,57 +698,6 @@
           <w:szCs w:val="20"/>
         </w:rPr>
         <w:t>Dept. of Electronic Engineering and Information Science</w:t>
-      </w:r>
-    </w:p>
-    <w:p>
-      <w:pPr>
-        <w:pStyle w:val="Default"/>
-        <w:ind w:left="1"/>
-        <w:rPr>
-          <w:color w:val="auto"/>
-          <w:sz w:val="20"/>
-          <w:szCs w:val="20"/>
-        </w:rPr>
-      </w:pPr>
-      <w:r>
-        <w:rPr>
-          <w:color w:val="auto"/>
-          <w:sz w:val="20"/>
-          <w:szCs w:val="20"/>
-        </w:rPr>
-        <w:t>GPA</w:t>
-      </w:r>
-      <w:r>
-        <w:rPr>
-          <w:color w:val="auto"/>
-          <w:sz w:val="20"/>
-          <w:szCs w:val="20"/>
-        </w:rPr>
-        <w:t>:</w:t>
-      </w:r>
-      <w:r>
-        <w:rPr>
-          <w:color w:val="auto"/>
-          <w:sz w:val="20"/>
-          <w:szCs w:val="20"/>
-        </w:rPr>
-        <w:t xml:space="preserve"> </w:t>
-      </w:r>
-      <w:r>
-        <w:rPr>
-          <w:color w:val="auto"/>
-          <w:sz w:val="20"/>
-          <w:szCs w:val="20"/>
-        </w:rPr>
-        <w:t>3.85</w:t>
-      </w:r>
-      <w:r>
-        <w:rPr>
-          <w:color w:val="auto"/>
-          <w:sz w:val="20"/>
-          <w:szCs w:val="20"/>
-        </w:rPr>
-        <w:t>/4.3</w:t>
       </w:r>
     </w:p>
     <w:p>
@@ -827,12 +774,12 @@
                         <a:effectLst/>
                         <a:extLst>
                           <a:ext uri="{909E8E84-426E-40dd-AFC4-6F175D3DCCD1}">
-                            <a14:hiddenFill xmlns:a14="http://schemas.microsoft.com/office/drawing/2010/main" xmlns:w="http://schemas.openxmlformats.org/wordprocessingml/2006/main" xmlns:w10="urn:schemas-microsoft-com:office:word" xmlns:v="urn:schemas-microsoft-com:vml" xmlns:o="urn:schemas-microsoft-com:office:office" xmlns="">
+                            <a14:hiddenFill xmlns="" xmlns:o="urn:schemas-microsoft-com:office:office" xmlns:v="urn:schemas-microsoft-com:vml" xmlns:w10="urn:schemas-microsoft-com:office:word" xmlns:w="http://schemas.openxmlformats.org/wordprocessingml/2006/main" xmlns:a14="http://schemas.microsoft.com/office/drawing/2010/main">
                               <a:noFill/>
                             </a14:hiddenFill>
                           </a:ext>
                           <a:ext uri="{AF507438-7753-43e0-B8FC-AC1667EBCBE1}">
-                            <a14:hiddenEffects xmlns:a14="http://schemas.microsoft.com/office/drawing/2010/main" xmlns:w="http://schemas.openxmlformats.org/wordprocessingml/2006/main" xmlns:w10="urn:schemas-microsoft-com:office:word" xmlns:v="urn:schemas-microsoft-com:vml" xmlns:o="urn:schemas-microsoft-com:office:office" xmlns="">
+                            <a14:hiddenEffects xmlns="" xmlns:o="urn:schemas-microsoft-com:office:office" xmlns:v="urn:schemas-microsoft-com:vml" xmlns:w10="urn:schemas-microsoft-com:office:word" xmlns:w="http://schemas.openxmlformats.org/wordprocessingml/2006/main" xmlns:a14="http://schemas.microsoft.com/office/drawing/2010/main">
                               <a:effectLst>
                                 <a:outerShdw blurRad="40000" dist="20000" dir="5400000" rotWithShape="0">
                                   <a:srgbClr val="000000">
@@ -1621,12 +1568,12 @@
                         <a:effectLst/>
                         <a:extLst>
                           <a:ext uri="{909E8E84-426E-40dd-AFC4-6F175D3DCCD1}">
-                            <a14:hiddenFill xmlns:a14="http://schemas.microsoft.com/office/drawing/2010/main" xmlns:w="http://schemas.openxmlformats.org/wordprocessingml/2006/main" xmlns:w10="urn:schemas-microsoft-com:office:word" xmlns:v="urn:schemas-microsoft-com:vml" xmlns:o="urn:schemas-microsoft-com:office:office" xmlns="">
+                            <a14:hiddenFill xmlns="" xmlns:o="urn:schemas-microsoft-com:office:office" xmlns:v="urn:schemas-microsoft-com:vml" xmlns:w10="urn:schemas-microsoft-com:office:word" xmlns:w="http://schemas.openxmlformats.org/wordprocessingml/2006/main" xmlns:a14="http://schemas.microsoft.com/office/drawing/2010/main">
                               <a:noFill/>
                             </a14:hiddenFill>
                           </a:ext>
                           <a:ext uri="{AF507438-7753-43e0-B8FC-AC1667EBCBE1}">
-                            <a14:hiddenEffects xmlns:a14="http://schemas.microsoft.com/office/drawing/2010/main" xmlns:w="http://schemas.openxmlformats.org/wordprocessingml/2006/main" xmlns:w10="urn:schemas-microsoft-com:office:word" xmlns:v="urn:schemas-microsoft-com:vml" xmlns:o="urn:schemas-microsoft-com:office:office" xmlns="">
+                            <a14:hiddenEffects xmlns="" xmlns:o="urn:schemas-microsoft-com:office:office" xmlns:v="urn:schemas-microsoft-com:vml" xmlns:w10="urn:schemas-microsoft-com:office:word" xmlns:w="http://schemas.openxmlformats.org/wordprocessingml/2006/main" xmlns:a14="http://schemas.microsoft.com/office/drawing/2010/main">
                               <a:effectLst>
                                 <a:outerShdw blurRad="40000" dist="20000" dir="5400000" rotWithShape="0">
                                   <a:srgbClr val="000000">
@@ -1684,6 +1631,136 @@
           <w:szCs w:val="20"/>
         </w:rPr>
       </w:pPr>
+      <w:proofErr w:type="spellStart"/>
+      <w:r>
+        <w:rPr>
+          <w:sz w:val="20"/>
+          <w:szCs w:val="20"/>
+        </w:rPr>
+        <w:t>Yajie</w:t>
+      </w:r>
+      <w:proofErr w:type="spellEnd"/>
+      <w:r>
+        <w:rPr>
+          <w:sz w:val="20"/>
+          <w:szCs w:val="20"/>
+        </w:rPr>
+        <w:t xml:space="preserve"> Zhao, </w:t>
+      </w:r>
+      <w:proofErr w:type="spellStart"/>
+      <w:r>
+        <w:rPr>
+          <w:sz w:val="20"/>
+          <w:szCs w:val="20"/>
+        </w:rPr>
+        <w:t>Weikai</w:t>
+      </w:r>
+      <w:proofErr w:type="spellEnd"/>
+      <w:r>
+        <w:rPr>
+          <w:sz w:val="20"/>
+          <w:szCs w:val="20"/>
+        </w:rPr>
+        <w:t xml:space="preserve"> Chen, </w:t>
+      </w:r>
+      <w:r>
+        <w:rPr>
+          <w:b/>
+          <w:iCs/>
+          <w:sz w:val="20"/>
+          <w:szCs w:val="20"/>
+        </w:rPr>
+        <w:t>Jun Xing</w:t>
+      </w:r>
+      <w:r>
+        <w:rPr>
+          <w:sz w:val="20"/>
+          <w:szCs w:val="20"/>
+        </w:rPr>
+        <w:t xml:space="preserve">, </w:t>
+      </w:r>
+      <w:proofErr w:type="spellStart"/>
+      <w:r>
+        <w:rPr>
+          <w:sz w:val="20"/>
+          <w:szCs w:val="20"/>
+        </w:rPr>
+        <w:t>Ruigang</w:t>
+      </w:r>
+      <w:proofErr w:type="spellEnd"/>
+      <w:r>
+        <w:rPr>
+          <w:sz w:val="20"/>
+          <w:szCs w:val="20"/>
+        </w:rPr>
+        <w:t xml:space="preserve"> Yang</w:t>
+      </w:r>
+      <w:r>
+        <w:rPr>
+          <w:sz w:val="20"/>
+          <w:szCs w:val="20"/>
+        </w:rPr>
+        <w:t xml:space="preserve">. </w:t>
+      </w:r>
+      <w:r>
+        <w:rPr>
+          <w:sz w:val="20"/>
+          <w:szCs w:val="20"/>
+        </w:rPr>
+        <w:t xml:space="preserve">Identity Preserving Face Completion for Large Ocular Region </w:t>
+      </w:r>
+      <w:proofErr w:type="spellStart"/>
+      <w:r>
+        <w:rPr>
+          <w:sz w:val="20"/>
+          <w:szCs w:val="20"/>
+        </w:rPr>
+        <w:t>Occlusio</w:t>
+      </w:r>
+      <w:proofErr w:type="spellEnd"/>
+      <w:r>
+        <w:rPr>
+          <w:sz w:val="20"/>
+          <w:szCs w:val="20"/>
+        </w:rPr>
+        <w:t>.</w:t>
+      </w:r>
+      <w:r>
+        <w:rPr>
+          <w:sz w:val="20"/>
+          <w:szCs w:val="20"/>
+        </w:rPr>
+        <w:t xml:space="preserve"> accepted by </w:t>
+      </w:r>
+      <w:r>
+        <w:rPr>
+          <w:sz w:val="20"/>
+          <w:szCs w:val="20"/>
+        </w:rPr>
+        <w:t>BMVC</w:t>
+      </w:r>
+      <w:r>
+        <w:rPr>
+          <w:sz w:val="20"/>
+          <w:szCs w:val="20"/>
+        </w:rPr>
+        <w:t xml:space="preserve"> 2018.</w:t>
+      </w:r>
+    </w:p>
+    <w:p>
+      <w:pPr>
+        <w:pStyle w:val="ListParagraph"/>
+        <w:numPr>
+          <w:ilvl w:val="0"/>
+          <w:numId w:val="4"/>
+        </w:numPr>
+        <w:ind w:leftChars="66" w:left="286" w:hangingChars="64" w:hanging="128"/>
+        <w:jc w:val="left"/>
+        <w:rPr>
+          <w:sz w:val="20"/>
+          <w:szCs w:val="20"/>
+        </w:rPr>
+      </w:pPr>
       <w:r>
         <w:rPr>
           <w:sz w:val="20"/>
@@ -1766,14 +1843,7 @@
           <w:sz w:val="20"/>
           <w:szCs w:val="20"/>
         </w:rPr>
-        <w:t>Single-View Hair Reconstruction using Convolutional Neural Networks</w:t>
-      </w:r>
-      <w:r>
-        <w:rPr>
-          <w:sz w:val="20"/>
-          <w:szCs w:val="20"/>
-        </w:rPr>
-        <w:t xml:space="preserve">. </w:t>
+        <w:t xml:space="preserve">Single-View Hair Reconstruction using Convolutional Neural Networks. </w:t>
       </w:r>
       <w:proofErr w:type="spellStart"/>
       <w:r>
@@ -1791,8 +1861,6 @@
         </w:rPr>
         <w:t xml:space="preserve"> 2018.</w:t>
       </w:r>
-      <w:bookmarkStart w:id="0" w:name="_GoBack"/>
-      <w:bookmarkEnd w:id="0"/>
     </w:p>
     <w:p>
       <w:pPr>
@@ -2614,12 +2682,12 @@
                         <a:effectLst/>
                         <a:extLst>
                           <a:ext uri="{909E8E84-426E-40dd-AFC4-6F175D3DCCD1}">
-                            <a14:hiddenFill xmlns:a14="http://schemas.microsoft.com/office/drawing/2010/main" xmlns:w="http://schemas.openxmlformats.org/wordprocessingml/2006/main" xmlns:w10="urn:schemas-microsoft-com:office:word" xmlns:v="urn:schemas-microsoft-com:vml" xmlns:o="urn:schemas-microsoft-com:office:office" xmlns="">
+                            <a14:hiddenFill xmlns="" xmlns:o="urn:schemas-microsoft-com:office:office" xmlns:v="urn:schemas-microsoft-com:vml" xmlns:w10="urn:schemas-microsoft-com:office:word" xmlns:w="http://schemas.openxmlformats.org/wordprocessingml/2006/main" xmlns:a14="http://schemas.microsoft.com/office/drawing/2010/main">
                               <a:noFill/>
                             </a14:hiddenFill>
                           </a:ext>
                           <a:ext uri="{AF507438-7753-43e0-B8FC-AC1667EBCBE1}">
-                            <a14:hiddenEffects xmlns:a14="http://schemas.microsoft.com/office/drawing/2010/main" xmlns:w="http://schemas.openxmlformats.org/wordprocessingml/2006/main" xmlns:w10="urn:schemas-microsoft-com:office:word" xmlns:v="urn:schemas-microsoft-com:vml" xmlns:o="urn:schemas-microsoft-com:office:office" xmlns="">
+                            <a14:hiddenEffects xmlns="" xmlns:o="urn:schemas-microsoft-com:office:office" xmlns:v="urn:schemas-microsoft-com:vml" xmlns:w10="urn:schemas-microsoft-com:office:word" xmlns:w="http://schemas.openxmlformats.org/wordprocessingml/2006/main" xmlns:a14="http://schemas.microsoft.com/office/drawing/2010/main">
                               <a:effectLst>
                                 <a:outerShdw blurRad="40000" dist="20000" dir="5400000" rotWithShape="0">
                                   <a:srgbClr val="000000">
@@ -2903,261 +2971,6 @@
           <w:szCs w:val="20"/>
         </w:rPr>
         <w:t>We propose a conditional generative adversarial network that learns a mapping from a photograph of the subject in neutral pose to an arbitrary FACS-controlled expression.</w:t>
-      </w:r>
-    </w:p>
-    <w:p>
-      <w:pPr>
-        <w:autoSpaceDE w:val="0"/>
-        <w:autoSpaceDN w:val="0"/>
-        <w:adjustRightInd w:val="0"/>
-        <w:spacing w:before="120"/>
-        <w:rPr>
-          <w:b/>
-          <w:sz w:val="22"/>
-          <w:szCs w:val="22"/>
-        </w:rPr>
-      </w:pPr>
-      <w:r>
-        <w:rPr>
-          <w:b/>
-          <w:sz w:val="22"/>
-          <w:szCs w:val="22"/>
-        </w:rPr>
-        <w:t>Hair Modeling from A Single Image</w:t>
-      </w:r>
-      <w:r>
-        <w:rPr>
-          <w:b/>
-          <w:sz w:val="22"/>
-          <w:szCs w:val="22"/>
-        </w:rPr>
-        <w:t xml:space="preserve"> via</w:t>
-      </w:r>
-      <w:r>
-        <w:rPr>
-          <w:b/>
-          <w:sz w:val="22"/>
-          <w:szCs w:val="22"/>
-        </w:rPr>
-        <w:t xml:space="preserve"> Deep</w:t>
-      </w:r>
-      <w:r>
-        <w:rPr>
-          <w:b/>
-          <w:sz w:val="22"/>
-          <w:szCs w:val="22"/>
-        </w:rPr>
-        <w:t xml:space="preserve"> Neural Network          </w:t>
-      </w:r>
-      <w:r>
-        <w:rPr>
-          <w:b/>
-          <w:sz w:val="22"/>
-          <w:szCs w:val="22"/>
-        </w:rPr>
-        <w:t xml:space="preserve">       </w:t>
-      </w:r>
-      <w:r>
-        <w:rPr>
-          <w:b/>
-          <w:sz w:val="22"/>
-          <w:szCs w:val="22"/>
-        </w:rPr>
-        <w:t xml:space="preserve">        </w:t>
-      </w:r>
-      <w:r>
-        <w:rPr>
-          <w:b/>
-          <w:sz w:val="22"/>
-          <w:szCs w:val="22"/>
-        </w:rPr>
-        <w:t>2017.09</w:t>
-      </w:r>
-      <w:r>
-        <w:rPr>
-          <w:rFonts w:hint="eastAsia"/>
-          <w:b/>
-          <w:sz w:val="22"/>
-          <w:szCs w:val="22"/>
-        </w:rPr>
-        <w:t>－</w:t>
-      </w:r>
-      <w:r>
-        <w:rPr>
-          <w:b/>
-          <w:sz w:val="22"/>
-          <w:szCs w:val="22"/>
-        </w:rPr>
-        <w:t>present</w:t>
-      </w:r>
-    </w:p>
-    <w:p>
-      <w:pPr>
-        <w:autoSpaceDE w:val="0"/>
-        <w:autoSpaceDN w:val="0"/>
-        <w:adjustRightInd w:val="0"/>
-        <w:spacing w:line="280" w:lineRule="atLeast"/>
-        <w:rPr>
-          <w:sz w:val="20"/>
-          <w:szCs w:val="20"/>
-        </w:rPr>
-      </w:pPr>
-      <w:r>
-        <w:rPr>
-          <w:sz w:val="20"/>
-          <w:szCs w:val="20"/>
-        </w:rPr>
-        <w:t>Give</w:t>
-      </w:r>
-      <w:r>
-        <w:rPr>
-          <w:sz w:val="20"/>
-          <w:szCs w:val="20"/>
-        </w:rPr>
-        <w:t>n an unconstrained</w:t>
-      </w:r>
-      <w:r>
-        <w:rPr>
-          <w:sz w:val="20"/>
-          <w:szCs w:val="20"/>
-        </w:rPr>
-        <w:t xml:space="preserve"> hair image</w:t>
-      </w:r>
-      <w:r>
-        <w:rPr>
-          <w:sz w:val="20"/>
-          <w:szCs w:val="20"/>
-        </w:rPr>
-        <w:t xml:space="preserve">, our network </w:t>
-      </w:r>
-      <w:r>
-        <w:rPr>
-          <w:sz w:val="20"/>
-          <w:szCs w:val="20"/>
-        </w:rPr>
-        <w:t>can generate</w:t>
-      </w:r>
-      <w:r>
-        <w:rPr>
-          <w:sz w:val="20"/>
-          <w:szCs w:val="20"/>
-        </w:rPr>
-        <w:t xml:space="preserve"> </w:t>
-      </w:r>
-      <w:r>
-        <w:rPr>
-          <w:sz w:val="20"/>
-          <w:szCs w:val="20"/>
-        </w:rPr>
-        <w:t>sparse</w:t>
-      </w:r>
-      <w:r>
-        <w:rPr>
-          <w:sz w:val="20"/>
-          <w:szCs w:val="20"/>
-        </w:rPr>
-        <w:t xml:space="preserve"> hair strands close </w:t>
-      </w:r>
-      <w:r>
-        <w:rPr>
-          <w:sz w:val="20"/>
-          <w:szCs w:val="20"/>
-        </w:rPr>
-        <w:t>to</w:t>
-      </w:r>
-      <w:r>
-        <w:rPr>
-          <w:sz w:val="20"/>
-          <w:szCs w:val="20"/>
-        </w:rPr>
-        <w:t xml:space="preserve"> the target hairstyle,</w:t>
-      </w:r>
-      <w:r>
-        <w:rPr>
-          <w:sz w:val="20"/>
-          <w:szCs w:val="20"/>
-        </w:rPr>
-        <w:t xml:space="preserve"> which can be used as guidance to synthesize dense hair model</w:t>
-      </w:r>
-      <w:r>
-        <w:rPr>
-          <w:sz w:val="20"/>
-          <w:szCs w:val="20"/>
-        </w:rPr>
-        <w:t>.</w:t>
-      </w:r>
-    </w:p>
-    <w:p>
-      <w:pPr>
-        <w:widowControl w:val="0"/>
-        <w:autoSpaceDE w:val="0"/>
-        <w:autoSpaceDN w:val="0"/>
-        <w:adjustRightInd w:val="0"/>
-        <w:spacing w:before="120"/>
-        <w:rPr>
-          <w:sz w:val="20"/>
-          <w:szCs w:val="20"/>
-        </w:rPr>
-      </w:pPr>
-      <w:r>
-        <w:rPr>
-          <w:b/>
-          <w:sz w:val="22"/>
-          <w:szCs w:val="22"/>
-        </w:rPr>
-        <w:t>Identity Preserving Face Completion for Large Ocular Region Occlusion</w:t>
-      </w:r>
-      <w:r>
-        <w:rPr>
-          <w:b/>
-          <w:sz w:val="22"/>
-          <w:szCs w:val="22"/>
-        </w:rPr>
-        <w:t xml:space="preserve">                </w:t>
-      </w:r>
-      <w:r>
-        <w:rPr>
-          <w:b/>
-          <w:sz w:val="20"/>
-          <w:szCs w:val="20"/>
-        </w:rPr>
-        <w:t>2017.05</w:t>
-      </w:r>
-      <w:r>
-        <w:rPr>
-          <w:rFonts w:hint="eastAsia"/>
-          <w:b/>
-          <w:sz w:val="20"/>
-          <w:szCs w:val="20"/>
-        </w:rPr>
-        <w:t>－</w:t>
-      </w:r>
-      <w:r>
-        <w:rPr>
-          <w:b/>
-          <w:sz w:val="20"/>
-          <w:szCs w:val="20"/>
-        </w:rPr>
-        <w:t>present</w:t>
-      </w:r>
-    </w:p>
-    <w:p>
-      <w:pPr>
-        <w:widowControl w:val="0"/>
-        <w:autoSpaceDE w:val="0"/>
-        <w:autoSpaceDN w:val="0"/>
-        <w:adjustRightInd w:val="0"/>
-        <w:rPr>
-          <w:sz w:val="20"/>
-          <w:szCs w:val="20"/>
-        </w:rPr>
-      </w:pPr>
-      <w:r>
-        <w:rPr>
-          <w:sz w:val="20"/>
-          <w:szCs w:val="20"/>
-        </w:rPr>
-        <w:t>We present a novel deep learning approach to synthesize full face images in the presence of large ocular region occlusions.</w:t>
       </w:r>
     </w:p>
     <w:p>
@@ -3385,12 +3198,12 @@
                         <a:effectLst/>
                         <a:extLst>
                           <a:ext uri="{909E8E84-426E-40dd-AFC4-6F175D3DCCD1}">
-                            <a14:hiddenFill xmlns:a14="http://schemas.microsoft.com/office/drawing/2010/main" xmlns:w="http://schemas.openxmlformats.org/wordprocessingml/2006/main" xmlns:w10="urn:schemas-microsoft-com:office:word" xmlns:v="urn:schemas-microsoft-com:vml" xmlns:o="urn:schemas-microsoft-com:office:office" xmlns="">
+                            <a14:hiddenFill xmlns="" xmlns:o="urn:schemas-microsoft-com:office:office" xmlns:v="urn:schemas-microsoft-com:vml" xmlns:w10="urn:schemas-microsoft-com:office:word" xmlns:w="http://schemas.openxmlformats.org/wordprocessingml/2006/main" xmlns:a14="http://schemas.microsoft.com/office/drawing/2010/main">
                               <a:noFill/>
                             </a14:hiddenFill>
                           </a:ext>
                           <a:ext uri="{AF507438-7753-43e0-B8FC-AC1667EBCBE1}">
-                            <a14:hiddenEffects xmlns:a14="http://schemas.microsoft.com/office/drawing/2010/main" xmlns:w="http://schemas.openxmlformats.org/wordprocessingml/2006/main" xmlns:w10="urn:schemas-microsoft-com:office:word" xmlns:v="urn:schemas-microsoft-com:vml" xmlns:o="urn:schemas-microsoft-com:office:office" xmlns="">
+                            <a14:hiddenEffects xmlns="" xmlns:o="urn:schemas-microsoft-com:office:office" xmlns:v="urn:schemas-microsoft-com:vml" xmlns:w10="urn:schemas-microsoft-com:office:word" xmlns:w="http://schemas.openxmlformats.org/wordprocessingml/2006/main" xmlns:a14="http://schemas.microsoft.com/office/drawing/2010/main">
                               <a:effectLst>
                                 <a:outerShdw blurRad="40000" dist="20000" dir="5400000" rotWithShape="0">
                                   <a:srgbClr val="000000">
@@ -3563,12 +3376,12 @@
                         <a:effectLst/>
                         <a:extLst>
                           <a:ext uri="{909E8E84-426E-40dd-AFC4-6F175D3DCCD1}">
-                            <a14:hiddenFill xmlns:a14="http://schemas.microsoft.com/office/drawing/2010/main" xmlns:w="http://schemas.openxmlformats.org/wordprocessingml/2006/main" xmlns:w10="urn:schemas-microsoft-com:office:word" xmlns:v="urn:schemas-microsoft-com:vml" xmlns:o="urn:schemas-microsoft-com:office:office" xmlns="">
+                            <a14:hiddenFill xmlns="" xmlns:o="urn:schemas-microsoft-com:office:office" xmlns:v="urn:schemas-microsoft-com:vml" xmlns:w10="urn:schemas-microsoft-com:office:word" xmlns:w="http://schemas.openxmlformats.org/wordprocessingml/2006/main" xmlns:a14="http://schemas.microsoft.com/office/drawing/2010/main">
                               <a:noFill/>
                             </a14:hiddenFill>
                           </a:ext>
                           <a:ext uri="{AF507438-7753-43e0-B8FC-AC1667EBCBE1}">
-                            <a14:hiddenEffects xmlns:a14="http://schemas.microsoft.com/office/drawing/2010/main" xmlns:w="http://schemas.openxmlformats.org/wordprocessingml/2006/main" xmlns:w10="urn:schemas-microsoft-com:office:word" xmlns:v="urn:schemas-microsoft-com:vml" xmlns:o="urn:schemas-microsoft-com:office:office" xmlns="">
+                            <a14:hiddenEffects xmlns="" xmlns:o="urn:schemas-microsoft-com:office:office" xmlns:v="urn:schemas-microsoft-com:vml" xmlns:w10="urn:schemas-microsoft-com:office:word" xmlns:w="http://schemas.openxmlformats.org/wordprocessingml/2006/main" xmlns:a14="http://schemas.microsoft.com/office/drawing/2010/main">
                               <a:effectLst>
                                 <a:outerShdw blurRad="40000" dist="20000" dir="5400000" rotWithShape="0">
                                   <a:srgbClr val="000000">
@@ -3614,17 +3427,13 @@
     </w:p>
     <w:p>
       <w:pPr>
-        <w:pStyle w:val="Default"/>
-        <w:outlineLvl w:val="0"/>
-        <w:rPr>
-          <w:color w:val="auto"/>
-          <w:sz w:val="20"/>
-          <w:szCs w:val="20"/>
-        </w:rPr>
-      </w:pPr>
-      <w:r>
-        <w:rPr>
-          <w:color w:val="auto"/>
+        <w:rPr>
+          <w:sz w:val="20"/>
+          <w:szCs w:val="20"/>
+        </w:rPr>
+      </w:pPr>
+      <w:r>
+        <w:rPr>
           <w:sz w:val="20"/>
           <w:szCs w:val="20"/>
         </w:rPr>
@@ -3633,57 +3442,89 @@
     </w:p>
     <w:p>
       <w:pPr>
-        <w:pStyle w:val="Default"/>
-        <w:ind w:left="420"/>
-        <w:outlineLvl w:val="0"/>
-        <w:rPr>
-          <w:color w:val="auto"/>
-          <w:sz w:val="20"/>
-          <w:szCs w:val="20"/>
-        </w:rPr>
-      </w:pPr>
-      <w:r>
-        <w:rPr>
-          <w:color w:val="auto"/>
-          <w:sz w:val="20"/>
-          <w:szCs w:val="20"/>
-        </w:rPr>
-        <w:t>SIGGRAPH 2017 Emerging Technology</w:t>
+        <w:rPr>
+          <w:sz w:val="20"/>
+          <w:szCs w:val="20"/>
+        </w:rPr>
+      </w:pPr>
+      <w:r>
+        <w:rPr>
+          <w:sz w:val="20"/>
+          <w:szCs w:val="20"/>
+        </w:rPr>
+        <w:t xml:space="preserve">    </w:t>
+      </w:r>
+      <w:r>
+        <w:rPr>
+          <w:sz w:val="20"/>
+          <w:szCs w:val="20"/>
+        </w:rPr>
+        <w:t>Pacific Graphics 2018</w:t>
       </w:r>
     </w:p>
     <w:p>
       <w:pPr>
-        <w:pStyle w:val="Default"/>
-        <w:outlineLvl w:val="0"/>
-        <w:rPr>
-          <w:color w:val="auto"/>
-          <w:sz w:val="20"/>
-          <w:szCs w:val="20"/>
-        </w:rPr>
-      </w:pPr>
-      <w:r>
-        <w:rPr>
-          <w:color w:val="auto"/>
-          <w:sz w:val="20"/>
-          <w:szCs w:val="20"/>
-        </w:rPr>
-        <w:t xml:space="preserve">Reviewer: </w:t>
-      </w:r>
+        <w:rPr>
+          <w:sz w:val="20"/>
+          <w:szCs w:val="20"/>
+        </w:rPr>
+      </w:pPr>
+      <w:r>
+        <w:rPr>
+          <w:sz w:val="20"/>
+          <w:szCs w:val="20"/>
+        </w:rPr>
+        <w:t xml:space="preserve">    </w:t>
+      </w:r>
+      <w:r>
+        <w:rPr>
+          <w:sz w:val="20"/>
+          <w:szCs w:val="20"/>
+        </w:rPr>
+        <w:t>SIGGRAPH Emerging Technology</w:t>
+      </w:r>
+      <w:r>
+        <w:rPr>
+          <w:sz w:val="20"/>
+          <w:szCs w:val="20"/>
+        </w:rPr>
+        <w:t xml:space="preserve"> </w:t>
+      </w:r>
+      <w:r>
+        <w:rPr>
+          <w:sz w:val="20"/>
+          <w:szCs w:val="20"/>
+        </w:rPr>
+        <w:t>2017</w:t>
+      </w:r>
+      <w:bookmarkStart w:id="0" w:name="_GoBack"/>
+      <w:bookmarkEnd w:id="0"/>
     </w:p>
     <w:p>
       <w:pPr>
-        <w:pStyle w:val="Default"/>
-        <w:ind w:left="420"/>
-        <w:outlineLvl w:val="0"/>
-        <w:rPr>
-          <w:color w:val="auto"/>
-          <w:sz w:val="20"/>
-          <w:szCs w:val="20"/>
-        </w:rPr>
-      </w:pPr>
-      <w:r>
-        <w:rPr>
-          <w:color w:val="auto"/>
+        <w:rPr>
+          <w:sz w:val="20"/>
+          <w:szCs w:val="20"/>
+        </w:rPr>
+      </w:pPr>
+      <w:r>
+        <w:rPr>
+          <w:sz w:val="20"/>
+          <w:szCs w:val="20"/>
+        </w:rPr>
+        <w:t xml:space="preserve">Reviewer: </w:t>
+      </w:r>
+    </w:p>
+    <w:p>
+      <w:pPr>
+        <w:ind w:firstLine="400"/>
+        <w:rPr>
+          <w:sz w:val="20"/>
+          <w:szCs w:val="20"/>
+        </w:rPr>
+      </w:pPr>
+      <w:r>
+        <w:rPr>
           <w:sz w:val="20"/>
           <w:szCs w:val="20"/>
         </w:rPr>
@@ -3691,7 +3532,6 @@
       </w:r>
       <w:r>
         <w:rPr>
-          <w:color w:val="auto"/>
           <w:sz w:val="20"/>
           <w:szCs w:val="20"/>
         </w:rPr>
@@ -3699,7 +3539,6 @@
       </w:r>
       <w:r>
         <w:rPr>
-          <w:color w:val="auto"/>
           <w:sz w:val="20"/>
           <w:szCs w:val="20"/>
         </w:rPr>
@@ -3707,7 +3546,6 @@
       </w:r>
       <w:r>
         <w:rPr>
-          <w:color w:val="auto"/>
           <w:sz w:val="20"/>
           <w:szCs w:val="20"/>
         </w:rPr>
@@ -3715,7 +3553,6 @@
       </w:r>
       <w:r>
         <w:rPr>
-          <w:color w:val="auto"/>
           <w:sz w:val="20"/>
           <w:szCs w:val="20"/>
         </w:rPr>
@@ -3723,7 +3560,6 @@
       </w:r>
       <w:r>
         <w:rPr>
-          <w:color w:val="auto"/>
           <w:sz w:val="20"/>
           <w:szCs w:val="20"/>
         </w:rPr>
@@ -3731,7 +3567,6 @@
       </w:r>
       <w:r>
         <w:rPr>
-          <w:color w:val="auto"/>
           <w:sz w:val="20"/>
           <w:szCs w:val="20"/>
         </w:rPr>
@@ -3739,15 +3574,29 @@
       </w:r>
       <w:r>
         <w:rPr>
-          <w:color w:val="auto"/>
-          <w:sz w:val="20"/>
-          <w:szCs w:val="20"/>
-        </w:rPr>
-        <w:t>itive and Developmental Systems 2017</w:t>
-      </w:r>
-      <w:r>
-        <w:rPr>
-          <w:color w:val="auto"/>
+          <w:sz w:val="20"/>
+          <w:szCs w:val="20"/>
+        </w:rPr>
+        <w:t xml:space="preserve">itive and Developmental </w:t>
+      </w:r>
+    </w:p>
+    <w:p>
+      <w:pPr>
+        <w:ind w:firstLine="400"/>
+        <w:rPr>
+          <w:sz w:val="20"/>
+          <w:szCs w:val="20"/>
+        </w:rPr>
+      </w:pPr>
+      <w:r>
+        <w:rPr>
+          <w:sz w:val="20"/>
+          <w:szCs w:val="20"/>
+        </w:rPr>
+        <w:t>Systems 2017</w:t>
+      </w:r>
+      <w:r>
+        <w:rPr>
           <w:sz w:val="20"/>
           <w:szCs w:val="20"/>
         </w:rPr>
@@ -3755,7 +3604,6 @@
       </w:r>
       <w:r>
         <w:rPr>
-          <w:color w:val="auto"/>
           <w:sz w:val="20"/>
           <w:szCs w:val="20"/>
         </w:rPr>
@@ -3763,7 +3611,6 @@
       </w:r>
       <w:r>
         <w:rPr>
-          <w:color w:val="auto"/>
           <w:sz w:val="20"/>
           <w:szCs w:val="20"/>
         </w:rPr>
@@ -3771,7 +3618,6 @@
       </w:r>
       <w:r>
         <w:rPr>
-          <w:color w:val="auto"/>
           <w:sz w:val="20"/>
           <w:szCs w:val="20"/>
         </w:rPr>
@@ -3779,7 +3625,6 @@
       </w:r>
       <w:r>
         <w:rPr>
-          <w:color w:val="auto"/>
           <w:sz w:val="20"/>
           <w:szCs w:val="20"/>
         </w:rPr>
@@ -3860,12 +3705,12 @@
                         <a:effectLst/>
                         <a:extLst>
                           <a:ext uri="{909E8E84-426E-40dd-AFC4-6F175D3DCCD1}">
-                            <a14:hiddenFill xmlns:a14="http://schemas.microsoft.com/office/drawing/2010/main" xmlns:w="http://schemas.openxmlformats.org/wordprocessingml/2006/main" xmlns:w10="urn:schemas-microsoft-com:office:word" xmlns:v="urn:schemas-microsoft-com:vml" xmlns:o="urn:schemas-microsoft-com:office:office" xmlns="">
+                            <a14:hiddenFill xmlns="" xmlns:o="urn:schemas-microsoft-com:office:office" xmlns:v="urn:schemas-microsoft-com:vml" xmlns:w10="urn:schemas-microsoft-com:office:word" xmlns:w="http://schemas.openxmlformats.org/wordprocessingml/2006/main" xmlns:a14="http://schemas.microsoft.com/office/drawing/2010/main">
                               <a:noFill/>
                             </a14:hiddenFill>
                           </a:ext>
                           <a:ext uri="{AF507438-7753-43e0-B8FC-AC1667EBCBE1}">
-                            <a14:hiddenEffects xmlns:a14="http://schemas.microsoft.com/office/drawing/2010/main" xmlns:w="http://schemas.openxmlformats.org/wordprocessingml/2006/main" xmlns:w10="urn:schemas-microsoft-com:office:word" xmlns:v="urn:schemas-microsoft-com:vml" xmlns:o="urn:schemas-microsoft-com:office:office" xmlns="">
+                            <a14:hiddenEffects xmlns="" xmlns:o="urn:schemas-microsoft-com:office:office" xmlns:v="urn:schemas-microsoft-com:vml" xmlns:w10="urn:schemas-microsoft-com:office:word" xmlns:w="http://schemas.openxmlformats.org/wordprocessingml/2006/main" xmlns:a14="http://schemas.microsoft.com/office/drawing/2010/main">
                               <a:effectLst>
                                 <a:outerShdw blurRad="40000" dist="20000" dir="5400000" rotWithShape="0">
                                   <a:srgbClr val="000000">
@@ -3970,7 +3815,6 @@
     </w:p>
     <w:p>
       <w:pPr>
-        <w:outlineLvl w:val="0"/>
         <w:rPr>
           <w:sz w:val="20"/>
           <w:szCs w:val="20"/>
@@ -4102,12 +3946,12 @@
                         <a:effectLst/>
                         <a:extLst>
                           <a:ext uri="{909E8E84-426E-40dd-AFC4-6F175D3DCCD1}">
-                            <a14:hiddenFill xmlns:a14="http://schemas.microsoft.com/office/drawing/2010/main" xmlns:w="http://schemas.openxmlformats.org/wordprocessingml/2006/main" xmlns:w10="urn:schemas-microsoft-com:office:word" xmlns:v="urn:schemas-microsoft-com:vml" xmlns:o="urn:schemas-microsoft-com:office:office" xmlns="">
+                            <a14:hiddenFill xmlns="" xmlns:o="urn:schemas-microsoft-com:office:office" xmlns:v="urn:schemas-microsoft-com:vml" xmlns:w10="urn:schemas-microsoft-com:office:word" xmlns:w="http://schemas.openxmlformats.org/wordprocessingml/2006/main" xmlns:a14="http://schemas.microsoft.com/office/drawing/2010/main">
                               <a:noFill/>
                             </a14:hiddenFill>
                           </a:ext>
                           <a:ext uri="{AF507438-7753-43e0-B8FC-AC1667EBCBE1}">
-                            <a14:hiddenEffects xmlns:a14="http://schemas.microsoft.com/office/drawing/2010/main" xmlns:w="http://schemas.openxmlformats.org/wordprocessingml/2006/main" xmlns:w10="urn:schemas-microsoft-com:office:word" xmlns:v="urn:schemas-microsoft-com:vml" xmlns:o="urn:schemas-microsoft-com:office:office" xmlns="">
+                            <a14:hiddenEffects xmlns="" xmlns:o="urn:schemas-microsoft-com:office:office" xmlns:v="urn:schemas-microsoft-com:vml" xmlns:w10="urn:schemas-microsoft-com:office:word" xmlns:w="http://schemas.openxmlformats.org/wordprocessingml/2006/main" xmlns:a14="http://schemas.microsoft.com/office/drawing/2010/main">
                               <a:effectLst>
                                 <a:outerShdw blurRad="40000" dist="20000" dir="5400000" rotWithShape="0">
                                   <a:srgbClr val="000000">
@@ -4450,7 +4294,6 @@
           <w:sz w:val="20"/>
           <w:szCs w:val="20"/>
         </w:rPr>
-        <w:lastRenderedPageBreak/>
         <w:t>Outstanding undergraduate research project</w:t>
       </w:r>
       <w:r>
@@ -5021,6 +4864,7 @@
           <w:sz w:val="26"/>
           <w:szCs w:val="26"/>
         </w:rPr>
+        <w:lastRenderedPageBreak/>
         <mc:AlternateContent>
           <mc:Choice Requires="wps">
             <w:drawing>
@@ -5074,12 +4918,12 @@
                         <a:effectLst/>
                         <a:extLst>
                           <a:ext uri="{909E8E84-426E-40dd-AFC4-6F175D3DCCD1}">
-                            <a14:hiddenFill xmlns:a14="http://schemas.microsoft.com/office/drawing/2010/main" xmlns:w="http://schemas.openxmlformats.org/wordprocessingml/2006/main" xmlns:w10="urn:schemas-microsoft-com:office:word" xmlns:v="urn:schemas-microsoft-com:vml" xmlns:o="urn:schemas-microsoft-com:office:office" xmlns="">
+                            <a14:hiddenFill xmlns="" xmlns:o="urn:schemas-microsoft-com:office:office" xmlns:v="urn:schemas-microsoft-com:vml" xmlns:w10="urn:schemas-microsoft-com:office:word" xmlns:w="http://schemas.openxmlformats.org/wordprocessingml/2006/main" xmlns:a14="http://schemas.microsoft.com/office/drawing/2010/main">
                               <a:noFill/>
                             </a14:hiddenFill>
                           </a:ext>
                           <a:ext uri="{AF507438-7753-43e0-B8FC-AC1667EBCBE1}">
-                            <a14:hiddenEffects xmlns:a14="http://schemas.microsoft.com/office/drawing/2010/main" xmlns:w="http://schemas.openxmlformats.org/wordprocessingml/2006/main" xmlns:w10="urn:schemas-microsoft-com:office:word" xmlns:v="urn:schemas-microsoft-com:vml" xmlns:o="urn:schemas-microsoft-com:office:office" xmlns="">
+                            <a14:hiddenEffects xmlns="" xmlns:o="urn:schemas-microsoft-com:office:office" xmlns:v="urn:schemas-microsoft-com:vml" xmlns:w10="urn:schemas-microsoft-com:office:word" xmlns:w="http://schemas.openxmlformats.org/wordprocessingml/2006/main" xmlns:a14="http://schemas.microsoft.com/office/drawing/2010/main">
                               <a:effectLst>
                                 <a:outerShdw blurRad="40000" dist="20000" dir="5400000" rotWithShape="0">
                                   <a:srgbClr val="000000">

</xml_diff>

<commit_message>
rm pagan paper first
</commit_message>
<xml_diff>
--- a/index/cv.docx
+++ b/index/cv.docx
@@ -178,12 +178,12 @@
                         <a:effectLst/>
                         <a:extLst>
                           <a:ext uri="{909E8E84-426E-40dd-AFC4-6F175D3DCCD1}">
-                            <a14:hiddenFill xmlns="" xmlns:o="urn:schemas-microsoft-com:office:office" xmlns:v="urn:schemas-microsoft-com:vml" xmlns:w10="urn:schemas-microsoft-com:office:word" xmlns:w="http://schemas.openxmlformats.org/wordprocessingml/2006/main" xmlns:a14="http://schemas.microsoft.com/office/drawing/2010/main">
+                            <a14:hiddenFill xmlns:a14="http://schemas.microsoft.com/office/drawing/2010/main" xmlns:w="http://schemas.openxmlformats.org/wordprocessingml/2006/main" xmlns:w10="urn:schemas-microsoft-com:office:word" xmlns:v="urn:schemas-microsoft-com:vml" xmlns:o="urn:schemas-microsoft-com:office:office" xmlns="">
                               <a:noFill/>
                             </a14:hiddenFill>
                           </a:ext>
                           <a:ext uri="{AF507438-7753-43e0-B8FC-AC1667EBCBE1}">
-                            <a14:hiddenEffects xmlns="" xmlns:o="urn:schemas-microsoft-com:office:office" xmlns:v="urn:schemas-microsoft-com:vml" xmlns:w10="urn:schemas-microsoft-com:office:word" xmlns:w="http://schemas.openxmlformats.org/wordprocessingml/2006/main" xmlns:a14="http://schemas.microsoft.com/office/drawing/2010/main">
+                            <a14:hiddenEffects xmlns:a14="http://schemas.microsoft.com/office/drawing/2010/main" xmlns:w="http://schemas.openxmlformats.org/wordprocessingml/2006/main" xmlns:w10="urn:schemas-microsoft-com:office:word" xmlns:v="urn:schemas-microsoft-com:vml" xmlns:o="urn:schemas-microsoft-com:office:office" xmlns="">
                               <a:effectLst>
                                 <a:outerShdw blurRad="40000" dist="20000" dir="5400000" rotWithShape="0">
                                   <a:srgbClr val="000000">
@@ -590,12 +590,12 @@
                         <a:effectLst/>
                         <a:extLst>
                           <a:ext uri="{909E8E84-426E-40dd-AFC4-6F175D3DCCD1}">
-                            <a14:hiddenFill xmlns="" xmlns:o="urn:schemas-microsoft-com:office:office" xmlns:v="urn:schemas-microsoft-com:vml" xmlns:w10="urn:schemas-microsoft-com:office:word" xmlns:w="http://schemas.openxmlformats.org/wordprocessingml/2006/main" xmlns:a14="http://schemas.microsoft.com/office/drawing/2010/main">
+                            <a14:hiddenFill xmlns:a14="http://schemas.microsoft.com/office/drawing/2010/main" xmlns:w="http://schemas.openxmlformats.org/wordprocessingml/2006/main" xmlns:w10="urn:schemas-microsoft-com:office:word" xmlns:v="urn:schemas-microsoft-com:vml" xmlns:o="urn:schemas-microsoft-com:office:office" xmlns="">
                               <a:noFill/>
                             </a14:hiddenFill>
                           </a:ext>
                           <a:ext uri="{AF507438-7753-43e0-B8FC-AC1667EBCBE1}">
-                            <a14:hiddenEffects xmlns="" xmlns:o="urn:schemas-microsoft-com:office:office" xmlns:v="urn:schemas-microsoft-com:vml" xmlns:w10="urn:schemas-microsoft-com:office:word" xmlns:w="http://schemas.openxmlformats.org/wordprocessingml/2006/main" xmlns:a14="http://schemas.microsoft.com/office/drawing/2010/main">
+                            <a14:hiddenEffects xmlns:a14="http://schemas.microsoft.com/office/drawing/2010/main" xmlns:w="http://schemas.openxmlformats.org/wordprocessingml/2006/main" xmlns:w10="urn:schemas-microsoft-com:office:word" xmlns:v="urn:schemas-microsoft-com:vml" xmlns:o="urn:schemas-microsoft-com:office:office" xmlns="">
                               <a:effectLst>
                                 <a:outerShdw blurRad="40000" dist="20000" dir="5400000" rotWithShape="0">
                                   <a:srgbClr val="000000">
@@ -971,12 +971,12 @@
                         <a:effectLst/>
                         <a:extLst>
                           <a:ext uri="{909E8E84-426E-40dd-AFC4-6F175D3DCCD1}">
-                            <a14:hiddenFill xmlns="" xmlns:o="urn:schemas-microsoft-com:office:office" xmlns:v="urn:schemas-microsoft-com:vml" xmlns:w10="urn:schemas-microsoft-com:office:word" xmlns:w="http://schemas.openxmlformats.org/wordprocessingml/2006/main" xmlns:a14="http://schemas.microsoft.com/office/drawing/2010/main">
+                            <a14:hiddenFill xmlns:a14="http://schemas.microsoft.com/office/drawing/2010/main" xmlns:w="http://schemas.openxmlformats.org/wordprocessingml/2006/main" xmlns:w10="urn:schemas-microsoft-com:office:word" xmlns:v="urn:schemas-microsoft-com:vml" xmlns:o="urn:schemas-microsoft-com:office:office" xmlns="">
                               <a:noFill/>
                             </a14:hiddenFill>
                           </a:ext>
                           <a:ext uri="{AF507438-7753-43e0-B8FC-AC1667EBCBE1}">
-                            <a14:hiddenEffects xmlns="" xmlns:o="urn:schemas-microsoft-com:office:office" xmlns:v="urn:schemas-microsoft-com:vml" xmlns:w10="urn:schemas-microsoft-com:office:word" xmlns:w="http://schemas.openxmlformats.org/wordprocessingml/2006/main" xmlns:a14="http://schemas.microsoft.com/office/drawing/2010/main">
+                            <a14:hiddenEffects xmlns:a14="http://schemas.microsoft.com/office/drawing/2010/main" xmlns:w="http://schemas.openxmlformats.org/wordprocessingml/2006/main" xmlns:w10="urn:schemas-microsoft-com:office:word" xmlns:v="urn:schemas-microsoft-com:vml" xmlns:o="urn:schemas-microsoft-com:office:office" xmlns="">
                               <a:effectLst>
                                 <a:outerShdw blurRad="40000" dist="20000" dir="5400000" rotWithShape="0">
                                   <a:srgbClr val="000000">
@@ -1530,12 +1530,12 @@
                         <a:effectLst/>
                         <a:extLst>
                           <a:ext uri="{909E8E84-426E-40dd-AFC4-6F175D3DCCD1}">
-                            <a14:hiddenFill xmlns="" xmlns:o="urn:schemas-microsoft-com:office:office" xmlns:v="urn:schemas-microsoft-com:vml" xmlns:w10="urn:schemas-microsoft-com:office:word" xmlns:w="http://schemas.openxmlformats.org/wordprocessingml/2006/main" xmlns:a14="http://schemas.microsoft.com/office/drawing/2010/main">
+                            <a14:hiddenFill xmlns:a14="http://schemas.microsoft.com/office/drawing/2010/main" xmlns:w="http://schemas.openxmlformats.org/wordprocessingml/2006/main" xmlns:w10="urn:schemas-microsoft-com:office:word" xmlns:v="urn:schemas-microsoft-com:vml" xmlns:o="urn:schemas-microsoft-com:office:office" xmlns="">
                               <a:noFill/>
                             </a14:hiddenFill>
                           </a:ext>
                           <a:ext uri="{AF507438-7753-43e0-B8FC-AC1667EBCBE1}">
-                            <a14:hiddenEffects xmlns="" xmlns:o="urn:schemas-microsoft-com:office:office" xmlns:v="urn:schemas-microsoft-com:vml" xmlns:w10="urn:schemas-microsoft-com:office:word" xmlns:w="http://schemas.openxmlformats.org/wordprocessingml/2006/main" xmlns:a14="http://schemas.microsoft.com/office/drawing/2010/main">
+                            <a14:hiddenEffects xmlns:a14="http://schemas.microsoft.com/office/drawing/2010/main" xmlns:w="http://schemas.openxmlformats.org/wordprocessingml/2006/main" xmlns:w10="urn:schemas-microsoft-com:office:word" xmlns:v="urn:schemas-microsoft-com:vml" xmlns:o="urn:schemas-microsoft-com:office:office" xmlns="">
                               <a:effectLst>
                                 <a:outerShdw blurRad="40000" dist="20000" dir="5400000" rotWithShape="0">
                                   <a:srgbClr val="000000">
@@ -1648,216 +1648,13 @@
       <w:pPr>
         <w:ind w:left="840"/>
         <w:rPr>
-          <w:sz w:val="20"/>
-          <w:szCs w:val="20"/>
-        </w:rPr>
-      </w:pPr>
-      <w:r>
-        <w:rPr>
-          <w:sz w:val="20"/>
-          <w:szCs w:val="20"/>
-        </w:rPr>
-        <w:t xml:space="preserve">Koki Nagano, </w:t>
-      </w:r>
-      <w:proofErr w:type="spellStart"/>
-      <w:r>
-        <w:rPr>
-          <w:sz w:val="20"/>
-          <w:szCs w:val="20"/>
-        </w:rPr>
-        <w:t>Jaewoo</w:t>
-      </w:r>
-      <w:proofErr w:type="spellEnd"/>
-      <w:r>
-        <w:rPr>
-          <w:sz w:val="20"/>
-          <w:szCs w:val="20"/>
-        </w:rPr>
-        <w:t xml:space="preserve"> </w:t>
-      </w:r>
-      <w:proofErr w:type="spellStart"/>
-      <w:r>
-        <w:rPr>
-          <w:sz w:val="20"/>
-          <w:szCs w:val="20"/>
-        </w:rPr>
-        <w:t>Seo</w:t>
-      </w:r>
-      <w:proofErr w:type="spellEnd"/>
-      <w:r>
-        <w:rPr>
-          <w:sz w:val="20"/>
-          <w:szCs w:val="20"/>
-        </w:rPr>
-        <w:t xml:space="preserve">, </w:t>
-      </w:r>
-      <w:proofErr w:type="spellStart"/>
-      <w:r>
-        <w:rPr>
-          <w:sz w:val="20"/>
-          <w:szCs w:val="20"/>
-        </w:rPr>
-        <w:t>Lingyu</w:t>
-      </w:r>
-      <w:proofErr w:type="spellEnd"/>
-      <w:r>
-        <w:rPr>
-          <w:sz w:val="20"/>
-          <w:szCs w:val="20"/>
-        </w:rPr>
-        <w:t xml:space="preserve"> Wei</w:t>
-      </w:r>
-      <w:r>
-        <w:rPr>
-          <w:sz w:val="20"/>
-          <w:szCs w:val="20"/>
-        </w:rPr>
-        <w:t xml:space="preserve">, </w:t>
-      </w:r>
-      <w:r>
-        <w:rPr>
           <w:i/>
           <w:sz w:val="20"/>
           <w:szCs w:val="20"/>
         </w:rPr>
-        <w:t>Jun Xing</w:t>
-      </w:r>
-      <w:r>
-        <w:rPr>
-          <w:sz w:val="20"/>
-          <w:szCs w:val="20"/>
-        </w:rPr>
-        <w:t xml:space="preserve">, </w:t>
-      </w:r>
-      <w:proofErr w:type="spellStart"/>
-      <w:r>
-        <w:rPr>
-          <w:sz w:val="20"/>
-          <w:szCs w:val="20"/>
-        </w:rPr>
-        <w:t>Shunsuke</w:t>
-      </w:r>
-      <w:proofErr w:type="spellEnd"/>
-      <w:r>
-        <w:rPr>
-          <w:sz w:val="20"/>
-          <w:szCs w:val="20"/>
-        </w:rPr>
-        <w:t xml:space="preserve"> Saito</w:t>
-      </w:r>
-      <w:r>
-        <w:rPr>
-          <w:sz w:val="20"/>
-          <w:szCs w:val="20"/>
-        </w:rPr>
-        <w:t xml:space="preserve">, </w:t>
-      </w:r>
-      <w:proofErr w:type="spellStart"/>
-      <w:r>
-        <w:rPr>
-          <w:sz w:val="20"/>
-          <w:szCs w:val="20"/>
-        </w:rPr>
-        <w:t>Zimo</w:t>
-      </w:r>
-      <w:proofErr w:type="spellEnd"/>
-      <w:r>
-        <w:rPr>
-          <w:sz w:val="20"/>
-          <w:szCs w:val="20"/>
-        </w:rPr>
-        <w:t xml:space="preserve"> Li, </w:t>
-      </w:r>
-      <w:proofErr w:type="spellStart"/>
-      <w:r>
-        <w:rPr>
-          <w:sz w:val="20"/>
-          <w:szCs w:val="20"/>
-        </w:rPr>
-        <w:t>Aviral</w:t>
-      </w:r>
-      <w:proofErr w:type="spellEnd"/>
-      <w:r>
-        <w:rPr>
-          <w:sz w:val="20"/>
-          <w:szCs w:val="20"/>
-        </w:rPr>
-        <w:t xml:space="preserve"> </w:t>
-      </w:r>
-      <w:proofErr w:type="spellStart"/>
-      <w:proofErr w:type="gramStart"/>
-      <w:r>
-        <w:rPr>
-          <w:sz w:val="20"/>
-          <w:szCs w:val="20"/>
-        </w:rPr>
-        <w:t>Agarwal,</w:t>
-      </w:r>
-      <w:r>
-        <w:rPr>
-          <w:sz w:val="20"/>
-          <w:szCs w:val="20"/>
-        </w:rPr>
-        <w:t>Jens</w:t>
-      </w:r>
-      <w:proofErr w:type="spellEnd"/>
-      <w:proofErr w:type="gramEnd"/>
-      <w:r>
-        <w:rPr>
-          <w:sz w:val="20"/>
-          <w:szCs w:val="20"/>
-        </w:rPr>
-        <w:t xml:space="preserve"> </w:t>
-      </w:r>
-      <w:proofErr w:type="spellStart"/>
-      <w:r>
-        <w:rPr>
-          <w:sz w:val="20"/>
-          <w:szCs w:val="20"/>
-        </w:rPr>
-        <w:t>Fursund</w:t>
-      </w:r>
-      <w:proofErr w:type="spellEnd"/>
-      <w:r>
-        <w:rPr>
-          <w:sz w:val="20"/>
-          <w:szCs w:val="20"/>
-        </w:rPr>
-        <w:t>,</w:t>
-      </w:r>
-      <w:r>
-        <w:rPr>
-          <w:sz w:val="20"/>
-          <w:szCs w:val="20"/>
-        </w:rPr>
-        <w:t xml:space="preserve"> </w:t>
-      </w:r>
-      <w:proofErr w:type="spellStart"/>
-      <w:r>
-        <w:rPr>
-          <w:sz w:val="20"/>
-          <w:szCs w:val="20"/>
-        </w:rPr>
-        <w:t>Hao</w:t>
-      </w:r>
-      <w:proofErr w:type="spellEnd"/>
-      <w:r>
-        <w:rPr>
-          <w:sz w:val="20"/>
-          <w:szCs w:val="20"/>
-        </w:rPr>
-        <w:t xml:space="preserve"> Li</w:t>
-      </w:r>
-    </w:p>
-    <w:p>
-      <w:pPr>
-        <w:ind w:left="840"/>
-        <w:rPr>
-          <w:i/>
-          <w:sz w:val="20"/>
-          <w:szCs w:val="20"/>
-        </w:rPr>
-      </w:pPr>
+      </w:pPr>
+      <w:bookmarkStart w:id="0" w:name="_GoBack"/>
+      <w:bookmarkEnd w:id="0"/>
       <w:r>
         <w:rPr>
           <w:i/>
@@ -2055,71 +1852,71 @@
           <w:sz w:val="20"/>
           <w:szCs w:val="20"/>
         </w:rPr>
+        <w:t>[</w:t>
+      </w:r>
+      <w:r>
+        <w:rPr>
+          <w:sz w:val="20"/>
+          <w:szCs w:val="20"/>
+        </w:rPr>
+        <w:t>8</w:t>
+      </w:r>
+      <w:r>
+        <w:rPr>
+          <w:sz w:val="20"/>
+          <w:szCs w:val="20"/>
+        </w:rPr>
+        <w:t>]</w:t>
+      </w:r>
+      <w:r>
+        <w:rPr>
+          <w:b/>
+          <w:sz w:val="20"/>
+          <w:szCs w:val="20"/>
+        </w:rPr>
+        <w:t xml:space="preserve"> </w:t>
+      </w:r>
+      <w:r>
+        <w:rPr>
+          <w:b/>
+          <w:sz w:val="20"/>
+          <w:szCs w:val="20"/>
+        </w:rPr>
+        <w:t xml:space="preserve">Deep Volumetric Video </w:t>
+      </w:r>
+      <w:proofErr w:type="gramStart"/>
+      <w:r>
+        <w:rPr>
+          <w:b/>
+          <w:sz w:val="20"/>
+          <w:szCs w:val="20"/>
+        </w:rPr>
+        <w:t>From</w:t>
+      </w:r>
+      <w:proofErr w:type="gramEnd"/>
+      <w:r>
+        <w:rPr>
+          <w:b/>
+          <w:sz w:val="20"/>
+          <w:szCs w:val="20"/>
+        </w:rPr>
+        <w:t xml:space="preserve"> Very Sparse Multi-View Performance Capture</w:t>
+      </w:r>
+    </w:p>
+    <w:p>
+      <w:pPr>
+        <w:ind w:left="840"/>
+        <w:rPr>
+          <w:sz w:val="20"/>
+          <w:szCs w:val="20"/>
+        </w:rPr>
+      </w:pPr>
+      <w:r>
+        <w:rPr>
+          <w:sz w:val="20"/>
+          <w:szCs w:val="20"/>
+        </w:rPr>
         <w:lastRenderedPageBreak/>
-        <w:t>[</w:t>
-      </w:r>
-      <w:r>
-        <w:rPr>
-          <w:sz w:val="20"/>
-          <w:szCs w:val="20"/>
-        </w:rPr>
-        <w:t>8</w:t>
-      </w:r>
-      <w:r>
-        <w:rPr>
-          <w:sz w:val="20"/>
-          <w:szCs w:val="20"/>
-        </w:rPr>
-        <w:t>]</w:t>
-      </w:r>
-      <w:r>
-        <w:rPr>
-          <w:b/>
-          <w:sz w:val="20"/>
-          <w:szCs w:val="20"/>
-        </w:rPr>
-        <w:t xml:space="preserve"> </w:t>
-      </w:r>
-      <w:r>
-        <w:rPr>
-          <w:b/>
-          <w:sz w:val="20"/>
-          <w:szCs w:val="20"/>
-        </w:rPr>
-        <w:t xml:space="preserve">Deep Volumetric Video </w:t>
-      </w:r>
-      <w:proofErr w:type="gramStart"/>
-      <w:r>
-        <w:rPr>
-          <w:b/>
-          <w:sz w:val="20"/>
-          <w:szCs w:val="20"/>
-        </w:rPr>
-        <w:t>From</w:t>
-      </w:r>
-      <w:proofErr w:type="gramEnd"/>
-      <w:r>
-        <w:rPr>
-          <w:b/>
-          <w:sz w:val="20"/>
-          <w:szCs w:val="20"/>
-        </w:rPr>
-        <w:t xml:space="preserve"> Very Sparse Multi-View Performance Capture</w:t>
-      </w:r>
-    </w:p>
-    <w:p>
-      <w:pPr>
-        <w:ind w:left="840"/>
-        <w:rPr>
-          <w:sz w:val="20"/>
-          <w:szCs w:val="20"/>
-        </w:rPr>
-      </w:pPr>
-      <w:r>
-        <w:rPr>
-          <w:sz w:val="20"/>
-          <w:szCs w:val="20"/>
-        </w:rPr>
         <w:t xml:space="preserve">Zeng Huang, </w:t>
       </w:r>
       <w:proofErr w:type="spellStart"/>
@@ -3390,12 +3187,12 @@
                         <a:effectLst/>
                         <a:extLst>
                           <a:ext uri="{909E8E84-426E-40dd-AFC4-6F175D3DCCD1}">
-                            <a14:hiddenFill xmlns="" xmlns:o="urn:schemas-microsoft-com:office:office" xmlns:v="urn:schemas-microsoft-com:vml" xmlns:w10="urn:schemas-microsoft-com:office:word" xmlns:w="http://schemas.openxmlformats.org/wordprocessingml/2006/main" xmlns:a14="http://schemas.microsoft.com/office/drawing/2010/main">
+                            <a14:hiddenFill xmlns:a14="http://schemas.microsoft.com/office/drawing/2010/main" xmlns:w="http://schemas.openxmlformats.org/wordprocessingml/2006/main" xmlns:w10="urn:schemas-microsoft-com:office:word" xmlns:v="urn:schemas-microsoft-com:vml" xmlns:o="urn:schemas-microsoft-com:office:office" xmlns="">
                               <a:noFill/>
                             </a14:hiddenFill>
                           </a:ext>
                           <a:ext uri="{AF507438-7753-43e0-B8FC-AC1667EBCBE1}">
-                            <a14:hiddenEffects xmlns="" xmlns:o="urn:schemas-microsoft-com:office:office" xmlns:v="urn:schemas-microsoft-com:vml" xmlns:w10="urn:schemas-microsoft-com:office:word" xmlns:w="http://schemas.openxmlformats.org/wordprocessingml/2006/main" xmlns:a14="http://schemas.microsoft.com/office/drawing/2010/main">
+                            <a14:hiddenEffects xmlns:a14="http://schemas.microsoft.com/office/drawing/2010/main" xmlns:w="http://schemas.openxmlformats.org/wordprocessingml/2006/main" xmlns:w10="urn:schemas-microsoft-com:office:word" xmlns:v="urn:schemas-microsoft-com:vml" xmlns:o="urn:schemas-microsoft-com:office:office" xmlns="">
                               <a:effectLst>
                                 <a:outerShdw blurRad="40000" dist="20000" dir="5400000" rotWithShape="0">
                                   <a:srgbClr val="000000">
@@ -3853,12 +3650,12 @@
                         <a:effectLst/>
                         <a:extLst>
                           <a:ext uri="{909E8E84-426E-40dd-AFC4-6F175D3DCCD1}">
-                            <a14:hiddenFill xmlns="" xmlns:o="urn:schemas-microsoft-com:office:office" xmlns:v="urn:schemas-microsoft-com:vml" xmlns:w10="urn:schemas-microsoft-com:office:word" xmlns:w="http://schemas.openxmlformats.org/wordprocessingml/2006/main" xmlns:a14="http://schemas.microsoft.com/office/drawing/2010/main">
+                            <a14:hiddenFill xmlns:a14="http://schemas.microsoft.com/office/drawing/2010/main" xmlns:w="http://schemas.openxmlformats.org/wordprocessingml/2006/main" xmlns:w10="urn:schemas-microsoft-com:office:word" xmlns:v="urn:schemas-microsoft-com:vml" xmlns:o="urn:schemas-microsoft-com:office:office" xmlns="">
                               <a:noFill/>
                             </a14:hiddenFill>
                           </a:ext>
                           <a:ext uri="{AF507438-7753-43e0-B8FC-AC1667EBCBE1}">
-                            <a14:hiddenEffects xmlns="" xmlns:o="urn:schemas-microsoft-com:office:office" xmlns:v="urn:schemas-microsoft-com:vml" xmlns:w10="urn:schemas-microsoft-com:office:word" xmlns:w="http://schemas.openxmlformats.org/wordprocessingml/2006/main" xmlns:a14="http://schemas.microsoft.com/office/drawing/2010/main">
+                            <a14:hiddenEffects xmlns:a14="http://schemas.microsoft.com/office/drawing/2010/main" xmlns:w="http://schemas.openxmlformats.org/wordprocessingml/2006/main" xmlns:w10="urn:schemas-microsoft-com:office:word" xmlns:v="urn:schemas-microsoft-com:vml" xmlns:o="urn:schemas-microsoft-com:office:office" xmlns="">
                               <a:effectLst>
                                 <a:outerShdw blurRad="40000" dist="20000" dir="5400000" rotWithShape="0">
                                   <a:srgbClr val="000000">
@@ -4292,15 +4089,7 @@
           <w:sz w:val="22"/>
           <w:szCs w:val="22"/>
         </w:rPr>
-        <w:t>Photos</w:t>
-      </w:r>
-      <w:r>
-        <w:rPr>
-          <w:b/>
-          <w:sz w:val="22"/>
-          <w:szCs w:val="22"/>
-        </w:rPr>
-        <w:t xml:space="preserve">  </w:t>
+        <w:t xml:space="preserve">Photos  </w:t>
       </w:r>
       <w:r>
         <w:rPr>
@@ -4367,8 +4156,6 @@
         </w:rPr>
         <w:t>deep learning-based approach specially tailored for rectifying the facial distortion in an unconstrained portrait image.</w:t>
       </w:r>
-      <w:bookmarkStart w:id="0" w:name="_GoBack"/>
-      <w:bookmarkEnd w:id="0"/>
     </w:p>
     <w:p>
       <w:pPr>
@@ -4573,12 +4360,12 @@
                         <a:effectLst/>
                         <a:extLst>
                           <a:ext uri="{909E8E84-426E-40dd-AFC4-6F175D3DCCD1}">
-                            <a14:hiddenFill xmlns="" xmlns:o="urn:schemas-microsoft-com:office:office" xmlns:v="urn:schemas-microsoft-com:vml" xmlns:w10="urn:schemas-microsoft-com:office:word" xmlns:w="http://schemas.openxmlformats.org/wordprocessingml/2006/main" xmlns:a14="http://schemas.microsoft.com/office/drawing/2010/main">
+                            <a14:hiddenFill xmlns:a14="http://schemas.microsoft.com/office/drawing/2010/main" xmlns:w="http://schemas.openxmlformats.org/wordprocessingml/2006/main" xmlns:w10="urn:schemas-microsoft-com:office:word" xmlns:v="urn:schemas-microsoft-com:vml" xmlns:o="urn:schemas-microsoft-com:office:office" xmlns="">
                               <a:noFill/>
                             </a14:hiddenFill>
                           </a:ext>
                           <a:ext uri="{AF507438-7753-43e0-B8FC-AC1667EBCBE1}">
-                            <a14:hiddenEffects xmlns="" xmlns:o="urn:schemas-microsoft-com:office:office" xmlns:v="urn:schemas-microsoft-com:vml" xmlns:w10="urn:schemas-microsoft-com:office:word" xmlns:w="http://schemas.openxmlformats.org/wordprocessingml/2006/main" xmlns:a14="http://schemas.microsoft.com/office/drawing/2010/main">
+                            <a14:hiddenEffects xmlns:a14="http://schemas.microsoft.com/office/drawing/2010/main" xmlns:w="http://schemas.openxmlformats.org/wordprocessingml/2006/main" xmlns:w10="urn:schemas-microsoft-com:office:word" xmlns:v="urn:schemas-microsoft-com:vml" xmlns:o="urn:schemas-microsoft-com:office:office" xmlns="">
                               <a:effectLst>
                                 <a:outerShdw blurRad="40000" dist="20000" dir="5400000" rotWithShape="0">
                                   <a:srgbClr val="000000">
@@ -4799,12 +4586,12 @@
                         <a:effectLst/>
                         <a:extLst>
                           <a:ext uri="{909E8E84-426E-40dd-AFC4-6F175D3DCCD1}">
-                            <a14:hiddenFill xmlns="" xmlns:o="urn:schemas-microsoft-com:office:office" xmlns:v="urn:schemas-microsoft-com:vml" xmlns:w10="urn:schemas-microsoft-com:office:word" xmlns:w="http://schemas.openxmlformats.org/wordprocessingml/2006/main" xmlns:a14="http://schemas.microsoft.com/office/drawing/2010/main">
+                            <a14:hiddenFill xmlns:a14="http://schemas.microsoft.com/office/drawing/2010/main" xmlns:w="http://schemas.openxmlformats.org/wordprocessingml/2006/main" xmlns:w10="urn:schemas-microsoft-com:office:word" xmlns:v="urn:schemas-microsoft-com:vml" xmlns:o="urn:schemas-microsoft-com:office:office" xmlns="">
                               <a:noFill/>
                             </a14:hiddenFill>
                           </a:ext>
                           <a:ext uri="{AF507438-7753-43e0-B8FC-AC1667EBCBE1}">
-                            <a14:hiddenEffects xmlns="" xmlns:o="urn:schemas-microsoft-com:office:office" xmlns:v="urn:schemas-microsoft-com:vml" xmlns:w10="urn:schemas-microsoft-com:office:word" xmlns:w="http://schemas.openxmlformats.org/wordprocessingml/2006/main" xmlns:a14="http://schemas.microsoft.com/office/drawing/2010/main">
+                            <a14:hiddenEffects xmlns:a14="http://schemas.microsoft.com/office/drawing/2010/main" xmlns:w="http://schemas.openxmlformats.org/wordprocessingml/2006/main" xmlns:w10="urn:schemas-microsoft-com:office:word" xmlns:v="urn:schemas-microsoft-com:vml" xmlns:o="urn:schemas-microsoft-com:office:office" xmlns="">
                               <a:effectLst>
                                 <a:outerShdw blurRad="40000" dist="20000" dir="5400000" rotWithShape="0">
                                   <a:srgbClr val="000000">
@@ -5197,12 +4984,12 @@
                         <a:effectLst/>
                         <a:extLst>
                           <a:ext uri="{909E8E84-426E-40dd-AFC4-6F175D3DCCD1}">
-                            <a14:hiddenFill xmlns="" xmlns:o="urn:schemas-microsoft-com:office:office" xmlns:v="urn:schemas-microsoft-com:vml" xmlns:w10="urn:schemas-microsoft-com:office:word" xmlns:w="http://schemas.openxmlformats.org/wordprocessingml/2006/main" xmlns:a14="http://schemas.microsoft.com/office/drawing/2010/main">
+                            <a14:hiddenFill xmlns:a14="http://schemas.microsoft.com/office/drawing/2010/main" xmlns:w="http://schemas.openxmlformats.org/wordprocessingml/2006/main" xmlns:w10="urn:schemas-microsoft-com:office:word" xmlns:v="urn:schemas-microsoft-com:vml" xmlns:o="urn:schemas-microsoft-com:office:office" xmlns="">
                               <a:noFill/>
                             </a14:hiddenFill>
                           </a:ext>
                           <a:ext uri="{AF507438-7753-43e0-B8FC-AC1667EBCBE1}">
-                            <a14:hiddenEffects xmlns="" xmlns:o="urn:schemas-microsoft-com:office:office" xmlns:v="urn:schemas-microsoft-com:vml" xmlns:w10="urn:schemas-microsoft-com:office:word" xmlns:w="http://schemas.openxmlformats.org/wordprocessingml/2006/main" xmlns:a14="http://schemas.microsoft.com/office/drawing/2010/main">
+                            <a14:hiddenEffects xmlns:a14="http://schemas.microsoft.com/office/drawing/2010/main" xmlns:w="http://schemas.openxmlformats.org/wordprocessingml/2006/main" xmlns:w10="urn:schemas-microsoft-com:office:word" xmlns:v="urn:schemas-microsoft-com:vml" xmlns:o="urn:schemas-microsoft-com:office:office" xmlns="">
                               <a:effectLst>
                                 <a:outerShdw blurRad="40000" dist="20000" dir="5400000" rotWithShape="0">
                                   <a:srgbClr val="000000">
@@ -5497,12 +5284,12 @@
                         <a:effectLst/>
                         <a:extLst>
                           <a:ext uri="{909E8E84-426E-40dd-AFC4-6F175D3DCCD1}">
-                            <a14:hiddenFill xmlns="" xmlns:o="urn:schemas-microsoft-com:office:office" xmlns:v="urn:schemas-microsoft-com:vml" xmlns:w10="urn:schemas-microsoft-com:office:word" xmlns:w="http://schemas.openxmlformats.org/wordprocessingml/2006/main" xmlns:a14="http://schemas.microsoft.com/office/drawing/2010/main">
+                            <a14:hiddenFill xmlns:a14="http://schemas.microsoft.com/office/drawing/2010/main" xmlns:w="http://schemas.openxmlformats.org/wordprocessingml/2006/main" xmlns:w10="urn:schemas-microsoft-com:office:word" xmlns:v="urn:schemas-microsoft-com:vml" xmlns:o="urn:schemas-microsoft-com:office:office" xmlns="">
                               <a:noFill/>
                             </a14:hiddenFill>
                           </a:ext>
                           <a:ext uri="{AF507438-7753-43e0-B8FC-AC1667EBCBE1}">
-                            <a14:hiddenEffects xmlns="" xmlns:o="urn:schemas-microsoft-com:office:office" xmlns:v="urn:schemas-microsoft-com:vml" xmlns:w10="urn:schemas-microsoft-com:office:word" xmlns:w="http://schemas.openxmlformats.org/wordprocessingml/2006/main" xmlns:a14="http://schemas.microsoft.com/office/drawing/2010/main">
+                            <a14:hiddenEffects xmlns:a14="http://schemas.microsoft.com/office/drawing/2010/main" xmlns:w="http://schemas.openxmlformats.org/wordprocessingml/2006/main" xmlns:w10="urn:schemas-microsoft-com:office:word" xmlns:v="urn:schemas-microsoft-com:vml" xmlns:o="urn:schemas-microsoft-com:office:office" xmlns="">
                               <a:effectLst>
                                 <a:outerShdw blurRad="40000" dist="20000" dir="5400000" rotWithShape="0">
                                   <a:srgbClr val="000000">
@@ -6125,12 +5912,12 @@
                         <a:effectLst/>
                         <a:extLst>
                           <a:ext uri="{909E8E84-426E-40dd-AFC4-6F175D3DCCD1}">
-                            <a14:hiddenFill xmlns="" xmlns:o="urn:schemas-microsoft-com:office:office" xmlns:v="urn:schemas-microsoft-com:vml" xmlns:w10="urn:schemas-microsoft-com:office:word" xmlns:w="http://schemas.openxmlformats.org/wordprocessingml/2006/main" xmlns:a14="http://schemas.microsoft.com/office/drawing/2010/main">
+                            <a14:hiddenFill xmlns:a14="http://schemas.microsoft.com/office/drawing/2010/main" xmlns:w="http://schemas.openxmlformats.org/wordprocessingml/2006/main" xmlns:w10="urn:schemas-microsoft-com:office:word" xmlns:v="urn:schemas-microsoft-com:vml" xmlns:o="urn:schemas-microsoft-com:office:office" xmlns="">
                               <a:noFill/>
                             </a14:hiddenFill>
                           </a:ext>
                           <a:ext uri="{AF507438-7753-43e0-B8FC-AC1667EBCBE1}">
-                            <a14:hiddenEffects xmlns="" xmlns:o="urn:schemas-microsoft-com:office:office" xmlns:v="urn:schemas-microsoft-com:vml" xmlns:w10="urn:schemas-microsoft-com:office:word" xmlns:w="http://schemas.openxmlformats.org/wordprocessingml/2006/main" xmlns:a14="http://schemas.microsoft.com/office/drawing/2010/main">
+                            <a14:hiddenEffects xmlns:a14="http://schemas.microsoft.com/office/drawing/2010/main" xmlns:w="http://schemas.openxmlformats.org/wordprocessingml/2006/main" xmlns:w10="urn:schemas-microsoft-com:office:word" xmlns:v="urn:schemas-microsoft-com:vml" xmlns:o="urn:schemas-microsoft-com:office:office" xmlns="">
                               <a:effectLst>
                                 <a:outerShdw blurRad="40000" dist="20000" dir="5400000" rotWithShape="0">
                                   <a:srgbClr val="000000">
@@ -8427,12 +8214,12 @@
         <a:effectLst/>
         <a:extLst>
           <a:ext uri="{909E8E84-426E-40dd-AFC4-6F175D3DCCD1}">
-            <a14:hiddenFill xmlns="" xmlns:o="urn:schemas-microsoft-com:office:office" xmlns:v="urn:schemas-microsoft-com:vml" xmlns:w10="urn:schemas-microsoft-com:office:word" xmlns:w="http://schemas.openxmlformats.org/wordprocessingml/2006/main" xmlns:a14="http://schemas.microsoft.com/office/drawing/2010/main" xmlns:wps="http://schemas.microsoft.com/office/word/2010/wordprocessingShape" xmlns:wne="http://schemas.microsoft.com/office/word/2006/wordml" xmlns:wpi="http://schemas.microsoft.com/office/word/2010/wordprocessingInk" xmlns:wpg="http://schemas.microsoft.com/office/word/2010/wordprocessingGroup" xmlns:w15="http://schemas.microsoft.com/office/word/2012/wordml" xmlns:w14="http://schemas.microsoft.com/office/word/2010/wordml" xmlns:wp="http://schemas.openxmlformats.org/drawingml/2006/wordprocessingDrawing" xmlns:wp14="http://schemas.microsoft.com/office/word/2010/wordprocessingDrawing" xmlns:m="http://schemas.openxmlformats.org/officeDocument/2006/math" xmlns:r="http://schemas.openxmlformats.org/officeDocument/2006/relationships" xmlns:mv="urn:schemas-microsoft-com:mac:vml" xmlns:mc="http://schemas.openxmlformats.org/markup-compatibility/2006" xmlns:mo="http://schemas.microsoft.com/office/mac/office/2008/main" xmlns:wpc="http://schemas.microsoft.com/office/word/2010/wordprocessingCanvas">
+            <a14:hiddenFill xmlns:wpc="http://schemas.microsoft.com/office/word/2010/wordprocessingCanvas" xmlns:mo="http://schemas.microsoft.com/office/mac/office/2008/main" xmlns:mc="http://schemas.openxmlformats.org/markup-compatibility/2006" xmlns:mv="urn:schemas-microsoft-com:mac:vml" xmlns:r="http://schemas.openxmlformats.org/officeDocument/2006/relationships" xmlns:m="http://schemas.openxmlformats.org/officeDocument/2006/math" xmlns:wp14="http://schemas.microsoft.com/office/word/2010/wordprocessingDrawing" xmlns:wp="http://schemas.openxmlformats.org/drawingml/2006/wordprocessingDrawing" xmlns:w14="http://schemas.microsoft.com/office/word/2010/wordml" xmlns:w15="http://schemas.microsoft.com/office/word/2012/wordml" xmlns:wpg="http://schemas.microsoft.com/office/word/2010/wordprocessingGroup" xmlns:wpi="http://schemas.microsoft.com/office/word/2010/wordprocessingInk" xmlns:wne="http://schemas.microsoft.com/office/word/2006/wordml" xmlns:wps="http://schemas.microsoft.com/office/word/2010/wordprocessingShape" xmlns:a14="http://schemas.microsoft.com/office/drawing/2010/main" xmlns:w="http://schemas.openxmlformats.org/wordprocessingml/2006/main" xmlns:w10="urn:schemas-microsoft-com:office:word" xmlns:v="urn:schemas-microsoft-com:vml" xmlns:o="urn:schemas-microsoft-com:office:office" xmlns="">
               <a:noFill/>
             </a14:hiddenFill>
           </a:ext>
           <a:ext uri="{AF507438-7753-43e0-B8FC-AC1667EBCBE1}">
-            <a14:hiddenEffects xmlns="" xmlns:o="urn:schemas-microsoft-com:office:office" xmlns:v="urn:schemas-microsoft-com:vml" xmlns:w10="urn:schemas-microsoft-com:office:word" xmlns:w="http://schemas.openxmlformats.org/wordprocessingml/2006/main" xmlns:a14="http://schemas.microsoft.com/office/drawing/2010/main" xmlns:wps="http://schemas.microsoft.com/office/word/2010/wordprocessingShape" xmlns:wne="http://schemas.microsoft.com/office/word/2006/wordml" xmlns:wpi="http://schemas.microsoft.com/office/word/2010/wordprocessingInk" xmlns:wpg="http://schemas.microsoft.com/office/word/2010/wordprocessingGroup" xmlns:w15="http://schemas.microsoft.com/office/word/2012/wordml" xmlns:w14="http://schemas.microsoft.com/office/word/2010/wordml" xmlns:wp="http://schemas.openxmlformats.org/drawingml/2006/wordprocessingDrawing" xmlns:wp14="http://schemas.microsoft.com/office/word/2010/wordprocessingDrawing" xmlns:m="http://schemas.openxmlformats.org/officeDocument/2006/math" xmlns:r="http://schemas.openxmlformats.org/officeDocument/2006/relationships" xmlns:mv="urn:schemas-microsoft-com:mac:vml" xmlns:mc="http://schemas.openxmlformats.org/markup-compatibility/2006" xmlns:mo="http://schemas.microsoft.com/office/mac/office/2008/main" xmlns:wpc="http://schemas.microsoft.com/office/word/2010/wordprocessingCanvas">
+            <a14:hiddenEffects xmlns:wpc="http://schemas.microsoft.com/office/word/2010/wordprocessingCanvas" xmlns:mo="http://schemas.microsoft.com/office/mac/office/2008/main" xmlns:mc="http://schemas.openxmlformats.org/markup-compatibility/2006" xmlns:mv="urn:schemas-microsoft-com:mac:vml" xmlns:r="http://schemas.openxmlformats.org/officeDocument/2006/relationships" xmlns:m="http://schemas.openxmlformats.org/officeDocument/2006/math" xmlns:wp14="http://schemas.microsoft.com/office/word/2010/wordprocessingDrawing" xmlns:wp="http://schemas.openxmlformats.org/drawingml/2006/wordprocessingDrawing" xmlns:w14="http://schemas.microsoft.com/office/word/2010/wordml" xmlns:w15="http://schemas.microsoft.com/office/word/2012/wordml" xmlns:wpg="http://schemas.microsoft.com/office/word/2010/wordprocessingGroup" xmlns:wpi="http://schemas.microsoft.com/office/word/2010/wordprocessingInk" xmlns:wne="http://schemas.microsoft.com/office/word/2006/wordml" xmlns:wps="http://schemas.microsoft.com/office/word/2010/wordprocessingShape" xmlns:a14="http://schemas.microsoft.com/office/drawing/2010/main" xmlns:w="http://schemas.openxmlformats.org/wordprocessingml/2006/main" xmlns:w10="urn:schemas-microsoft-com:office:word" xmlns:v="urn:schemas-microsoft-com:vml" xmlns:o="urn:schemas-microsoft-com:office:office" xmlns="">
               <a:effectLst>
                 <a:outerShdw blurRad="40000" dist="20000" dir="5400000" rotWithShape="0">
                   <a:srgbClr val="000000">

</xml_diff>

<commit_message>
rm pagan paper from cv
</commit_message>
<xml_diff>
--- a/index/cv.docx
+++ b/index/cv.docx
@@ -178,12 +178,12 @@
                         <a:effectLst/>
                         <a:extLst>
                           <a:ext uri="{909E8E84-426E-40dd-AFC4-6F175D3DCCD1}">
-                            <a14:hiddenFill xmlns:a14="http://schemas.microsoft.com/office/drawing/2010/main" xmlns:w="http://schemas.openxmlformats.org/wordprocessingml/2006/main" xmlns:w10="urn:schemas-microsoft-com:office:word" xmlns:v="urn:schemas-microsoft-com:vml" xmlns:o="urn:schemas-microsoft-com:office:office" xmlns="">
+                            <a14:hiddenFill xmlns="" xmlns:o="urn:schemas-microsoft-com:office:office" xmlns:v="urn:schemas-microsoft-com:vml" xmlns:w10="urn:schemas-microsoft-com:office:word" xmlns:w="http://schemas.openxmlformats.org/wordprocessingml/2006/main" xmlns:a14="http://schemas.microsoft.com/office/drawing/2010/main">
                               <a:noFill/>
                             </a14:hiddenFill>
                           </a:ext>
                           <a:ext uri="{AF507438-7753-43e0-B8FC-AC1667EBCBE1}">
-                            <a14:hiddenEffects xmlns:a14="http://schemas.microsoft.com/office/drawing/2010/main" xmlns:w="http://schemas.openxmlformats.org/wordprocessingml/2006/main" xmlns:w10="urn:schemas-microsoft-com:office:word" xmlns:v="urn:schemas-microsoft-com:vml" xmlns:o="urn:schemas-microsoft-com:office:office" xmlns="">
+                            <a14:hiddenEffects xmlns="" xmlns:o="urn:schemas-microsoft-com:office:office" xmlns:v="urn:schemas-microsoft-com:vml" xmlns:w10="urn:schemas-microsoft-com:office:word" xmlns:w="http://schemas.openxmlformats.org/wordprocessingml/2006/main" xmlns:a14="http://schemas.microsoft.com/office/drawing/2010/main">
                               <a:effectLst>
                                 <a:outerShdw blurRad="40000" dist="20000" dir="5400000" rotWithShape="0">
                                   <a:srgbClr val="000000">
@@ -590,12 +590,12 @@
                         <a:effectLst/>
                         <a:extLst>
                           <a:ext uri="{909E8E84-426E-40dd-AFC4-6F175D3DCCD1}">
-                            <a14:hiddenFill xmlns:a14="http://schemas.microsoft.com/office/drawing/2010/main" xmlns:w="http://schemas.openxmlformats.org/wordprocessingml/2006/main" xmlns:w10="urn:schemas-microsoft-com:office:word" xmlns:v="urn:schemas-microsoft-com:vml" xmlns:o="urn:schemas-microsoft-com:office:office" xmlns="">
+                            <a14:hiddenFill xmlns="" xmlns:o="urn:schemas-microsoft-com:office:office" xmlns:v="urn:schemas-microsoft-com:vml" xmlns:w10="urn:schemas-microsoft-com:office:word" xmlns:w="http://schemas.openxmlformats.org/wordprocessingml/2006/main" xmlns:a14="http://schemas.microsoft.com/office/drawing/2010/main">
                               <a:noFill/>
                             </a14:hiddenFill>
                           </a:ext>
                           <a:ext uri="{AF507438-7753-43e0-B8FC-AC1667EBCBE1}">
-                            <a14:hiddenEffects xmlns:a14="http://schemas.microsoft.com/office/drawing/2010/main" xmlns:w="http://schemas.openxmlformats.org/wordprocessingml/2006/main" xmlns:w10="urn:schemas-microsoft-com:office:word" xmlns:v="urn:schemas-microsoft-com:vml" xmlns:o="urn:schemas-microsoft-com:office:office" xmlns="">
+                            <a14:hiddenEffects xmlns="" xmlns:o="urn:schemas-microsoft-com:office:office" xmlns:v="urn:schemas-microsoft-com:vml" xmlns:w10="urn:schemas-microsoft-com:office:word" xmlns:w="http://schemas.openxmlformats.org/wordprocessingml/2006/main" xmlns:a14="http://schemas.microsoft.com/office/drawing/2010/main">
                               <a:effectLst>
                                 <a:outerShdw blurRad="40000" dist="20000" dir="5400000" rotWithShape="0">
                                   <a:srgbClr val="000000">
@@ -971,12 +971,12 @@
                         <a:effectLst/>
                         <a:extLst>
                           <a:ext uri="{909E8E84-426E-40dd-AFC4-6F175D3DCCD1}">
-                            <a14:hiddenFill xmlns:a14="http://schemas.microsoft.com/office/drawing/2010/main" xmlns:w="http://schemas.openxmlformats.org/wordprocessingml/2006/main" xmlns:w10="urn:schemas-microsoft-com:office:word" xmlns:v="urn:schemas-microsoft-com:vml" xmlns:o="urn:schemas-microsoft-com:office:office" xmlns="">
+                            <a14:hiddenFill xmlns="" xmlns:o="urn:schemas-microsoft-com:office:office" xmlns:v="urn:schemas-microsoft-com:vml" xmlns:w10="urn:schemas-microsoft-com:office:word" xmlns:w="http://schemas.openxmlformats.org/wordprocessingml/2006/main" xmlns:a14="http://schemas.microsoft.com/office/drawing/2010/main">
                               <a:noFill/>
                             </a14:hiddenFill>
                           </a:ext>
                           <a:ext uri="{AF507438-7753-43e0-B8FC-AC1667EBCBE1}">
-                            <a14:hiddenEffects xmlns:a14="http://schemas.microsoft.com/office/drawing/2010/main" xmlns:w="http://schemas.openxmlformats.org/wordprocessingml/2006/main" xmlns:w10="urn:schemas-microsoft-com:office:word" xmlns:v="urn:schemas-microsoft-com:vml" xmlns:o="urn:schemas-microsoft-com:office:office" xmlns="">
+                            <a14:hiddenEffects xmlns="" xmlns:o="urn:schemas-microsoft-com:office:office" xmlns:v="urn:schemas-microsoft-com:vml" xmlns:w10="urn:schemas-microsoft-com:office:word" xmlns:w="http://schemas.openxmlformats.org/wordprocessingml/2006/main" xmlns:a14="http://schemas.microsoft.com/office/drawing/2010/main">
                               <a:effectLst>
                                 <a:outerShdw blurRad="40000" dist="20000" dir="5400000" rotWithShape="0">
                                   <a:srgbClr val="000000">
@@ -1530,12 +1530,12 @@
                         <a:effectLst/>
                         <a:extLst>
                           <a:ext uri="{909E8E84-426E-40dd-AFC4-6F175D3DCCD1}">
-                            <a14:hiddenFill xmlns:a14="http://schemas.microsoft.com/office/drawing/2010/main" xmlns:w="http://schemas.openxmlformats.org/wordprocessingml/2006/main" xmlns:w10="urn:schemas-microsoft-com:office:word" xmlns:v="urn:schemas-microsoft-com:vml" xmlns:o="urn:schemas-microsoft-com:office:office" xmlns="">
+                            <a14:hiddenFill xmlns="" xmlns:o="urn:schemas-microsoft-com:office:office" xmlns:v="urn:schemas-microsoft-com:vml" xmlns:w10="urn:schemas-microsoft-com:office:word" xmlns:w="http://schemas.openxmlformats.org/wordprocessingml/2006/main" xmlns:a14="http://schemas.microsoft.com/office/drawing/2010/main">
                               <a:noFill/>
                             </a14:hiddenFill>
                           </a:ext>
                           <a:ext uri="{AF507438-7753-43e0-B8FC-AC1667EBCBE1}">
-                            <a14:hiddenEffects xmlns:a14="http://schemas.microsoft.com/office/drawing/2010/main" xmlns:w="http://schemas.openxmlformats.org/wordprocessingml/2006/main" xmlns:w10="urn:schemas-microsoft-com:office:word" xmlns:v="urn:schemas-microsoft-com:vml" xmlns:o="urn:schemas-microsoft-com:office:office" xmlns="">
+                            <a14:hiddenEffects xmlns="" xmlns:o="urn:schemas-microsoft-com:office:office" xmlns:v="urn:schemas-microsoft-com:vml" xmlns:w10="urn:schemas-microsoft-com:office:word" xmlns:w="http://schemas.openxmlformats.org/wordprocessingml/2006/main" xmlns:a14="http://schemas.microsoft.com/office/drawing/2010/main">
                               <a:effectLst>
                                 <a:outerShdw blurRad="40000" dist="20000" dir="5400000" rotWithShape="0">
                                   <a:srgbClr val="000000">
@@ -1581,91 +1581,6 @@
     </w:p>
     <w:p>
       <w:pPr>
-        <w:ind w:left="420"/>
-        <w:rPr>
-          <w:b/>
-          <w:sz w:val="20"/>
-          <w:szCs w:val="20"/>
-        </w:rPr>
-      </w:pPr>
-      <w:r>
-        <w:rPr>
-          <w:sz w:val="20"/>
-          <w:szCs w:val="20"/>
-        </w:rPr>
-        <w:t>[</w:t>
-      </w:r>
-      <w:r>
-        <w:rPr>
-          <w:sz w:val="20"/>
-          <w:szCs w:val="20"/>
-        </w:rPr>
-        <w:t>10</w:t>
-      </w:r>
-      <w:r>
-        <w:rPr>
-          <w:sz w:val="20"/>
-          <w:szCs w:val="20"/>
-        </w:rPr>
-        <w:t>]</w:t>
-      </w:r>
-      <w:r>
-        <w:rPr>
-          <w:b/>
-          <w:sz w:val="20"/>
-          <w:szCs w:val="20"/>
-        </w:rPr>
-        <w:t xml:space="preserve"> </w:t>
-      </w:r>
-      <w:proofErr w:type="spellStart"/>
-      <w:r>
-        <w:rPr>
-          <w:b/>
-          <w:sz w:val="20"/>
-          <w:szCs w:val="20"/>
-        </w:rPr>
-        <w:t>paGAN</w:t>
-      </w:r>
-      <w:proofErr w:type="spellEnd"/>
-      <w:r>
-        <w:rPr>
-          <w:b/>
-          <w:sz w:val="20"/>
-          <w:szCs w:val="20"/>
-        </w:rPr>
-        <w:t>: Real-time Avatars Using Dynamic Textures</w:t>
-      </w:r>
-      <w:r>
-        <w:rPr>
-          <w:b/>
-          <w:sz w:val="20"/>
-          <w:szCs w:val="20"/>
-        </w:rPr>
-        <w:t xml:space="preserve">, </w:t>
-      </w:r>
-    </w:p>
-    <w:p>
-      <w:pPr>
-        <w:ind w:left="840"/>
-        <w:rPr>
-          <w:i/>
-          <w:sz w:val="20"/>
-          <w:szCs w:val="20"/>
-        </w:rPr>
-      </w:pPr>
-      <w:bookmarkStart w:id="0" w:name="_GoBack"/>
-      <w:bookmarkEnd w:id="0"/>
-      <w:r>
-        <w:rPr>
-          <w:i/>
-          <w:sz w:val="20"/>
-          <w:szCs w:val="20"/>
-        </w:rPr>
-        <w:t>SIGGRAPH Asia 2018</w:t>
-      </w:r>
-    </w:p>
-    <w:p>
-      <w:pPr>
         <w:spacing w:beforeLines="50" w:before="163"/>
         <w:ind w:left="420"/>
         <w:rPr>
@@ -1679,6 +1594,13 @@
           <w:sz w:val="20"/>
           <w:szCs w:val="20"/>
         </w:rPr>
+        <w:t xml:space="preserve"> </w:t>
+      </w:r>
+      <w:r>
+        <w:rPr>
+          <w:sz w:val="20"/>
+          <w:szCs w:val="20"/>
+        </w:rPr>
         <w:t>[</w:t>
       </w:r>
       <w:r>
@@ -1703,23 +1625,13 @@
         </w:rPr>
         <w:t xml:space="preserve"> </w:t>
       </w:r>
-      <w:proofErr w:type="spellStart"/>
-      <w:r>
-        <w:rPr>
-          <w:b/>
-          <w:sz w:val="20"/>
-          <w:szCs w:val="20"/>
-        </w:rPr>
-        <w:t>HairNet</w:t>
-      </w:r>
-      <w:proofErr w:type="spellEnd"/>
-      <w:r>
-        <w:rPr>
-          <w:b/>
-          <w:sz w:val="20"/>
-          <w:szCs w:val="20"/>
-        </w:rPr>
-        <w:t>: Single-View Hair Reconstruction using Convolutional Neural Networks</w:t>
+      <w:r>
+        <w:rPr>
+          <w:b/>
+          <w:sz w:val="20"/>
+          <w:szCs w:val="20"/>
+        </w:rPr>
+        <w:t>HairNet: Single-View Hair Reconstruction using Convolutional Neural Networks</w:t>
       </w:r>
     </w:p>
     <w:p>
@@ -1735,23 +1647,7 @@
           <w:sz w:val="20"/>
           <w:szCs w:val="20"/>
         </w:rPr>
-        <w:t xml:space="preserve">Yi Zhou, </w:t>
-      </w:r>
-      <w:proofErr w:type="spellStart"/>
-      <w:r>
-        <w:rPr>
-          <w:sz w:val="20"/>
-          <w:szCs w:val="20"/>
-        </w:rPr>
-        <w:t>Liwen</w:t>
-      </w:r>
-      <w:proofErr w:type="spellEnd"/>
-      <w:r>
-        <w:rPr>
-          <w:sz w:val="20"/>
-          <w:szCs w:val="20"/>
-        </w:rPr>
-        <w:t xml:space="preserve"> Hu, </w:t>
+        <w:t>Yi Zhou, Liwen Hu, </w:t>
       </w:r>
       <w:r>
         <w:rPr>
@@ -1766,39 +1662,7 @@
           <w:sz w:val="20"/>
           <w:szCs w:val="20"/>
         </w:rPr>
-        <w:t xml:space="preserve">, </w:t>
-      </w:r>
-      <w:proofErr w:type="spellStart"/>
-      <w:r>
-        <w:rPr>
-          <w:sz w:val="20"/>
-          <w:szCs w:val="20"/>
-        </w:rPr>
-        <w:t>Weikai</w:t>
-      </w:r>
-      <w:proofErr w:type="spellEnd"/>
-      <w:r>
-        <w:rPr>
-          <w:sz w:val="20"/>
-          <w:szCs w:val="20"/>
-        </w:rPr>
-        <w:t xml:space="preserve"> Chen, Han-Wei Kung, Xin Tong, </w:t>
-      </w:r>
-      <w:proofErr w:type="spellStart"/>
-      <w:r>
-        <w:rPr>
-          <w:sz w:val="20"/>
-          <w:szCs w:val="20"/>
-        </w:rPr>
-        <w:t>Hao</w:t>
-      </w:r>
-      <w:proofErr w:type="spellEnd"/>
-      <w:r>
-        <w:rPr>
-          <w:sz w:val="20"/>
-          <w:szCs w:val="20"/>
-        </w:rPr>
-        <w:t xml:space="preserve"> Li </w:t>
+        <w:t xml:space="preserve">, Weikai Chen, Han-Wei Kung, Xin Tong, Hao Li </w:t>
       </w:r>
     </w:p>
     <w:p>
@@ -1826,16 +1690,6 @@
         </w:rPr>
         <w:t xml:space="preserve"> 2018</w:t>
       </w:r>
-    </w:p>
-    <w:p>
-      <w:pPr>
-        <w:ind w:left="840"/>
-        <w:rPr>
-          <w:i/>
-          <w:sz w:val="20"/>
-          <w:szCs w:val="20"/>
-        </w:rPr>
-      </w:pPr>
     </w:p>
     <w:p>
       <w:pPr>
@@ -1882,25 +1736,7 @@
           <w:sz w:val="20"/>
           <w:szCs w:val="20"/>
         </w:rPr>
-        <w:t xml:space="preserve">Deep Volumetric Video </w:t>
-      </w:r>
-      <w:proofErr w:type="gramStart"/>
-      <w:r>
-        <w:rPr>
-          <w:b/>
-          <w:sz w:val="20"/>
-          <w:szCs w:val="20"/>
-        </w:rPr>
-        <w:t>From</w:t>
-      </w:r>
-      <w:proofErr w:type="gramEnd"/>
-      <w:r>
-        <w:rPr>
-          <w:b/>
-          <w:sz w:val="20"/>
-          <w:szCs w:val="20"/>
-        </w:rPr>
-        <w:t xml:space="preserve"> Very Sparse Multi-View Performance Capture</w:t>
+        <w:t>Deep Volumetric Video From Very Sparse Multi-View Performance Capture</w:t>
       </w:r>
     </w:p>
     <w:p>
@@ -1916,63 +1752,21 @@
           <w:sz w:val="20"/>
           <w:szCs w:val="20"/>
         </w:rPr>
-        <w:lastRenderedPageBreak/>
-        <w:t xml:space="preserve">Zeng Huang, </w:t>
-      </w:r>
-      <w:proofErr w:type="spellStart"/>
-      <w:r>
-        <w:rPr>
-          <w:sz w:val="20"/>
-          <w:szCs w:val="20"/>
-        </w:rPr>
-        <w:t>Tianye</w:t>
-      </w:r>
-      <w:proofErr w:type="spellEnd"/>
-      <w:r>
-        <w:rPr>
-          <w:sz w:val="20"/>
-          <w:szCs w:val="20"/>
-        </w:rPr>
-        <w:t xml:space="preserve"> Li</w:t>
-      </w:r>
-      <w:r>
-        <w:rPr>
-          <w:sz w:val="20"/>
-          <w:szCs w:val="20"/>
-        </w:rPr>
-        <w:t>, </w:t>
-      </w:r>
-      <w:proofErr w:type="spellStart"/>
-      <w:r>
-        <w:rPr>
-          <w:sz w:val="20"/>
-          <w:szCs w:val="20"/>
-        </w:rPr>
-        <w:t>Weikai</w:t>
-      </w:r>
-      <w:proofErr w:type="spellEnd"/>
-      <w:r>
-        <w:rPr>
-          <w:sz w:val="20"/>
-          <w:szCs w:val="20"/>
-        </w:rPr>
-        <w:t xml:space="preserve"> Chen, </w:t>
-      </w:r>
-      <w:proofErr w:type="spellStart"/>
-      <w:r>
-        <w:rPr>
-          <w:sz w:val="20"/>
-          <w:szCs w:val="20"/>
-        </w:rPr>
-        <w:t>Yajie</w:t>
-      </w:r>
-      <w:proofErr w:type="spellEnd"/>
-      <w:r>
-        <w:rPr>
-          <w:sz w:val="20"/>
-          <w:szCs w:val="20"/>
-        </w:rPr>
-        <w:t xml:space="preserve"> Zhao, </w:t>
+        <w:t>Zeng Huang, Tianye Li</w:t>
+      </w:r>
+      <w:r>
+        <w:rPr>
+          <w:sz w:val="20"/>
+          <w:szCs w:val="20"/>
+        </w:rPr>
+        <w:t xml:space="preserve">, Weikai Chen, </w:t>
+      </w:r>
+      <w:r>
+        <w:rPr>
+          <w:sz w:val="20"/>
+          <w:szCs w:val="20"/>
+        </w:rPr>
+        <w:t xml:space="preserve">Yajie Zhao, </w:t>
       </w:r>
       <w:r>
         <w:rPr>
@@ -1987,17 +1781,8 @@
           <w:sz w:val="20"/>
           <w:szCs w:val="20"/>
         </w:rPr>
-        <w:t xml:space="preserve">, Chloe </w:t>
-      </w:r>
-      <w:proofErr w:type="spellStart"/>
-      <w:r>
-        <w:rPr>
-          <w:sz w:val="20"/>
-          <w:szCs w:val="20"/>
-        </w:rPr>
-        <w:t>LeGendre</w:t>
-      </w:r>
-      <w:proofErr w:type="spellEnd"/>
+        <w:t>, Chloe LeGendre, Linjie Luo, Chongyang Ma</w:t>
+      </w:r>
       <w:r>
         <w:rPr>
           <w:sz w:val="20"/>
@@ -2005,67 +1790,18 @@
         </w:rPr>
         <w:t xml:space="preserve">, </w:t>
       </w:r>
-      <w:proofErr w:type="spellStart"/>
-      <w:r>
-        <w:rPr>
-          <w:sz w:val="20"/>
-          <w:szCs w:val="20"/>
-        </w:rPr>
-        <w:t>Linjie</w:t>
-      </w:r>
-      <w:proofErr w:type="spellEnd"/>
-      <w:r>
-        <w:rPr>
-          <w:sz w:val="20"/>
-          <w:szCs w:val="20"/>
-        </w:rPr>
-        <w:t xml:space="preserve"> Luo, </w:t>
-      </w:r>
-      <w:proofErr w:type="spellStart"/>
-      <w:r>
-        <w:rPr>
-          <w:sz w:val="20"/>
-          <w:szCs w:val="20"/>
-        </w:rPr>
-        <w:t>Chongyang</w:t>
-      </w:r>
-      <w:proofErr w:type="spellEnd"/>
-      <w:r>
-        <w:rPr>
-          <w:sz w:val="20"/>
-          <w:szCs w:val="20"/>
-        </w:rPr>
-        <w:t xml:space="preserve"> Ma</w:t>
-      </w:r>
-      <w:r>
-        <w:rPr>
-          <w:sz w:val="20"/>
-          <w:szCs w:val="20"/>
-        </w:rPr>
-        <w:t xml:space="preserve">, </w:t>
-      </w:r>
-      <w:proofErr w:type="spellStart"/>
-      <w:r>
-        <w:rPr>
-          <w:sz w:val="20"/>
-          <w:szCs w:val="20"/>
-        </w:rPr>
-        <w:t>Hao</w:t>
-      </w:r>
-      <w:proofErr w:type="spellEnd"/>
-      <w:r>
-        <w:rPr>
-          <w:sz w:val="20"/>
-          <w:szCs w:val="20"/>
-        </w:rPr>
-        <w:t xml:space="preserve"> Li</w:t>
+      <w:r>
+        <w:rPr>
+          <w:sz w:val="20"/>
+          <w:szCs w:val="20"/>
+        </w:rPr>
+        <w:t>Hao Li</w:t>
       </w:r>
     </w:p>
     <w:p>
       <w:pPr>
         <w:ind w:left="840"/>
         <w:rPr>
-          <w:b/>
           <w:i/>
           <w:sz w:val="20"/>
           <w:szCs w:val="20"/>
@@ -2087,6 +1823,17 @@
         </w:rPr>
         <w:t xml:space="preserve"> 2018</w:t>
       </w:r>
+    </w:p>
+    <w:p>
+      <w:pPr>
+        <w:ind w:left="840"/>
+        <w:rPr>
+          <w:b/>
+          <w:i/>
+          <w:sz w:val="20"/>
+          <w:szCs w:val="20"/>
+        </w:rPr>
+      </w:pPr>
     </w:p>
     <w:p>
       <w:pPr>
@@ -2103,6 +1850,7 @@
           <w:sz w:val="20"/>
           <w:szCs w:val="20"/>
         </w:rPr>
+        <w:lastRenderedPageBreak/>
         <w:t xml:space="preserve">[7] </w:t>
       </w:r>
       <w:r>
@@ -2111,25 +1859,7 @@
           <w:sz w:val="20"/>
           <w:szCs w:val="20"/>
         </w:rPr>
-        <w:t xml:space="preserve">Identity Preserving Face Completion for Large Ocular Region </w:t>
-      </w:r>
-      <w:proofErr w:type="spellStart"/>
-      <w:r>
-        <w:rPr>
-          <w:b/>
-          <w:sz w:val="20"/>
-          <w:szCs w:val="20"/>
-        </w:rPr>
-        <w:t>Occlusio</w:t>
-      </w:r>
-      <w:proofErr w:type="spellEnd"/>
-      <w:r>
-        <w:rPr>
-          <w:b/>
-          <w:sz w:val="20"/>
-          <w:szCs w:val="20"/>
-        </w:rPr>
-        <w:t>.</w:t>
+        <w:t>Identity Preserving Face Completion for Large Ocular Region Occlusio.</w:t>
       </w:r>
       <w:r>
         <w:rPr>
@@ -2148,37 +1878,12 @@
           <w:szCs w:val="20"/>
         </w:rPr>
       </w:pPr>
-      <w:proofErr w:type="spellStart"/>
-      <w:r>
-        <w:rPr>
-          <w:sz w:val="20"/>
-          <w:szCs w:val="20"/>
-        </w:rPr>
-        <w:t>Yajie</w:t>
-      </w:r>
-      <w:proofErr w:type="spellEnd"/>
-      <w:r>
-        <w:rPr>
-          <w:sz w:val="20"/>
-          <w:szCs w:val="20"/>
-        </w:rPr>
-        <w:t xml:space="preserve"> Zhao, </w:t>
-      </w:r>
-      <w:proofErr w:type="spellStart"/>
-      <w:r>
-        <w:rPr>
-          <w:sz w:val="20"/>
-          <w:szCs w:val="20"/>
-        </w:rPr>
-        <w:t>Weikai</w:t>
-      </w:r>
-      <w:proofErr w:type="spellEnd"/>
-      <w:r>
-        <w:rPr>
-          <w:sz w:val="20"/>
-          <w:szCs w:val="20"/>
-        </w:rPr>
-        <w:t xml:space="preserve"> Chen, </w:t>
+      <w:r>
+        <w:rPr>
+          <w:sz w:val="20"/>
+          <w:szCs w:val="20"/>
+        </w:rPr>
+        <w:t>Yajie Zhao, Weikai Chen, </w:t>
       </w:r>
       <w:r>
         <w:rPr>
@@ -2194,103 +1899,7 @@
           <w:sz w:val="20"/>
           <w:szCs w:val="20"/>
         </w:rPr>
-        <w:t xml:space="preserve">, </w:t>
-      </w:r>
-      <w:proofErr w:type="spellStart"/>
-      <w:r>
-        <w:rPr>
-          <w:sz w:val="20"/>
-          <w:szCs w:val="20"/>
-        </w:rPr>
-        <w:t>Xiaoming</w:t>
-      </w:r>
-      <w:proofErr w:type="spellEnd"/>
-      <w:r>
-        <w:rPr>
-          <w:sz w:val="20"/>
-          <w:szCs w:val="20"/>
-        </w:rPr>
-        <w:t xml:space="preserve"> Li, Zach </w:t>
-      </w:r>
-      <w:proofErr w:type="spellStart"/>
-      <w:r>
-        <w:rPr>
-          <w:sz w:val="20"/>
-          <w:szCs w:val="20"/>
-        </w:rPr>
-        <w:t>Bessinger</w:t>
-      </w:r>
-      <w:proofErr w:type="spellEnd"/>
-      <w:r>
-        <w:rPr>
-          <w:sz w:val="20"/>
-          <w:szCs w:val="20"/>
-        </w:rPr>
-        <w:t xml:space="preserve">, </w:t>
-      </w:r>
-      <w:proofErr w:type="spellStart"/>
-      <w:r>
-        <w:rPr>
-          <w:sz w:val="20"/>
-          <w:szCs w:val="20"/>
-        </w:rPr>
-        <w:t>Fuchang</w:t>
-      </w:r>
-      <w:proofErr w:type="spellEnd"/>
-      <w:r>
-        <w:rPr>
-          <w:sz w:val="20"/>
-          <w:szCs w:val="20"/>
-        </w:rPr>
-        <w:t xml:space="preserve"> Liu, </w:t>
-      </w:r>
-      <w:proofErr w:type="spellStart"/>
-      <w:r>
-        <w:rPr>
-          <w:sz w:val="20"/>
-          <w:szCs w:val="20"/>
-        </w:rPr>
-        <w:t>Wangmeng</w:t>
-      </w:r>
-      <w:proofErr w:type="spellEnd"/>
-      <w:r>
-        <w:rPr>
-          <w:sz w:val="20"/>
-          <w:szCs w:val="20"/>
-        </w:rPr>
-        <w:t xml:space="preserve"> </w:t>
-      </w:r>
-      <w:proofErr w:type="spellStart"/>
-      <w:r>
-        <w:rPr>
-          <w:sz w:val="20"/>
-          <w:szCs w:val="20"/>
-        </w:rPr>
-        <w:t>Zuo</w:t>
-      </w:r>
-      <w:proofErr w:type="spellEnd"/>
-      <w:r>
-        <w:rPr>
-          <w:sz w:val="20"/>
-          <w:szCs w:val="20"/>
-        </w:rPr>
-        <w:t xml:space="preserve">, </w:t>
-      </w:r>
-      <w:proofErr w:type="spellStart"/>
-      <w:r>
-        <w:rPr>
-          <w:sz w:val="20"/>
-          <w:szCs w:val="20"/>
-        </w:rPr>
-        <w:t>Ruigang</w:t>
-      </w:r>
-      <w:proofErr w:type="spellEnd"/>
-      <w:r>
-        <w:rPr>
-          <w:sz w:val="20"/>
-          <w:szCs w:val="20"/>
-        </w:rPr>
-        <w:t xml:space="preserve"> Yang</w:t>
+        <w:t>, Xiaoming Li, Zach Bessinger, Fuchang Liu, Wangmeng Zuo, Ruigang Yang</w:t>
       </w:r>
     </w:p>
     <w:p>
@@ -2361,21 +1970,12 @@
           <w:szCs w:val="20"/>
         </w:rPr>
       </w:pPr>
-      <w:proofErr w:type="spellStart"/>
-      <w:r>
-        <w:rPr>
-          <w:sz w:val="20"/>
-          <w:szCs w:val="20"/>
-        </w:rPr>
-        <w:t>Mengqi</w:t>
-      </w:r>
-      <w:proofErr w:type="spellEnd"/>
-      <w:r>
-        <w:rPr>
-          <w:sz w:val="20"/>
-          <w:szCs w:val="20"/>
-        </w:rPr>
-        <w:t xml:space="preserve"> Peng,</w:t>
+      <w:r>
+        <w:rPr>
+          <w:sz w:val="20"/>
+          <w:szCs w:val="20"/>
+        </w:rPr>
+        <w:t>Mengqi Peng,</w:t>
       </w:r>
       <w:r>
         <w:rPr>
@@ -2453,53 +2053,12 @@
           <w:szCs w:val="20"/>
         </w:rPr>
       </w:pPr>
-      <w:proofErr w:type="spellStart"/>
-      <w:r>
-        <w:rPr>
-          <w:sz w:val="20"/>
-          <w:szCs w:val="20"/>
-        </w:rPr>
-        <w:t>Loc</w:t>
-      </w:r>
-      <w:proofErr w:type="spellEnd"/>
-      <w:r>
-        <w:rPr>
-          <w:sz w:val="20"/>
-          <w:szCs w:val="20"/>
-        </w:rPr>
-        <w:t xml:space="preserve"> Huynh, </w:t>
-      </w:r>
-      <w:proofErr w:type="spellStart"/>
-      <w:r>
-        <w:rPr>
-          <w:sz w:val="20"/>
-          <w:szCs w:val="20"/>
-        </w:rPr>
-        <w:t>Weikai</w:t>
-      </w:r>
-      <w:proofErr w:type="spellEnd"/>
-      <w:r>
-        <w:rPr>
-          <w:sz w:val="20"/>
-          <w:szCs w:val="20"/>
-        </w:rPr>
-        <w:t xml:space="preserve"> Chen, </w:t>
-      </w:r>
-      <w:proofErr w:type="spellStart"/>
-      <w:r>
-        <w:rPr>
-          <w:sz w:val="20"/>
-          <w:szCs w:val="20"/>
-        </w:rPr>
-        <w:t>Shunsuke</w:t>
-      </w:r>
-      <w:proofErr w:type="spellEnd"/>
-      <w:r>
-        <w:rPr>
-          <w:sz w:val="20"/>
-          <w:szCs w:val="20"/>
-        </w:rPr>
-        <w:t xml:space="preserve"> Saito, </w:t>
+      <w:r>
+        <w:rPr>
+          <w:sz w:val="20"/>
+          <w:szCs w:val="20"/>
+        </w:rPr>
+        <w:t>Loc Huynh, Weikai Chen, Shunsuke Saito, </w:t>
       </w:r>
       <w:r>
         <w:rPr>
@@ -2514,33 +2073,8 @@
           <w:sz w:val="20"/>
           <w:szCs w:val="20"/>
         </w:rPr>
-        <w:t xml:space="preserve">, Koki Nagano, Andrew Jones, </w:t>
-      </w:r>
-      <w:proofErr w:type="spellStart"/>
-      <w:r>
-        <w:rPr>
-          <w:sz w:val="20"/>
-          <w:szCs w:val="20"/>
-        </w:rPr>
-        <w:t>Hao</w:t>
-      </w:r>
-      <w:proofErr w:type="spellEnd"/>
-      <w:r>
-        <w:rPr>
-          <w:sz w:val="20"/>
-          <w:szCs w:val="20"/>
-        </w:rPr>
-        <w:t xml:space="preserve"> Li, Paul </w:t>
-      </w:r>
-      <w:proofErr w:type="spellStart"/>
-      <w:r>
-        <w:rPr>
-          <w:sz w:val="20"/>
-          <w:szCs w:val="20"/>
-        </w:rPr>
-        <w:t>Debevec</w:t>
-      </w:r>
-      <w:proofErr w:type="spellEnd"/>
+        <w:t>, Koki Nagano, Andrew Jones, Hao Li, Paul Debevec</w:t>
+      </w:r>
     </w:p>
     <w:p>
       <w:pPr>
@@ -2615,23 +2149,7 @@
           <w:sz w:val="20"/>
           <w:szCs w:val="20"/>
         </w:rPr>
-        <w:t xml:space="preserve">Xu Shen, </w:t>
-      </w:r>
-      <w:proofErr w:type="spellStart"/>
-      <w:r>
-        <w:rPr>
-          <w:sz w:val="20"/>
-          <w:szCs w:val="20"/>
-        </w:rPr>
-        <w:t>Xinmei</w:t>
-      </w:r>
-      <w:proofErr w:type="spellEnd"/>
-      <w:r>
-        <w:rPr>
-          <w:sz w:val="20"/>
-          <w:szCs w:val="20"/>
-        </w:rPr>
-        <w:t xml:space="preserve"> Tian, </w:t>
+        <w:t xml:space="preserve">Xu Shen, Xinmei Tian, </w:t>
       </w:r>
       <w:r>
         <w:rPr>
@@ -2646,39 +2164,7 @@
           <w:sz w:val="20"/>
           <w:szCs w:val="20"/>
         </w:rPr>
-        <w:t xml:space="preserve">, Yong </w:t>
-      </w:r>
-      <w:proofErr w:type="spellStart"/>
-      <w:r>
-        <w:rPr>
-          <w:sz w:val="20"/>
-          <w:szCs w:val="20"/>
-        </w:rPr>
-        <w:t>Rui</w:t>
-      </w:r>
-      <w:proofErr w:type="spellEnd"/>
-      <w:r>
-        <w:rPr>
-          <w:sz w:val="20"/>
-          <w:szCs w:val="20"/>
-        </w:rPr>
-        <w:t xml:space="preserve">, </w:t>
-      </w:r>
-      <w:proofErr w:type="spellStart"/>
-      <w:r>
-        <w:rPr>
-          <w:sz w:val="20"/>
-          <w:szCs w:val="20"/>
-        </w:rPr>
-        <w:t>Dacheng</w:t>
-      </w:r>
-      <w:proofErr w:type="spellEnd"/>
-      <w:r>
-        <w:rPr>
-          <w:sz w:val="20"/>
-          <w:szCs w:val="20"/>
-        </w:rPr>
-        <w:t xml:space="preserve"> Tao</w:t>
+        <w:t>, Yong Rui, Dacheng Tao</w:t>
       </w:r>
     </w:p>
     <w:p>
@@ -2754,78 +2240,14 @@
           <w:sz w:val="20"/>
           <w:szCs w:val="20"/>
         </w:rPr>
-        <w:t xml:space="preserve">, </w:t>
-      </w:r>
-      <w:proofErr w:type="spellStart"/>
-      <w:r>
-        <w:rPr>
-          <w:sz w:val="20"/>
-          <w:szCs w:val="20"/>
-        </w:rPr>
-        <w:t>Rubaiat</w:t>
-      </w:r>
-      <w:proofErr w:type="spellEnd"/>
-      <w:r>
-        <w:rPr>
-          <w:sz w:val="20"/>
-          <w:szCs w:val="20"/>
-        </w:rPr>
-        <w:t xml:space="preserve"> Habib </w:t>
-      </w:r>
-      <w:proofErr w:type="spellStart"/>
-      <w:r>
-        <w:rPr>
-          <w:sz w:val="20"/>
-          <w:szCs w:val="20"/>
-        </w:rPr>
-        <w:t>Kazi</w:t>
-      </w:r>
-      <w:proofErr w:type="spellEnd"/>
-      <w:r>
-        <w:rPr>
-          <w:sz w:val="20"/>
-          <w:szCs w:val="20"/>
-        </w:rPr>
-        <w:t xml:space="preserve">, </w:t>
-      </w:r>
-      <w:proofErr w:type="spellStart"/>
-      <w:r>
-        <w:rPr>
-          <w:sz w:val="20"/>
-          <w:szCs w:val="20"/>
-        </w:rPr>
-        <w:t>Tovi</w:t>
-      </w:r>
-      <w:proofErr w:type="spellEnd"/>
-      <w:r>
-        <w:rPr>
-          <w:sz w:val="20"/>
-          <w:szCs w:val="20"/>
-        </w:rPr>
-        <w:t xml:space="preserve"> Grossman, Li-Yi We</w:t>
-      </w:r>
-      <w:r>
-        <w:rPr>
-          <w:sz w:val="20"/>
-          <w:szCs w:val="20"/>
-        </w:rPr>
-        <w:t xml:space="preserve">i, Jos </w:t>
-      </w:r>
-      <w:proofErr w:type="spellStart"/>
-      <w:r>
-        <w:rPr>
-          <w:sz w:val="20"/>
-          <w:szCs w:val="20"/>
-        </w:rPr>
-        <w:t>Stam</w:t>
-      </w:r>
-      <w:proofErr w:type="spellEnd"/>
-      <w:r>
-        <w:rPr>
-          <w:sz w:val="20"/>
-          <w:szCs w:val="20"/>
-        </w:rPr>
-        <w:t>, George Fitzmaurice</w:t>
+        <w:t>, Rubaiat Habib Kazi, Tovi Grossman, Li-Yi We</w:t>
+      </w:r>
+      <w:r>
+        <w:rPr>
+          <w:sz w:val="20"/>
+          <w:szCs w:val="20"/>
+        </w:rPr>
+        <w:t>i, Jos Stam, George Fitzmaurice</w:t>
       </w:r>
     </w:p>
     <w:p>
@@ -2917,49 +2339,8 @@
           <w:sz w:val="20"/>
           <w:szCs w:val="20"/>
         </w:rPr>
-        <w:t xml:space="preserve"> </w:t>
-      </w:r>
-      <w:proofErr w:type="spellStart"/>
-      <w:r>
-        <w:rPr>
-          <w:sz w:val="20"/>
-          <w:szCs w:val="20"/>
-        </w:rPr>
-        <w:t>Takaaki</w:t>
-      </w:r>
-      <w:proofErr w:type="spellEnd"/>
-      <w:r>
-        <w:rPr>
-          <w:sz w:val="20"/>
-          <w:szCs w:val="20"/>
-        </w:rPr>
-        <w:t xml:space="preserve"> </w:t>
-      </w:r>
-      <w:proofErr w:type="spellStart"/>
-      <w:r>
-        <w:rPr>
-          <w:sz w:val="20"/>
-          <w:szCs w:val="20"/>
-        </w:rPr>
-        <w:t>Shiratori</w:t>
-      </w:r>
-      <w:proofErr w:type="spellEnd"/>
-      <w:r>
-        <w:rPr>
-          <w:sz w:val="20"/>
-          <w:szCs w:val="20"/>
-        </w:rPr>
-        <w:t xml:space="preserve">, and Koji </w:t>
-      </w:r>
-      <w:proofErr w:type="spellStart"/>
-      <w:r>
-        <w:rPr>
-          <w:sz w:val="20"/>
-          <w:szCs w:val="20"/>
-        </w:rPr>
-        <w:t>Yatani</w:t>
-      </w:r>
-      <w:proofErr w:type="spellEnd"/>
+        <w:t xml:space="preserve"> Takaaki Shiratori, and Koji Yatani</w:t>
+      </w:r>
     </w:p>
     <w:p>
       <w:pPr>
@@ -3187,12 +2568,12 @@
                         <a:effectLst/>
                         <a:extLst>
                           <a:ext uri="{909E8E84-426E-40dd-AFC4-6F175D3DCCD1}">
-                            <a14:hiddenFill xmlns:a14="http://schemas.microsoft.com/office/drawing/2010/main" xmlns:w="http://schemas.openxmlformats.org/wordprocessingml/2006/main" xmlns:w10="urn:schemas-microsoft-com:office:word" xmlns:v="urn:schemas-microsoft-com:vml" xmlns:o="urn:schemas-microsoft-com:office:office" xmlns="">
+                            <a14:hiddenFill xmlns="" xmlns:o="urn:schemas-microsoft-com:office:office" xmlns:v="urn:schemas-microsoft-com:vml" xmlns:w10="urn:schemas-microsoft-com:office:word" xmlns:w="http://schemas.openxmlformats.org/wordprocessingml/2006/main" xmlns:a14="http://schemas.microsoft.com/office/drawing/2010/main">
                               <a:noFill/>
                             </a14:hiddenFill>
                           </a:ext>
                           <a:ext uri="{AF507438-7753-43e0-B8FC-AC1667EBCBE1}">
-                            <a14:hiddenEffects xmlns:a14="http://schemas.microsoft.com/office/drawing/2010/main" xmlns:w="http://schemas.openxmlformats.org/wordprocessingml/2006/main" xmlns:w10="urn:schemas-microsoft-com:office:word" xmlns:v="urn:schemas-microsoft-com:vml" xmlns:o="urn:schemas-microsoft-com:office:office" xmlns="">
+                            <a14:hiddenEffects xmlns="" xmlns:o="urn:schemas-microsoft-com:office:office" xmlns:v="urn:schemas-microsoft-com:vml" xmlns:w10="urn:schemas-microsoft-com:office:word" xmlns:w="http://schemas.openxmlformats.org/wordprocessingml/2006/main" xmlns:a14="http://schemas.microsoft.com/office/drawing/2010/main">
                               <a:effectLst>
                                 <a:outerShdw blurRad="40000" dist="20000" dir="5400000" rotWithShape="0">
                                   <a:srgbClr val="000000">
@@ -3251,25 +2632,7 @@
           <w:sz w:val="20"/>
           <w:szCs w:val="20"/>
         </w:rPr>
-        <w:t xml:space="preserve">Deep Learning-Based </w:t>
-      </w:r>
-      <w:proofErr w:type="spellStart"/>
-      <w:r>
-        <w:rPr>
-          <w:b/>
-          <w:sz w:val="20"/>
-          <w:szCs w:val="20"/>
-        </w:rPr>
-        <w:t>Photoreal</w:t>
-      </w:r>
-      <w:proofErr w:type="spellEnd"/>
-      <w:r>
-        <w:rPr>
-          <w:b/>
-          <w:sz w:val="20"/>
-          <w:szCs w:val="20"/>
-        </w:rPr>
-        <w:t xml:space="preserve"> Avatars for Online Virtual Worlds in iOS</w:t>
+        <w:t>Deep Learning-Based Photoreal Avatars for Online Virtual Worlds in iOS</w:t>
       </w:r>
     </w:p>
     <w:p>
@@ -3285,33 +2648,16 @@
           <w:sz w:val="20"/>
           <w:szCs w:val="20"/>
         </w:rPr>
-        <w:t xml:space="preserve">Koki Nagano, </w:t>
-      </w:r>
-      <w:proofErr w:type="spellStart"/>
-      <w:r>
-        <w:rPr>
-          <w:sz w:val="20"/>
-          <w:szCs w:val="20"/>
-        </w:rPr>
-        <w:t>Jaewoo</w:t>
-      </w:r>
-      <w:proofErr w:type="spellEnd"/>
-      <w:r>
-        <w:rPr>
-          <w:sz w:val="20"/>
-          <w:szCs w:val="20"/>
-        </w:rPr>
-        <w:t xml:space="preserve"> </w:t>
-      </w:r>
-      <w:proofErr w:type="spellStart"/>
-      <w:r>
-        <w:rPr>
-          <w:sz w:val="20"/>
-          <w:szCs w:val="20"/>
-        </w:rPr>
-        <w:t>Seo</w:t>
-      </w:r>
-      <w:proofErr w:type="spellEnd"/>
+        <w:t xml:space="preserve">Koki Nagano, Jaewoo Seo, </w:t>
+      </w:r>
+      <w:r>
+        <w:rPr>
+          <w:i/>
+          <w:sz w:val="20"/>
+          <w:szCs w:val="20"/>
+        </w:rPr>
+        <w:t>Jun Xing</w:t>
+      </w:r>
       <w:r>
         <w:rPr>
           <w:sz w:val="20"/>
@@ -3321,183 +2667,72 @@
       </w:r>
       <w:r>
         <w:rPr>
+          <w:sz w:val="20"/>
+          <w:szCs w:val="20"/>
+        </w:rPr>
+        <w:t xml:space="preserve">Kyle San, Aaron Hong, Mclean Goldwhite, Jiale Kuang, Aviral Agarwal, Caleb Arthur, </w:t>
+      </w:r>
+      <w:r>
+        <w:rPr>
+          <w:sz w:val="20"/>
+          <w:szCs w:val="20"/>
+        </w:rPr>
+        <w:t xml:space="preserve">Hanwei Kung, </w:t>
+      </w:r>
+      <w:r>
+        <w:rPr>
+          <w:sz w:val="20"/>
+          <w:szCs w:val="20"/>
+        </w:rPr>
+        <w:t xml:space="preserve">Stuti Rastogi, </w:t>
+      </w:r>
+      <w:r>
+        <w:rPr>
+          <w:sz w:val="20"/>
+          <w:szCs w:val="20"/>
+        </w:rPr>
+        <w:t>Carrie Sun, Step</w:t>
+      </w:r>
+      <w:r>
+        <w:rPr>
+          <w:sz w:val="20"/>
+          <w:szCs w:val="20"/>
+        </w:rPr>
+        <w:t>hen Chen, Jens Fursund, Hao Li.</w:t>
+      </w:r>
+    </w:p>
+    <w:p>
+      <w:pPr>
+        <w:ind w:left="840"/>
+        <w:rPr>
           <w:i/>
           <w:sz w:val="20"/>
           <w:szCs w:val="20"/>
         </w:rPr>
-        <w:t>Jun Xing</w:t>
-      </w:r>
-      <w:r>
-        <w:rPr>
-          <w:sz w:val="20"/>
-          <w:szCs w:val="20"/>
-        </w:rPr>
-        <w:t xml:space="preserve">, </w:t>
-      </w:r>
-      <w:r>
-        <w:rPr>
-          <w:sz w:val="20"/>
-          <w:szCs w:val="20"/>
-        </w:rPr>
-        <w:t xml:space="preserve">Kyle San, Aaron Hong, Mclean </w:t>
-      </w:r>
-      <w:proofErr w:type="spellStart"/>
-      <w:r>
-        <w:rPr>
-          <w:sz w:val="20"/>
-          <w:szCs w:val="20"/>
-        </w:rPr>
-        <w:t>Goldwhite</w:t>
-      </w:r>
-      <w:proofErr w:type="spellEnd"/>
-      <w:r>
-        <w:rPr>
-          <w:sz w:val="20"/>
-          <w:szCs w:val="20"/>
-        </w:rPr>
-        <w:t xml:space="preserve">, </w:t>
-      </w:r>
-      <w:proofErr w:type="spellStart"/>
-      <w:r>
-        <w:rPr>
-          <w:sz w:val="20"/>
-          <w:szCs w:val="20"/>
-        </w:rPr>
-        <w:t>Jiale</w:t>
-      </w:r>
-      <w:proofErr w:type="spellEnd"/>
-      <w:r>
-        <w:rPr>
-          <w:sz w:val="20"/>
-          <w:szCs w:val="20"/>
-        </w:rPr>
-        <w:t xml:space="preserve"> </w:t>
-      </w:r>
-      <w:proofErr w:type="spellStart"/>
-      <w:r>
-        <w:rPr>
-          <w:sz w:val="20"/>
-          <w:szCs w:val="20"/>
-        </w:rPr>
-        <w:t>Kuang</w:t>
-      </w:r>
-      <w:proofErr w:type="spellEnd"/>
-      <w:r>
-        <w:rPr>
-          <w:sz w:val="20"/>
-          <w:szCs w:val="20"/>
-        </w:rPr>
-        <w:t xml:space="preserve">, </w:t>
-      </w:r>
-      <w:proofErr w:type="spellStart"/>
-      <w:r>
-        <w:rPr>
-          <w:sz w:val="20"/>
-          <w:szCs w:val="20"/>
-        </w:rPr>
-        <w:t>Aviral</w:t>
-      </w:r>
-      <w:proofErr w:type="spellEnd"/>
-      <w:r>
-        <w:rPr>
-          <w:sz w:val="20"/>
-          <w:szCs w:val="20"/>
-        </w:rPr>
-        <w:t xml:space="preserve"> Agarwal, Caleb Arthur, </w:t>
-      </w:r>
-      <w:proofErr w:type="spellStart"/>
-      <w:r>
-        <w:rPr>
-          <w:sz w:val="20"/>
-          <w:szCs w:val="20"/>
-        </w:rPr>
-        <w:t>Hanwei</w:t>
-      </w:r>
-      <w:proofErr w:type="spellEnd"/>
-      <w:r>
-        <w:rPr>
-          <w:sz w:val="20"/>
-          <w:szCs w:val="20"/>
-        </w:rPr>
-        <w:t xml:space="preserve"> Kung, </w:t>
-      </w:r>
-      <w:proofErr w:type="spellStart"/>
-      <w:r>
-        <w:rPr>
-          <w:sz w:val="20"/>
-          <w:szCs w:val="20"/>
-        </w:rPr>
-        <w:t>Stuti</w:t>
-      </w:r>
-      <w:proofErr w:type="spellEnd"/>
-      <w:r>
-        <w:rPr>
-          <w:sz w:val="20"/>
-          <w:szCs w:val="20"/>
-        </w:rPr>
-        <w:t xml:space="preserve"> </w:t>
-      </w:r>
-      <w:proofErr w:type="spellStart"/>
-      <w:r>
-        <w:rPr>
-          <w:sz w:val="20"/>
-          <w:szCs w:val="20"/>
-        </w:rPr>
-        <w:t>Rastogi</w:t>
-      </w:r>
-      <w:proofErr w:type="spellEnd"/>
-      <w:r>
-        <w:rPr>
-          <w:sz w:val="20"/>
-          <w:szCs w:val="20"/>
-        </w:rPr>
-        <w:t xml:space="preserve">, </w:t>
-      </w:r>
-      <w:r>
-        <w:rPr>
-          <w:sz w:val="20"/>
-          <w:szCs w:val="20"/>
-        </w:rPr>
-        <w:t>Carrie Sun, Step</w:t>
-      </w:r>
-      <w:r>
-        <w:rPr>
-          <w:sz w:val="20"/>
-          <w:szCs w:val="20"/>
-        </w:rPr>
-        <w:t xml:space="preserve">hen Chen, Jens </w:t>
-      </w:r>
-      <w:proofErr w:type="spellStart"/>
-      <w:r>
-        <w:rPr>
-          <w:sz w:val="20"/>
-          <w:szCs w:val="20"/>
-        </w:rPr>
-        <w:t>Fursund</w:t>
-      </w:r>
-      <w:proofErr w:type="spellEnd"/>
-      <w:r>
-        <w:rPr>
-          <w:sz w:val="20"/>
-          <w:szCs w:val="20"/>
-        </w:rPr>
-        <w:t xml:space="preserve">, </w:t>
-      </w:r>
-      <w:proofErr w:type="spellStart"/>
-      <w:r>
-        <w:rPr>
-          <w:sz w:val="20"/>
-          <w:szCs w:val="20"/>
-        </w:rPr>
-        <w:t>Hao</w:t>
-      </w:r>
-      <w:proofErr w:type="spellEnd"/>
-      <w:r>
-        <w:rPr>
-          <w:sz w:val="20"/>
-          <w:szCs w:val="20"/>
-        </w:rPr>
-        <w:t xml:space="preserve"> Li.</w:t>
+      </w:pPr>
+      <w:r>
+        <w:rPr>
+          <w:i/>
+          <w:sz w:val="20"/>
+          <w:szCs w:val="20"/>
+        </w:rPr>
+        <w:t>SIGGRAPH 2018 Real</w:t>
+      </w:r>
+      <w:r>
+        <w:rPr>
+          <w:i/>
+          <w:sz w:val="20"/>
+          <w:szCs w:val="20"/>
+        </w:rPr>
+        <w:t>-tim</w:t>
+      </w:r>
+      <w:r>
+        <w:rPr>
+          <w:i/>
+          <w:sz w:val="20"/>
+          <w:szCs w:val="20"/>
+        </w:rPr>
+        <w:t>e Live!</w:t>
       </w:r>
     </w:p>
     <w:p>
@@ -3509,30 +2744,36 @@
           <w:szCs w:val="20"/>
         </w:rPr>
       </w:pPr>
-      <w:r>
+    </w:p>
+    <w:p>
+      <w:pPr>
+        <w:ind w:left="840"/>
         <w:rPr>
           <w:i/>
           <w:sz w:val="20"/>
           <w:szCs w:val="20"/>
         </w:rPr>
-        <w:t>SIGGRAPH 2018 Real</w:t>
-      </w:r>
-      <w:r>
+      </w:pPr>
+    </w:p>
+    <w:p>
+      <w:pPr>
+        <w:ind w:left="840"/>
         <w:rPr>
           <w:i/>
           <w:sz w:val="20"/>
           <w:szCs w:val="20"/>
         </w:rPr>
-        <w:t>-tim</w:t>
-      </w:r>
-      <w:r>
+      </w:pPr>
+    </w:p>
+    <w:p>
+      <w:pPr>
+        <w:ind w:left="840"/>
         <w:rPr>
           <w:i/>
           <w:sz w:val="20"/>
           <w:szCs w:val="20"/>
         </w:rPr>
-        <w:t>e Live!</w:t>
-      </w:r>
+      </w:pPr>
     </w:p>
     <w:p>
       <w:pPr>
@@ -3553,16 +2794,8 @@
           <w:szCs w:val="20"/>
         </w:rPr>
       </w:pPr>
-    </w:p>
-    <w:p>
-      <w:pPr>
-        <w:ind w:left="840"/>
-        <w:rPr>
-          <w:i/>
-          <w:sz w:val="20"/>
-          <w:szCs w:val="20"/>
-        </w:rPr>
-      </w:pPr>
+      <w:bookmarkStart w:id="0" w:name="_GoBack"/>
+      <w:bookmarkEnd w:id="0"/>
     </w:p>
     <w:p>
       <w:pPr>
@@ -3650,12 +2883,12 @@
                         <a:effectLst/>
                         <a:extLst>
                           <a:ext uri="{909E8E84-426E-40dd-AFC4-6F175D3DCCD1}">
-                            <a14:hiddenFill xmlns:a14="http://schemas.microsoft.com/office/drawing/2010/main" xmlns:w="http://schemas.openxmlformats.org/wordprocessingml/2006/main" xmlns:w10="urn:schemas-microsoft-com:office:word" xmlns:v="urn:schemas-microsoft-com:vml" xmlns:o="urn:schemas-microsoft-com:office:office" xmlns="">
+                            <a14:hiddenFill xmlns="" xmlns:o="urn:schemas-microsoft-com:office:office" xmlns:v="urn:schemas-microsoft-com:vml" xmlns:w10="urn:schemas-microsoft-com:office:word" xmlns:w="http://schemas.openxmlformats.org/wordprocessingml/2006/main" xmlns:a14="http://schemas.microsoft.com/office/drawing/2010/main">
                               <a:noFill/>
                             </a14:hiddenFill>
                           </a:ext>
                           <a:ext uri="{AF507438-7753-43e0-B8FC-AC1667EBCBE1}">
-                            <a14:hiddenEffects xmlns:a14="http://schemas.microsoft.com/office/drawing/2010/main" xmlns:w="http://schemas.openxmlformats.org/wordprocessingml/2006/main" xmlns:w10="urn:schemas-microsoft-com:office:word" xmlns:v="urn:schemas-microsoft-com:vml" xmlns:o="urn:schemas-microsoft-com:office:office" xmlns="">
+                            <a14:hiddenEffects xmlns="" xmlns:o="urn:schemas-microsoft-com:office:office" xmlns:v="urn:schemas-microsoft-com:vml" xmlns:w10="urn:schemas-microsoft-com:office:word" xmlns:w="http://schemas.openxmlformats.org/wordprocessingml/2006/main" xmlns:a14="http://schemas.microsoft.com/office/drawing/2010/main">
                               <a:effectLst>
                                 <a:outerShdw blurRad="40000" dist="20000" dir="5400000" rotWithShape="0">
                                   <a:srgbClr val="000000">
@@ -4057,25 +3290,7 @@
           <w:sz w:val="22"/>
           <w:szCs w:val="22"/>
         </w:rPr>
-        <w:t xml:space="preserve">Perspective </w:t>
-      </w:r>
-      <w:proofErr w:type="spellStart"/>
-      <w:r>
-        <w:rPr>
-          <w:b/>
-          <w:sz w:val="22"/>
-          <w:szCs w:val="22"/>
-        </w:rPr>
-        <w:t>Undistortion</w:t>
-      </w:r>
-      <w:proofErr w:type="spellEnd"/>
-      <w:r>
-        <w:rPr>
-          <w:b/>
-          <w:sz w:val="22"/>
-          <w:szCs w:val="22"/>
-        </w:rPr>
-        <w:t xml:space="preserve"> of Unconstrained Portrait</w:t>
+        <w:t>Perspective Undistortion of Unconstrained Portrait</w:t>
       </w:r>
       <w:r>
         <w:rPr>
@@ -4360,12 +3575,12 @@
                         <a:effectLst/>
                         <a:extLst>
                           <a:ext uri="{909E8E84-426E-40dd-AFC4-6F175D3DCCD1}">
-                            <a14:hiddenFill xmlns:a14="http://schemas.microsoft.com/office/drawing/2010/main" xmlns:w="http://schemas.openxmlformats.org/wordprocessingml/2006/main" xmlns:w10="urn:schemas-microsoft-com:office:word" xmlns:v="urn:schemas-microsoft-com:vml" xmlns:o="urn:schemas-microsoft-com:office:office" xmlns="">
+                            <a14:hiddenFill xmlns="" xmlns:o="urn:schemas-microsoft-com:office:office" xmlns:v="urn:schemas-microsoft-com:vml" xmlns:w10="urn:schemas-microsoft-com:office:word" xmlns:w="http://schemas.openxmlformats.org/wordprocessingml/2006/main" xmlns:a14="http://schemas.microsoft.com/office/drawing/2010/main">
                               <a:noFill/>
                             </a14:hiddenFill>
                           </a:ext>
                           <a:ext uri="{AF507438-7753-43e0-B8FC-AC1667EBCBE1}">
-                            <a14:hiddenEffects xmlns:a14="http://schemas.microsoft.com/office/drawing/2010/main" xmlns:w="http://schemas.openxmlformats.org/wordprocessingml/2006/main" xmlns:w10="urn:schemas-microsoft-com:office:word" xmlns:v="urn:schemas-microsoft-com:vml" xmlns:o="urn:schemas-microsoft-com:office:office" xmlns="">
+                            <a14:hiddenEffects xmlns="" xmlns:o="urn:schemas-microsoft-com:office:office" xmlns:v="urn:schemas-microsoft-com:vml" xmlns:w10="urn:schemas-microsoft-com:office:word" xmlns:w="http://schemas.openxmlformats.org/wordprocessingml/2006/main" xmlns:a14="http://schemas.microsoft.com/office/drawing/2010/main">
                               <a:effectLst>
                                 <a:outerShdw blurRad="40000" dist="20000" dir="5400000" rotWithShape="0">
                                   <a:srgbClr val="000000">
@@ -4586,12 +3801,12 @@
                         <a:effectLst/>
                         <a:extLst>
                           <a:ext uri="{909E8E84-426E-40dd-AFC4-6F175D3DCCD1}">
-                            <a14:hiddenFill xmlns:a14="http://schemas.microsoft.com/office/drawing/2010/main" xmlns:w="http://schemas.openxmlformats.org/wordprocessingml/2006/main" xmlns:w10="urn:schemas-microsoft-com:office:word" xmlns:v="urn:schemas-microsoft-com:vml" xmlns:o="urn:schemas-microsoft-com:office:office" xmlns="">
+                            <a14:hiddenFill xmlns="" xmlns:o="urn:schemas-microsoft-com:office:office" xmlns:v="urn:schemas-microsoft-com:vml" xmlns:w10="urn:schemas-microsoft-com:office:word" xmlns:w="http://schemas.openxmlformats.org/wordprocessingml/2006/main" xmlns:a14="http://schemas.microsoft.com/office/drawing/2010/main">
                               <a:noFill/>
                             </a14:hiddenFill>
                           </a:ext>
                           <a:ext uri="{AF507438-7753-43e0-B8FC-AC1667EBCBE1}">
-                            <a14:hiddenEffects xmlns:a14="http://schemas.microsoft.com/office/drawing/2010/main" xmlns:w="http://schemas.openxmlformats.org/wordprocessingml/2006/main" xmlns:w10="urn:schemas-microsoft-com:office:word" xmlns:v="urn:schemas-microsoft-com:vml" xmlns:o="urn:schemas-microsoft-com:office:office" xmlns="">
+                            <a14:hiddenEffects xmlns="" xmlns:o="urn:schemas-microsoft-com:office:office" xmlns:v="urn:schemas-microsoft-com:vml" xmlns:w10="urn:schemas-microsoft-com:office:word" xmlns:w="http://schemas.openxmlformats.org/wordprocessingml/2006/main" xmlns:a14="http://schemas.microsoft.com/office/drawing/2010/main">
                               <a:effectLst>
                                 <a:outerShdw blurRad="40000" dist="20000" dir="5400000" rotWithShape="0">
                                   <a:srgbClr val="000000">
@@ -4984,12 +4199,12 @@
                         <a:effectLst/>
                         <a:extLst>
                           <a:ext uri="{909E8E84-426E-40dd-AFC4-6F175D3DCCD1}">
-                            <a14:hiddenFill xmlns:a14="http://schemas.microsoft.com/office/drawing/2010/main" xmlns:w="http://schemas.openxmlformats.org/wordprocessingml/2006/main" xmlns:w10="urn:schemas-microsoft-com:office:word" xmlns:v="urn:schemas-microsoft-com:vml" xmlns:o="urn:schemas-microsoft-com:office:office" xmlns="">
+                            <a14:hiddenFill xmlns="" xmlns:o="urn:schemas-microsoft-com:office:office" xmlns:v="urn:schemas-microsoft-com:vml" xmlns:w10="urn:schemas-microsoft-com:office:word" xmlns:w="http://schemas.openxmlformats.org/wordprocessingml/2006/main" xmlns:a14="http://schemas.microsoft.com/office/drawing/2010/main">
                               <a:noFill/>
                             </a14:hiddenFill>
                           </a:ext>
                           <a:ext uri="{AF507438-7753-43e0-B8FC-AC1667EBCBE1}">
-                            <a14:hiddenEffects xmlns:a14="http://schemas.microsoft.com/office/drawing/2010/main" xmlns:w="http://schemas.openxmlformats.org/wordprocessingml/2006/main" xmlns:w10="urn:schemas-microsoft-com:office:word" xmlns:v="urn:schemas-microsoft-com:vml" xmlns:o="urn:schemas-microsoft-com:office:office" xmlns="">
+                            <a14:hiddenEffects xmlns="" xmlns:o="urn:schemas-microsoft-com:office:office" xmlns:v="urn:schemas-microsoft-com:vml" xmlns:w10="urn:schemas-microsoft-com:office:word" xmlns:w="http://schemas.openxmlformats.org/wordprocessingml/2006/main" xmlns:a14="http://schemas.microsoft.com/office/drawing/2010/main">
                               <a:effectLst>
                                 <a:outerShdw blurRad="40000" dist="20000" dir="5400000" rotWithShape="0">
                                   <a:srgbClr val="000000">
@@ -5163,23 +4378,7 @@
           <w:sz w:val="20"/>
           <w:szCs w:val="20"/>
         </w:rPr>
-        <w:t xml:space="preserve">C/C++, </w:t>
-      </w:r>
-      <w:proofErr w:type="spellStart"/>
-      <w:r>
-        <w:rPr>
-          <w:sz w:val="20"/>
-          <w:szCs w:val="20"/>
-        </w:rPr>
-        <w:t>Qt</w:t>
-      </w:r>
-      <w:proofErr w:type="spellEnd"/>
-      <w:r>
-        <w:rPr>
-          <w:sz w:val="20"/>
-          <w:szCs w:val="20"/>
-        </w:rPr>
-        <w:t>,</w:t>
+        <w:t>C/C++, Qt,</w:t>
       </w:r>
       <w:r>
         <w:rPr>
@@ -5284,12 +4483,12 @@
                         <a:effectLst/>
                         <a:extLst>
                           <a:ext uri="{909E8E84-426E-40dd-AFC4-6F175D3DCCD1}">
-                            <a14:hiddenFill xmlns:a14="http://schemas.microsoft.com/office/drawing/2010/main" xmlns:w="http://schemas.openxmlformats.org/wordprocessingml/2006/main" xmlns:w10="urn:schemas-microsoft-com:office:word" xmlns:v="urn:schemas-microsoft-com:vml" xmlns:o="urn:schemas-microsoft-com:office:office" xmlns="">
+                            <a14:hiddenFill xmlns="" xmlns:o="urn:schemas-microsoft-com:office:office" xmlns:v="urn:schemas-microsoft-com:vml" xmlns:w10="urn:schemas-microsoft-com:office:word" xmlns:w="http://schemas.openxmlformats.org/wordprocessingml/2006/main" xmlns:a14="http://schemas.microsoft.com/office/drawing/2010/main">
                               <a:noFill/>
                             </a14:hiddenFill>
                           </a:ext>
                           <a:ext uri="{AF507438-7753-43e0-B8FC-AC1667EBCBE1}">
-                            <a14:hiddenEffects xmlns:a14="http://schemas.microsoft.com/office/drawing/2010/main" xmlns:w="http://schemas.openxmlformats.org/wordprocessingml/2006/main" xmlns:w10="urn:schemas-microsoft-com:office:word" xmlns:v="urn:schemas-microsoft-com:vml" xmlns:o="urn:schemas-microsoft-com:office:office" xmlns="">
+                            <a14:hiddenEffects xmlns="" xmlns:o="urn:schemas-microsoft-com:office:office" xmlns:v="urn:schemas-microsoft-com:vml" xmlns:w10="urn:schemas-microsoft-com:office:word" xmlns:w="http://schemas.openxmlformats.org/wordprocessingml/2006/main" xmlns:a14="http://schemas.microsoft.com/office/drawing/2010/main">
                               <a:effectLst>
                                 <a:outerShdw blurRad="40000" dist="20000" dir="5400000" rotWithShape="0">
                                   <a:srgbClr val="000000">
@@ -5912,12 +5111,12 @@
                         <a:effectLst/>
                         <a:extLst>
                           <a:ext uri="{909E8E84-426E-40dd-AFC4-6F175D3DCCD1}">
-                            <a14:hiddenFill xmlns:a14="http://schemas.microsoft.com/office/drawing/2010/main" xmlns:w="http://schemas.openxmlformats.org/wordprocessingml/2006/main" xmlns:w10="urn:schemas-microsoft-com:office:word" xmlns:v="urn:schemas-microsoft-com:vml" xmlns:o="urn:schemas-microsoft-com:office:office" xmlns="">
+                            <a14:hiddenFill xmlns="" xmlns:o="urn:schemas-microsoft-com:office:office" xmlns:v="urn:schemas-microsoft-com:vml" xmlns:w10="urn:schemas-microsoft-com:office:word" xmlns:w="http://schemas.openxmlformats.org/wordprocessingml/2006/main" xmlns:a14="http://schemas.microsoft.com/office/drawing/2010/main">
                               <a:noFill/>
                             </a14:hiddenFill>
                           </a:ext>
                           <a:ext uri="{AF507438-7753-43e0-B8FC-AC1667EBCBE1}">
-                            <a14:hiddenEffects xmlns:a14="http://schemas.microsoft.com/office/drawing/2010/main" xmlns:w="http://schemas.openxmlformats.org/wordprocessingml/2006/main" xmlns:w10="urn:schemas-microsoft-com:office:word" xmlns:v="urn:schemas-microsoft-com:vml" xmlns:o="urn:schemas-microsoft-com:office:office" xmlns="">
+                            <a14:hiddenEffects xmlns="" xmlns:o="urn:schemas-microsoft-com:office:office" xmlns:v="urn:schemas-microsoft-com:vml" xmlns:w10="urn:schemas-microsoft-com:office:word" xmlns:w="http://schemas.openxmlformats.org/wordprocessingml/2006/main" xmlns:a14="http://schemas.microsoft.com/office/drawing/2010/main">
                               <a:effectLst>
                                 <a:outerShdw blurRad="40000" dist="20000" dir="5400000" rotWithShape="0">
                                   <a:srgbClr val="000000">
@@ -6050,23 +5249,13 @@
           <w:szCs w:val="20"/>
         </w:rPr>
       </w:pPr>
-      <w:proofErr w:type="spellStart"/>
-      <w:r>
-        <w:rPr>
-          <w:b/>
-          <w:sz w:val="20"/>
-          <w:szCs w:val="20"/>
-        </w:rPr>
-        <w:t>Hao</w:t>
-      </w:r>
-      <w:proofErr w:type="spellEnd"/>
-      <w:r>
-        <w:rPr>
-          <w:b/>
-          <w:sz w:val="20"/>
-          <w:szCs w:val="20"/>
-        </w:rPr>
-        <w:t xml:space="preserve"> Li</w:t>
+      <w:r>
+        <w:rPr>
+          <w:b/>
+          <w:sz w:val="20"/>
+          <w:szCs w:val="20"/>
+        </w:rPr>
+        <w:t>Hao Li</w:t>
       </w:r>
       <w:r>
         <w:rPr>
@@ -6089,7 +5278,6 @@
         </w:rPr>
         <w:t xml:space="preserve">  </w:t>
       </w:r>
-      <w:proofErr w:type="spellStart"/>
       <w:r>
         <w:rPr>
           <w:sz w:val="20"/>
@@ -6097,7 +5285,6 @@
         </w:rPr>
         <w:t>Pinscreen</w:t>
       </w:r>
-      <w:proofErr w:type="spellEnd"/>
       <w:r>
         <w:rPr>
           <w:sz w:val="20"/>
@@ -6146,34 +5333,14 @@
           <w:szCs w:val="20"/>
         </w:rPr>
       </w:pPr>
-      <w:proofErr w:type="spellStart"/>
-      <w:r>
-        <w:rPr>
-          <w:b/>
-          <w:sz w:val="20"/>
-          <w:szCs w:val="20"/>
-        </w:rPr>
-        <w:t>Rubaiat</w:t>
-      </w:r>
-      <w:proofErr w:type="spellEnd"/>
-      <w:r>
-        <w:rPr>
-          <w:b/>
-          <w:sz w:val="20"/>
-          <w:szCs w:val="20"/>
-        </w:rPr>
-        <w:t xml:space="preserve"> Habib </w:t>
-      </w:r>
-      <w:proofErr w:type="spellStart"/>
-      <w:r>
-        <w:rPr>
-          <w:b/>
-          <w:sz w:val="20"/>
-          <w:szCs w:val="20"/>
-        </w:rPr>
-        <w:t>Kazi</w:t>
-      </w:r>
-      <w:proofErr w:type="spellEnd"/>
+      <w:r>
+        <w:rPr>
+          <w:b/>
+          <w:sz w:val="20"/>
+          <w:szCs w:val="20"/>
+        </w:rPr>
+        <w:t>Rubaiat Habib Kazi</w:t>
+      </w:r>
       <w:r>
         <w:rPr>
           <w:sz w:val="20"/>
@@ -6236,23 +5403,13 @@
           <w:szCs w:val="20"/>
         </w:rPr>
       </w:pPr>
-      <w:proofErr w:type="spellStart"/>
-      <w:r>
-        <w:rPr>
-          <w:b/>
-          <w:sz w:val="20"/>
-          <w:szCs w:val="20"/>
-        </w:rPr>
-        <w:t>Tovi</w:t>
-      </w:r>
-      <w:proofErr w:type="spellEnd"/>
-      <w:r>
-        <w:rPr>
-          <w:b/>
-          <w:sz w:val="20"/>
-          <w:szCs w:val="20"/>
-        </w:rPr>
-        <w:t xml:space="preserve"> Grossman</w:t>
+      <w:r>
+        <w:rPr>
+          <w:b/>
+          <w:sz w:val="20"/>
+          <w:szCs w:val="20"/>
+        </w:rPr>
+        <w:t>Tovi Grossman</w:t>
       </w:r>
       <w:r>
         <w:rPr>
@@ -8214,12 +7371,12 @@
         <a:effectLst/>
         <a:extLst>
           <a:ext uri="{909E8E84-426E-40dd-AFC4-6F175D3DCCD1}">
-            <a14:hiddenFill xmlns:wpc="http://schemas.microsoft.com/office/word/2010/wordprocessingCanvas" xmlns:mo="http://schemas.microsoft.com/office/mac/office/2008/main" xmlns:mc="http://schemas.openxmlformats.org/markup-compatibility/2006" xmlns:mv="urn:schemas-microsoft-com:mac:vml" xmlns:r="http://schemas.openxmlformats.org/officeDocument/2006/relationships" xmlns:m="http://schemas.openxmlformats.org/officeDocument/2006/math" xmlns:wp14="http://schemas.microsoft.com/office/word/2010/wordprocessingDrawing" xmlns:wp="http://schemas.openxmlformats.org/drawingml/2006/wordprocessingDrawing" xmlns:w14="http://schemas.microsoft.com/office/word/2010/wordml" xmlns:w15="http://schemas.microsoft.com/office/word/2012/wordml" xmlns:wpg="http://schemas.microsoft.com/office/word/2010/wordprocessingGroup" xmlns:wpi="http://schemas.microsoft.com/office/word/2010/wordprocessingInk" xmlns:wne="http://schemas.microsoft.com/office/word/2006/wordml" xmlns:wps="http://schemas.microsoft.com/office/word/2010/wordprocessingShape" xmlns:a14="http://schemas.microsoft.com/office/drawing/2010/main" xmlns:w="http://schemas.openxmlformats.org/wordprocessingml/2006/main" xmlns:w10="urn:schemas-microsoft-com:office:word" xmlns:v="urn:schemas-microsoft-com:vml" xmlns:o="urn:schemas-microsoft-com:office:office" xmlns="">
+            <a14:hiddenFill xmlns="" xmlns:o="urn:schemas-microsoft-com:office:office" xmlns:v="urn:schemas-microsoft-com:vml" xmlns:w10="urn:schemas-microsoft-com:office:word" xmlns:w="http://schemas.openxmlformats.org/wordprocessingml/2006/main" xmlns:a14="http://schemas.microsoft.com/office/drawing/2010/main" xmlns:wps="http://schemas.microsoft.com/office/word/2010/wordprocessingShape" xmlns:wne="http://schemas.microsoft.com/office/word/2006/wordml" xmlns:wpi="http://schemas.microsoft.com/office/word/2010/wordprocessingInk" xmlns:wpg="http://schemas.microsoft.com/office/word/2010/wordprocessingGroup" xmlns:w15="http://schemas.microsoft.com/office/word/2012/wordml" xmlns:w14="http://schemas.microsoft.com/office/word/2010/wordml" xmlns:wp="http://schemas.openxmlformats.org/drawingml/2006/wordprocessingDrawing" xmlns:wp14="http://schemas.microsoft.com/office/word/2010/wordprocessingDrawing" xmlns:m="http://schemas.openxmlformats.org/officeDocument/2006/math" xmlns:r="http://schemas.openxmlformats.org/officeDocument/2006/relationships" xmlns:mv="urn:schemas-microsoft-com:mac:vml" xmlns:mc="http://schemas.openxmlformats.org/markup-compatibility/2006" xmlns:mo="http://schemas.microsoft.com/office/mac/office/2008/main" xmlns:wpc="http://schemas.microsoft.com/office/word/2010/wordprocessingCanvas">
               <a:noFill/>
             </a14:hiddenFill>
           </a:ext>
           <a:ext uri="{AF507438-7753-43e0-B8FC-AC1667EBCBE1}">
-            <a14:hiddenEffects xmlns:wpc="http://schemas.microsoft.com/office/word/2010/wordprocessingCanvas" xmlns:mo="http://schemas.microsoft.com/office/mac/office/2008/main" xmlns:mc="http://schemas.openxmlformats.org/markup-compatibility/2006" xmlns:mv="urn:schemas-microsoft-com:mac:vml" xmlns:r="http://schemas.openxmlformats.org/officeDocument/2006/relationships" xmlns:m="http://schemas.openxmlformats.org/officeDocument/2006/math" xmlns:wp14="http://schemas.microsoft.com/office/word/2010/wordprocessingDrawing" xmlns:wp="http://schemas.openxmlformats.org/drawingml/2006/wordprocessingDrawing" xmlns:w14="http://schemas.microsoft.com/office/word/2010/wordml" xmlns:w15="http://schemas.microsoft.com/office/word/2012/wordml" xmlns:wpg="http://schemas.microsoft.com/office/word/2010/wordprocessingGroup" xmlns:wpi="http://schemas.microsoft.com/office/word/2010/wordprocessingInk" xmlns:wne="http://schemas.microsoft.com/office/word/2006/wordml" xmlns:wps="http://schemas.microsoft.com/office/word/2010/wordprocessingShape" xmlns:a14="http://schemas.microsoft.com/office/drawing/2010/main" xmlns:w="http://schemas.openxmlformats.org/wordprocessingml/2006/main" xmlns:w10="urn:schemas-microsoft-com:office:word" xmlns:v="urn:schemas-microsoft-com:vml" xmlns:o="urn:schemas-microsoft-com:office:office" xmlns="">
+            <a14:hiddenEffects xmlns="" xmlns:o="urn:schemas-microsoft-com:office:office" xmlns:v="urn:schemas-microsoft-com:vml" xmlns:w10="urn:schemas-microsoft-com:office:word" xmlns:w="http://schemas.openxmlformats.org/wordprocessingml/2006/main" xmlns:a14="http://schemas.microsoft.com/office/drawing/2010/main" xmlns:wps="http://schemas.microsoft.com/office/word/2010/wordprocessingShape" xmlns:wne="http://schemas.microsoft.com/office/word/2006/wordml" xmlns:wpi="http://schemas.microsoft.com/office/word/2010/wordprocessingInk" xmlns:wpg="http://schemas.microsoft.com/office/word/2010/wordprocessingGroup" xmlns:w15="http://schemas.microsoft.com/office/word/2012/wordml" xmlns:w14="http://schemas.microsoft.com/office/word/2010/wordml" xmlns:wp="http://schemas.openxmlformats.org/drawingml/2006/wordprocessingDrawing" xmlns:wp14="http://schemas.microsoft.com/office/word/2010/wordprocessingDrawing" xmlns:m="http://schemas.openxmlformats.org/officeDocument/2006/math" xmlns:r="http://schemas.openxmlformats.org/officeDocument/2006/relationships" xmlns:mv="urn:schemas-microsoft-com:mac:vml" xmlns:mc="http://schemas.openxmlformats.org/markup-compatibility/2006" xmlns:mo="http://schemas.microsoft.com/office/mac/office/2008/main" xmlns:wpc="http://schemas.microsoft.com/office/word/2010/wordprocessingCanvas">
               <a:effectLst>
                 <a:outerShdw blurRad="40000" dist="20000" dir="5400000" rotWithShape="0">
                   <a:srgbClr val="000000">

</xml_diff>

<commit_message>
add media & press
</commit_message>
<xml_diff>
--- a/index/cv.docx
+++ b/index/cv.docx
@@ -61,7 +61,10 @@
         </w:rPr>
       </w:pPr>
       <w:r>
-        <w:t>Postdoctoral researcher, USC Institute for Creative Technologies</w:t>
+        <w:t>Postdoctoral R</w:t>
+      </w:r>
+      <w:r>
+        <w:t>esearcher, USC Institute for Creative Technologies</w:t>
       </w:r>
     </w:p>
     <w:p>
@@ -93,12 +96,14 @@
         </w:rPr>
         <w:t xml:space="preserve">  </w:t>
       </w:r>
-      <w:r>
-        <w:rPr>
-          <w:rFonts w:hint="eastAsia"/>
-        </w:rPr>
-        <w:t>http://junxnui.github.io</w:t>
-      </w:r>
+      <w:hyperlink r:id="rId8" w:history="1">
+        <w:r>
+          <w:rPr>
+            <w:rStyle w:val="Hyperlink"/>
+          </w:rPr>
+          <w:t>http://junxnui.github.io/</w:t>
+        </w:r>
+      </w:hyperlink>
     </w:p>
     <w:p>
       <w:pPr>
@@ -174,12 +179,12 @@
                         <a:effectLst/>
                         <a:extLst>
                           <a:ext uri="{909E8E84-426E-40dd-AFC4-6F175D3DCCD1}">
-                            <a14:hiddenFill xmlns:a14="http://schemas.microsoft.com/office/drawing/2010/main" xmlns:w="http://schemas.openxmlformats.org/wordprocessingml/2006/main" xmlns:w10="urn:schemas-microsoft-com:office:word" xmlns:v="urn:schemas-microsoft-com:vml" xmlns:o="urn:schemas-microsoft-com:office:office" xmlns="">
+                            <a14:hiddenFill xmlns="" xmlns:o="urn:schemas-microsoft-com:office:office" xmlns:v="urn:schemas-microsoft-com:vml" xmlns:w10="urn:schemas-microsoft-com:office:word" xmlns:w="http://schemas.openxmlformats.org/wordprocessingml/2006/main" xmlns:a14="http://schemas.microsoft.com/office/drawing/2010/main">
                               <a:noFill/>
                             </a14:hiddenFill>
                           </a:ext>
                           <a:ext uri="{AF507438-7753-43e0-B8FC-AC1667EBCBE1}">
-                            <a14:hiddenEffects xmlns:a14="http://schemas.microsoft.com/office/drawing/2010/main" xmlns:w="http://schemas.openxmlformats.org/wordprocessingml/2006/main" xmlns:w10="urn:schemas-microsoft-com:office:word" xmlns:v="urn:schemas-microsoft-com:vml" xmlns:o="urn:schemas-microsoft-com:office:office" xmlns="">
+                            <a14:hiddenEffects xmlns="" xmlns:o="urn:schemas-microsoft-com:office:office" xmlns:v="urn:schemas-microsoft-com:vml" xmlns:w10="urn:schemas-microsoft-com:office:word" xmlns:w="http://schemas.openxmlformats.org/wordprocessingml/2006/main" xmlns:a14="http://schemas.microsoft.com/office/drawing/2010/main">
                               <a:effectLst>
                                 <a:outerShdw blurRad="40000" dist="20000" dir="5400000" rotWithShape="0">
                                   <a:srgbClr val="000000">
@@ -600,12 +605,12 @@
                         <a:effectLst/>
                         <a:extLst>
                           <a:ext uri="{909E8E84-426E-40dd-AFC4-6F175D3DCCD1}">
-                            <a14:hiddenFill xmlns:a14="http://schemas.microsoft.com/office/drawing/2010/main" xmlns:w="http://schemas.openxmlformats.org/wordprocessingml/2006/main" xmlns:w10="urn:schemas-microsoft-com:office:word" xmlns:v="urn:schemas-microsoft-com:vml" xmlns:o="urn:schemas-microsoft-com:office:office" xmlns="">
+                            <a14:hiddenFill xmlns="" xmlns:o="urn:schemas-microsoft-com:office:office" xmlns:v="urn:schemas-microsoft-com:vml" xmlns:w10="urn:schemas-microsoft-com:office:word" xmlns:w="http://schemas.openxmlformats.org/wordprocessingml/2006/main" xmlns:a14="http://schemas.microsoft.com/office/drawing/2010/main">
                               <a:noFill/>
                             </a14:hiddenFill>
                           </a:ext>
                           <a:ext uri="{AF507438-7753-43e0-B8FC-AC1667EBCBE1}">
-                            <a14:hiddenEffects xmlns:a14="http://schemas.microsoft.com/office/drawing/2010/main" xmlns:w="http://schemas.openxmlformats.org/wordprocessingml/2006/main" xmlns:w10="urn:schemas-microsoft-com:office:word" xmlns:v="urn:schemas-microsoft-com:vml" xmlns:o="urn:schemas-microsoft-com:office:office" xmlns="">
+                            <a14:hiddenEffects xmlns="" xmlns:o="urn:schemas-microsoft-com:office:office" xmlns:v="urn:schemas-microsoft-com:vml" xmlns:w10="urn:schemas-microsoft-com:office:word" xmlns:w="http://schemas.openxmlformats.org/wordprocessingml/2006/main" xmlns:a14="http://schemas.microsoft.com/office/drawing/2010/main">
                               <a:effectLst>
                                 <a:outerShdw blurRad="40000" dist="20000" dir="5400000" rotWithShape="0">
                                   <a:srgbClr val="000000">
@@ -981,12 +986,12 @@
                         <a:effectLst/>
                         <a:extLst>
                           <a:ext uri="{909E8E84-426E-40dd-AFC4-6F175D3DCCD1}">
-                            <a14:hiddenFill xmlns:a14="http://schemas.microsoft.com/office/drawing/2010/main" xmlns:w="http://schemas.openxmlformats.org/wordprocessingml/2006/main" xmlns:w10="urn:schemas-microsoft-com:office:word" xmlns:v="urn:schemas-microsoft-com:vml" xmlns:o="urn:schemas-microsoft-com:office:office" xmlns="">
+                            <a14:hiddenFill xmlns="" xmlns:o="urn:schemas-microsoft-com:office:office" xmlns:v="urn:schemas-microsoft-com:vml" xmlns:w10="urn:schemas-microsoft-com:office:word" xmlns:w="http://schemas.openxmlformats.org/wordprocessingml/2006/main" xmlns:a14="http://schemas.microsoft.com/office/drawing/2010/main">
                               <a:noFill/>
                             </a14:hiddenFill>
                           </a:ext>
                           <a:ext uri="{AF507438-7753-43e0-B8FC-AC1667EBCBE1}">
-                            <a14:hiddenEffects xmlns:a14="http://schemas.microsoft.com/office/drawing/2010/main" xmlns:w="http://schemas.openxmlformats.org/wordprocessingml/2006/main" xmlns:w10="urn:schemas-microsoft-com:office:word" xmlns:v="urn:schemas-microsoft-com:vml" xmlns:o="urn:schemas-microsoft-com:office:office" xmlns="">
+                            <a14:hiddenEffects xmlns="" xmlns:o="urn:schemas-microsoft-com:office:office" xmlns:v="urn:schemas-microsoft-com:vml" xmlns:w10="urn:schemas-microsoft-com:office:word" xmlns:w="http://schemas.openxmlformats.org/wordprocessingml/2006/main" xmlns:a14="http://schemas.microsoft.com/office/drawing/2010/main">
                               <a:effectLst>
                                 <a:outerShdw blurRad="40000" dist="20000" dir="5400000" rotWithShape="0">
                                   <a:srgbClr val="000000">
@@ -1490,13 +1495,13 @@
         <mc:AlternateContent>
           <mc:Choice Requires="wps">
             <w:drawing>
-              <wp:anchor distT="0" distB="0" distL="114300" distR="114300" simplePos="0" relativeHeight="251709440" behindDoc="0" locked="0" layoutInCell="1" allowOverlap="1" wp14:anchorId="07B11B54" wp14:editId="300BD6FF">
+              <wp:anchor distT="0" distB="0" distL="114300" distR="114300" simplePos="0" relativeHeight="251709440" behindDoc="0" locked="0" layoutInCell="1" allowOverlap="1" wp14:anchorId="07B11B54" wp14:editId="791BA864">
                 <wp:simplePos x="0" y="0"/>
                 <wp:positionH relativeFrom="column">
-                  <wp:posOffset>-10160</wp:posOffset>
+                  <wp:posOffset>17145</wp:posOffset>
                 </wp:positionH>
                 <wp:positionV relativeFrom="paragraph">
-                  <wp:posOffset>405765</wp:posOffset>
+                  <wp:posOffset>453390</wp:posOffset>
                 </wp:positionV>
                 <wp:extent cx="6479540" cy="0"/>
                 <wp:effectExtent l="0" t="0" r="22860" b="25400"/>
@@ -1540,12 +1545,12 @@
                         <a:effectLst/>
                         <a:extLst>
                           <a:ext uri="{909E8E84-426E-40dd-AFC4-6F175D3DCCD1}">
-                            <a14:hiddenFill xmlns:a14="http://schemas.microsoft.com/office/drawing/2010/main" xmlns:w="http://schemas.openxmlformats.org/wordprocessingml/2006/main" xmlns:w10="urn:schemas-microsoft-com:office:word" xmlns:v="urn:schemas-microsoft-com:vml" xmlns:o="urn:schemas-microsoft-com:office:office" xmlns="">
+                            <a14:hiddenFill xmlns="" xmlns:o="urn:schemas-microsoft-com:office:office" xmlns:v="urn:schemas-microsoft-com:vml" xmlns:w10="urn:schemas-microsoft-com:office:word" xmlns:w="http://schemas.openxmlformats.org/wordprocessingml/2006/main" xmlns:a14="http://schemas.microsoft.com/office/drawing/2010/main">
                               <a:noFill/>
                             </a14:hiddenFill>
                           </a:ext>
                           <a:ext uri="{AF507438-7753-43e0-B8FC-AC1667EBCBE1}">
-                            <a14:hiddenEffects xmlns:a14="http://schemas.microsoft.com/office/drawing/2010/main" xmlns:w="http://schemas.openxmlformats.org/wordprocessingml/2006/main" xmlns:w10="urn:schemas-microsoft-com:office:word" xmlns:v="urn:schemas-microsoft-com:vml" xmlns:o="urn:schemas-microsoft-com:office:office" xmlns="">
+                            <a14:hiddenEffects xmlns="" xmlns:o="urn:schemas-microsoft-com:office:office" xmlns:v="urn:schemas-microsoft-com:vml" xmlns:w10="urn:schemas-microsoft-com:office:word" xmlns:w="http://schemas.openxmlformats.org/wordprocessingml/2006/main" xmlns:a14="http://schemas.microsoft.com/office/drawing/2010/main">
                               <a:effectLst>
                                 <a:outerShdw blurRad="40000" dist="20000" dir="5400000" rotWithShape="0">
                                   <a:srgbClr val="000000">
@@ -1572,7 +1577,7 @@
           </mc:Choice>
           <mc:Fallback>
             <w:pict>
-              <v:line w14:anchorId="0DA37BBD" id="直线连接符 33" o:spid="_x0000_s1026" style="position:absolute;flip:y;z-index:251709440;visibility:visible;mso-wrap-style:square;mso-width-percent:0;mso-height-percent:0;mso-wrap-distance-left:9pt;mso-wrap-distance-top:0;mso-wrap-distance-right:9pt;mso-wrap-distance-bottom:0;mso-position-horizontal:absolute;mso-position-horizontal-relative:text;mso-position-vertical:absolute;mso-position-vertical-relative:text;mso-width-percent:0;mso-height-percent:0;mso-width-relative:page;mso-height-relative:page" from="-.8pt,31.95pt" to="509.4pt,31.95pt" o:gfxdata="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" strokecolor="#7f7f7f" strokeweight="1pt">
+              <v:line w14:anchorId="0E161463" id="直线连接符 33" o:spid="_x0000_s1026" style="position:absolute;flip:y;z-index:251709440;visibility:visible;mso-wrap-style:square;mso-width-percent:0;mso-height-percent:0;mso-wrap-distance-left:9pt;mso-wrap-distance-top:0;mso-wrap-distance-right:9pt;mso-wrap-distance-bottom:0;mso-position-horizontal:absolute;mso-position-horizontal-relative:text;mso-position-vertical:absolute;mso-position-vertical-relative:text;mso-width-percent:0;mso-height-percent:0;mso-width-relative:page;mso-height-relative:page" from="1.35pt,35.7pt" to="511.55pt,35.7pt" o:gfxdata="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" strokecolor="#7f7f7f" strokeweight="1pt">
                 <w10:wrap type="through"/>
               </v:line>
             </w:pict>
@@ -1588,6 +1593,8 @@
         </w:rPr>
         <w:t>PUBLICATIONS</w:t>
       </w:r>
+      <w:bookmarkStart w:id="0" w:name="_GoBack"/>
+      <w:bookmarkEnd w:id="0"/>
     </w:p>
     <w:p>
       <w:pPr>
@@ -2726,12 +2733,12 @@
                         <a:effectLst/>
                         <a:extLst>
                           <a:ext uri="{909E8E84-426E-40dd-AFC4-6F175D3DCCD1}">
-                            <a14:hiddenFill xmlns:a14="http://schemas.microsoft.com/office/drawing/2010/main" xmlns:w="http://schemas.openxmlformats.org/wordprocessingml/2006/main" xmlns:w10="urn:schemas-microsoft-com:office:word" xmlns:v="urn:schemas-microsoft-com:vml" xmlns:o="urn:schemas-microsoft-com:office:office" xmlns="">
+                            <a14:hiddenFill xmlns="" xmlns:o="urn:schemas-microsoft-com:office:office" xmlns:v="urn:schemas-microsoft-com:vml" xmlns:w10="urn:schemas-microsoft-com:office:word" xmlns:w="http://schemas.openxmlformats.org/wordprocessingml/2006/main" xmlns:a14="http://schemas.microsoft.com/office/drawing/2010/main">
                               <a:noFill/>
                             </a14:hiddenFill>
                           </a:ext>
                           <a:ext uri="{AF507438-7753-43e0-B8FC-AC1667EBCBE1}">
-                            <a14:hiddenEffects xmlns:a14="http://schemas.microsoft.com/office/drawing/2010/main" xmlns:w="http://schemas.openxmlformats.org/wordprocessingml/2006/main" xmlns:w10="urn:schemas-microsoft-com:office:word" xmlns:v="urn:schemas-microsoft-com:vml" xmlns:o="urn:schemas-microsoft-com:office:office" xmlns="">
+                            <a14:hiddenEffects xmlns="" xmlns:o="urn:schemas-microsoft-com:office:office" xmlns:v="urn:schemas-microsoft-com:vml" xmlns:w10="urn:schemas-microsoft-com:office:word" xmlns:w="http://schemas.openxmlformats.org/wordprocessingml/2006/main" xmlns:a14="http://schemas.microsoft.com/office/drawing/2010/main">
                               <a:effectLst>
                                 <a:outerShdw blurRad="40000" dist="20000" dir="5400000" rotWithShape="0">
                                   <a:srgbClr val="000000">
@@ -3016,13 +3023,731 @@
         <mc:AlternateContent>
           <mc:Choice Requires="wps">
             <w:drawing>
-              <wp:anchor distT="0" distB="0" distL="114300" distR="114300" simplePos="0" relativeHeight="251723776" behindDoc="0" locked="0" layoutInCell="1" allowOverlap="1" wp14:anchorId="597B49B2" wp14:editId="56948D98">
+              <wp:anchor distT="0" distB="0" distL="114300" distR="114300" simplePos="0" relativeHeight="251725824" behindDoc="0" locked="0" layoutInCell="1" allowOverlap="1" wp14:anchorId="63FE85B9" wp14:editId="4F1CC998">
                 <wp:simplePos x="0" y="0"/>
                 <wp:positionH relativeFrom="column">
-                  <wp:posOffset>13970</wp:posOffset>
+                  <wp:posOffset>11430</wp:posOffset>
                 </wp:positionH>
                 <wp:positionV relativeFrom="paragraph">
-                  <wp:posOffset>245745</wp:posOffset>
+                  <wp:posOffset>238125</wp:posOffset>
+                </wp:positionV>
+                <wp:extent cx="6479540" cy="0"/>
+                <wp:effectExtent l="0" t="0" r="22860" b="25400"/>
+                <wp:wrapThrough wrapText="bothSides">
+                  <wp:wrapPolygon edited="0">
+                    <wp:start x="0" y="-1"/>
+                    <wp:lineTo x="0" y="-1"/>
+                    <wp:lineTo x="21592" y="-1"/>
+                    <wp:lineTo x="21592" y="-1"/>
+                    <wp:lineTo x="0" y="-1"/>
+                  </wp:wrapPolygon>
+                </wp:wrapThrough>
+                <wp:docPr id="6" name="直线连接符 28"/>
+                <wp:cNvGraphicFramePr>
+                  <a:graphicFrameLocks xmlns:a="http://schemas.openxmlformats.org/drawingml/2006/main"/>
+                </wp:cNvGraphicFramePr>
+                <a:graphic xmlns:a="http://schemas.openxmlformats.org/drawingml/2006/main">
+                  <a:graphicData uri="http://schemas.microsoft.com/office/word/2010/wordprocessingShape">
+                    <wps:wsp>
+                      <wps:cNvCnPr>
+                        <a:cxnSpLocks noChangeShapeType="1"/>
+                      </wps:cNvCnPr>
+                      <wps:spPr bwMode="auto">
+                        <a:xfrm flipV="1">
+                          <a:off x="0" y="0"/>
+                          <a:ext cx="6479540" cy="0"/>
+                        </a:xfrm>
+                        <a:prstGeom prst="line">
+                          <a:avLst/>
+                        </a:prstGeom>
+                        <a:noFill/>
+                        <a:ln w="12700" cap="flat" cmpd="sng">
+                          <a:solidFill>
+                            <a:srgbClr val="7F7F7F"/>
+                          </a:solidFill>
+                          <a:prstDash val="solid"/>
+                          <a:round/>
+                          <a:headEnd/>
+                          <a:tailEnd/>
+                        </a:ln>
+                        <a:effectLst/>
+                        <a:extLst>
+                          <a:ext uri="{909E8E84-426E-40dd-AFC4-6F175D3DCCD1}">
+                            <a14:hiddenFill xmlns="" xmlns:o="urn:schemas-microsoft-com:office:office" xmlns:v="urn:schemas-microsoft-com:vml" xmlns:w10="urn:schemas-microsoft-com:office:word" xmlns:w="http://schemas.openxmlformats.org/wordprocessingml/2006/main" xmlns:a14="http://schemas.microsoft.com/office/drawing/2010/main">
+                              <a:noFill/>
+                            </a14:hiddenFill>
+                          </a:ext>
+                          <a:ext uri="{AF507438-7753-43e0-B8FC-AC1667EBCBE1}">
+                            <a14:hiddenEffects xmlns="" xmlns:o="urn:schemas-microsoft-com:office:office" xmlns:v="urn:schemas-microsoft-com:vml" xmlns:w10="urn:schemas-microsoft-com:office:word" xmlns:w="http://schemas.openxmlformats.org/wordprocessingml/2006/main" xmlns:a14="http://schemas.microsoft.com/office/drawing/2010/main">
+                              <a:effectLst>
+                                <a:outerShdw blurRad="40000" dist="20000" dir="5400000" rotWithShape="0">
+                                  <a:srgbClr val="000000">
+                                    <a:alpha val="37999"/>
+                                  </a:srgbClr>
+                                </a:outerShdw>
+                              </a:effectLst>
+                            </a14:hiddenEffects>
+                          </a:ext>
+                        </a:extLst>
+                      </wps:spPr>
+                      <wps:bodyPr/>
+                    </wps:wsp>
+                  </a:graphicData>
+                </a:graphic>
+                <wp14:sizeRelH relativeFrom="page">
+                  <wp14:pctWidth>0</wp14:pctWidth>
+                </wp14:sizeRelH>
+                <wp14:sizeRelV relativeFrom="page">
+                  <wp14:pctHeight>0</wp14:pctHeight>
+                </wp14:sizeRelV>
+              </wp:anchor>
+            </w:drawing>
+          </mc:Choice>
+          <mc:Fallback>
+            <w:pict>
+              <v:line w14:anchorId="111CCB7B" id="直线连接符 28" o:spid="_x0000_s1026" style="position:absolute;flip:y;z-index:251725824;visibility:visible;mso-wrap-style:square;mso-width-percent:0;mso-height-percent:0;mso-wrap-distance-left:9pt;mso-wrap-distance-top:0;mso-wrap-distance-right:9pt;mso-wrap-distance-bottom:0;mso-position-horizontal:absolute;mso-position-horizontal-relative:text;mso-position-vertical:absolute;mso-position-vertical-relative:text;mso-width-percent:0;mso-height-percent:0;mso-width-relative:page;mso-height-relative:page" from=".9pt,18.75pt" to="511.1pt,18.75pt" o:gfxdata="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" strokecolor="#7f7f7f" strokeweight="1pt">
+                <w10:wrap type="through"/>
+              </v:line>
+            </w:pict>
+          </mc:Fallback>
+        </mc:AlternateContent>
+      </w:r>
+      <w:r>
+        <w:rPr>
+          <w:b/>
+          <w:noProof/>
+          <w:color w:val="7F7F7F" w:themeColor="text1" w:themeTint="80"/>
+          <w:sz w:val="26"/>
+          <w:szCs w:val="26"/>
+        </w:rPr>
+        <w:t>M</w:t>
+      </w:r>
+      <w:r>
+        <w:rPr>
+          <w:b/>
+          <w:color w:val="7F7F7F" w:themeColor="text1" w:themeTint="80"/>
+          <w:sz w:val="26"/>
+          <w:szCs w:val="26"/>
+        </w:rPr>
+        <w:t>EDIA &amp; PRESS</w:t>
+      </w:r>
+    </w:p>
+    <w:p>
+      <w:pPr>
+        <w:ind w:left="420"/>
+        <w:rPr>
+          <w:b/>
+          <w:sz w:val="20"/>
+          <w:szCs w:val="20"/>
+        </w:rPr>
+      </w:pPr>
+      <w:r>
+        <w:rPr>
+          <w:b/>
+          <w:sz w:val="20"/>
+          <w:szCs w:val="20"/>
+        </w:rPr>
+        <w:t>paGAN: Real-time Avatars Using Dynamic Textures</w:t>
+      </w:r>
+    </w:p>
+    <w:p>
+      <w:pPr>
+        <w:ind w:left="840"/>
+        <w:rPr>
+          <w:sz w:val="20"/>
+          <w:szCs w:val="20"/>
+        </w:rPr>
+      </w:pPr>
+      <w:hyperlink r:id="rId9" w:history="1">
+        <w:r>
+          <w:rPr>
+            <w:rStyle w:val="Hyperlink"/>
+            <w:sz w:val="20"/>
+            <w:szCs w:val="20"/>
+          </w:rPr>
+          <w:t>SIGGRAPH Asia 2018 Technical Papers Trailer</w:t>
+        </w:r>
+      </w:hyperlink>
+      <w:r>
+        <w:rPr>
+          <w:sz w:val="20"/>
+          <w:szCs w:val="20"/>
+        </w:rPr>
+        <w:t xml:space="preserve">; </w:t>
+      </w:r>
+      <w:hyperlink r:id="rId10" w:history="1">
+        <w:r>
+          <w:rPr>
+            <w:rStyle w:val="Hyperlink"/>
+            <w:sz w:val="20"/>
+            <w:szCs w:val="20"/>
+          </w:rPr>
+          <w:t>CBC’s The Fifth Estate TV episode</w:t>
+        </w:r>
+      </w:hyperlink>
+      <w:r>
+        <w:rPr>
+          <w:sz w:val="20"/>
+          <w:szCs w:val="20"/>
+        </w:rPr>
+        <w:t xml:space="preserve">; </w:t>
+      </w:r>
+    </w:p>
+    <w:p>
+      <w:pPr>
+        <w:ind w:left="840"/>
+        <w:rPr>
+          <w:sz w:val="20"/>
+          <w:szCs w:val="20"/>
+        </w:rPr>
+      </w:pPr>
+      <w:hyperlink r:id="rId11" w:history="1">
+        <w:r>
+          <w:rPr>
+            <w:rStyle w:val="Hyperlink"/>
+            <w:sz w:val="20"/>
+            <w:szCs w:val="20"/>
+          </w:rPr>
+          <w:t>NTV (Nippon TV) News</w:t>
+        </w:r>
+      </w:hyperlink>
+      <w:r>
+        <w:rPr>
+          <w:sz w:val="20"/>
+          <w:szCs w:val="20"/>
+        </w:rPr>
+        <w:t xml:space="preserve">; </w:t>
+      </w:r>
+      <w:hyperlink r:id="rId12" w:history="1">
+        <w:r>
+          <w:rPr>
+            <w:rStyle w:val="Hyperlink"/>
+            <w:sz w:val="20"/>
+            <w:szCs w:val="20"/>
+          </w:rPr>
+          <w:t>“Follow this” from Netflix Original and Buzzfeed</w:t>
+        </w:r>
+      </w:hyperlink>
+      <w:r>
+        <w:rPr>
+          <w:sz w:val="20"/>
+          <w:szCs w:val="20"/>
+        </w:rPr>
+        <w:t xml:space="preserve">; </w:t>
+      </w:r>
+      <w:hyperlink r:id="rId13" w:history="1">
+        <w:r>
+          <w:rPr>
+            <w:rStyle w:val="Hyperlink"/>
+            <w:sz w:val="20"/>
+            <w:szCs w:val="20"/>
+          </w:rPr>
+          <w:t>fxGuide</w:t>
+        </w:r>
+      </w:hyperlink>
+      <w:r>
+        <w:rPr>
+          <w:sz w:val="20"/>
+          <w:szCs w:val="20"/>
+        </w:rPr>
+        <w:t xml:space="preserve">; </w:t>
+      </w:r>
+    </w:p>
+    <w:p>
+      <w:pPr>
+        <w:ind w:left="840"/>
+        <w:rPr>
+          <w:sz w:val="20"/>
+          <w:szCs w:val="20"/>
+        </w:rPr>
+      </w:pPr>
+      <w:hyperlink r:id="rId14" w:history="1">
+        <w:r>
+          <w:rPr>
+            <w:rStyle w:val="Hyperlink"/>
+            <w:sz w:val="20"/>
+            <w:szCs w:val="20"/>
+          </w:rPr>
+          <w:t>CBS Eveni</w:t>
+        </w:r>
+        <w:r>
+          <w:rPr>
+            <w:rStyle w:val="Hyperlink"/>
+            <w:sz w:val="20"/>
+            <w:szCs w:val="20"/>
+          </w:rPr>
+          <w:t>n</w:t>
+        </w:r>
+        <w:r>
+          <w:rPr>
+            <w:rStyle w:val="Hyperlink"/>
+            <w:sz w:val="20"/>
+            <w:szCs w:val="20"/>
+          </w:rPr>
+          <w:t>g News</w:t>
+        </w:r>
+      </w:hyperlink>
+      <w:r>
+        <w:rPr>
+          <w:sz w:val="20"/>
+          <w:szCs w:val="20"/>
+        </w:rPr>
+        <w:t>;</w:t>
+      </w:r>
+      <w:r>
+        <w:rPr>
+          <w:sz w:val="20"/>
+          <w:szCs w:val="20"/>
+        </w:rPr>
+        <w:t xml:space="preserve"> </w:t>
+      </w:r>
+      <w:hyperlink r:id="rId15" w:history="1">
+        <w:r>
+          <w:rPr>
+            <w:rStyle w:val="Hyperlink"/>
+            <w:sz w:val="20"/>
+            <w:szCs w:val="20"/>
+          </w:rPr>
+          <w:t>CBC News</w:t>
+        </w:r>
+      </w:hyperlink>
+      <w:r>
+        <w:rPr>
+          <w:sz w:val="20"/>
+          <w:szCs w:val="20"/>
+        </w:rPr>
+        <w:t>;</w:t>
+      </w:r>
+      <w:r>
+        <w:rPr>
+          <w:sz w:val="20"/>
+          <w:szCs w:val="20"/>
+        </w:rPr>
+        <w:t xml:space="preserve"> </w:t>
+      </w:r>
+      <w:hyperlink r:id="rId16" w:history="1">
+        <w:r>
+          <w:rPr>
+            <w:rStyle w:val="Hyperlink"/>
+            <w:sz w:val="20"/>
+            <w:szCs w:val="20"/>
+          </w:rPr>
+          <w:t>Channel One News</w:t>
+        </w:r>
+      </w:hyperlink>
+      <w:r>
+        <w:rPr>
+          <w:sz w:val="20"/>
+          <w:szCs w:val="20"/>
+        </w:rPr>
+        <w:t xml:space="preserve">; </w:t>
+      </w:r>
+      <w:hyperlink r:id="rId17" w:history="1">
+        <w:r>
+          <w:rPr>
+            <w:rStyle w:val="Hyperlink"/>
+            <w:sz w:val="20"/>
+            <w:szCs w:val="20"/>
+          </w:rPr>
+          <w:t>LA Times</w:t>
+        </w:r>
+      </w:hyperlink>
+      <w:r>
+        <w:rPr>
+          <w:sz w:val="20"/>
+          <w:szCs w:val="20"/>
+        </w:rPr>
+        <w:t xml:space="preserve">; </w:t>
+      </w:r>
+      <w:hyperlink r:id="rId18" w:history="1">
+        <w:r>
+          <w:rPr>
+            <w:rStyle w:val="Hyperlink"/>
+            <w:sz w:val="20"/>
+            <w:szCs w:val="20"/>
+          </w:rPr>
+          <w:t>Cartoon Brew</w:t>
+        </w:r>
+      </w:hyperlink>
+      <w:r>
+        <w:rPr>
+          <w:sz w:val="20"/>
+          <w:szCs w:val="20"/>
+        </w:rPr>
+        <w:t>;</w:t>
+      </w:r>
+    </w:p>
+    <w:p>
+      <w:pPr>
+        <w:rPr>
+          <w:b/>
+          <w:sz w:val="20"/>
+          <w:szCs w:val="20"/>
+        </w:rPr>
+      </w:pPr>
+      <w:r>
+        <w:rPr>
+          <w:b/>
+          <w:sz w:val="20"/>
+          <w:szCs w:val="20"/>
+        </w:rPr>
+        <w:t xml:space="preserve">    </w:t>
+      </w:r>
+      <w:r>
+        <w:rPr>
+          <w:b/>
+          <w:sz w:val="20"/>
+          <w:szCs w:val="20"/>
+        </w:rPr>
+        <w:t>HairNet: Single-View Hair Reconstruction using Convolutional Neural Networks</w:t>
+      </w:r>
+    </w:p>
+    <w:p>
+      <w:pPr>
+        <w:ind w:left="840"/>
+        <w:rPr>
+          <w:rStyle w:val="Hyperlink"/>
+        </w:rPr>
+      </w:pPr>
+      <w:hyperlink r:id="rId19" w:history="1">
+        <w:r>
+          <w:rPr>
+            <w:rStyle w:val="Hyperlink"/>
+            <w:sz w:val="20"/>
+            <w:szCs w:val="20"/>
+          </w:rPr>
+          <w:t>Nvidia News</w:t>
+        </w:r>
+      </w:hyperlink>
+      <w:r>
+        <w:rPr>
+          <w:sz w:val="20"/>
+          <w:szCs w:val="20"/>
+        </w:rPr>
+        <w:t xml:space="preserve">; </w:t>
+      </w:r>
+      <w:hyperlink r:id="rId20" w:history="1">
+        <w:r>
+          <w:rPr>
+            <w:rStyle w:val="Hyperlink"/>
+            <w:sz w:val="20"/>
+            <w:szCs w:val="20"/>
+          </w:rPr>
+          <w:t>MIT Tech Review</w:t>
+        </w:r>
+      </w:hyperlink>
+      <w:r>
+        <w:rPr>
+          <w:sz w:val="20"/>
+          <w:szCs w:val="20"/>
+        </w:rPr>
+        <w:t>;</w:t>
+      </w:r>
+    </w:p>
+    <w:p>
+      <w:pPr>
+        <w:ind w:left="420"/>
+        <w:rPr>
+          <w:rStyle w:val="Hyperlink"/>
+        </w:rPr>
+      </w:pPr>
+      <w:r>
+        <w:rPr>
+          <w:b/>
+          <w:sz w:val="20"/>
+          <w:szCs w:val="20"/>
+        </w:rPr>
+        <w:t>Autocomplete 3D Sculpting</w:t>
+      </w:r>
+    </w:p>
+    <w:p>
+      <w:pPr>
+        <w:ind w:left="840"/>
+        <w:rPr>
+          <w:sz w:val="20"/>
+          <w:szCs w:val="20"/>
+        </w:rPr>
+      </w:pPr>
+      <w:hyperlink r:id="rId21" w:history="1">
+        <w:r>
+          <w:rPr>
+            <w:rStyle w:val="Hyperlink"/>
+            <w:sz w:val="20"/>
+            <w:szCs w:val="20"/>
+          </w:rPr>
+          <w:t>3Dnchu</w:t>
+        </w:r>
+      </w:hyperlink>
+      <w:r>
+        <w:rPr>
+          <w:sz w:val="20"/>
+          <w:szCs w:val="20"/>
+        </w:rPr>
+        <w:t xml:space="preserve">; </w:t>
+      </w:r>
+      <w:hyperlink r:id="rId22" w:history="1">
+        <w:r>
+          <w:rPr>
+            <w:rStyle w:val="Hyperlink"/>
+            <w:sz w:val="20"/>
+            <w:szCs w:val="20"/>
+          </w:rPr>
+          <w:t>MIT Tech Review</w:t>
+        </w:r>
+      </w:hyperlink>
+      <w:r>
+        <w:rPr>
+          <w:sz w:val="20"/>
+          <w:szCs w:val="20"/>
+        </w:rPr>
+        <w:t>;</w:t>
+      </w:r>
+    </w:p>
+    <w:p>
+      <w:pPr>
+        <w:ind w:left="420"/>
+        <w:rPr>
+          <w:b/>
+          <w:sz w:val="20"/>
+          <w:szCs w:val="20"/>
+        </w:rPr>
+      </w:pPr>
+      <w:r>
+        <w:rPr>
+          <w:b/>
+          <w:sz w:val="20"/>
+          <w:szCs w:val="20"/>
+        </w:rPr>
+        <w:t>Autocomplete Hand-drawn Animations</w:t>
+      </w:r>
+    </w:p>
+    <w:p>
+      <w:pPr>
+        <w:ind w:left="840"/>
+        <w:rPr>
+          <w:sz w:val="20"/>
+          <w:szCs w:val="20"/>
+        </w:rPr>
+      </w:pPr>
+      <w:hyperlink r:id="rId23" w:history="1">
+        <w:r>
+          <w:rPr>
+            <w:rStyle w:val="Hyperlink"/>
+            <w:sz w:val="20"/>
+            <w:szCs w:val="20"/>
+          </w:rPr>
+          <w:t>WIRED</w:t>
+        </w:r>
+      </w:hyperlink>
+      <w:r>
+        <w:rPr>
+          <w:sz w:val="20"/>
+          <w:szCs w:val="20"/>
+        </w:rPr>
+        <w:t xml:space="preserve">; </w:t>
+      </w:r>
+      <w:hyperlink r:id="rId24" w:history="1">
+        <w:r>
+          <w:rPr>
+            <w:rStyle w:val="Hyperlink"/>
+            <w:sz w:val="20"/>
+            <w:szCs w:val="20"/>
+          </w:rPr>
+          <w:t>FastCompany</w:t>
+        </w:r>
+      </w:hyperlink>
+      <w:r>
+        <w:rPr>
+          <w:sz w:val="20"/>
+          <w:szCs w:val="20"/>
+        </w:rPr>
+        <w:t xml:space="preserve">; </w:t>
+      </w:r>
+      <w:hyperlink r:id="rId25" w:history="1">
+        <w:r>
+          <w:rPr>
+            <w:rStyle w:val="Hyperlink"/>
+            <w:sz w:val="20"/>
+            <w:szCs w:val="20"/>
+          </w:rPr>
+          <w:t>The Next Web</w:t>
+        </w:r>
+      </w:hyperlink>
+      <w:r>
+        <w:rPr>
+          <w:sz w:val="20"/>
+          <w:szCs w:val="20"/>
+        </w:rPr>
+        <w:t xml:space="preserve">; </w:t>
+      </w:r>
+      <w:hyperlink r:id="rId26" w:history="1">
+        <w:r>
+          <w:rPr>
+            <w:rStyle w:val="Hyperlink"/>
+            <w:sz w:val="20"/>
+            <w:szCs w:val="20"/>
+          </w:rPr>
+          <w:t>AnimationWeek</w:t>
+        </w:r>
+      </w:hyperlink>
+      <w:r>
+        <w:rPr>
+          <w:sz w:val="20"/>
+          <w:szCs w:val="20"/>
+        </w:rPr>
+        <w:t xml:space="preserve">; </w:t>
+      </w:r>
+      <w:hyperlink r:id="rId27" w:history="1">
+        <w:r>
+          <w:rPr>
+            <w:rStyle w:val="Hyperlink"/>
+            <w:sz w:val="20"/>
+            <w:szCs w:val="20"/>
+          </w:rPr>
+          <w:t>M</w:t>
+        </w:r>
+        <w:r>
+          <w:rPr>
+            <w:rStyle w:val="Hyperlink"/>
+            <w:sz w:val="20"/>
+            <w:szCs w:val="20"/>
+          </w:rPr>
+          <w:t>ental</w:t>
+        </w:r>
+        <w:r>
+          <w:rPr>
+            <w:rStyle w:val="Hyperlink"/>
+            <w:sz w:val="20"/>
+            <w:szCs w:val="20"/>
+          </w:rPr>
+          <w:t>F</w:t>
+        </w:r>
+        <w:r>
+          <w:rPr>
+            <w:rStyle w:val="Hyperlink"/>
+            <w:sz w:val="20"/>
+            <w:szCs w:val="20"/>
+          </w:rPr>
+          <w:t>loss</w:t>
+        </w:r>
+      </w:hyperlink>
+      <w:r>
+        <w:rPr>
+          <w:sz w:val="20"/>
+          <w:szCs w:val="20"/>
+        </w:rPr>
+        <w:t xml:space="preserve">; </w:t>
+      </w:r>
+      <w:hyperlink r:id="rId28" w:history="1">
+        <w:r>
+          <w:rPr>
+            <w:rStyle w:val="Hyperlink"/>
+            <w:sz w:val="20"/>
+            <w:szCs w:val="20"/>
+          </w:rPr>
+          <w:t>CoolThings</w:t>
+        </w:r>
+      </w:hyperlink>
+      <w:r>
+        <w:rPr>
+          <w:sz w:val="20"/>
+          <w:szCs w:val="20"/>
+        </w:rPr>
+        <w:t xml:space="preserve">; </w:t>
+      </w:r>
+    </w:p>
+    <w:p>
+      <w:pPr>
+        <w:ind w:left="840"/>
+        <w:rPr>
+          <w:sz w:val="20"/>
+          <w:szCs w:val="20"/>
+        </w:rPr>
+      </w:pPr>
+      <w:hyperlink r:id="rId29" w:history="1">
+        <w:r>
+          <w:rPr>
+            <w:rStyle w:val="Hyperlink"/>
+            <w:sz w:val="20"/>
+            <w:szCs w:val="20"/>
+          </w:rPr>
+          <w:t>TechTimes</w:t>
+        </w:r>
+      </w:hyperlink>
+      <w:r>
+        <w:rPr>
+          <w:sz w:val="20"/>
+          <w:szCs w:val="20"/>
+        </w:rPr>
+        <w:t xml:space="preserve">; </w:t>
+      </w:r>
+      <w:hyperlink r:id="rId30" w:history="1">
+        <w:r>
+          <w:rPr>
+            <w:rStyle w:val="Hyperlink"/>
+            <w:sz w:val="20"/>
+            <w:szCs w:val="20"/>
+          </w:rPr>
+          <w:t>3Dnchu</w:t>
+        </w:r>
+      </w:hyperlink>
+      <w:r>
+        <w:rPr>
+          <w:sz w:val="20"/>
+          <w:szCs w:val="20"/>
+        </w:rPr>
+        <w:t xml:space="preserve">; </w:t>
+      </w:r>
+      <w:hyperlink r:id="rId31" w:history="1">
+        <w:r>
+          <w:rPr>
+            <w:rStyle w:val="Hyperlink"/>
+            <w:sz w:val="20"/>
+            <w:szCs w:val="20"/>
+          </w:rPr>
+          <w:t>CGPress</w:t>
+        </w:r>
+      </w:hyperlink>
+      <w:r>
+        <w:rPr>
+          <w:sz w:val="20"/>
+          <w:szCs w:val="20"/>
+        </w:rPr>
+        <w:t>;</w:t>
+      </w:r>
+    </w:p>
+    <w:p>
+      <w:pPr>
+        <w:autoSpaceDE w:val="0"/>
+        <w:autoSpaceDN w:val="0"/>
+        <w:adjustRightInd w:val="0"/>
+        <w:spacing w:beforeLines="100" w:before="326" w:afterLines="50" w:after="163"/>
+        <w:outlineLvl w:val="0"/>
+        <w:rPr>
+          <w:b/>
+          <w:color w:val="7F7F7F" w:themeColor="text1" w:themeTint="80"/>
+          <w:sz w:val="26"/>
+          <w:szCs w:val="26"/>
+        </w:rPr>
+      </w:pPr>
+      <w:r>
+        <w:rPr>
+          <w:b/>
+          <w:noProof/>
+          <w:color w:val="7F7F7F" w:themeColor="text1" w:themeTint="80"/>
+          <w:sz w:val="26"/>
+          <w:szCs w:val="26"/>
+        </w:rPr>
+        <mc:AlternateContent>
+          <mc:Choice Requires="wps">
+            <w:drawing>
+              <wp:anchor distT="0" distB="0" distL="114300" distR="114300" simplePos="0" relativeHeight="251723776" behindDoc="0" locked="0" layoutInCell="1" allowOverlap="1" wp14:anchorId="597B49B2" wp14:editId="048C33DA">
+                <wp:simplePos x="0" y="0"/>
+                <wp:positionH relativeFrom="column">
+                  <wp:posOffset>11430</wp:posOffset>
+                </wp:positionH>
+                <wp:positionV relativeFrom="paragraph">
+                  <wp:posOffset>448945</wp:posOffset>
                 </wp:positionV>
                 <wp:extent cx="6479540" cy="0"/>
                 <wp:effectExtent l="0" t="0" r="22860" b="25400"/>
@@ -3066,12 +3791,12 @@
                         <a:effectLst/>
                         <a:extLst>
                           <a:ext uri="{909E8E84-426E-40dd-AFC4-6F175D3DCCD1}">
-                            <a14:hiddenFill xmlns:a14="http://schemas.microsoft.com/office/drawing/2010/main" xmlns:w="http://schemas.openxmlformats.org/wordprocessingml/2006/main" xmlns:w10="urn:schemas-microsoft-com:office:word" xmlns:v="urn:schemas-microsoft-com:vml" xmlns:o="urn:schemas-microsoft-com:office:office" xmlns="">
+                            <a14:hiddenFill xmlns="" xmlns:o="urn:schemas-microsoft-com:office:office" xmlns:v="urn:schemas-microsoft-com:vml" xmlns:w10="urn:schemas-microsoft-com:office:word" xmlns:w="http://schemas.openxmlformats.org/wordprocessingml/2006/main" xmlns:a14="http://schemas.microsoft.com/office/drawing/2010/main">
                               <a:noFill/>
                             </a14:hiddenFill>
                           </a:ext>
                           <a:ext uri="{AF507438-7753-43e0-B8FC-AC1667EBCBE1}">
-                            <a14:hiddenEffects xmlns:a14="http://schemas.microsoft.com/office/drawing/2010/main" xmlns:w="http://schemas.openxmlformats.org/wordprocessingml/2006/main" xmlns:w10="urn:schemas-microsoft-com:office:word" xmlns:v="urn:schemas-microsoft-com:vml" xmlns:o="urn:schemas-microsoft-com:office:office" xmlns="">
+                            <a14:hiddenEffects xmlns="" xmlns:o="urn:schemas-microsoft-com:office:office" xmlns:v="urn:schemas-microsoft-com:vml" xmlns:w10="urn:schemas-microsoft-com:office:word" xmlns:w="http://schemas.openxmlformats.org/wordprocessingml/2006/main" xmlns:a14="http://schemas.microsoft.com/office/drawing/2010/main">
                               <a:effectLst>
                                 <a:outerShdw blurRad="40000" dist="20000" dir="5400000" rotWithShape="0">
                                   <a:srgbClr val="000000">
@@ -3098,7 +3823,7 @@
           </mc:Choice>
           <mc:Fallback>
             <w:pict>
-              <v:line w14:anchorId="415A67C9" id="直线连接符 28" o:spid="_x0000_s1026" style="position:absolute;flip:y;z-index:251723776;visibility:visible;mso-wrap-style:square;mso-width-percent:0;mso-height-percent:0;mso-wrap-distance-left:9pt;mso-wrap-distance-top:0;mso-wrap-distance-right:9pt;mso-wrap-distance-bottom:0;mso-position-horizontal:absolute;mso-position-horizontal-relative:text;mso-position-vertical:absolute;mso-position-vertical-relative:text;mso-width-percent:0;mso-height-percent:0;mso-width-relative:page;mso-height-relative:page" from="1.1pt,19.35pt" to="511.3pt,19.35pt" o:gfxdata="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" strokecolor="#7f7f7f" strokeweight="1pt">
+              <v:line w14:anchorId="14321684" id="直线连接符 28" o:spid="_x0000_s1026" style="position:absolute;flip:y;z-index:251723776;visibility:visible;mso-wrap-style:square;mso-width-percent:0;mso-height-percent:0;mso-wrap-distance-left:9pt;mso-wrap-distance-top:0;mso-wrap-distance-right:9pt;mso-wrap-distance-bottom:0;mso-position-horizontal:absolute;mso-position-horizontal-relative:text;mso-position-vertical:absolute;mso-position-vertical-relative:text;mso-width-percent:0;mso-height-percent:0;mso-width-relative:page;mso-height-relative:page" from=".9pt,35.35pt" to="511.1pt,35.35pt" o:gfxdata="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" strokecolor="#7f7f7f" strokeweight="1pt">
                 <w10:wrap type="through"/>
               </v:line>
             </w:pict>
@@ -3767,12 +4492,12 @@
                         <a:effectLst/>
                         <a:extLst>
                           <a:ext uri="{909E8E84-426E-40dd-AFC4-6F175D3DCCD1}">
-                            <a14:hiddenFill xmlns:a14="http://schemas.microsoft.com/office/drawing/2010/main" xmlns:w="http://schemas.openxmlformats.org/wordprocessingml/2006/main" xmlns:w10="urn:schemas-microsoft-com:office:word" xmlns:v="urn:schemas-microsoft-com:vml" xmlns:o="urn:schemas-microsoft-com:office:office" xmlns="">
+                            <a14:hiddenFill xmlns="" xmlns:o="urn:schemas-microsoft-com:office:office" xmlns:v="urn:schemas-microsoft-com:vml" xmlns:w10="urn:schemas-microsoft-com:office:word" xmlns:w="http://schemas.openxmlformats.org/wordprocessingml/2006/main" xmlns:a14="http://schemas.microsoft.com/office/drawing/2010/main">
                               <a:noFill/>
                             </a14:hiddenFill>
                           </a:ext>
                           <a:ext uri="{AF507438-7753-43e0-B8FC-AC1667EBCBE1}">
-                            <a14:hiddenEffects xmlns:a14="http://schemas.microsoft.com/office/drawing/2010/main" xmlns:w="http://schemas.openxmlformats.org/wordprocessingml/2006/main" xmlns:w10="urn:schemas-microsoft-com:office:word" xmlns:v="urn:schemas-microsoft-com:vml" xmlns:o="urn:schemas-microsoft-com:office:office" xmlns="">
+                            <a14:hiddenEffects xmlns="" xmlns:o="urn:schemas-microsoft-com:office:office" xmlns:v="urn:schemas-microsoft-com:vml" xmlns:w10="urn:schemas-microsoft-com:office:word" xmlns:w="http://schemas.openxmlformats.org/wordprocessingml/2006/main" xmlns:a14="http://schemas.microsoft.com/office/drawing/2010/main">
                               <a:effectLst>
                                 <a:outerShdw blurRad="40000" dist="20000" dir="5400000" rotWithShape="0">
                                   <a:srgbClr val="000000">
@@ -3933,16 +4658,17 @@
           <w:sz w:val="26"/>
           <w:szCs w:val="26"/>
         </w:rPr>
+        <w:lastRenderedPageBreak/>
         <mc:AlternateContent>
           <mc:Choice Requires="wps">
             <w:drawing>
-              <wp:anchor distT="0" distB="0" distL="114300" distR="114300" simplePos="0" relativeHeight="251711488" behindDoc="0" locked="0" layoutInCell="1" allowOverlap="1" wp14:anchorId="4F54A75C" wp14:editId="18253BFF">
+              <wp:anchor distT="0" distB="0" distL="114300" distR="114300" simplePos="0" relativeHeight="251711488" behindDoc="0" locked="0" layoutInCell="1" allowOverlap="1" wp14:anchorId="4F54A75C" wp14:editId="14EB8610">
                 <wp:simplePos x="0" y="0"/>
                 <wp:positionH relativeFrom="column">
-                  <wp:posOffset>-10160</wp:posOffset>
+                  <wp:posOffset>17145</wp:posOffset>
                 </wp:positionH>
                 <wp:positionV relativeFrom="paragraph">
-                  <wp:posOffset>429895</wp:posOffset>
+                  <wp:posOffset>243205</wp:posOffset>
                 </wp:positionV>
                 <wp:extent cx="6479540" cy="0"/>
                 <wp:effectExtent l="0" t="0" r="22860" b="25400"/>
@@ -3986,12 +4712,12 @@
                         <a:effectLst/>
                         <a:extLst>
                           <a:ext uri="{909E8E84-426E-40dd-AFC4-6F175D3DCCD1}">
-                            <a14:hiddenFill xmlns:a14="http://schemas.microsoft.com/office/drawing/2010/main" xmlns:w="http://schemas.openxmlformats.org/wordprocessingml/2006/main" xmlns:w10="urn:schemas-microsoft-com:office:word" xmlns:v="urn:schemas-microsoft-com:vml" xmlns:o="urn:schemas-microsoft-com:office:office" xmlns="">
+                            <a14:hiddenFill xmlns="" xmlns:o="urn:schemas-microsoft-com:office:office" xmlns:v="urn:schemas-microsoft-com:vml" xmlns:w10="urn:schemas-microsoft-com:office:word" xmlns:w="http://schemas.openxmlformats.org/wordprocessingml/2006/main" xmlns:a14="http://schemas.microsoft.com/office/drawing/2010/main">
                               <a:noFill/>
                             </a14:hiddenFill>
                           </a:ext>
                           <a:ext uri="{AF507438-7753-43e0-B8FC-AC1667EBCBE1}">
-                            <a14:hiddenEffects xmlns:a14="http://schemas.microsoft.com/office/drawing/2010/main" xmlns:w="http://schemas.openxmlformats.org/wordprocessingml/2006/main" xmlns:w10="urn:schemas-microsoft-com:office:word" xmlns:v="urn:schemas-microsoft-com:vml" xmlns:o="urn:schemas-microsoft-com:office:office" xmlns="">
+                            <a14:hiddenEffects xmlns="" xmlns:o="urn:schemas-microsoft-com:office:office" xmlns:v="urn:schemas-microsoft-com:vml" xmlns:w10="urn:schemas-microsoft-com:office:word" xmlns:w="http://schemas.openxmlformats.org/wordprocessingml/2006/main" xmlns:a14="http://schemas.microsoft.com/office/drawing/2010/main">
                               <a:effectLst>
                                 <a:outerShdw blurRad="40000" dist="20000" dir="5400000" rotWithShape="0">
                                   <a:srgbClr val="000000">
@@ -4018,7 +4744,7 @@
           </mc:Choice>
           <mc:Fallback>
             <w:pict>
-              <v:line w14:anchorId="7750556B" id="直线连接符 36" o:spid="_x0000_s1026" style="position:absolute;flip:y;z-index:251711488;visibility:visible;mso-wrap-style:square;mso-width-percent:0;mso-height-percent:0;mso-wrap-distance-left:9pt;mso-wrap-distance-top:0;mso-wrap-distance-right:9pt;mso-wrap-distance-bottom:0;mso-position-horizontal:absolute;mso-position-horizontal-relative:text;mso-position-vertical:absolute;mso-position-vertical-relative:text;mso-width-percent:0;mso-height-percent:0;mso-width-relative:page;mso-height-relative:page" from="-.8pt,33.85pt" to="509.4pt,33.85pt" o:gfxdata="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" strokecolor="#7f7f7f" strokeweight="1pt">
+              <v:line w14:anchorId="32771177" id="直线连接符 36" o:spid="_x0000_s1026" style="position:absolute;flip:y;z-index:251711488;visibility:visible;mso-wrap-style:square;mso-width-percent:0;mso-height-percent:0;mso-wrap-distance-left:9pt;mso-wrap-distance-top:0;mso-wrap-distance-right:9pt;mso-wrap-distance-bottom:0;mso-position-horizontal:absolute;mso-position-horizontal-relative:text;mso-position-vertical:absolute;mso-position-vertical-relative:text;mso-width-percent:0;mso-height-percent:0;mso-width-relative:page;mso-height-relative:page" from="1.35pt,19.15pt" to="511.55pt,19.15pt" o:gfxdata="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" strokecolor="#7f7f7f" strokeweight="1pt">
                 <w10:wrap type="through"/>
               </v:line>
             </w:pict>
@@ -4339,17 +5065,16 @@
           <w:sz w:val="26"/>
           <w:szCs w:val="26"/>
         </w:rPr>
-        <w:lastRenderedPageBreak/>
         <mc:AlternateContent>
           <mc:Choice Requires="wps">
             <w:drawing>
-              <wp:anchor distT="0" distB="0" distL="114300" distR="114300" simplePos="0" relativeHeight="251707392" behindDoc="0" locked="0" layoutInCell="1" allowOverlap="1" wp14:anchorId="03624F15" wp14:editId="2C6EDE22">
+              <wp:anchor distT="0" distB="0" distL="114300" distR="114300" simplePos="0" relativeHeight="251707392" behindDoc="0" locked="0" layoutInCell="1" allowOverlap="1" wp14:anchorId="03624F15" wp14:editId="0607FF31">
                 <wp:simplePos x="0" y="0"/>
                 <wp:positionH relativeFrom="column">
-                  <wp:posOffset>-59055</wp:posOffset>
+                  <wp:posOffset>17145</wp:posOffset>
                 </wp:positionH>
                 <wp:positionV relativeFrom="paragraph">
-                  <wp:posOffset>245745</wp:posOffset>
+                  <wp:posOffset>447675</wp:posOffset>
                 </wp:positionV>
                 <wp:extent cx="6479540" cy="0"/>
                 <wp:effectExtent l="0" t="0" r="22860" b="25400"/>
@@ -4393,12 +5118,12 @@
                         <a:effectLst/>
                         <a:extLst>
                           <a:ext uri="{909E8E84-426E-40dd-AFC4-6F175D3DCCD1}">
-                            <a14:hiddenFill xmlns:a14="http://schemas.microsoft.com/office/drawing/2010/main" xmlns:w="http://schemas.openxmlformats.org/wordprocessingml/2006/main" xmlns:w10="urn:schemas-microsoft-com:office:word" xmlns:v="urn:schemas-microsoft-com:vml" xmlns:o="urn:schemas-microsoft-com:office:office" xmlns="">
+                            <a14:hiddenFill xmlns="" xmlns:o="urn:schemas-microsoft-com:office:office" xmlns:v="urn:schemas-microsoft-com:vml" xmlns:w10="urn:schemas-microsoft-com:office:word" xmlns:w="http://schemas.openxmlformats.org/wordprocessingml/2006/main" xmlns:a14="http://schemas.microsoft.com/office/drawing/2010/main">
                               <a:noFill/>
                             </a14:hiddenFill>
                           </a:ext>
                           <a:ext uri="{AF507438-7753-43e0-B8FC-AC1667EBCBE1}">
-                            <a14:hiddenEffects xmlns:a14="http://schemas.microsoft.com/office/drawing/2010/main" xmlns:w="http://schemas.openxmlformats.org/wordprocessingml/2006/main" xmlns:w10="urn:schemas-microsoft-com:office:word" xmlns:v="urn:schemas-microsoft-com:vml" xmlns:o="urn:schemas-microsoft-com:office:office" xmlns="">
+                            <a14:hiddenEffects xmlns="" xmlns:o="urn:schemas-microsoft-com:office:office" xmlns:v="urn:schemas-microsoft-com:vml" xmlns:w10="urn:schemas-microsoft-com:office:word" xmlns:w="http://schemas.openxmlformats.org/wordprocessingml/2006/main" xmlns:a14="http://schemas.microsoft.com/office/drawing/2010/main">
                               <a:effectLst>
                                 <a:outerShdw blurRad="40000" dist="20000" dir="5400000" rotWithShape="0">
                                   <a:srgbClr val="000000">
@@ -4425,7 +5150,7 @@
           </mc:Choice>
           <mc:Fallback>
             <w:pict>
-              <v:line w14:anchorId="37C11CCE" id="直线连接符 36" o:spid="_x0000_s1026" style="position:absolute;flip:y;z-index:251707392;visibility:visible;mso-wrap-style:square;mso-width-percent:0;mso-height-percent:0;mso-wrap-distance-left:9pt;mso-wrap-distance-top:0;mso-wrap-distance-right:9pt;mso-wrap-distance-bottom:0;mso-position-horizontal:absolute;mso-position-horizontal-relative:text;mso-position-vertical:absolute;mso-position-vertical-relative:text;mso-width-percent:0;mso-height-percent:0;mso-width-relative:page;mso-height-relative:page" from="-4.65pt,19.35pt" to="505.55pt,19.35pt" o:gfxdata="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" strokecolor="#7f7f7f" strokeweight="1pt">
+              <v:line w14:anchorId="1C1731C7" id="直线连接符 36" o:spid="_x0000_s1026" style="position:absolute;flip:y;z-index:251707392;visibility:visible;mso-wrap-style:square;mso-width-percent:0;mso-height-percent:0;mso-wrap-distance-left:9pt;mso-wrap-distance-top:0;mso-wrap-distance-right:9pt;mso-wrap-distance-bottom:0;mso-position-horizontal:absolute;mso-position-horizontal-relative:text;mso-position-vertical:absolute;mso-position-vertical-relative:text;mso-width-percent:0;mso-height-percent:0;mso-width-relative:page;mso-height-relative:page" from="1.35pt,35.25pt" to="511.55pt,35.25pt" o:gfxdata="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" strokecolor="#7f7f7f" strokeweight="1pt">
                 <w10:wrap type="through"/>
               </v:line>
             </w:pict>
@@ -4450,8 +5175,6 @@
         </w:rPr>
         <w:t>SKILLS</w:t>
       </w:r>
-      <w:bookmarkStart w:id="0" w:name="_GoBack"/>
-      <w:bookmarkEnd w:id="0"/>
     </w:p>
     <w:p>
       <w:pPr>
@@ -4679,12 +5402,12 @@
                         <a:effectLst/>
                         <a:extLst>
                           <a:ext uri="{909E8E84-426E-40dd-AFC4-6F175D3DCCD1}">
-                            <a14:hiddenFill xmlns:a14="http://schemas.microsoft.com/office/drawing/2010/main" xmlns:w="http://schemas.openxmlformats.org/wordprocessingml/2006/main" xmlns:w10="urn:schemas-microsoft-com:office:word" xmlns:v="urn:schemas-microsoft-com:vml" xmlns:o="urn:schemas-microsoft-com:office:office" xmlns="">
+                            <a14:hiddenFill xmlns="" xmlns:o="urn:schemas-microsoft-com:office:office" xmlns:v="urn:schemas-microsoft-com:vml" xmlns:w10="urn:schemas-microsoft-com:office:word" xmlns:w="http://schemas.openxmlformats.org/wordprocessingml/2006/main" xmlns:a14="http://schemas.microsoft.com/office/drawing/2010/main">
                               <a:noFill/>
                             </a14:hiddenFill>
                           </a:ext>
                           <a:ext uri="{AF507438-7753-43e0-B8FC-AC1667EBCBE1}">
-                            <a14:hiddenEffects xmlns:a14="http://schemas.microsoft.com/office/drawing/2010/main" xmlns:w="http://schemas.openxmlformats.org/wordprocessingml/2006/main" xmlns:w10="urn:schemas-microsoft-com:office:word" xmlns:v="urn:schemas-microsoft-com:vml" xmlns:o="urn:schemas-microsoft-com:office:office" xmlns="">
+                            <a14:hiddenEffects xmlns="" xmlns:o="urn:schemas-microsoft-com:office:office" xmlns:v="urn:schemas-microsoft-com:vml" xmlns:w10="urn:schemas-microsoft-com:office:word" xmlns:w="http://schemas.openxmlformats.org/wordprocessingml/2006/main" xmlns:a14="http://schemas.microsoft.com/office/drawing/2010/main">
                               <a:effectLst>
                                 <a:outerShdw blurRad="40000" dist="20000" dir="5400000" rotWithShape="0">
                                   <a:srgbClr val="000000">
@@ -5338,12 +6061,12 @@
                         <a:effectLst/>
                         <a:extLst>
                           <a:ext uri="{909E8E84-426E-40dd-AFC4-6F175D3DCCD1}">
-                            <a14:hiddenFill xmlns:a14="http://schemas.microsoft.com/office/drawing/2010/main" xmlns:w="http://schemas.openxmlformats.org/wordprocessingml/2006/main" xmlns:w10="urn:schemas-microsoft-com:office:word" xmlns:v="urn:schemas-microsoft-com:vml" xmlns:o="urn:schemas-microsoft-com:office:office" xmlns="">
+                            <a14:hiddenFill xmlns="" xmlns:o="urn:schemas-microsoft-com:office:office" xmlns:v="urn:schemas-microsoft-com:vml" xmlns:w10="urn:schemas-microsoft-com:office:word" xmlns:w="http://schemas.openxmlformats.org/wordprocessingml/2006/main" xmlns:a14="http://schemas.microsoft.com/office/drawing/2010/main">
                               <a:noFill/>
                             </a14:hiddenFill>
                           </a:ext>
                           <a:ext uri="{AF507438-7753-43e0-B8FC-AC1667EBCBE1}">
-                            <a14:hiddenEffects xmlns:a14="http://schemas.microsoft.com/office/drawing/2010/main" xmlns:w="http://schemas.openxmlformats.org/wordprocessingml/2006/main" xmlns:w10="urn:schemas-microsoft-com:office:word" xmlns:v="urn:schemas-microsoft-com:vml" xmlns:o="urn:schemas-microsoft-com:office:office" xmlns="">
+                            <a14:hiddenEffects xmlns="" xmlns:o="urn:schemas-microsoft-com:office:office" xmlns:v="urn:schemas-microsoft-com:vml" xmlns:w10="urn:schemas-microsoft-com:office:word" xmlns:w="http://schemas.openxmlformats.org/wordprocessingml/2006/main" xmlns:a14="http://schemas.microsoft.com/office/drawing/2010/main">
                               <a:effectLst>
                                 <a:outerShdw blurRad="40000" dist="20000" dir="5400000" rotWithShape="0">
                                   <a:srgbClr val="000000">
@@ -5464,7 +6187,7 @@
         </w:rPr>
         <w:t xml:space="preserve">, </w:t>
       </w:r>
-      <w:hyperlink r:id="rId8" w:history="1">
+      <w:hyperlink r:id="rId32" w:history="1">
         <w:r>
           <w:rPr>
             <w:sz w:val="20"/>
@@ -5556,7 +6279,7 @@
         </w:rPr>
         <w:t xml:space="preserve">, </w:t>
       </w:r>
-      <w:hyperlink r:id="rId9" w:history="1">
+      <w:hyperlink r:id="rId33" w:history="1">
         <w:r>
           <w:rPr>
             <w:sz w:val="20"/>
@@ -5634,7 +6357,7 @@
         </w:rPr>
         <w:t xml:space="preserve">, </w:t>
       </w:r>
-      <w:hyperlink r:id="rId10" w:history="1">
+      <w:hyperlink r:id="rId34" w:history="1">
         <w:r>
           <w:rPr>
             <w:sz w:val="20"/>
@@ -5733,16 +6456,6 @@
         </w:rPr>
         <w:t>tovi@dgp.toronto.edu</w:t>
       </w:r>
-    </w:p>
-    <w:p>
-      <w:pPr>
-        <w:spacing w:after="120"/>
-        <w:contextualSpacing/>
-        <w:rPr>
-          <w:sz w:val="20"/>
-          <w:szCs w:val="20"/>
-        </w:rPr>
-      </w:pPr>
     </w:p>
     <w:p>
       <w:pPr>
@@ -7188,10 +7901,11 @@
   </w:style>
   <w:style w:type="character" w:styleId="Hyperlink">
     <w:name w:val="Hyperlink"/>
-    <w:rsid w:val="00C02FD0"/>
+    <w:rsid w:val="008974B4"/>
     <w:rPr>
-      <w:color w:val="0000FF"/>
-      <w:u w:val="single"/>
+      <w:i/>
+      <w:color w:val="000000" w:themeColor="text1"/>
+      <w:u w:val="none"/>
     </w:rPr>
   </w:style>
   <w:style w:type="paragraph" w:customStyle="1" w:styleId="p0">
@@ -7678,12 +8392,12 @@
         <a:effectLst/>
         <a:extLst>
           <a:ext uri="{909E8E84-426E-40dd-AFC4-6F175D3DCCD1}">
-            <a14:hiddenFill xmlns:wpc="http://schemas.microsoft.com/office/word/2010/wordprocessingCanvas" xmlns:mo="http://schemas.microsoft.com/office/mac/office/2008/main" xmlns:mc="http://schemas.openxmlformats.org/markup-compatibility/2006" xmlns:mv="urn:schemas-microsoft-com:mac:vml" xmlns:r="http://schemas.openxmlformats.org/officeDocument/2006/relationships" xmlns:m="http://schemas.openxmlformats.org/officeDocument/2006/math" xmlns:wp14="http://schemas.microsoft.com/office/word/2010/wordprocessingDrawing" xmlns:wp="http://schemas.openxmlformats.org/drawingml/2006/wordprocessingDrawing" xmlns:w14="http://schemas.microsoft.com/office/word/2010/wordml" xmlns:w15="http://schemas.microsoft.com/office/word/2012/wordml" xmlns:wpg="http://schemas.microsoft.com/office/word/2010/wordprocessingGroup" xmlns:wpi="http://schemas.microsoft.com/office/word/2010/wordprocessingInk" xmlns:wne="http://schemas.microsoft.com/office/word/2006/wordml" xmlns:wps="http://schemas.microsoft.com/office/word/2010/wordprocessingShape" xmlns:a14="http://schemas.microsoft.com/office/drawing/2010/main" xmlns:w="http://schemas.openxmlformats.org/wordprocessingml/2006/main" xmlns:w10="urn:schemas-microsoft-com:office:word" xmlns:v="urn:schemas-microsoft-com:vml" xmlns:o="urn:schemas-microsoft-com:office:office" xmlns="">
+            <a14:hiddenFill xmlns="" xmlns:o="urn:schemas-microsoft-com:office:office" xmlns:v="urn:schemas-microsoft-com:vml" xmlns:w10="urn:schemas-microsoft-com:office:word" xmlns:w="http://schemas.openxmlformats.org/wordprocessingml/2006/main" xmlns:a14="http://schemas.microsoft.com/office/drawing/2010/main" xmlns:wps="http://schemas.microsoft.com/office/word/2010/wordprocessingShape" xmlns:wne="http://schemas.microsoft.com/office/word/2006/wordml" xmlns:wpi="http://schemas.microsoft.com/office/word/2010/wordprocessingInk" xmlns:wpg="http://schemas.microsoft.com/office/word/2010/wordprocessingGroup" xmlns:w15="http://schemas.microsoft.com/office/word/2012/wordml" xmlns:w14="http://schemas.microsoft.com/office/word/2010/wordml" xmlns:wp="http://schemas.openxmlformats.org/drawingml/2006/wordprocessingDrawing" xmlns:wp14="http://schemas.microsoft.com/office/word/2010/wordprocessingDrawing" xmlns:m="http://schemas.openxmlformats.org/officeDocument/2006/math" xmlns:r="http://schemas.openxmlformats.org/officeDocument/2006/relationships" xmlns:mv="urn:schemas-microsoft-com:mac:vml" xmlns:mc="http://schemas.openxmlformats.org/markup-compatibility/2006" xmlns:mo="http://schemas.microsoft.com/office/mac/office/2008/main" xmlns:wpc="http://schemas.microsoft.com/office/word/2010/wordprocessingCanvas">
               <a:noFill/>
             </a14:hiddenFill>
           </a:ext>
           <a:ext uri="{AF507438-7753-43e0-B8FC-AC1667EBCBE1}">
-            <a14:hiddenEffects xmlns:wpc="http://schemas.microsoft.com/office/word/2010/wordprocessingCanvas" xmlns:mo="http://schemas.microsoft.com/office/mac/office/2008/main" xmlns:mc="http://schemas.openxmlformats.org/markup-compatibility/2006" xmlns:mv="urn:schemas-microsoft-com:mac:vml" xmlns:r="http://schemas.openxmlformats.org/officeDocument/2006/relationships" xmlns:m="http://schemas.openxmlformats.org/officeDocument/2006/math" xmlns:wp14="http://schemas.microsoft.com/office/word/2010/wordprocessingDrawing" xmlns:wp="http://schemas.openxmlformats.org/drawingml/2006/wordprocessingDrawing" xmlns:w14="http://schemas.microsoft.com/office/word/2010/wordml" xmlns:w15="http://schemas.microsoft.com/office/word/2012/wordml" xmlns:wpg="http://schemas.microsoft.com/office/word/2010/wordprocessingGroup" xmlns:wpi="http://schemas.microsoft.com/office/word/2010/wordprocessingInk" xmlns:wne="http://schemas.microsoft.com/office/word/2006/wordml" xmlns:wps="http://schemas.microsoft.com/office/word/2010/wordprocessingShape" xmlns:a14="http://schemas.microsoft.com/office/drawing/2010/main" xmlns:w="http://schemas.openxmlformats.org/wordprocessingml/2006/main" xmlns:w10="urn:schemas-microsoft-com:office:word" xmlns:v="urn:schemas-microsoft-com:vml" xmlns:o="urn:schemas-microsoft-com:office:office" xmlns="">
+            <a14:hiddenEffects xmlns="" xmlns:o="urn:schemas-microsoft-com:office:office" xmlns:v="urn:schemas-microsoft-com:vml" xmlns:w10="urn:schemas-microsoft-com:office:word" xmlns:w="http://schemas.openxmlformats.org/wordprocessingml/2006/main" xmlns:a14="http://schemas.microsoft.com/office/drawing/2010/main" xmlns:wps="http://schemas.microsoft.com/office/word/2010/wordprocessingShape" xmlns:wne="http://schemas.microsoft.com/office/word/2006/wordml" xmlns:wpi="http://schemas.microsoft.com/office/word/2010/wordprocessingInk" xmlns:wpg="http://schemas.microsoft.com/office/word/2010/wordprocessingGroup" xmlns:w15="http://schemas.microsoft.com/office/word/2012/wordml" xmlns:w14="http://schemas.microsoft.com/office/word/2010/wordml" xmlns:wp="http://schemas.openxmlformats.org/drawingml/2006/wordprocessingDrawing" xmlns:wp14="http://schemas.microsoft.com/office/word/2010/wordprocessingDrawing" xmlns:m="http://schemas.openxmlformats.org/officeDocument/2006/math" xmlns:r="http://schemas.openxmlformats.org/officeDocument/2006/relationships" xmlns:mv="urn:schemas-microsoft-com:mac:vml" xmlns:mc="http://schemas.openxmlformats.org/markup-compatibility/2006" xmlns:mo="http://schemas.microsoft.com/office/mac/office/2008/main" xmlns:wpc="http://schemas.microsoft.com/office/word/2010/wordprocessingCanvas">
               <a:effectLst>
                 <a:outerShdw blurRad="40000" dist="20000" dir="5400000" rotWithShape="0">
                   <a:srgbClr val="000000">

</xml_diff>

<commit_message>
add medias to web
</commit_message>
<xml_diff>
--- a/index/cv.docx
+++ b/index/cv.docx
@@ -1593,8 +1593,6 @@
         </w:rPr>
         <w:t>PUBLICATIONS</w:t>
       </w:r>
-      <w:bookmarkStart w:id="0" w:name="_GoBack"/>
-      <w:bookmarkEnd w:id="0"/>
     </w:p>
     <w:p>
       <w:pPr>
@@ -3165,7 +3163,25 @@
             <w:sz w:val="20"/>
             <w:szCs w:val="20"/>
           </w:rPr>
-          <w:t>SIGGRAPH Asia 2018 Technical Papers Trailer</w:t>
+          <w:t>SIGGRAPH Asia 2018 Technica P</w:t>
+        </w:r>
+        <w:bookmarkStart w:id="0" w:name="_GoBack"/>
+        <w:bookmarkEnd w:id="0"/>
+        <w:r>
+          <w:rPr>
+            <w:rStyle w:val="Hyperlink"/>
+            <w:sz w:val="20"/>
+            <w:szCs w:val="20"/>
+          </w:rPr>
+          <w:t xml:space="preserve">apers </w:t>
+        </w:r>
+        <w:r>
+          <w:rPr>
+            <w:rStyle w:val="Hyperlink"/>
+            <w:sz w:val="20"/>
+            <w:szCs w:val="20"/>
+          </w:rPr>
+          <w:t>Trailer</w:t>
         </w:r>
       </w:hyperlink>
       <w:r>
@@ -3173,7 +3189,14 @@
           <w:sz w:val="20"/>
           <w:szCs w:val="20"/>
         </w:rPr>
-        <w:t xml:space="preserve">; </w:t>
+        <w:t>;</w:t>
+      </w:r>
+      <w:r>
+        <w:rPr>
+          <w:sz w:val="20"/>
+          <w:szCs w:val="20"/>
+        </w:rPr>
+        <w:t xml:space="preserve"> </w:t>
       </w:r>
       <w:hyperlink r:id="rId10" w:history="1">
         <w:r>
@@ -3182,7 +3205,7 @@
             <w:sz w:val="20"/>
             <w:szCs w:val="20"/>
           </w:rPr>
-          <w:t>CBC’s The Fifth Estate TV episode</w:t>
+          <w:t>fxGuide</w:t>
         </w:r>
       </w:hyperlink>
       <w:r>
@@ -3192,6 +3215,79 @@
         </w:rPr>
         <w:t xml:space="preserve">; </w:t>
       </w:r>
+      <w:hyperlink r:id="rId11" w:history="1">
+        <w:r>
+          <w:rPr>
+            <w:rStyle w:val="Hyperlink"/>
+            <w:sz w:val="20"/>
+            <w:szCs w:val="20"/>
+          </w:rPr>
+          <w:t>LA Times</w:t>
+        </w:r>
+      </w:hyperlink>
+      <w:r>
+        <w:rPr>
+          <w:sz w:val="20"/>
+          <w:szCs w:val="20"/>
+        </w:rPr>
+        <w:t>;</w:t>
+      </w:r>
+      <w:r>
+        <w:rPr>
+          <w:sz w:val="20"/>
+          <w:szCs w:val="20"/>
+        </w:rPr>
+        <w:t xml:space="preserve"> </w:t>
+      </w:r>
+      <w:hyperlink r:id="rId12" w:history="1">
+        <w:r>
+          <w:rPr>
+            <w:rStyle w:val="Hyperlink"/>
+            <w:sz w:val="20"/>
+            <w:szCs w:val="20"/>
+          </w:rPr>
+          <w:t>CBS</w:t>
+        </w:r>
+        <w:r>
+          <w:rPr>
+            <w:rStyle w:val="Hyperlink"/>
+            <w:sz w:val="20"/>
+            <w:szCs w:val="20"/>
+          </w:rPr>
+          <w:t xml:space="preserve"> News</w:t>
+        </w:r>
+      </w:hyperlink>
+      <w:r>
+        <w:rPr>
+          <w:sz w:val="20"/>
+          <w:szCs w:val="20"/>
+        </w:rPr>
+        <w:t>;</w:t>
+      </w:r>
+      <w:r>
+        <w:rPr>
+          <w:sz w:val="20"/>
+          <w:szCs w:val="20"/>
+        </w:rPr>
+        <w:t xml:space="preserve"> </w:t>
+      </w:r>
+      <w:hyperlink r:id="rId13" w:history="1">
+        <w:r>
+          <w:rPr>
+            <w:rStyle w:val="Hyperlink"/>
+            <w:sz w:val="20"/>
+            <w:szCs w:val="20"/>
+          </w:rPr>
+          <w:t>CBC News</w:t>
+        </w:r>
+      </w:hyperlink>
+      <w:r>
+        <w:rPr>
+          <w:sz w:val="20"/>
+          <w:szCs w:val="20"/>
+        </w:rPr>
+        <w:t>;</w:t>
+      </w:r>
     </w:p>
     <w:p>
       <w:pPr>
@@ -3201,7 +3297,65 @@
           <w:szCs w:val="20"/>
         </w:rPr>
       </w:pPr>
-      <w:hyperlink r:id="rId11" w:history="1">
+      <w:hyperlink r:id="rId14" w:history="1">
+        <w:r>
+          <w:rPr>
+            <w:rStyle w:val="Hyperlink"/>
+            <w:sz w:val="20"/>
+            <w:szCs w:val="20"/>
+          </w:rPr>
+          <w:t>Netflix Original and Buzzfeed</w:t>
+        </w:r>
+      </w:hyperlink>
+      <w:r>
+        <w:rPr>
+          <w:sz w:val="20"/>
+          <w:szCs w:val="20"/>
+        </w:rPr>
+        <w:t xml:space="preserve">; </w:t>
+      </w:r>
+      <w:hyperlink r:id="rId15" w:history="1">
+        <w:r>
+          <w:rPr>
+            <w:rStyle w:val="Hyperlink"/>
+            <w:sz w:val="20"/>
+            <w:szCs w:val="20"/>
+          </w:rPr>
+          <w:t>Channel One News</w:t>
+        </w:r>
+      </w:hyperlink>
+      <w:r>
+        <w:rPr>
+          <w:sz w:val="20"/>
+          <w:szCs w:val="20"/>
+        </w:rPr>
+        <w:t xml:space="preserve">; </w:t>
+      </w:r>
+      <w:hyperlink r:id="rId16" w:history="1">
+        <w:r>
+          <w:rPr>
+            <w:rStyle w:val="Hyperlink"/>
+            <w:sz w:val="20"/>
+            <w:szCs w:val="20"/>
+          </w:rPr>
+          <w:t>Cartoon Brew</w:t>
+        </w:r>
+      </w:hyperlink>
+      <w:r>
+        <w:rPr>
+          <w:sz w:val="20"/>
+          <w:szCs w:val="20"/>
+        </w:rPr>
+        <w:t>;</w:t>
+      </w:r>
+      <w:r>
+        <w:rPr>
+          <w:sz w:val="20"/>
+          <w:szCs w:val="20"/>
+        </w:rPr>
+        <w:t xml:space="preserve"> </w:t>
+      </w:r>
+      <w:hyperlink r:id="rId17" w:history="1">
         <w:r>
           <w:rPr>
             <w:rStyle w:val="Hyperlink"/>
@@ -3216,200 +3370,42 @@
           <w:sz w:val="20"/>
           <w:szCs w:val="20"/>
         </w:rPr>
-        <w:t xml:space="preserve">; </w:t>
-      </w:r>
-      <w:hyperlink r:id="rId12" w:history="1">
-        <w:r>
-          <w:rPr>
-            <w:rStyle w:val="Hyperlink"/>
-            <w:sz w:val="20"/>
-            <w:szCs w:val="20"/>
-          </w:rPr>
-          <w:t>“Follow this” from Netflix Original and Buzzfeed</w:t>
-        </w:r>
-      </w:hyperlink>
-      <w:r>
-        <w:rPr>
-          <w:sz w:val="20"/>
-          <w:szCs w:val="20"/>
-        </w:rPr>
-        <w:t xml:space="preserve">; </w:t>
-      </w:r>
-      <w:hyperlink r:id="rId13" w:history="1">
-        <w:r>
-          <w:rPr>
-            <w:rStyle w:val="Hyperlink"/>
-            <w:sz w:val="20"/>
-            <w:szCs w:val="20"/>
-          </w:rPr>
-          <w:t>fxGuide</w:t>
-        </w:r>
-      </w:hyperlink>
-      <w:r>
-        <w:rPr>
-          <w:sz w:val="20"/>
-          <w:szCs w:val="20"/>
-        </w:rPr>
-        <w:t xml:space="preserve">; </w:t>
+        <w:t>;</w:t>
+      </w:r>
+    </w:p>
+    <w:p>
+      <w:pPr>
+        <w:rPr>
+          <w:b/>
+          <w:sz w:val="20"/>
+          <w:szCs w:val="20"/>
+        </w:rPr>
+      </w:pPr>
+      <w:r>
+        <w:rPr>
+          <w:b/>
+          <w:sz w:val="20"/>
+          <w:szCs w:val="20"/>
+        </w:rPr>
+        <w:t xml:space="preserve">    </w:t>
+      </w:r>
+      <w:r>
+        <w:rPr>
+          <w:b/>
+          <w:sz w:val="20"/>
+          <w:szCs w:val="20"/>
+        </w:rPr>
+        <w:t>HairNet: Single-View Hair Reconstruction using Convolutional Neural Networks</w:t>
       </w:r>
     </w:p>
     <w:p>
       <w:pPr>
         <w:ind w:left="840"/>
         <w:rPr>
-          <w:sz w:val="20"/>
-          <w:szCs w:val="20"/>
-        </w:rPr>
-      </w:pPr>
-      <w:hyperlink r:id="rId14" w:history="1">
-        <w:r>
-          <w:rPr>
-            <w:rStyle w:val="Hyperlink"/>
-            <w:sz w:val="20"/>
-            <w:szCs w:val="20"/>
-          </w:rPr>
-          <w:t>CBS Eveni</w:t>
-        </w:r>
-        <w:r>
-          <w:rPr>
-            <w:rStyle w:val="Hyperlink"/>
-            <w:sz w:val="20"/>
-            <w:szCs w:val="20"/>
-          </w:rPr>
-          <w:t>n</w:t>
-        </w:r>
-        <w:r>
-          <w:rPr>
-            <w:rStyle w:val="Hyperlink"/>
-            <w:sz w:val="20"/>
-            <w:szCs w:val="20"/>
-          </w:rPr>
-          <w:t>g News</w:t>
-        </w:r>
-      </w:hyperlink>
-      <w:r>
-        <w:rPr>
-          <w:sz w:val="20"/>
-          <w:szCs w:val="20"/>
-        </w:rPr>
-        <w:t>;</w:t>
-      </w:r>
-      <w:r>
-        <w:rPr>
-          <w:sz w:val="20"/>
-          <w:szCs w:val="20"/>
-        </w:rPr>
-        <w:t xml:space="preserve"> </w:t>
-      </w:r>
-      <w:hyperlink r:id="rId15" w:history="1">
-        <w:r>
-          <w:rPr>
-            <w:rStyle w:val="Hyperlink"/>
-            <w:sz w:val="20"/>
-            <w:szCs w:val="20"/>
-          </w:rPr>
-          <w:t>CBC News</w:t>
-        </w:r>
-      </w:hyperlink>
-      <w:r>
-        <w:rPr>
-          <w:sz w:val="20"/>
-          <w:szCs w:val="20"/>
-        </w:rPr>
-        <w:t>;</w:t>
-      </w:r>
-      <w:r>
-        <w:rPr>
-          <w:sz w:val="20"/>
-          <w:szCs w:val="20"/>
-        </w:rPr>
-        <w:t xml:space="preserve"> </w:t>
-      </w:r>
-      <w:hyperlink r:id="rId16" w:history="1">
-        <w:r>
-          <w:rPr>
-            <w:rStyle w:val="Hyperlink"/>
-            <w:sz w:val="20"/>
-            <w:szCs w:val="20"/>
-          </w:rPr>
-          <w:t>Channel One News</w:t>
-        </w:r>
-      </w:hyperlink>
-      <w:r>
-        <w:rPr>
-          <w:sz w:val="20"/>
-          <w:szCs w:val="20"/>
-        </w:rPr>
-        <w:t xml:space="preserve">; </w:t>
-      </w:r>
-      <w:hyperlink r:id="rId17" w:history="1">
-        <w:r>
-          <w:rPr>
-            <w:rStyle w:val="Hyperlink"/>
-            <w:sz w:val="20"/>
-            <w:szCs w:val="20"/>
-          </w:rPr>
-          <w:t>LA Times</w:t>
-        </w:r>
-      </w:hyperlink>
-      <w:r>
-        <w:rPr>
-          <w:sz w:val="20"/>
-          <w:szCs w:val="20"/>
-        </w:rPr>
-        <w:t xml:space="preserve">; </w:t>
-      </w:r>
+          <w:rStyle w:val="Hyperlink"/>
+        </w:rPr>
+      </w:pPr>
       <w:hyperlink r:id="rId18" w:history="1">
-        <w:r>
-          <w:rPr>
-            <w:rStyle w:val="Hyperlink"/>
-            <w:sz w:val="20"/>
-            <w:szCs w:val="20"/>
-          </w:rPr>
-          <w:t>Cartoon Brew</w:t>
-        </w:r>
-      </w:hyperlink>
-      <w:r>
-        <w:rPr>
-          <w:sz w:val="20"/>
-          <w:szCs w:val="20"/>
-        </w:rPr>
-        <w:t>;</w:t>
-      </w:r>
-    </w:p>
-    <w:p>
-      <w:pPr>
-        <w:rPr>
-          <w:b/>
-          <w:sz w:val="20"/>
-          <w:szCs w:val="20"/>
-        </w:rPr>
-      </w:pPr>
-      <w:r>
-        <w:rPr>
-          <w:b/>
-          <w:sz w:val="20"/>
-          <w:szCs w:val="20"/>
-        </w:rPr>
-        <w:t xml:space="preserve">    </w:t>
-      </w:r>
-      <w:r>
-        <w:rPr>
-          <w:b/>
-          <w:sz w:val="20"/>
-          <w:szCs w:val="20"/>
-        </w:rPr>
-        <w:t>HairNet: Single-View Hair Reconstruction using Convolutional Neural Networks</w:t>
-      </w:r>
-    </w:p>
-    <w:p>
-      <w:pPr>
-        <w:ind w:left="840"/>
-        <w:rPr>
-          <w:rStyle w:val="Hyperlink"/>
-        </w:rPr>
-      </w:pPr>
-      <w:hyperlink r:id="rId19" w:history="1">
         <w:r>
           <w:rPr>
             <w:rStyle w:val="Hyperlink"/>
@@ -3426,7 +3422,7 @@
         </w:rPr>
         <w:t xml:space="preserve">; </w:t>
       </w:r>
-      <w:hyperlink r:id="rId20" w:history="1">
+      <w:hyperlink r:id="rId19" w:history="1">
         <w:r>
           <w:rPr>
             <w:rStyle w:val="Hyperlink"/>
@@ -3468,7 +3464,7 @@
           <w:szCs w:val="20"/>
         </w:rPr>
       </w:pPr>
-      <w:hyperlink r:id="rId21" w:history="1">
+      <w:hyperlink r:id="rId20" w:history="1">
         <w:r>
           <w:rPr>
             <w:rStyle w:val="Hyperlink"/>
@@ -3485,7 +3481,7 @@
         </w:rPr>
         <w:t xml:space="preserve">; </w:t>
       </w:r>
-      <w:hyperlink r:id="rId22" w:history="1">
+      <w:hyperlink r:id="rId21" w:history="1">
         <w:r>
           <w:rPr>
             <w:rStyle w:val="Hyperlink"/>
@@ -3529,7 +3525,7 @@
           <w:szCs w:val="20"/>
         </w:rPr>
       </w:pPr>
-      <w:hyperlink r:id="rId23" w:history="1">
+      <w:hyperlink r:id="rId22" w:history="1">
         <w:r>
           <w:rPr>
             <w:rStyle w:val="Hyperlink"/>
@@ -3546,7 +3542,7 @@
         </w:rPr>
         <w:t xml:space="preserve">; </w:t>
       </w:r>
-      <w:hyperlink r:id="rId24" w:history="1">
+      <w:hyperlink r:id="rId23" w:history="1">
         <w:r>
           <w:rPr>
             <w:rStyle w:val="Hyperlink"/>
@@ -3563,7 +3559,7 @@
         </w:rPr>
         <w:t xml:space="preserve">; </w:t>
       </w:r>
-      <w:hyperlink r:id="rId25" w:history="1">
+      <w:hyperlink r:id="rId24" w:history="1">
         <w:r>
           <w:rPr>
             <w:rStyle w:val="Hyperlink"/>
@@ -3580,7 +3576,7 @@
         </w:rPr>
         <w:t xml:space="preserve">; </w:t>
       </w:r>
-      <w:hyperlink r:id="rId26" w:history="1">
+      <w:hyperlink r:id="rId25" w:history="1">
         <w:r>
           <w:rPr>
             <w:rStyle w:val="Hyperlink"/>
@@ -3597,7 +3593,7 @@
         </w:rPr>
         <w:t xml:space="preserve">; </w:t>
       </w:r>
-      <w:hyperlink r:id="rId27" w:history="1">
+      <w:hyperlink r:id="rId26" w:history="1">
         <w:r>
           <w:rPr>
             <w:rStyle w:val="Hyperlink"/>
@@ -3638,7 +3634,7 @@
         </w:rPr>
         <w:t xml:space="preserve">; </w:t>
       </w:r>
-      <w:hyperlink r:id="rId28" w:history="1">
+      <w:hyperlink r:id="rId27" w:history="1">
         <w:r>
           <w:rPr>
             <w:rStyle w:val="Hyperlink"/>
@@ -3664,7 +3660,7 @@
           <w:szCs w:val="20"/>
         </w:rPr>
       </w:pPr>
-      <w:hyperlink r:id="rId29" w:history="1">
+      <w:hyperlink r:id="rId28" w:history="1">
         <w:r>
           <w:rPr>
             <w:rStyle w:val="Hyperlink"/>
@@ -3681,7 +3677,7 @@
         </w:rPr>
         <w:t xml:space="preserve">; </w:t>
       </w:r>
-      <w:hyperlink r:id="rId30" w:history="1">
+      <w:hyperlink r:id="rId29" w:history="1">
         <w:r>
           <w:rPr>
             <w:rStyle w:val="Hyperlink"/>
@@ -3698,7 +3694,7 @@
         </w:rPr>
         <w:t xml:space="preserve">; </w:t>
       </w:r>
-      <w:hyperlink r:id="rId31" w:history="1">
+      <w:hyperlink r:id="rId30" w:history="1">
         <w:r>
           <w:rPr>
             <w:rStyle w:val="Hyperlink"/>
@@ -6187,7 +6183,7 @@
         </w:rPr>
         <w:t xml:space="preserve">, </w:t>
       </w:r>
-      <w:hyperlink r:id="rId32" w:history="1">
+      <w:hyperlink r:id="rId31" w:history="1">
         <w:r>
           <w:rPr>
             <w:sz w:val="20"/>
@@ -6279,7 +6275,7 @@
         </w:rPr>
         <w:t xml:space="preserve">, </w:t>
       </w:r>
-      <w:hyperlink r:id="rId33" w:history="1">
+      <w:hyperlink r:id="rId32" w:history="1">
         <w:r>
           <w:rPr>
             <w:sz w:val="20"/>
@@ -6357,7 +6353,7 @@
         </w:rPr>
         <w:t xml:space="preserve">, </w:t>
       </w:r>
-      <w:hyperlink r:id="rId34" w:history="1">
+      <w:hyperlink r:id="rId33" w:history="1">
         <w:r>
           <w:rPr>
             <w:sz w:val="20"/>
@@ -7942,12 +7938,12 @@
     <w:name w:val="FollowedHyperlink"/>
     <w:basedOn w:val="DefaultParagraphFont"/>
     <w:uiPriority w:val="99"/>
-    <w:semiHidden/>
     <w:unhideWhenUsed/>
-    <w:rsid w:val="00B80E36"/>
+    <w:rsid w:val="0085116B"/>
     <w:rPr>
-      <w:color w:val="800080" w:themeColor="followedHyperlink"/>
-      <w:u w:val="single"/>
+      <w:i/>
+      <w:color w:val="000000" w:themeColor="text1"/>
+      <w:u w:val="none"/>
     </w:rPr>
   </w:style>
   <w:style w:type="paragraph" w:styleId="BalloonText">

</xml_diff>

<commit_message>
new job at miHoYo
</commit_message>
<xml_diff>
--- a/index/cv.docx
+++ b/index/cv.docx
@@ -61,10 +61,27 @@
         </w:rPr>
       </w:pPr>
       <w:r>
-        <w:t>Postdoctoral R</w:t>
-      </w:r>
-      <w:r>
-        <w:t>esearcher, USC Institute for Creative Technologies</w:t>
+        <w:t>Senior Research Scientist</w:t>
+      </w:r>
+      <w:r>
+        <w:t xml:space="preserve">, </w:t>
+      </w:r>
+      <w:r>
+        <w:t>miHoY</w:t>
+      </w:r>
+      <w:bookmarkStart w:id="0" w:name="_GoBack"/>
+      <w:bookmarkEnd w:id="0"/>
+      <w:r>
+        <w:t>o (</w:t>
+      </w:r>
+      <w:r>
+        <w:rPr>
+          <w:rFonts w:hint="eastAsia"/>
+        </w:rPr>
+        <w:t>米哈游</w:t>
+      </w:r>
+      <w:r>
+        <w:t>)</w:t>
       </w:r>
     </w:p>
     <w:p>
@@ -179,12 +196,12 @@
                         <a:effectLst/>
                         <a:extLst>
                           <a:ext uri="{909E8E84-426E-40dd-AFC4-6F175D3DCCD1}">
-                            <a14:hiddenFill xmlns="" xmlns:o="urn:schemas-microsoft-com:office:office" xmlns:v="urn:schemas-microsoft-com:vml" xmlns:w10="urn:schemas-microsoft-com:office:word" xmlns:w="http://schemas.openxmlformats.org/wordprocessingml/2006/main" xmlns:a14="http://schemas.microsoft.com/office/drawing/2010/main">
+                            <a14:hiddenFill xmlns:a14="http://schemas.microsoft.com/office/drawing/2010/main" xmlns:w="http://schemas.openxmlformats.org/wordprocessingml/2006/main" xmlns:w10="urn:schemas-microsoft-com:office:word" xmlns:v="urn:schemas-microsoft-com:vml" xmlns:o="urn:schemas-microsoft-com:office:office" xmlns="">
                               <a:noFill/>
                             </a14:hiddenFill>
                           </a:ext>
                           <a:ext uri="{AF507438-7753-43e0-B8FC-AC1667EBCBE1}">
-                            <a14:hiddenEffects xmlns="" xmlns:o="urn:schemas-microsoft-com:office:office" xmlns:v="urn:schemas-microsoft-com:vml" xmlns:w10="urn:schemas-microsoft-com:office:word" xmlns:w="http://schemas.openxmlformats.org/wordprocessingml/2006/main" xmlns:a14="http://schemas.microsoft.com/office/drawing/2010/main">
+                            <a14:hiddenEffects xmlns:a14="http://schemas.microsoft.com/office/drawing/2010/main" xmlns:w="http://schemas.openxmlformats.org/wordprocessingml/2006/main" xmlns:w10="urn:schemas-microsoft-com:office:word" xmlns:v="urn:schemas-microsoft-com:vml" xmlns:o="urn:schemas-microsoft-com:office:office" xmlns="">
                               <a:effectLst>
                                 <a:outerShdw blurRad="40000" dist="20000" dir="5400000" rotWithShape="0">
                                   <a:srgbClr val="000000">
@@ -333,7 +350,22 @@
           <w:sz w:val="20"/>
           <w:szCs w:val="20"/>
         </w:rPr>
-        <w:t>3D digital contents</w:t>
+        <w:t>3D</w:t>
+      </w:r>
+      <w:r>
+        <w:rPr>
+          <w:rFonts w:hint="eastAsia"/>
+          <w:sz w:val="20"/>
+          <w:szCs w:val="20"/>
+        </w:rPr>
+        <w:t>/VR</w:t>
+      </w:r>
+      <w:r>
+        <w:rPr>
+          <w:sz w:val="20"/>
+          <w:szCs w:val="20"/>
+        </w:rPr>
+        <w:t xml:space="preserve"> contents</w:t>
       </w:r>
       <w:r>
         <w:rPr>
@@ -528,7 +560,7 @@
           <w:sz w:val="20"/>
           <w:szCs w:val="20"/>
         </w:rPr>
-        <w:t>.</w:t>
+        <w:t>, as well as their animations.</w:t>
       </w:r>
     </w:p>
     <w:p>
@@ -605,12 +637,12 @@
                         <a:effectLst/>
                         <a:extLst>
                           <a:ext uri="{909E8E84-426E-40dd-AFC4-6F175D3DCCD1}">
-                            <a14:hiddenFill xmlns="" xmlns:o="urn:schemas-microsoft-com:office:office" xmlns:v="urn:schemas-microsoft-com:vml" xmlns:w10="urn:schemas-microsoft-com:office:word" xmlns:w="http://schemas.openxmlformats.org/wordprocessingml/2006/main" xmlns:a14="http://schemas.microsoft.com/office/drawing/2010/main">
+                            <a14:hiddenFill xmlns:a14="http://schemas.microsoft.com/office/drawing/2010/main" xmlns:w="http://schemas.openxmlformats.org/wordprocessingml/2006/main" xmlns:w10="urn:schemas-microsoft-com:office:word" xmlns:v="urn:schemas-microsoft-com:vml" xmlns:o="urn:schemas-microsoft-com:office:office" xmlns="">
                               <a:noFill/>
                             </a14:hiddenFill>
                           </a:ext>
                           <a:ext uri="{AF507438-7753-43e0-B8FC-AC1667EBCBE1}">
-                            <a14:hiddenEffects xmlns="" xmlns:o="urn:schemas-microsoft-com:office:office" xmlns:v="urn:schemas-microsoft-com:vml" xmlns:w10="urn:schemas-microsoft-com:office:word" xmlns:w="http://schemas.openxmlformats.org/wordprocessingml/2006/main" xmlns:a14="http://schemas.microsoft.com/office/drawing/2010/main">
+                            <a14:hiddenEffects xmlns:a14="http://schemas.microsoft.com/office/drawing/2010/main" xmlns:w="http://schemas.openxmlformats.org/wordprocessingml/2006/main" xmlns:w10="urn:schemas-microsoft-com:office:word" xmlns:v="urn:schemas-microsoft-com:vml" xmlns:o="urn:schemas-microsoft-com:office:office" xmlns="">
                               <a:effectLst>
                                 <a:outerShdw blurRad="40000" dist="20000" dir="5400000" rotWithShape="0">
                                   <a:srgbClr val="000000">
@@ -986,12 +1018,12 @@
                         <a:effectLst/>
                         <a:extLst>
                           <a:ext uri="{909E8E84-426E-40dd-AFC4-6F175D3DCCD1}">
-                            <a14:hiddenFill xmlns="" xmlns:o="urn:schemas-microsoft-com:office:office" xmlns:v="urn:schemas-microsoft-com:vml" xmlns:w10="urn:schemas-microsoft-com:office:word" xmlns:w="http://schemas.openxmlformats.org/wordprocessingml/2006/main" xmlns:a14="http://schemas.microsoft.com/office/drawing/2010/main">
+                            <a14:hiddenFill xmlns:a14="http://schemas.microsoft.com/office/drawing/2010/main" xmlns:w="http://schemas.openxmlformats.org/wordprocessingml/2006/main" xmlns:w10="urn:schemas-microsoft-com:office:word" xmlns:v="urn:schemas-microsoft-com:vml" xmlns:o="urn:schemas-microsoft-com:office:office" xmlns="">
                               <a:noFill/>
                             </a14:hiddenFill>
                           </a:ext>
                           <a:ext uri="{AF507438-7753-43e0-B8FC-AC1667EBCBE1}">
-                            <a14:hiddenEffects xmlns="" xmlns:o="urn:schemas-microsoft-com:office:office" xmlns:v="urn:schemas-microsoft-com:vml" xmlns:w10="urn:schemas-microsoft-com:office:word" xmlns:w="http://schemas.openxmlformats.org/wordprocessingml/2006/main" xmlns:a14="http://schemas.microsoft.com/office/drawing/2010/main">
+                            <a14:hiddenEffects xmlns:a14="http://schemas.microsoft.com/office/drawing/2010/main" xmlns:w="http://schemas.openxmlformats.org/wordprocessingml/2006/main" xmlns:w10="urn:schemas-microsoft-com:office:word" xmlns:v="urn:schemas-microsoft-com:vml" xmlns:o="urn:schemas-microsoft-com:office:office" xmlns="">
                               <a:effectLst>
                                 <a:outerShdw blurRad="40000" dist="20000" dir="5400000" rotWithShape="0">
                                   <a:srgbClr val="000000">
@@ -1052,6 +1084,135 @@
           <w:sz w:val="20"/>
           <w:szCs w:val="20"/>
         </w:rPr>
+        <w:t>m</w:t>
+      </w:r>
+      <w:r>
+        <w:rPr>
+          <w:b/>
+          <w:color w:val="auto"/>
+          <w:sz w:val="20"/>
+          <w:szCs w:val="20"/>
+        </w:rPr>
+        <w:t>iHoYo</w:t>
+      </w:r>
+      <w:r>
+        <w:rPr>
+          <w:b/>
+          <w:color w:val="auto"/>
+          <w:sz w:val="20"/>
+          <w:szCs w:val="20"/>
+        </w:rPr>
+        <w:t xml:space="preserve"> (</w:t>
+      </w:r>
+      <w:r>
+        <w:rPr>
+          <w:rFonts w:hint="eastAsia"/>
+          <w:b/>
+          <w:color w:val="auto"/>
+          <w:sz w:val="20"/>
+          <w:szCs w:val="20"/>
+        </w:rPr>
+        <w:t>米哈游</w:t>
+      </w:r>
+      <w:r>
+        <w:rPr>
+          <w:b/>
+          <w:color w:val="auto"/>
+          <w:sz w:val="20"/>
+          <w:szCs w:val="20"/>
+        </w:rPr>
+        <w:t>)</w:t>
+      </w:r>
+      <w:r>
+        <w:rPr>
+          <w:rFonts w:hint="eastAsia"/>
+          <w:b/>
+          <w:color w:val="auto"/>
+          <w:sz w:val="20"/>
+          <w:szCs w:val="20"/>
+        </w:rPr>
+        <w:t xml:space="preserve"> </w:t>
+      </w:r>
+      <w:r>
+        <w:rPr>
+          <w:b/>
+          <w:color w:val="auto"/>
+          <w:sz w:val="20"/>
+          <w:szCs w:val="20"/>
+        </w:rPr>
+        <w:t xml:space="preserve">                                                     </w:t>
+      </w:r>
+      <w:r>
+        <w:rPr>
+          <w:color w:val="auto"/>
+          <w:sz w:val="20"/>
+          <w:szCs w:val="20"/>
+        </w:rPr>
+        <w:t>2019.01</w:t>
+      </w:r>
+      <w:r>
+        <w:rPr>
+          <w:rFonts w:hint="eastAsia"/>
+          <w:color w:val="auto"/>
+          <w:sz w:val="20"/>
+          <w:szCs w:val="20"/>
+        </w:rPr>
+        <w:t>－</w:t>
+      </w:r>
+      <w:r>
+        <w:rPr>
+          <w:color w:val="auto"/>
+          <w:sz w:val="20"/>
+          <w:szCs w:val="20"/>
+        </w:rPr>
+        <w:t>ongoing</w:t>
+      </w:r>
+    </w:p>
+    <w:p>
+      <w:pPr>
+        <w:pStyle w:val="Default"/>
+        <w:ind w:left="420" w:right="-161"/>
+        <w:rPr>
+          <w:color w:val="auto"/>
+          <w:sz w:val="20"/>
+          <w:szCs w:val="20"/>
+        </w:rPr>
+      </w:pPr>
+      <w:r>
+        <w:rPr>
+          <w:color w:val="auto"/>
+          <w:sz w:val="20"/>
+          <w:szCs w:val="20"/>
+        </w:rPr>
+        <w:t>Senior research scientist</w:t>
+      </w:r>
+      <w:r>
+        <w:rPr>
+          <w:color w:val="auto"/>
+          <w:sz w:val="20"/>
+          <w:szCs w:val="20"/>
+        </w:rPr>
+        <w:t>, Shanghai</w:t>
+      </w:r>
+    </w:p>
+    <w:p>
+      <w:pPr>
+        <w:pStyle w:val="Default"/>
+        <w:spacing w:beforeLines="50" w:before="163"/>
+        <w:ind w:left="420" w:right="-159"/>
+        <w:rPr>
+          <w:color w:val="auto"/>
+          <w:sz w:val="20"/>
+          <w:szCs w:val="20"/>
+        </w:rPr>
+      </w:pPr>
+      <w:r>
+        <w:rPr>
+          <w:b/>
+          <w:color w:val="auto"/>
+          <w:sz w:val="20"/>
+          <w:szCs w:val="20"/>
+        </w:rPr>
         <w:t xml:space="preserve">USC Institute for Creative Technologies                                   </w:t>
       </w:r>
       <w:r>
@@ -1060,7 +1221,15 @@
           <w:sz w:val="20"/>
           <w:szCs w:val="20"/>
         </w:rPr>
-        <w:t>2017.05</w:t>
+        <w:t>2017</w:t>
+      </w:r>
+      <w:r>
+        <w:rPr>
+          <w:color w:val="auto"/>
+          <w:sz w:val="20"/>
+          <w:szCs w:val="20"/>
+        </w:rPr>
+        <w:t>.05</w:t>
       </w:r>
       <w:r>
         <w:rPr>
@@ -1077,7 +1246,7 @@
           <w:sz w:val="20"/>
           <w:szCs w:val="20"/>
         </w:rPr>
-        <w:t>ongoing</w:t>
+        <w:t>2019.01</w:t>
       </w:r>
     </w:p>
     <w:p>
@@ -1219,15 +1388,15 @@
           <w:sz w:val="20"/>
           <w:szCs w:val="20"/>
         </w:rPr>
-        <w:t xml:space="preserve">Graphics research intern, </w:t>
-      </w:r>
-      <w:r>
-        <w:rPr>
-          <w:color w:val="auto"/>
-          <w:sz w:val="20"/>
-          <w:szCs w:val="20"/>
-        </w:rPr>
-        <w:t xml:space="preserve">supervised by Cynthia Lu, etc., </w:t>
+        <w:t>Graphics research intern</w:t>
+      </w:r>
+      <w:r>
+        <w:rPr>
+          <w:color w:val="auto"/>
+          <w:sz w:val="20"/>
+          <w:szCs w:val="20"/>
+        </w:rPr>
+        <w:t xml:space="preserve">, </w:t>
       </w:r>
       <w:r>
         <w:rPr>
@@ -1351,23 +1520,39 @@
           <w:sz w:val="20"/>
           <w:szCs w:val="20"/>
         </w:rPr>
-        <w:t xml:space="preserve"> supervised by Rubaiat Habib Kati, etc.,</w:t>
-      </w:r>
-      <w:r>
-        <w:rPr>
-          <w:color w:val="auto"/>
-          <w:sz w:val="20"/>
-          <w:szCs w:val="20"/>
-        </w:rPr>
-        <w:t xml:space="preserve"> UI</w:t>
-      </w:r>
-      <w:r>
-        <w:rPr>
-          <w:color w:val="auto"/>
-          <w:sz w:val="20"/>
-          <w:szCs w:val="20"/>
-        </w:rPr>
-        <w:t xml:space="preserve"> Group</w:t>
+        <w:t xml:space="preserve"> </w:t>
+      </w:r>
+      <w:r>
+        <w:rPr>
+          <w:color w:val="auto"/>
+          <w:sz w:val="20"/>
+          <w:szCs w:val="20"/>
+        </w:rPr>
+        <w:t>UI</w:t>
+      </w:r>
+      <w:r>
+        <w:rPr>
+          <w:color w:val="auto"/>
+          <w:sz w:val="20"/>
+          <w:szCs w:val="20"/>
+        </w:rPr>
+        <w:t xml:space="preserve"> </w:t>
+      </w:r>
+      <w:r>
+        <w:rPr>
+          <w:color w:val="auto"/>
+          <w:sz w:val="20"/>
+          <w:szCs w:val="20"/>
+        </w:rPr>
+        <w:t xml:space="preserve">Graphics </w:t>
+      </w:r>
+      <w:r>
+        <w:rPr>
+          <w:color w:val="auto"/>
+          <w:sz w:val="20"/>
+          <w:szCs w:val="20"/>
+        </w:rPr>
+        <w:t>Group</w:t>
       </w:r>
       <w:r>
         <w:rPr>
@@ -1502,38 +1687,6 @@
         </w:rPr>
         <w:t xml:space="preserve">intern, </w:t>
       </w:r>
-      <w:r>
-        <w:rPr>
-          <w:color w:val="auto"/>
-          <w:sz w:val="20"/>
-          <w:szCs w:val="20"/>
-        </w:rPr>
-        <w:t xml:space="preserve">supervised by Takaaki </w:t>
-      </w:r>
-      <w:r>
-        <w:rPr>
-          <w:sz w:val="20"/>
-          <w:szCs w:val="20"/>
-        </w:rPr>
-        <w:t>Shiratori</w:t>
-      </w:r>
-      <w:r>
-        <w:rPr>
-          <w:sz w:val="20"/>
-          <w:szCs w:val="20"/>
-        </w:rPr>
-        <w:t>,</w:t>
-      </w:r>
-      <w:r>
-        <w:rPr>
-          <w:color w:val="auto"/>
-          <w:sz w:val="20"/>
-          <w:szCs w:val="20"/>
-        </w:rPr>
-        <w:t xml:space="preserve"> </w:t>
-      </w:r>
-      <w:bookmarkStart w:id="0" w:name="_GoBack"/>
-      <w:bookmarkEnd w:id="0"/>
       <w:r>
         <w:rPr>
           <w:color w:val="auto"/>
@@ -1625,12 +1778,12 @@
                         <a:effectLst/>
                         <a:extLst>
                           <a:ext uri="{909E8E84-426E-40dd-AFC4-6F175D3DCCD1}">
-                            <a14:hiddenFill xmlns="" xmlns:o="urn:schemas-microsoft-com:office:office" xmlns:v="urn:schemas-microsoft-com:vml" xmlns:w10="urn:schemas-microsoft-com:office:word" xmlns:w="http://schemas.openxmlformats.org/wordprocessingml/2006/main" xmlns:a14="http://schemas.microsoft.com/office/drawing/2010/main">
+                            <a14:hiddenFill xmlns:a14="http://schemas.microsoft.com/office/drawing/2010/main" xmlns:w="http://schemas.openxmlformats.org/wordprocessingml/2006/main" xmlns:w10="urn:schemas-microsoft-com:office:word" xmlns:v="urn:schemas-microsoft-com:vml" xmlns:o="urn:schemas-microsoft-com:office:office" xmlns="">
                               <a:noFill/>
                             </a14:hiddenFill>
                           </a:ext>
                           <a:ext uri="{AF507438-7753-43e0-B8FC-AC1667EBCBE1}">
-                            <a14:hiddenEffects xmlns="" xmlns:o="urn:schemas-microsoft-com:office:office" xmlns:v="urn:schemas-microsoft-com:vml" xmlns:w10="urn:schemas-microsoft-com:office:word" xmlns:w="http://schemas.openxmlformats.org/wordprocessingml/2006/main" xmlns:a14="http://schemas.microsoft.com/office/drawing/2010/main">
+                            <a14:hiddenEffects xmlns:a14="http://schemas.microsoft.com/office/drawing/2010/main" xmlns:w="http://schemas.openxmlformats.org/wordprocessingml/2006/main" xmlns:w10="urn:schemas-microsoft-com:office:word" xmlns:v="urn:schemas-microsoft-com:vml" xmlns:o="urn:schemas-microsoft-com:office:office" xmlns="">
                               <a:effectLst>
                                 <a:outerShdw blurRad="40000" dist="20000" dir="5400000" rotWithShape="0">
                                   <a:srgbClr val="000000">
@@ -1819,6 +1972,16 @@
     </w:p>
     <w:p>
       <w:pPr>
+        <w:ind w:left="840"/>
+        <w:rPr>
+          <w:i/>
+          <w:sz w:val="20"/>
+          <w:szCs w:val="20"/>
+        </w:rPr>
+      </w:pPr>
+    </w:p>
+    <w:p>
+      <w:pPr>
         <w:spacing w:beforeLines="50" w:before="163"/>
         <w:ind w:left="420"/>
         <w:rPr>
@@ -1832,6 +1995,7 @@
           <w:sz w:val="20"/>
           <w:szCs w:val="20"/>
         </w:rPr>
+        <w:lastRenderedPageBreak/>
         <w:t xml:space="preserve"> </w:t>
       </w:r>
       <w:r>
@@ -1944,7 +2108,6 @@
           <w:sz w:val="20"/>
           <w:szCs w:val="20"/>
         </w:rPr>
-        <w:lastRenderedPageBreak/>
         <w:t>[</w:t>
       </w:r>
       <w:r>
@@ -2811,12 +2974,12 @@
                         <a:effectLst/>
                         <a:extLst>
                           <a:ext uri="{909E8E84-426E-40dd-AFC4-6F175D3DCCD1}">
-                            <a14:hiddenFill xmlns="" xmlns:o="urn:schemas-microsoft-com:office:office" xmlns:v="urn:schemas-microsoft-com:vml" xmlns:w10="urn:schemas-microsoft-com:office:word" xmlns:w="http://schemas.openxmlformats.org/wordprocessingml/2006/main" xmlns:a14="http://schemas.microsoft.com/office/drawing/2010/main">
+                            <a14:hiddenFill xmlns:a14="http://schemas.microsoft.com/office/drawing/2010/main" xmlns:w="http://schemas.openxmlformats.org/wordprocessingml/2006/main" xmlns:w10="urn:schemas-microsoft-com:office:word" xmlns:v="urn:schemas-microsoft-com:vml" xmlns:o="urn:schemas-microsoft-com:office:office" xmlns="">
                               <a:noFill/>
                             </a14:hiddenFill>
                           </a:ext>
                           <a:ext uri="{AF507438-7753-43e0-B8FC-AC1667EBCBE1}">
-                            <a14:hiddenEffects xmlns="" xmlns:o="urn:schemas-microsoft-com:office:office" xmlns:v="urn:schemas-microsoft-com:vml" xmlns:w10="urn:schemas-microsoft-com:office:word" xmlns:w="http://schemas.openxmlformats.org/wordprocessingml/2006/main" xmlns:a14="http://schemas.microsoft.com/office/drawing/2010/main">
+                            <a14:hiddenEffects xmlns:a14="http://schemas.microsoft.com/office/drawing/2010/main" xmlns:w="http://schemas.openxmlformats.org/wordprocessingml/2006/main" xmlns:w10="urn:schemas-microsoft-com:office:word" xmlns:v="urn:schemas-microsoft-com:vml" xmlns:o="urn:schemas-microsoft-com:office:office" xmlns="">
                               <a:effectLst>
                                 <a:outerShdw blurRad="40000" dist="20000" dir="5400000" rotWithShape="0">
                                   <a:srgbClr val="000000">
@@ -2959,6 +3122,26 @@
     </w:p>
     <w:p>
       <w:pPr>
+        <w:ind w:left="840"/>
+        <w:rPr>
+          <w:i/>
+          <w:sz w:val="20"/>
+          <w:szCs w:val="20"/>
+        </w:rPr>
+      </w:pPr>
+    </w:p>
+    <w:p>
+      <w:pPr>
+        <w:ind w:left="840"/>
+        <w:rPr>
+          <w:i/>
+          <w:sz w:val="20"/>
+          <w:szCs w:val="20"/>
+        </w:rPr>
+      </w:pPr>
+    </w:p>
+    <w:p>
+      <w:pPr>
         <w:ind w:left="420"/>
         <w:rPr>
           <w:b/>
@@ -2972,6 +3155,7 @@
           <w:sz w:val="20"/>
           <w:szCs w:val="20"/>
         </w:rPr>
+        <w:lastRenderedPageBreak/>
         <w:t>Deep Learning-Based Photoreal Avatars for Online Virtual Worlds in iOS</w:t>
       </w:r>
     </w:p>
@@ -3097,17 +3281,16 @@
           <w:sz w:val="26"/>
           <w:szCs w:val="26"/>
         </w:rPr>
-        <w:lastRenderedPageBreak/>
         <mc:AlternateContent>
           <mc:Choice Requires="wps">
             <w:drawing>
-              <wp:anchor distT="0" distB="0" distL="114300" distR="114300" simplePos="0" relativeHeight="251725824" behindDoc="0" locked="0" layoutInCell="1" allowOverlap="1" wp14:anchorId="63FE85B9" wp14:editId="4F1CC998">
+              <wp:anchor distT="0" distB="0" distL="114300" distR="114300" simplePos="0" relativeHeight="251725824" behindDoc="0" locked="0" layoutInCell="1" allowOverlap="1" wp14:anchorId="63FE85B9" wp14:editId="55C23DBB">
                 <wp:simplePos x="0" y="0"/>
                 <wp:positionH relativeFrom="column">
-                  <wp:posOffset>11430</wp:posOffset>
+                  <wp:posOffset>10160</wp:posOffset>
                 </wp:positionH>
                 <wp:positionV relativeFrom="paragraph">
-                  <wp:posOffset>238125</wp:posOffset>
+                  <wp:posOffset>444500</wp:posOffset>
                 </wp:positionV>
                 <wp:extent cx="6479540" cy="0"/>
                 <wp:effectExtent l="0" t="0" r="22860" b="25400"/>
@@ -3151,12 +3334,12 @@
                         <a:effectLst/>
                         <a:extLst>
                           <a:ext uri="{909E8E84-426E-40dd-AFC4-6F175D3DCCD1}">
-                            <a14:hiddenFill xmlns="" xmlns:o="urn:schemas-microsoft-com:office:office" xmlns:v="urn:schemas-microsoft-com:vml" xmlns:w10="urn:schemas-microsoft-com:office:word" xmlns:w="http://schemas.openxmlformats.org/wordprocessingml/2006/main" xmlns:a14="http://schemas.microsoft.com/office/drawing/2010/main">
+                            <a14:hiddenFill xmlns:a14="http://schemas.microsoft.com/office/drawing/2010/main" xmlns:w="http://schemas.openxmlformats.org/wordprocessingml/2006/main" xmlns:w10="urn:schemas-microsoft-com:office:word" xmlns:v="urn:schemas-microsoft-com:vml" xmlns:o="urn:schemas-microsoft-com:office:office" xmlns="">
                               <a:noFill/>
                             </a14:hiddenFill>
                           </a:ext>
                           <a:ext uri="{AF507438-7753-43e0-B8FC-AC1667EBCBE1}">
-                            <a14:hiddenEffects xmlns="" xmlns:o="urn:schemas-microsoft-com:office:office" xmlns:v="urn:schemas-microsoft-com:vml" xmlns:w10="urn:schemas-microsoft-com:office:word" xmlns:w="http://schemas.openxmlformats.org/wordprocessingml/2006/main" xmlns:a14="http://schemas.microsoft.com/office/drawing/2010/main">
+                            <a14:hiddenEffects xmlns:a14="http://schemas.microsoft.com/office/drawing/2010/main" xmlns:w="http://schemas.openxmlformats.org/wordprocessingml/2006/main" xmlns:w10="urn:schemas-microsoft-com:office:word" xmlns:v="urn:schemas-microsoft-com:vml" xmlns:o="urn:schemas-microsoft-com:office:office" xmlns="">
                               <a:effectLst>
                                 <a:outerShdw blurRad="40000" dist="20000" dir="5400000" rotWithShape="0">
                                   <a:srgbClr val="000000">
@@ -3183,7 +3366,7 @@
           </mc:Choice>
           <mc:Fallback>
             <w:pict>
-              <v:line w14:anchorId="111CCB7B" id="直线连接符 28" o:spid="_x0000_s1026" style="position:absolute;flip:y;z-index:251725824;visibility:visible;mso-wrap-style:square;mso-width-percent:0;mso-height-percent:0;mso-wrap-distance-left:9pt;mso-wrap-distance-top:0;mso-wrap-distance-right:9pt;mso-wrap-distance-bottom:0;mso-position-horizontal:absolute;mso-position-horizontal-relative:text;mso-position-vertical:absolute;mso-position-vertical-relative:text;mso-width-percent:0;mso-height-percent:0;mso-width-relative:page;mso-height-relative:page" from=".9pt,18.75pt" to="511.1pt,18.75pt" o:gfxdata="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" strokecolor="#7f7f7f" strokeweight="1pt">
+              <v:line w14:anchorId="339EEF18" id="直线连接符 28" o:spid="_x0000_s1026" style="position:absolute;flip:y;z-index:251725824;visibility:visible;mso-wrap-style:square;mso-width-percent:0;mso-height-percent:0;mso-wrap-distance-left:9pt;mso-wrap-distance-top:0;mso-wrap-distance-right:9pt;mso-wrap-distance-bottom:0;mso-position-horizontal:absolute;mso-position-horizontal-relative:text;mso-position-vertical:absolute;mso-position-vertical-relative:text;mso-width-percent:0;mso-height-percent:0;mso-width-relative:page;mso-height-relative:page" from=".8pt,35pt" to="511pt,35pt" o:gfxdata="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" strokecolor="#7f7f7f" strokeweight="1pt">
                 <w10:wrap type="through"/>
               </v:line>
             </w:pict>
@@ -3865,12 +4048,12 @@
                         <a:effectLst/>
                         <a:extLst>
                           <a:ext uri="{909E8E84-426E-40dd-AFC4-6F175D3DCCD1}">
-                            <a14:hiddenFill xmlns="" xmlns:o="urn:schemas-microsoft-com:office:office" xmlns:v="urn:schemas-microsoft-com:vml" xmlns:w10="urn:schemas-microsoft-com:office:word" xmlns:w="http://schemas.openxmlformats.org/wordprocessingml/2006/main" xmlns:a14="http://schemas.microsoft.com/office/drawing/2010/main">
+                            <a14:hiddenFill xmlns:a14="http://schemas.microsoft.com/office/drawing/2010/main" xmlns:w="http://schemas.openxmlformats.org/wordprocessingml/2006/main" xmlns:w10="urn:schemas-microsoft-com:office:word" xmlns:v="urn:schemas-microsoft-com:vml" xmlns:o="urn:schemas-microsoft-com:office:office" xmlns="">
                               <a:noFill/>
                             </a14:hiddenFill>
                           </a:ext>
                           <a:ext uri="{AF507438-7753-43e0-B8FC-AC1667EBCBE1}">
-                            <a14:hiddenEffects xmlns="" xmlns:o="urn:schemas-microsoft-com:office:office" xmlns:v="urn:schemas-microsoft-com:vml" xmlns:w10="urn:schemas-microsoft-com:office:word" xmlns:w="http://schemas.openxmlformats.org/wordprocessingml/2006/main" xmlns:a14="http://schemas.microsoft.com/office/drawing/2010/main">
+                            <a14:hiddenEffects xmlns:a14="http://schemas.microsoft.com/office/drawing/2010/main" xmlns:w="http://schemas.openxmlformats.org/wordprocessingml/2006/main" xmlns:w10="urn:schemas-microsoft-com:office:word" xmlns:v="urn:schemas-microsoft-com:vml" xmlns:o="urn:schemas-microsoft-com:office:office" xmlns="">
                               <a:effectLst>
                                 <a:outerShdw blurRad="40000" dist="20000" dir="5400000" rotWithShape="0">
                                   <a:srgbClr val="000000">
@@ -4090,25 +4273,18 @@
         <w:spacing w:before="120"/>
         <w:ind w:left="420"/>
         <w:rPr>
-          <w:sz w:val="20"/>
-          <w:szCs w:val="20"/>
-        </w:rPr>
-      </w:pPr>
-      <w:r>
-        <w:rPr>
           <w:b/>
           <w:sz w:val="22"/>
           <w:szCs w:val="22"/>
         </w:rPr>
-        <w:t xml:space="preserve">Autocomplete VR painting                                   </w:t>
-      </w:r>
+      </w:pPr>
       <w:r>
         <w:rPr>
           <w:b/>
           <w:sz w:val="22"/>
           <w:szCs w:val="22"/>
         </w:rPr>
-        <w:t xml:space="preserve">  </w:t>
+        <w:t xml:space="preserve">Interactive Facial Hair Editing and Synthesis                  </w:t>
       </w:r>
       <w:r>
         <w:rPr>
@@ -4116,14 +4292,22 @@
           <w:sz w:val="22"/>
           <w:szCs w:val="22"/>
         </w:rPr>
-        <w:t xml:space="preserve"> </w:t>
-      </w:r>
-      <w:r>
-        <w:rPr>
-          <w:sz w:val="20"/>
-          <w:szCs w:val="20"/>
-        </w:rPr>
-        <w:t>2016.07</w:t>
+        <w:t xml:space="preserve">  </w:t>
+      </w:r>
+      <w:r>
+        <w:rPr>
+          <w:b/>
+          <w:sz w:val="22"/>
+          <w:szCs w:val="22"/>
+        </w:rPr>
+        <w:t xml:space="preserve">  </w:t>
+      </w:r>
+      <w:r>
+        <w:rPr>
+          <w:sz w:val="20"/>
+          <w:szCs w:val="20"/>
+        </w:rPr>
+        <w:t>2017.06</w:t>
       </w:r>
       <w:r>
         <w:rPr>
@@ -4158,28 +4342,7 @@
           <w:sz w:val="20"/>
           <w:szCs w:val="20"/>
         </w:rPr>
-        <w:t>The goal is to handle differ</w:t>
-      </w:r>
-      <w:r>
-        <w:rPr>
-          <w:sz w:val="20"/>
-          <w:szCs w:val="20"/>
-        </w:rPr>
-        <w:t>ent types of repetitions in VR painting, including the detail decorative strokes, the surface strokes</w:t>
-      </w:r>
-      <w:r>
-        <w:rPr>
-          <w:sz w:val="20"/>
-          <w:szCs w:val="20"/>
-        </w:rPr>
-        <w:t>, and even higher-</w:t>
-      </w:r>
-      <w:r>
-        <w:rPr>
-          <w:sz w:val="20"/>
-          <w:szCs w:val="20"/>
-        </w:rPr>
-        <w:t>level scaffold, in a simple and general framework.</w:t>
+        <w:t>Users can design facial hairs of different shapes/lengths/densities via simple sketching, while keeping the style of a target facial hair defined by an exemplar image.</w:t>
       </w:r>
     </w:p>
     <w:p>
@@ -4201,7 +4364,13 @@
           <w:sz w:val="22"/>
           <w:szCs w:val="22"/>
         </w:rPr>
-        <w:t xml:space="preserve">Interactive Facial Hair Editing and Synthesis                  </w:t>
+        <w:t>Perspective Undistortion of Unconstrained Portrait</w:t>
+      </w:r>
+      <w:r>
+        <w:rPr>
+          <w:rFonts w:eastAsia="Times New Roman"/>
+        </w:rPr>
+        <w:t xml:space="preserve"> </w:t>
       </w:r>
       <w:r>
         <w:rPr>
@@ -4209,7 +4378,7 @@
           <w:sz w:val="22"/>
           <w:szCs w:val="22"/>
         </w:rPr>
-        <w:t xml:space="preserve">  </w:t>
+        <w:t xml:space="preserve">Photos  </w:t>
       </w:r>
       <w:r>
         <w:rPr>
@@ -4217,14 +4386,22 @@
           <w:sz w:val="22"/>
           <w:szCs w:val="22"/>
         </w:rPr>
-        <w:t xml:space="preserve">  </w:t>
-      </w:r>
-      <w:r>
-        <w:rPr>
-          <w:sz w:val="20"/>
-          <w:szCs w:val="20"/>
-        </w:rPr>
-        <w:t>2017.06</w:t>
+        <w:t xml:space="preserve">        </w:t>
+      </w:r>
+      <w:r>
+        <w:rPr>
+          <w:b/>
+          <w:sz w:val="22"/>
+          <w:szCs w:val="22"/>
+        </w:rPr>
+        <w:t xml:space="preserve"> </w:t>
+      </w:r>
+      <w:r>
+        <w:rPr>
+          <w:sz w:val="20"/>
+          <w:szCs w:val="20"/>
+        </w:rPr>
+        <w:t>2018.03</w:t>
       </w:r>
       <w:r>
         <w:rPr>
@@ -4250,16 +4427,24 @@
         <w:spacing w:line="280" w:lineRule="atLeast"/>
         <w:ind w:left="840"/>
         <w:rPr>
-          <w:sz w:val="20"/>
-          <w:szCs w:val="20"/>
-        </w:rPr>
-      </w:pPr>
-      <w:r>
-        <w:rPr>
-          <w:sz w:val="20"/>
-          <w:szCs w:val="20"/>
-        </w:rPr>
-        <w:t>Users can design facial hairs of different shapes/lengths/densities via simple sketching, while keeping the style of a target facial hair defined by an exemplar image.</w:t>
+          <w:rFonts w:hint="eastAsia"/>
+          <w:sz w:val="20"/>
+          <w:szCs w:val="20"/>
+        </w:rPr>
+      </w:pPr>
+      <w:r>
+        <w:rPr>
+          <w:sz w:val="20"/>
+          <w:szCs w:val="20"/>
+        </w:rPr>
+        <w:t xml:space="preserve">We present a </w:t>
+      </w:r>
+      <w:r>
+        <w:rPr>
+          <w:sz w:val="20"/>
+          <w:szCs w:val="20"/>
+        </w:rPr>
+        <w:t>deep learning-based approach specially tailored for rectifying the facial distortion in an unconstrained portrait image.</w:t>
       </w:r>
     </w:p>
     <w:p>
@@ -4281,13 +4466,7 @@
           <w:sz w:val="22"/>
           <w:szCs w:val="22"/>
         </w:rPr>
-        <w:t>Perspective Undistortion of Unconstrained Portrait</w:t>
-      </w:r>
-      <w:r>
-        <w:rPr>
-          <w:rFonts w:eastAsia="Times New Roman"/>
-        </w:rPr>
-        <w:t xml:space="preserve"> </w:t>
+        <w:t xml:space="preserve">Portrait Normalization                              </w:t>
       </w:r>
       <w:r>
         <w:rPr>
@@ -4295,7 +4474,7 @@
           <w:sz w:val="22"/>
           <w:szCs w:val="22"/>
         </w:rPr>
-        <w:t xml:space="preserve">Photos  </w:t>
+        <w:t xml:space="preserve">  </w:t>
       </w:r>
       <w:r>
         <w:rPr>
@@ -4303,22 +4482,21 @@
           <w:sz w:val="22"/>
           <w:szCs w:val="22"/>
         </w:rPr>
-        <w:t xml:space="preserve">        </w:t>
-      </w:r>
-      <w:r>
-        <w:rPr>
-          <w:b/>
-          <w:sz w:val="22"/>
-          <w:szCs w:val="22"/>
-        </w:rPr>
-        <w:t xml:space="preserve"> </w:t>
-      </w:r>
-      <w:r>
-        <w:rPr>
-          <w:sz w:val="20"/>
-          <w:szCs w:val="20"/>
-        </w:rPr>
-        <w:t>2018.03</w:t>
+        <w:t xml:space="preserve">         </w:t>
+      </w:r>
+      <w:r>
+        <w:rPr>
+          <w:sz w:val="20"/>
+          <w:szCs w:val="20"/>
+        </w:rPr>
+        <w:t>2018.</w:t>
+      </w:r>
+      <w:r>
+        <w:rPr>
+          <w:sz w:val="20"/>
+          <w:szCs w:val="20"/>
+        </w:rPr>
+        <w:t>12</w:t>
       </w:r>
       <w:r>
         <w:rPr>
@@ -4360,7 +4538,14 @@
           <w:sz w:val="20"/>
           <w:szCs w:val="20"/>
         </w:rPr>
-        <w:t>deep learning-based approach specially tailored for rectifying the facial distortion in an unconstrained portrait image.</w:t>
+        <w:t xml:space="preserve">deep learning-based approach </w:t>
+      </w:r>
+      <w:r>
+        <w:rPr>
+          <w:sz w:val="20"/>
+          <w:szCs w:val="20"/>
+        </w:rPr>
+        <w:t>to normalize the lighting, perspective distortion, expression and pose of a portrait photo.</w:t>
       </w:r>
     </w:p>
     <w:p>
@@ -4398,7 +4583,15 @@
           <w:sz w:val="22"/>
           <w:szCs w:val="22"/>
         </w:rPr>
-        <w:t xml:space="preserve">         </w:t>
+        <w:t xml:space="preserve">        </w:t>
+      </w:r>
+      <w:r>
+        <w:rPr>
+          <w:b/>
+          <w:sz w:val="22"/>
+          <w:szCs w:val="22"/>
+        </w:rPr>
+        <w:t xml:space="preserve"> </w:t>
       </w:r>
       <w:r>
         <w:rPr>
@@ -4431,6 +4624,7 @@
         <w:spacing w:line="280" w:lineRule="atLeast"/>
         <w:ind w:left="840"/>
         <w:rPr>
+          <w:rFonts w:hint="eastAsia"/>
           <w:sz w:val="20"/>
           <w:szCs w:val="20"/>
         </w:rPr>
@@ -4491,6 +4685,34 @@
         </w:rPr>
         <w:t>higher performance than state-of-the-arts.</w:t>
       </w:r>
+    </w:p>
+    <w:p>
+      <w:pPr>
+        <w:autoSpaceDE w:val="0"/>
+        <w:autoSpaceDN w:val="0"/>
+        <w:adjustRightInd w:val="0"/>
+        <w:spacing w:line="280" w:lineRule="atLeast"/>
+        <w:ind w:left="840"/>
+        <w:rPr>
+          <w:rFonts w:hint="eastAsia"/>
+          <w:sz w:val="20"/>
+          <w:szCs w:val="20"/>
+        </w:rPr>
+      </w:pPr>
+    </w:p>
+    <w:p>
+      <w:pPr>
+        <w:autoSpaceDE w:val="0"/>
+        <w:autoSpaceDN w:val="0"/>
+        <w:adjustRightInd w:val="0"/>
+        <w:spacing w:line="280" w:lineRule="atLeast"/>
+        <w:ind w:left="840"/>
+        <w:rPr>
+          <w:rFonts w:hint="eastAsia"/>
+          <w:sz w:val="20"/>
+          <w:szCs w:val="20"/>
+        </w:rPr>
+      </w:pPr>
     </w:p>
     <w:p>
       <w:pPr>
@@ -4513,16 +4735,17 @@
           <w:sz w:val="26"/>
           <w:szCs w:val="26"/>
         </w:rPr>
+        <w:lastRenderedPageBreak/>
         <mc:AlternateContent>
           <mc:Choice Requires="wps">
             <w:drawing>
-              <wp:anchor distT="0" distB="0" distL="114300" distR="114300" simplePos="0" relativeHeight="251717632" behindDoc="0" locked="0" layoutInCell="1" allowOverlap="1" wp14:anchorId="10F31E43" wp14:editId="35BA28AA">
+              <wp:anchor distT="0" distB="0" distL="114300" distR="114300" simplePos="0" relativeHeight="251717632" behindDoc="0" locked="0" layoutInCell="1" allowOverlap="1" wp14:anchorId="10F31E43" wp14:editId="28FD33EF">
                 <wp:simplePos x="0" y="0"/>
                 <wp:positionH relativeFrom="column">
-                  <wp:posOffset>-10160</wp:posOffset>
+                  <wp:posOffset>17145</wp:posOffset>
                 </wp:positionH>
                 <wp:positionV relativeFrom="paragraph">
-                  <wp:posOffset>436245</wp:posOffset>
+                  <wp:posOffset>240030</wp:posOffset>
                 </wp:positionV>
                 <wp:extent cx="6479540" cy="0"/>
                 <wp:effectExtent l="0" t="0" r="22860" b="25400"/>
@@ -4566,12 +4789,12 @@
                         <a:effectLst/>
                         <a:extLst>
                           <a:ext uri="{909E8E84-426E-40dd-AFC4-6F175D3DCCD1}">
-                            <a14:hiddenFill xmlns="" xmlns:o="urn:schemas-microsoft-com:office:office" xmlns:v="urn:schemas-microsoft-com:vml" xmlns:w10="urn:schemas-microsoft-com:office:word" xmlns:w="http://schemas.openxmlformats.org/wordprocessingml/2006/main" xmlns:a14="http://schemas.microsoft.com/office/drawing/2010/main">
+                            <a14:hiddenFill xmlns:a14="http://schemas.microsoft.com/office/drawing/2010/main" xmlns:w="http://schemas.openxmlformats.org/wordprocessingml/2006/main" xmlns:w10="urn:schemas-microsoft-com:office:word" xmlns:v="urn:schemas-microsoft-com:vml" xmlns:o="urn:schemas-microsoft-com:office:office" xmlns="">
                               <a:noFill/>
                             </a14:hiddenFill>
                           </a:ext>
                           <a:ext uri="{AF507438-7753-43e0-B8FC-AC1667EBCBE1}">
-                            <a14:hiddenEffects xmlns="" xmlns:o="urn:schemas-microsoft-com:office:office" xmlns:v="urn:schemas-microsoft-com:vml" xmlns:w10="urn:schemas-microsoft-com:office:word" xmlns:w="http://schemas.openxmlformats.org/wordprocessingml/2006/main" xmlns:a14="http://schemas.microsoft.com/office/drawing/2010/main">
+                            <a14:hiddenEffects xmlns:a14="http://schemas.microsoft.com/office/drawing/2010/main" xmlns:w="http://schemas.openxmlformats.org/wordprocessingml/2006/main" xmlns:w10="urn:schemas-microsoft-com:office:word" xmlns:v="urn:schemas-microsoft-com:vml" xmlns:o="urn:schemas-microsoft-com:office:office" xmlns="">
                               <a:effectLst>
                                 <a:outerShdw blurRad="40000" dist="20000" dir="5400000" rotWithShape="0">
                                   <a:srgbClr val="000000">
@@ -4598,7 +4821,7 @@
           </mc:Choice>
           <mc:Fallback>
             <w:pict>
-              <v:line w14:anchorId="59A537A5" id="直线连接符 36" o:spid="_x0000_s1026" style="position:absolute;flip:y;z-index:251717632;visibility:visible;mso-wrap-style:square;mso-width-percent:0;mso-height-percent:0;mso-wrap-distance-left:9pt;mso-wrap-distance-top:0;mso-wrap-distance-right:9pt;mso-wrap-distance-bottom:0;mso-position-horizontal:absolute;mso-position-horizontal-relative:text;mso-position-vertical:absolute;mso-position-vertical-relative:text;mso-width-percent:0;mso-height-percent:0;mso-width-relative:page;mso-height-relative:page" from="-.8pt,34.35pt" to="509.4pt,34.35pt" o:gfxdata="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" strokecolor="#7f7f7f" strokeweight="1pt">
+              <v:line w14:anchorId="38AA2ED7" id="直线连接符 36" o:spid="_x0000_s1026" style="position:absolute;flip:y;z-index:251717632;visibility:visible;mso-wrap-style:square;mso-width-percent:0;mso-height-percent:0;mso-wrap-distance-left:9pt;mso-wrap-distance-top:0;mso-wrap-distance-right:9pt;mso-wrap-distance-bottom:0;mso-position-horizontal:absolute;mso-position-horizontal-relative:text;mso-position-vertical:absolute;mso-position-vertical-relative:text;mso-width-percent:0;mso-height-percent:0;mso-width-relative:page;mso-height-relative:page" from="1.35pt,18.9pt" to="511.55pt,18.9pt" o:gfxdata="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" strokecolor="#7f7f7f" strokeweight="1pt">
                 <w10:wrap type="through"/>
               </v:line>
             </w:pict>
@@ -4732,17 +4955,16 @@
           <w:sz w:val="26"/>
           <w:szCs w:val="26"/>
         </w:rPr>
-        <w:lastRenderedPageBreak/>
         <mc:AlternateContent>
           <mc:Choice Requires="wps">
             <w:drawing>
-              <wp:anchor distT="0" distB="0" distL="114300" distR="114300" simplePos="0" relativeHeight="251711488" behindDoc="0" locked="0" layoutInCell="1" allowOverlap="1" wp14:anchorId="4F54A75C" wp14:editId="14EB8610">
+              <wp:anchor distT="0" distB="0" distL="114300" distR="114300" simplePos="0" relativeHeight="251711488" behindDoc="0" locked="0" layoutInCell="1" allowOverlap="1" wp14:anchorId="4F54A75C" wp14:editId="2C554B59">
                 <wp:simplePos x="0" y="0"/>
                 <wp:positionH relativeFrom="column">
-                  <wp:posOffset>17145</wp:posOffset>
+                  <wp:posOffset>15875</wp:posOffset>
                 </wp:positionH>
                 <wp:positionV relativeFrom="paragraph">
-                  <wp:posOffset>243205</wp:posOffset>
+                  <wp:posOffset>445770</wp:posOffset>
                 </wp:positionV>
                 <wp:extent cx="6479540" cy="0"/>
                 <wp:effectExtent l="0" t="0" r="22860" b="25400"/>
@@ -4786,12 +5008,12 @@
                         <a:effectLst/>
                         <a:extLst>
                           <a:ext uri="{909E8E84-426E-40dd-AFC4-6F175D3DCCD1}">
-                            <a14:hiddenFill xmlns="" xmlns:o="urn:schemas-microsoft-com:office:office" xmlns:v="urn:schemas-microsoft-com:vml" xmlns:w10="urn:schemas-microsoft-com:office:word" xmlns:w="http://schemas.openxmlformats.org/wordprocessingml/2006/main" xmlns:a14="http://schemas.microsoft.com/office/drawing/2010/main">
+                            <a14:hiddenFill xmlns:a14="http://schemas.microsoft.com/office/drawing/2010/main" xmlns:w="http://schemas.openxmlformats.org/wordprocessingml/2006/main" xmlns:w10="urn:schemas-microsoft-com:office:word" xmlns:v="urn:schemas-microsoft-com:vml" xmlns:o="urn:schemas-microsoft-com:office:office" xmlns="">
                               <a:noFill/>
                             </a14:hiddenFill>
                           </a:ext>
                           <a:ext uri="{AF507438-7753-43e0-B8FC-AC1667EBCBE1}">
-                            <a14:hiddenEffects xmlns="" xmlns:o="urn:schemas-microsoft-com:office:office" xmlns:v="urn:schemas-microsoft-com:vml" xmlns:w10="urn:schemas-microsoft-com:office:word" xmlns:w="http://schemas.openxmlformats.org/wordprocessingml/2006/main" xmlns:a14="http://schemas.microsoft.com/office/drawing/2010/main">
+                            <a14:hiddenEffects xmlns:a14="http://schemas.microsoft.com/office/drawing/2010/main" xmlns:w="http://schemas.openxmlformats.org/wordprocessingml/2006/main" xmlns:w10="urn:schemas-microsoft-com:office:word" xmlns:v="urn:schemas-microsoft-com:vml" xmlns:o="urn:schemas-microsoft-com:office:office" xmlns="">
                               <a:effectLst>
                                 <a:outerShdw blurRad="40000" dist="20000" dir="5400000" rotWithShape="0">
                                   <a:srgbClr val="000000">
@@ -4818,7 +5040,7 @@
           </mc:Choice>
           <mc:Fallback>
             <w:pict>
-              <v:line w14:anchorId="32771177" id="直线连接符 36" o:spid="_x0000_s1026" style="position:absolute;flip:y;z-index:251711488;visibility:visible;mso-wrap-style:square;mso-width-percent:0;mso-height-percent:0;mso-wrap-distance-left:9pt;mso-wrap-distance-top:0;mso-wrap-distance-right:9pt;mso-wrap-distance-bottom:0;mso-position-horizontal:absolute;mso-position-horizontal-relative:text;mso-position-vertical:absolute;mso-position-vertical-relative:text;mso-width-percent:0;mso-height-percent:0;mso-width-relative:page;mso-height-relative:page" from="1.35pt,19.15pt" to="511.55pt,19.15pt" o:gfxdata="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" strokecolor="#7f7f7f" strokeweight="1pt">
+              <v:line w14:anchorId="4A6EA4BE" id="直线连接符 36" o:spid="_x0000_s1026" style="position:absolute;flip:y;z-index:251711488;visibility:visible;mso-wrap-style:square;mso-width-percent:0;mso-height-percent:0;mso-wrap-distance-left:9pt;mso-wrap-distance-top:0;mso-wrap-distance-right:9pt;mso-wrap-distance-bottom:0;mso-position-horizontal:absolute;mso-position-horizontal-relative:text;mso-position-vertical:absolute;mso-position-vertical-relative:text;mso-width-percent:0;mso-height-percent:0;mso-width-relative:page;mso-height-relative:page" from="1.25pt,35.1pt" to="511.45pt,35.1pt" o:gfxdata="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" strokecolor="#7f7f7f" strokeweight="1pt">
                 <w10:wrap type="through"/>
               </v:line>
             </w:pict>
@@ -5185,12 +5407,12 @@
                         <a:effectLst/>
                         <a:extLst>
                           <a:ext uri="{909E8E84-426E-40dd-AFC4-6F175D3DCCD1}">
-                            <a14:hiddenFill xmlns="" xmlns:o="urn:schemas-microsoft-com:office:office" xmlns:v="urn:schemas-microsoft-com:vml" xmlns:w10="urn:schemas-microsoft-com:office:word" xmlns:w="http://schemas.openxmlformats.org/wordprocessingml/2006/main" xmlns:a14="http://schemas.microsoft.com/office/drawing/2010/main">
+                            <a14:hiddenFill xmlns:a14="http://schemas.microsoft.com/office/drawing/2010/main" xmlns:w="http://schemas.openxmlformats.org/wordprocessingml/2006/main" xmlns:w10="urn:schemas-microsoft-com:office:word" xmlns:v="urn:schemas-microsoft-com:vml" xmlns:o="urn:schemas-microsoft-com:office:office" xmlns="">
                               <a:noFill/>
                             </a14:hiddenFill>
                           </a:ext>
                           <a:ext uri="{AF507438-7753-43e0-B8FC-AC1667EBCBE1}">
-                            <a14:hiddenEffects xmlns="" xmlns:o="urn:schemas-microsoft-com:office:office" xmlns:v="urn:schemas-microsoft-com:vml" xmlns:w10="urn:schemas-microsoft-com:office:word" xmlns:w="http://schemas.openxmlformats.org/wordprocessingml/2006/main" xmlns:a14="http://schemas.microsoft.com/office/drawing/2010/main">
+                            <a14:hiddenEffects xmlns:a14="http://schemas.microsoft.com/office/drawing/2010/main" xmlns:w="http://schemas.openxmlformats.org/wordprocessingml/2006/main" xmlns:w10="urn:schemas-microsoft-com:office:word" xmlns:v="urn:schemas-microsoft-com:vml" xmlns:o="urn:schemas-microsoft-com:office:office" xmlns="">
                               <a:effectLst>
                                 <a:outerShdw blurRad="40000" dist="20000" dir="5400000" rotWithShape="0">
                                   <a:srgbClr val="000000">
@@ -5469,12 +5691,12 @@
                         <a:effectLst/>
                         <a:extLst>
                           <a:ext uri="{909E8E84-426E-40dd-AFC4-6F175D3DCCD1}">
-                            <a14:hiddenFill xmlns="" xmlns:o="urn:schemas-microsoft-com:office:office" xmlns:v="urn:schemas-microsoft-com:vml" xmlns:w10="urn:schemas-microsoft-com:office:word" xmlns:w="http://schemas.openxmlformats.org/wordprocessingml/2006/main" xmlns:a14="http://schemas.microsoft.com/office/drawing/2010/main">
+                            <a14:hiddenFill xmlns:a14="http://schemas.microsoft.com/office/drawing/2010/main" xmlns:w="http://schemas.openxmlformats.org/wordprocessingml/2006/main" xmlns:w10="urn:schemas-microsoft-com:office:word" xmlns:v="urn:schemas-microsoft-com:vml" xmlns:o="urn:schemas-microsoft-com:office:office" xmlns="">
                               <a:noFill/>
                             </a14:hiddenFill>
                           </a:ext>
                           <a:ext uri="{AF507438-7753-43e0-B8FC-AC1667EBCBE1}">
-                            <a14:hiddenEffects xmlns="" xmlns:o="urn:schemas-microsoft-com:office:office" xmlns:v="urn:schemas-microsoft-com:vml" xmlns:w10="urn:schemas-microsoft-com:office:word" xmlns:w="http://schemas.openxmlformats.org/wordprocessingml/2006/main" xmlns:a14="http://schemas.microsoft.com/office/drawing/2010/main">
+                            <a14:hiddenEffects xmlns:a14="http://schemas.microsoft.com/office/drawing/2010/main" xmlns:w="http://schemas.openxmlformats.org/wordprocessingml/2006/main" xmlns:w10="urn:schemas-microsoft-com:office:word" xmlns:v="urn:schemas-microsoft-com:vml" xmlns:o="urn:schemas-microsoft-com:office:office" xmlns="">
                               <a:effectLst>
                                 <a:outerShdw blurRad="40000" dist="20000" dir="5400000" rotWithShape="0">
                                   <a:srgbClr val="000000">
@@ -6075,16 +6297,17 @@
           <w:sz w:val="26"/>
           <w:szCs w:val="26"/>
         </w:rPr>
+        <w:lastRenderedPageBreak/>
         <mc:AlternateContent>
           <mc:Choice Requires="wps">
             <w:drawing>
-              <wp:anchor distT="0" distB="0" distL="114300" distR="114300" simplePos="0" relativeHeight="251719680" behindDoc="0" locked="0" layoutInCell="1" allowOverlap="1" wp14:anchorId="1FFCD0CF" wp14:editId="2DF12146">
+              <wp:anchor distT="0" distB="0" distL="114300" distR="114300" simplePos="0" relativeHeight="251719680" behindDoc="0" locked="0" layoutInCell="1" allowOverlap="1" wp14:anchorId="1FFCD0CF" wp14:editId="6AEA21D0">
                 <wp:simplePos x="0" y="0"/>
                 <wp:positionH relativeFrom="column">
-                  <wp:posOffset>-10160</wp:posOffset>
+                  <wp:posOffset>17145</wp:posOffset>
                 </wp:positionH>
                 <wp:positionV relativeFrom="paragraph">
-                  <wp:posOffset>425450</wp:posOffset>
+                  <wp:posOffset>238760</wp:posOffset>
                 </wp:positionV>
                 <wp:extent cx="6479540" cy="0"/>
                 <wp:effectExtent l="0" t="0" r="22860" b="25400"/>
@@ -6128,12 +6351,12 @@
                         <a:effectLst/>
                         <a:extLst>
                           <a:ext uri="{909E8E84-426E-40dd-AFC4-6F175D3DCCD1}">
-                            <a14:hiddenFill xmlns="" xmlns:o="urn:schemas-microsoft-com:office:office" xmlns:v="urn:schemas-microsoft-com:vml" xmlns:w10="urn:schemas-microsoft-com:office:word" xmlns:w="http://schemas.openxmlformats.org/wordprocessingml/2006/main" xmlns:a14="http://schemas.microsoft.com/office/drawing/2010/main">
+                            <a14:hiddenFill xmlns:a14="http://schemas.microsoft.com/office/drawing/2010/main" xmlns:w="http://schemas.openxmlformats.org/wordprocessingml/2006/main" xmlns:w10="urn:schemas-microsoft-com:office:word" xmlns:v="urn:schemas-microsoft-com:vml" xmlns:o="urn:schemas-microsoft-com:office:office" xmlns="">
                               <a:noFill/>
                             </a14:hiddenFill>
                           </a:ext>
                           <a:ext uri="{AF507438-7753-43e0-B8FC-AC1667EBCBE1}">
-                            <a14:hiddenEffects xmlns="" xmlns:o="urn:schemas-microsoft-com:office:office" xmlns:v="urn:schemas-microsoft-com:vml" xmlns:w10="urn:schemas-microsoft-com:office:word" xmlns:w="http://schemas.openxmlformats.org/wordprocessingml/2006/main" xmlns:a14="http://schemas.microsoft.com/office/drawing/2010/main">
+                            <a14:hiddenEffects xmlns:a14="http://schemas.microsoft.com/office/drawing/2010/main" xmlns:w="http://schemas.openxmlformats.org/wordprocessingml/2006/main" xmlns:w10="urn:schemas-microsoft-com:office:word" xmlns:v="urn:schemas-microsoft-com:vml" xmlns:o="urn:schemas-microsoft-com:office:office" xmlns="">
                               <a:effectLst>
                                 <a:outerShdw blurRad="40000" dist="20000" dir="5400000" rotWithShape="0">
                                   <a:srgbClr val="000000">
@@ -6160,7 +6383,7 @@
           </mc:Choice>
           <mc:Fallback>
             <w:pict>
-              <v:line w14:anchorId="487D3FB4" id="直线连接符 19" o:spid="_x0000_s1026" style="position:absolute;flip:y;z-index:251719680;visibility:visible;mso-wrap-style:square;mso-width-percent:0;mso-height-percent:0;mso-wrap-distance-left:9pt;mso-wrap-distance-top:0;mso-wrap-distance-right:9pt;mso-wrap-distance-bottom:0;mso-position-horizontal:absolute;mso-position-horizontal-relative:text;mso-position-vertical:absolute;mso-position-vertical-relative:text;mso-width-percent:0;mso-height-percent:0;mso-width-relative:page;mso-height-relative:page" from="-.8pt,33.5pt" to="509.4pt,33.5pt" o:gfxdata="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" strokecolor="#7f7f7f" strokeweight="1pt">
+              <v:line w14:anchorId="7FE0A572" id="直线连接符 19" o:spid="_x0000_s1026" style="position:absolute;flip:y;z-index:251719680;visibility:visible;mso-wrap-style:square;mso-width-percent:0;mso-height-percent:0;mso-wrap-distance-left:9pt;mso-wrap-distance-top:0;mso-wrap-distance-right:9pt;mso-wrap-distance-bottom:0;mso-position-horizontal:absolute;mso-position-horizontal-relative:text;mso-position-vertical:absolute;mso-position-vertical-relative:text;mso-width-percent:0;mso-height-percent:0;mso-width-relative:page;mso-height-relative:page" from="1.35pt,18.8pt" to="511.55pt,18.8pt" o:gfxdata="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" strokecolor="#7f7f7f" strokeweight="1pt">
                 <w10:wrap type="through"/>
               </v:line>
             </w:pict>
@@ -8460,12 +8683,12 @@
         <a:effectLst/>
         <a:extLst>
           <a:ext uri="{909E8E84-426E-40dd-AFC4-6F175D3DCCD1}">
-            <a14:hiddenFill xmlns="" xmlns:o="urn:schemas-microsoft-com:office:office" xmlns:v="urn:schemas-microsoft-com:vml" xmlns:w10="urn:schemas-microsoft-com:office:word" xmlns:w="http://schemas.openxmlformats.org/wordprocessingml/2006/main" xmlns:a14="http://schemas.microsoft.com/office/drawing/2010/main" xmlns:wps="http://schemas.microsoft.com/office/word/2010/wordprocessingShape" xmlns:wne="http://schemas.microsoft.com/office/word/2006/wordml" xmlns:wpi="http://schemas.microsoft.com/office/word/2010/wordprocessingInk" xmlns:wpg="http://schemas.microsoft.com/office/word/2010/wordprocessingGroup" xmlns:w15="http://schemas.microsoft.com/office/word/2012/wordml" xmlns:w14="http://schemas.microsoft.com/office/word/2010/wordml" xmlns:wp="http://schemas.openxmlformats.org/drawingml/2006/wordprocessingDrawing" xmlns:wp14="http://schemas.microsoft.com/office/word/2010/wordprocessingDrawing" xmlns:m="http://schemas.openxmlformats.org/officeDocument/2006/math" xmlns:r="http://schemas.openxmlformats.org/officeDocument/2006/relationships" xmlns:mv="urn:schemas-microsoft-com:mac:vml" xmlns:mc="http://schemas.openxmlformats.org/markup-compatibility/2006" xmlns:mo="http://schemas.microsoft.com/office/mac/office/2008/main" xmlns:wpc="http://schemas.microsoft.com/office/word/2010/wordprocessingCanvas">
+            <a14:hiddenFill xmlns:wpc="http://schemas.microsoft.com/office/word/2010/wordprocessingCanvas" xmlns:mo="http://schemas.microsoft.com/office/mac/office/2008/main" xmlns:mc="http://schemas.openxmlformats.org/markup-compatibility/2006" xmlns:mv="urn:schemas-microsoft-com:mac:vml" xmlns:r="http://schemas.openxmlformats.org/officeDocument/2006/relationships" xmlns:m="http://schemas.openxmlformats.org/officeDocument/2006/math" xmlns:wp14="http://schemas.microsoft.com/office/word/2010/wordprocessingDrawing" xmlns:wp="http://schemas.openxmlformats.org/drawingml/2006/wordprocessingDrawing" xmlns:w14="http://schemas.microsoft.com/office/word/2010/wordml" xmlns:w15="http://schemas.microsoft.com/office/word/2012/wordml" xmlns:wpg="http://schemas.microsoft.com/office/word/2010/wordprocessingGroup" xmlns:wpi="http://schemas.microsoft.com/office/word/2010/wordprocessingInk" xmlns:wne="http://schemas.microsoft.com/office/word/2006/wordml" xmlns:wps="http://schemas.microsoft.com/office/word/2010/wordprocessingShape" xmlns:a14="http://schemas.microsoft.com/office/drawing/2010/main" xmlns:w="http://schemas.openxmlformats.org/wordprocessingml/2006/main" xmlns:w10="urn:schemas-microsoft-com:office:word" xmlns:v="urn:schemas-microsoft-com:vml" xmlns:o="urn:schemas-microsoft-com:office:office" xmlns="">
               <a:noFill/>
             </a14:hiddenFill>
           </a:ext>
           <a:ext uri="{AF507438-7753-43e0-B8FC-AC1667EBCBE1}">
-            <a14:hiddenEffects xmlns="" xmlns:o="urn:schemas-microsoft-com:office:office" xmlns:v="urn:schemas-microsoft-com:vml" xmlns:w10="urn:schemas-microsoft-com:office:word" xmlns:w="http://schemas.openxmlformats.org/wordprocessingml/2006/main" xmlns:a14="http://schemas.microsoft.com/office/drawing/2010/main" xmlns:wps="http://schemas.microsoft.com/office/word/2010/wordprocessingShape" xmlns:wne="http://schemas.microsoft.com/office/word/2006/wordml" xmlns:wpi="http://schemas.microsoft.com/office/word/2010/wordprocessingInk" xmlns:wpg="http://schemas.microsoft.com/office/word/2010/wordprocessingGroup" xmlns:w15="http://schemas.microsoft.com/office/word/2012/wordml" xmlns:w14="http://schemas.microsoft.com/office/word/2010/wordml" xmlns:wp="http://schemas.openxmlformats.org/drawingml/2006/wordprocessingDrawing" xmlns:wp14="http://schemas.microsoft.com/office/word/2010/wordprocessingDrawing" xmlns:m="http://schemas.openxmlformats.org/officeDocument/2006/math" xmlns:r="http://schemas.openxmlformats.org/officeDocument/2006/relationships" xmlns:mv="urn:schemas-microsoft-com:mac:vml" xmlns:mc="http://schemas.openxmlformats.org/markup-compatibility/2006" xmlns:mo="http://schemas.microsoft.com/office/mac/office/2008/main" xmlns:wpc="http://schemas.microsoft.com/office/word/2010/wordprocessingCanvas">
+            <a14:hiddenEffects xmlns:wpc="http://schemas.microsoft.com/office/word/2010/wordprocessingCanvas" xmlns:mo="http://schemas.microsoft.com/office/mac/office/2008/main" xmlns:mc="http://schemas.openxmlformats.org/markup-compatibility/2006" xmlns:mv="urn:schemas-microsoft-com:mac:vml" xmlns:r="http://schemas.openxmlformats.org/officeDocument/2006/relationships" xmlns:m="http://schemas.openxmlformats.org/officeDocument/2006/math" xmlns:wp14="http://schemas.microsoft.com/office/word/2010/wordprocessingDrawing" xmlns:wp="http://schemas.openxmlformats.org/drawingml/2006/wordprocessingDrawing" xmlns:w14="http://schemas.microsoft.com/office/word/2010/wordml" xmlns:w15="http://schemas.microsoft.com/office/word/2012/wordml" xmlns:wpg="http://schemas.microsoft.com/office/word/2010/wordprocessingGroup" xmlns:wpi="http://schemas.microsoft.com/office/word/2010/wordprocessingInk" xmlns:wne="http://schemas.microsoft.com/office/word/2006/wordml" xmlns:wps="http://schemas.microsoft.com/office/word/2010/wordprocessingShape" xmlns:a14="http://schemas.microsoft.com/office/drawing/2010/main" xmlns:w="http://schemas.openxmlformats.org/wordprocessingml/2006/main" xmlns:w10="urn:schemas-microsoft-com:office:word" xmlns:v="urn:schemas-microsoft-com:vml" xmlns:o="urn:schemas-microsoft-com:office:office" xmlns="">
               <a:effectLst>
                 <a:outerShdw blurRad="40000" dist="20000" dir="5400000" rotWithShape="0">
                   <a:srgbClr val="000000">

</xml_diff>

<commit_message>
minor author order of uist paper
</commit_message>
<xml_diff>
--- a/index/cv.docx
+++ b/index/cv.docx
@@ -66,16 +66,11 @@
       <w:r>
         <w:t xml:space="preserve">, </w:t>
       </w:r>
-      <w:proofErr w:type="spellStart"/>
       <w:r>
         <w:t>miHoY</w:t>
       </w:r>
       <w:r>
-        <w:t>o</w:t>
-      </w:r>
-      <w:proofErr w:type="spellEnd"/>
-      <w:r>
-        <w:t xml:space="preserve"> (</w:t>
+        <w:t>o (</w:t>
       </w:r>
       <w:r>
         <w:rPr>
@@ -189,12 +184,12 @@
                         <a:effectLst/>
                         <a:extLst>
                           <a:ext uri="{909E8E84-426E-40dd-AFC4-6F175D3DCCD1}">
-                            <a14:hiddenFill xmlns:a14="http://schemas.microsoft.com/office/drawing/2010/main" xmlns:w="http://schemas.openxmlformats.org/wordprocessingml/2006/main" xmlns:w10="urn:schemas-microsoft-com:office:word" xmlns:v="urn:schemas-microsoft-com:vml" xmlns:o="urn:schemas-microsoft-com:office:office" xmlns="">
+                            <a14:hiddenFill xmlns="" xmlns:o="urn:schemas-microsoft-com:office:office" xmlns:v="urn:schemas-microsoft-com:vml" xmlns:w10="urn:schemas-microsoft-com:office:word" xmlns:w="http://schemas.openxmlformats.org/wordprocessingml/2006/main" xmlns:a14="http://schemas.microsoft.com/office/drawing/2010/main">
                               <a:noFill/>
                             </a14:hiddenFill>
                           </a:ext>
                           <a:ext uri="{AF507438-7753-43e0-B8FC-AC1667EBCBE1}">
-                            <a14:hiddenEffects xmlns:a14="http://schemas.microsoft.com/office/drawing/2010/main" xmlns:w="http://schemas.openxmlformats.org/wordprocessingml/2006/main" xmlns:w10="urn:schemas-microsoft-com:office:word" xmlns:v="urn:schemas-microsoft-com:vml" xmlns:o="urn:schemas-microsoft-com:office:office" xmlns="">
+                            <a14:hiddenEffects xmlns="" xmlns:o="urn:schemas-microsoft-com:office:office" xmlns:v="urn:schemas-microsoft-com:vml" xmlns:w10="urn:schemas-microsoft-com:office:word" xmlns:w="http://schemas.openxmlformats.org/wordprocessingml/2006/main" xmlns:a14="http://schemas.microsoft.com/office/drawing/2010/main">
                               <a:effectLst>
                                 <a:outerShdw blurRad="40000" dist="20000" dir="5400000" rotWithShape="0">
                                   <a:srgbClr val="000000">
@@ -550,12 +545,12 @@
                         <a:effectLst/>
                         <a:extLst>
                           <a:ext uri="{909E8E84-426E-40dd-AFC4-6F175D3DCCD1}">
-                            <a14:hiddenFill xmlns:a14="http://schemas.microsoft.com/office/drawing/2010/main" xmlns:w="http://schemas.openxmlformats.org/wordprocessingml/2006/main" xmlns:w10="urn:schemas-microsoft-com:office:word" xmlns:v="urn:schemas-microsoft-com:vml" xmlns:o="urn:schemas-microsoft-com:office:office" xmlns="">
+                            <a14:hiddenFill xmlns="" xmlns:o="urn:schemas-microsoft-com:office:office" xmlns:v="urn:schemas-microsoft-com:vml" xmlns:w10="urn:schemas-microsoft-com:office:word" xmlns:w="http://schemas.openxmlformats.org/wordprocessingml/2006/main" xmlns:a14="http://schemas.microsoft.com/office/drawing/2010/main">
                               <a:noFill/>
                             </a14:hiddenFill>
                           </a:ext>
                           <a:ext uri="{AF507438-7753-43e0-B8FC-AC1667EBCBE1}">
-                            <a14:hiddenEffects xmlns:a14="http://schemas.microsoft.com/office/drawing/2010/main" xmlns:w="http://schemas.openxmlformats.org/wordprocessingml/2006/main" xmlns:w10="urn:schemas-microsoft-com:office:word" xmlns:v="urn:schemas-microsoft-com:vml" xmlns:o="urn:schemas-microsoft-com:office:office" xmlns="">
+                            <a14:hiddenEffects xmlns="" xmlns:o="urn:schemas-microsoft-com:office:office" xmlns:v="urn:schemas-microsoft-com:vml" xmlns:w10="urn:schemas-microsoft-com:office:word" xmlns:w="http://schemas.openxmlformats.org/wordprocessingml/2006/main" xmlns:a14="http://schemas.microsoft.com/office/drawing/2010/main">
                               <a:effectLst>
                                 <a:outerShdw blurRad="40000" dist="20000" dir="5400000" rotWithShape="0">
                                   <a:srgbClr val="000000">
@@ -931,12 +926,12 @@
                         <a:effectLst/>
                         <a:extLst>
                           <a:ext uri="{909E8E84-426E-40dd-AFC4-6F175D3DCCD1}">
-                            <a14:hiddenFill xmlns:a14="http://schemas.microsoft.com/office/drawing/2010/main" xmlns:w="http://schemas.openxmlformats.org/wordprocessingml/2006/main" xmlns:w10="urn:schemas-microsoft-com:office:word" xmlns:v="urn:schemas-microsoft-com:vml" xmlns:o="urn:schemas-microsoft-com:office:office" xmlns="">
+                            <a14:hiddenFill xmlns="" xmlns:o="urn:schemas-microsoft-com:office:office" xmlns:v="urn:schemas-microsoft-com:vml" xmlns:w10="urn:schemas-microsoft-com:office:word" xmlns:w="http://schemas.openxmlformats.org/wordprocessingml/2006/main" xmlns:a14="http://schemas.microsoft.com/office/drawing/2010/main">
                               <a:noFill/>
                             </a14:hiddenFill>
                           </a:ext>
                           <a:ext uri="{AF507438-7753-43e0-B8FC-AC1667EBCBE1}">
-                            <a14:hiddenEffects xmlns:a14="http://schemas.microsoft.com/office/drawing/2010/main" xmlns:w="http://schemas.openxmlformats.org/wordprocessingml/2006/main" xmlns:w10="urn:schemas-microsoft-com:office:word" xmlns:v="urn:schemas-microsoft-com:vml" xmlns:o="urn:schemas-microsoft-com:office:office" xmlns="">
+                            <a14:hiddenEffects xmlns="" xmlns:o="urn:schemas-microsoft-com:office:office" xmlns:v="urn:schemas-microsoft-com:vml" xmlns:w10="urn:schemas-microsoft-com:office:word" xmlns:w="http://schemas.openxmlformats.org/wordprocessingml/2006/main" xmlns:a14="http://schemas.microsoft.com/office/drawing/2010/main">
                               <a:effectLst>
                                 <a:outerShdw blurRad="40000" dist="20000" dir="5400000" rotWithShape="0">
                                   <a:srgbClr val="000000">
@@ -990,7 +985,6 @@
           <w:szCs w:val="20"/>
         </w:rPr>
       </w:pPr>
-      <w:proofErr w:type="spellStart"/>
       <w:r>
         <w:rPr>
           <w:b/>
@@ -1009,7 +1003,6 @@
         </w:rPr>
         <w:t>iHoYo</w:t>
       </w:r>
-      <w:proofErr w:type="spellEnd"/>
       <w:r>
         <w:rPr>
           <w:b/>
@@ -1188,25 +1181,7 @@
           <w:sz w:val="20"/>
           <w:szCs w:val="20"/>
         </w:rPr>
-        <w:t xml:space="preserve">supervised by </w:t>
-      </w:r>
-      <w:proofErr w:type="spellStart"/>
-      <w:r>
-        <w:rPr>
-          <w:color w:val="auto"/>
-          <w:sz w:val="20"/>
-          <w:szCs w:val="20"/>
-        </w:rPr>
-        <w:t>Hao</w:t>
-      </w:r>
-      <w:proofErr w:type="spellEnd"/>
-      <w:r>
-        <w:rPr>
-          <w:color w:val="auto"/>
-          <w:sz w:val="20"/>
-          <w:szCs w:val="20"/>
-        </w:rPr>
-        <w:t xml:space="preserve"> Li, </w:t>
+        <w:t xml:space="preserve">supervised by Hao Li, </w:t>
       </w:r>
       <w:r>
         <w:rPr>
@@ -1711,12 +1686,12 @@
                         <a:effectLst/>
                         <a:extLst>
                           <a:ext uri="{909E8E84-426E-40dd-AFC4-6F175D3DCCD1}">
-                            <a14:hiddenFill xmlns:a14="http://schemas.microsoft.com/office/drawing/2010/main" xmlns:w="http://schemas.openxmlformats.org/wordprocessingml/2006/main" xmlns:w10="urn:schemas-microsoft-com:office:word" xmlns:v="urn:schemas-microsoft-com:vml" xmlns:o="urn:schemas-microsoft-com:office:office" xmlns="">
+                            <a14:hiddenFill xmlns="" xmlns:o="urn:schemas-microsoft-com:office:office" xmlns:v="urn:schemas-microsoft-com:vml" xmlns:w10="urn:schemas-microsoft-com:office:word" xmlns:w="http://schemas.openxmlformats.org/wordprocessingml/2006/main" xmlns:a14="http://schemas.microsoft.com/office/drawing/2010/main">
                               <a:noFill/>
                             </a14:hiddenFill>
                           </a:ext>
                           <a:ext uri="{AF507438-7753-43e0-B8FC-AC1667EBCBE1}">
-                            <a14:hiddenEffects xmlns:a14="http://schemas.microsoft.com/office/drawing/2010/main" xmlns:w="http://schemas.openxmlformats.org/wordprocessingml/2006/main" xmlns:w10="urn:schemas-microsoft-com:office:word" xmlns:v="urn:schemas-microsoft-com:vml" xmlns:o="urn:schemas-microsoft-com:office:office" xmlns="">
+                            <a14:hiddenEffects xmlns="" xmlns:o="urn:schemas-microsoft-com:office:office" xmlns:v="urn:schemas-microsoft-com:vml" xmlns:w10="urn:schemas-microsoft-com:office:word" xmlns:w="http://schemas.openxmlformats.org/wordprocessingml/2006/main" xmlns:a14="http://schemas.microsoft.com/office/drawing/2010/main">
                               <a:effectLst>
                                 <a:outerShdw blurRad="40000" dist="20000" dir="5400000" rotWithShape="0">
                                   <a:srgbClr val="000000">
@@ -1791,23 +1766,13 @@
         </w:rPr>
         <w:t xml:space="preserve">] </w:t>
       </w:r>
-      <w:proofErr w:type="spellStart"/>
-      <w:r>
-        <w:rPr>
-          <w:b/>
-          <w:sz w:val="20"/>
-          <w:szCs w:val="20"/>
-        </w:rPr>
-        <w:t>HairBrush</w:t>
-      </w:r>
-      <w:proofErr w:type="spellEnd"/>
-      <w:r>
-        <w:rPr>
-          <w:b/>
-          <w:sz w:val="20"/>
-          <w:szCs w:val="20"/>
-        </w:rPr>
-        <w:t xml:space="preserve"> for Immersive Data-Driven Hair Modeling</w:t>
+      <w:r>
+        <w:rPr>
+          <w:b/>
+          <w:sz w:val="20"/>
+          <w:szCs w:val="20"/>
+        </w:rPr>
+        <w:t>HairBrush for Immersive Data-Driven Hair Modeling</w:t>
       </w:r>
     </w:p>
     <w:p>
@@ -1870,101 +1835,26 @@
         </w:rPr>
         <w:t xml:space="preserve"> </w:t>
       </w:r>
-      <w:proofErr w:type="spellStart"/>
-      <w:r>
-        <w:rPr>
-          <w:sz w:val="20"/>
-          <w:szCs w:val="20"/>
-        </w:rPr>
-        <w:t>Weikai</w:t>
-      </w:r>
-      <w:proofErr w:type="spellEnd"/>
-      <w:r>
-        <w:rPr>
-          <w:sz w:val="20"/>
-          <w:szCs w:val="20"/>
-        </w:rPr>
-        <w:t xml:space="preserve"> Chen, </w:t>
-      </w:r>
-      <w:proofErr w:type="spellStart"/>
-      <w:r>
-        <w:rPr>
-          <w:sz w:val="20"/>
-          <w:szCs w:val="20"/>
-        </w:rPr>
-        <w:t>Haotian</w:t>
-      </w:r>
-      <w:proofErr w:type="spellEnd"/>
-      <w:r>
-        <w:rPr>
-          <w:sz w:val="20"/>
-          <w:szCs w:val="20"/>
-        </w:rPr>
-        <w:t xml:space="preserve"> Xu, Li-Yi Wei, </w:t>
-      </w:r>
-      <w:proofErr w:type="spellStart"/>
-      <w:r>
-        <w:rPr>
-          <w:sz w:val="20"/>
-          <w:szCs w:val="20"/>
-        </w:rPr>
-        <w:t>Jingwan</w:t>
-      </w:r>
-      <w:proofErr w:type="spellEnd"/>
-      <w:r>
-        <w:rPr>
-          <w:sz w:val="20"/>
-          <w:szCs w:val="20"/>
-        </w:rPr>
-        <w:t xml:space="preserve"> Lu, </w:t>
-      </w:r>
-      <w:proofErr w:type="spellStart"/>
-      <w:r>
-        <w:rPr>
-          <w:sz w:val="20"/>
-          <w:szCs w:val="20"/>
-        </w:rPr>
-        <w:t>Byungmoon</w:t>
-      </w:r>
-      <w:proofErr w:type="spellEnd"/>
-      <w:r>
-        <w:rPr>
-          <w:sz w:val="20"/>
-          <w:szCs w:val="20"/>
-        </w:rPr>
-        <w:t xml:space="preserve"> Kim, </w:t>
-      </w:r>
-      <w:proofErr w:type="spellStart"/>
-      <w:r>
-        <w:rPr>
-          <w:sz w:val="20"/>
-          <w:szCs w:val="20"/>
-        </w:rPr>
-        <w:t>Yajie</w:t>
-      </w:r>
-      <w:proofErr w:type="spellEnd"/>
-      <w:r>
-        <w:rPr>
-          <w:sz w:val="20"/>
-          <w:szCs w:val="20"/>
-        </w:rPr>
-        <w:t xml:space="preserve"> Zhao, </w:t>
-      </w:r>
-      <w:proofErr w:type="spellStart"/>
-      <w:r>
-        <w:rPr>
-          <w:sz w:val="20"/>
-          <w:szCs w:val="20"/>
-        </w:rPr>
-        <w:t>Hao</w:t>
-      </w:r>
-      <w:proofErr w:type="spellEnd"/>
-      <w:r>
-        <w:rPr>
-          <w:sz w:val="20"/>
-          <w:szCs w:val="20"/>
-        </w:rPr>
-        <w:t xml:space="preserve"> Li</w:t>
+      <w:r>
+        <w:rPr>
+          <w:sz w:val="20"/>
+          <w:szCs w:val="20"/>
+        </w:rPr>
+        <w:t>Weikai Chen, Haotian Xu, Li-Yi Wei</w:t>
+      </w:r>
+      <w:r>
+        <w:rPr>
+          <w:sz w:val="20"/>
+          <w:szCs w:val="20"/>
+        </w:rPr>
+        <w:t>, Yajie Zhao</w:t>
+      </w:r>
+      <w:r>
+        <w:rPr>
+          <w:sz w:val="20"/>
+          <w:szCs w:val="20"/>
+        </w:rPr>
+        <w:t>, Jingwan Lu, Byungmoon Kim, Hao Li</w:t>
       </w:r>
     </w:p>
     <w:p>
@@ -1992,6 +1882,8 @@
         </w:rPr>
         <w:t xml:space="preserve"> 2019</w:t>
       </w:r>
+      <w:bookmarkStart w:id="0" w:name="_GoBack"/>
+      <w:bookmarkEnd w:id="0"/>
     </w:p>
     <w:p>
       <w:pPr>
@@ -2038,21 +1930,12 @@
         </w:rPr>
         <w:t xml:space="preserve">        </w:t>
       </w:r>
-      <w:proofErr w:type="spellStart"/>
-      <w:r>
-        <w:rPr>
-          <w:sz w:val="20"/>
-          <w:szCs w:val="20"/>
-        </w:rPr>
-        <w:t>Jiwei</w:t>
-      </w:r>
-      <w:proofErr w:type="spellEnd"/>
-      <w:r>
-        <w:rPr>
-          <w:sz w:val="20"/>
-          <w:szCs w:val="20"/>
-        </w:rPr>
-        <w:t xml:space="preserve"> Yang, Xu Shen, </w:t>
+      <w:r>
+        <w:rPr>
+          <w:sz w:val="20"/>
+          <w:szCs w:val="20"/>
+        </w:rPr>
+        <w:t xml:space="preserve">Jiwei Yang, Xu Shen, </w:t>
       </w:r>
       <w:r>
         <w:rPr>
@@ -2067,71 +1950,7 @@
           <w:sz w:val="20"/>
           <w:szCs w:val="20"/>
         </w:rPr>
-        <w:t xml:space="preserve">, </w:t>
-      </w:r>
-      <w:proofErr w:type="spellStart"/>
-      <w:r>
-        <w:rPr>
-          <w:sz w:val="20"/>
-          <w:szCs w:val="20"/>
-        </w:rPr>
-        <w:t>Xinmei</w:t>
-      </w:r>
-      <w:proofErr w:type="spellEnd"/>
-      <w:r>
-        <w:rPr>
-          <w:sz w:val="20"/>
-          <w:szCs w:val="20"/>
-        </w:rPr>
-        <w:t xml:space="preserve"> Tian, </w:t>
-      </w:r>
-      <w:proofErr w:type="spellStart"/>
-      <w:r>
-        <w:rPr>
-          <w:sz w:val="20"/>
-          <w:szCs w:val="20"/>
-        </w:rPr>
-        <w:t>Houqiang</w:t>
-      </w:r>
-      <w:proofErr w:type="spellEnd"/>
-      <w:r>
-        <w:rPr>
-          <w:sz w:val="20"/>
-          <w:szCs w:val="20"/>
-        </w:rPr>
-        <w:t xml:space="preserve"> Li, Bing Deng, </w:t>
-      </w:r>
-      <w:proofErr w:type="spellStart"/>
-      <w:r>
-        <w:rPr>
-          <w:sz w:val="20"/>
-          <w:szCs w:val="20"/>
-        </w:rPr>
-        <w:t>Jianqiang</w:t>
-      </w:r>
-      <w:proofErr w:type="spellEnd"/>
-      <w:r>
-        <w:rPr>
-          <w:sz w:val="20"/>
-          <w:szCs w:val="20"/>
-        </w:rPr>
-        <w:t xml:space="preserve"> Huang, </w:t>
-      </w:r>
-      <w:proofErr w:type="spellStart"/>
-      <w:r>
-        <w:rPr>
-          <w:sz w:val="20"/>
-          <w:szCs w:val="20"/>
-        </w:rPr>
-        <w:t>Xiansheng</w:t>
-      </w:r>
-      <w:proofErr w:type="spellEnd"/>
-      <w:r>
-        <w:rPr>
-          <w:sz w:val="20"/>
-          <w:szCs w:val="20"/>
-        </w:rPr>
-        <w:t xml:space="preserve"> Hua</w:t>
+        <w:t>, Xinmei Tian, Houqiang Li, Bing Deng, Jianqiang Huang, Xiansheng Hua</w:t>
       </w:r>
     </w:p>
     <w:p>
@@ -2199,53 +2018,12 @@
         </w:rPr>
         <w:t xml:space="preserve">        </w:t>
       </w:r>
-      <w:proofErr w:type="spellStart"/>
-      <w:r>
-        <w:rPr>
-          <w:sz w:val="20"/>
-          <w:szCs w:val="20"/>
-        </w:rPr>
-        <w:t>Yajie</w:t>
-      </w:r>
-      <w:proofErr w:type="spellEnd"/>
-      <w:r>
-        <w:rPr>
-          <w:sz w:val="20"/>
-          <w:szCs w:val="20"/>
-        </w:rPr>
-        <w:t xml:space="preserve"> Zhao, </w:t>
-      </w:r>
-      <w:proofErr w:type="spellStart"/>
-      <w:r>
-        <w:rPr>
-          <w:sz w:val="20"/>
-          <w:szCs w:val="20"/>
-        </w:rPr>
-        <w:t>Qingguo</w:t>
-      </w:r>
-      <w:proofErr w:type="spellEnd"/>
-      <w:r>
-        <w:rPr>
-          <w:sz w:val="20"/>
-          <w:szCs w:val="20"/>
-        </w:rPr>
-        <w:t xml:space="preserve"> Xu, </w:t>
-      </w:r>
-      <w:proofErr w:type="spellStart"/>
-      <w:r>
-        <w:rPr>
-          <w:sz w:val="20"/>
-          <w:szCs w:val="20"/>
-        </w:rPr>
-        <w:t>Weikai</w:t>
-      </w:r>
-      <w:proofErr w:type="spellEnd"/>
-      <w:r>
-        <w:rPr>
-          <w:sz w:val="20"/>
-          <w:szCs w:val="20"/>
-        </w:rPr>
-        <w:t xml:space="preserve"> Chen, </w:t>
+      <w:r>
+        <w:rPr>
+          <w:sz w:val="20"/>
+          <w:szCs w:val="20"/>
+        </w:rPr>
+        <w:t xml:space="preserve">Yajie Zhao, Qingguo Xu, Weikai Chen, </w:t>
       </w:r>
       <w:r>
         <w:rPr>
@@ -2260,39 +2038,7 @@
           <w:sz w:val="20"/>
           <w:szCs w:val="20"/>
         </w:rPr>
-        <w:t xml:space="preserve">, Chao Du, </w:t>
-      </w:r>
-      <w:proofErr w:type="spellStart"/>
-      <w:r>
-        <w:rPr>
-          <w:sz w:val="20"/>
-          <w:szCs w:val="20"/>
-        </w:rPr>
-        <w:t>Xinyu</w:t>
-      </w:r>
-      <w:proofErr w:type="spellEnd"/>
-      <w:r>
-        <w:rPr>
-          <w:sz w:val="20"/>
-          <w:szCs w:val="20"/>
-        </w:rPr>
-        <w:t xml:space="preserve"> Huang, </w:t>
-      </w:r>
-      <w:proofErr w:type="spellStart"/>
-      <w:r>
-        <w:rPr>
-          <w:sz w:val="20"/>
-          <w:szCs w:val="20"/>
-        </w:rPr>
-        <w:t>Ruigang</w:t>
-      </w:r>
-      <w:proofErr w:type="spellEnd"/>
-      <w:r>
-        <w:rPr>
-          <w:sz w:val="20"/>
-          <w:szCs w:val="20"/>
-        </w:rPr>
-        <w:t xml:space="preserve"> Yang</w:t>
+        <w:t>, Chao Du, Xinyu Huang, Ruigang Yang</w:t>
       </w:r>
     </w:p>
     <w:p>
@@ -2336,23 +2082,13 @@
         </w:rPr>
         <w:t xml:space="preserve">] </w:t>
       </w:r>
-      <w:proofErr w:type="spellStart"/>
-      <w:r>
-        <w:rPr>
-          <w:b/>
-          <w:sz w:val="20"/>
-          <w:szCs w:val="20"/>
-        </w:rPr>
-        <w:t>paGAN</w:t>
-      </w:r>
-      <w:proofErr w:type="spellEnd"/>
-      <w:r>
-        <w:rPr>
-          <w:b/>
-          <w:sz w:val="20"/>
-          <w:szCs w:val="20"/>
-        </w:rPr>
-        <w:t>: Real-time Avatars Using Dynamic Textures</w:t>
+      <w:r>
+        <w:rPr>
+          <w:b/>
+          <w:sz w:val="20"/>
+          <w:szCs w:val="20"/>
+        </w:rPr>
+        <w:t>paGAN: Real-time Avatars Using Dynamic Textures</w:t>
       </w:r>
     </w:p>
     <w:p>
@@ -2381,17 +2117,58 @@
           <w:sz w:val="20"/>
           <w:szCs w:val="20"/>
         </w:rPr>
-        <w:t xml:space="preserve">ano, </w:t>
-      </w:r>
-      <w:proofErr w:type="spellStart"/>
-      <w:r>
-        <w:rPr>
-          <w:sz w:val="20"/>
-          <w:szCs w:val="20"/>
-        </w:rPr>
-        <w:t>Jaewoo</w:t>
-      </w:r>
-      <w:proofErr w:type="spellEnd"/>
+        <w:t xml:space="preserve">ano, Jaewoo Seo, </w:t>
+      </w:r>
+      <w:r>
+        <w:rPr>
+          <w:i/>
+          <w:sz w:val="20"/>
+          <w:szCs w:val="20"/>
+        </w:rPr>
+        <w:t>Jun Xing</w:t>
+      </w:r>
+      <w:r>
+        <w:rPr>
+          <w:sz w:val="20"/>
+          <w:szCs w:val="20"/>
+        </w:rPr>
+        <w:t xml:space="preserve">, </w:t>
+      </w:r>
+      <w:r>
+        <w:rPr>
+          <w:sz w:val="20"/>
+          <w:szCs w:val="20"/>
+        </w:rPr>
+        <w:t xml:space="preserve">Lingyu Wei, </w:t>
+      </w:r>
+      <w:r>
+        <w:rPr>
+          <w:sz w:val="20"/>
+          <w:szCs w:val="20"/>
+        </w:rPr>
+        <w:t xml:space="preserve">Zimo Li, </w:t>
+      </w:r>
+      <w:r>
+        <w:rPr>
+          <w:sz w:val="20"/>
+          <w:szCs w:val="20"/>
+        </w:rPr>
+        <w:t xml:space="preserve">Shunsuke </w:t>
+      </w:r>
+      <w:r>
+        <w:rPr>
+          <w:sz w:val="20"/>
+          <w:szCs w:val="20"/>
+        </w:rPr>
+        <w:t xml:space="preserve">Saito, </w:t>
+      </w:r>
+      <w:r>
+        <w:rPr>
+          <w:sz w:val="20"/>
+          <w:szCs w:val="20"/>
+        </w:rPr>
+        <w:t>Aviral Agarwal,</w:t>
+      </w:r>
       <w:r>
         <w:rPr>
           <w:sz w:val="20"/>
@@ -2399,153 +2176,12 @@
         </w:rPr>
         <w:t xml:space="preserve"> </w:t>
       </w:r>
-      <w:proofErr w:type="spellStart"/>
-      <w:r>
-        <w:rPr>
-          <w:sz w:val="20"/>
-          <w:szCs w:val="20"/>
-        </w:rPr>
-        <w:t>Seo</w:t>
-      </w:r>
-      <w:proofErr w:type="spellEnd"/>
-      <w:r>
-        <w:rPr>
-          <w:sz w:val="20"/>
-          <w:szCs w:val="20"/>
-        </w:rPr>
-        <w:t xml:space="preserve">, </w:t>
-      </w:r>
-      <w:r>
-        <w:rPr>
-          <w:i/>
-          <w:sz w:val="20"/>
-          <w:szCs w:val="20"/>
-        </w:rPr>
-        <w:t>Jun Xing</w:t>
-      </w:r>
-      <w:r>
-        <w:rPr>
-          <w:sz w:val="20"/>
-          <w:szCs w:val="20"/>
-        </w:rPr>
-        <w:t xml:space="preserve">, </w:t>
-      </w:r>
-      <w:proofErr w:type="spellStart"/>
-      <w:r>
-        <w:rPr>
-          <w:sz w:val="20"/>
-          <w:szCs w:val="20"/>
-        </w:rPr>
-        <w:t>Lingyu</w:t>
-      </w:r>
-      <w:proofErr w:type="spellEnd"/>
-      <w:r>
-        <w:rPr>
-          <w:sz w:val="20"/>
-          <w:szCs w:val="20"/>
-        </w:rPr>
-        <w:t xml:space="preserve"> Wei, </w:t>
-      </w:r>
-      <w:proofErr w:type="spellStart"/>
-      <w:r>
-        <w:rPr>
-          <w:sz w:val="20"/>
-          <w:szCs w:val="20"/>
-        </w:rPr>
-        <w:t>Zimo</w:t>
-      </w:r>
-      <w:proofErr w:type="spellEnd"/>
-      <w:r>
-        <w:rPr>
-          <w:sz w:val="20"/>
-          <w:szCs w:val="20"/>
-        </w:rPr>
-        <w:t xml:space="preserve"> Li, </w:t>
-      </w:r>
-      <w:proofErr w:type="spellStart"/>
-      <w:r>
-        <w:rPr>
-          <w:sz w:val="20"/>
-          <w:szCs w:val="20"/>
-        </w:rPr>
-        <w:t>Shunsuke</w:t>
-      </w:r>
-      <w:proofErr w:type="spellEnd"/>
-      <w:r>
-        <w:rPr>
-          <w:sz w:val="20"/>
-          <w:szCs w:val="20"/>
-        </w:rPr>
-        <w:t xml:space="preserve"> </w:t>
-      </w:r>
-      <w:r>
-        <w:rPr>
-          <w:sz w:val="20"/>
-          <w:szCs w:val="20"/>
-        </w:rPr>
-        <w:t xml:space="preserve">Saito, </w:t>
-      </w:r>
-      <w:proofErr w:type="spellStart"/>
-      <w:r>
-        <w:rPr>
-          <w:sz w:val="20"/>
-          <w:szCs w:val="20"/>
-        </w:rPr>
-        <w:t>Aviral</w:t>
-      </w:r>
-      <w:proofErr w:type="spellEnd"/>
-      <w:r>
-        <w:rPr>
-          <w:sz w:val="20"/>
-          <w:szCs w:val="20"/>
-        </w:rPr>
-        <w:t xml:space="preserve"> Agarwal,</w:t>
-      </w:r>
-      <w:r>
-        <w:rPr>
-          <w:sz w:val="20"/>
-          <w:szCs w:val="20"/>
-        </w:rPr>
-        <w:t xml:space="preserve"> </w:t>
-      </w:r>
-      <w:r>
-        <w:rPr>
-          <w:sz w:val="20"/>
-          <w:szCs w:val="20"/>
-        </w:rPr>
-        <w:t xml:space="preserve">Jens </w:t>
-      </w:r>
-      <w:proofErr w:type="spellStart"/>
-      <w:r>
-        <w:rPr>
-          <w:sz w:val="20"/>
-          <w:szCs w:val="20"/>
-        </w:rPr>
-        <w:t>Fursund</w:t>
-      </w:r>
-      <w:proofErr w:type="spellEnd"/>
-      <w:r>
-        <w:rPr>
-          <w:sz w:val="20"/>
-          <w:szCs w:val="20"/>
-        </w:rPr>
-        <w:t xml:space="preserve">, </w:t>
-      </w:r>
-      <w:proofErr w:type="spellStart"/>
-      <w:r>
-        <w:rPr>
-          <w:sz w:val="20"/>
-          <w:szCs w:val="20"/>
-        </w:rPr>
-        <w:t>Hao</w:t>
-      </w:r>
-      <w:proofErr w:type="spellEnd"/>
-      <w:r>
-        <w:rPr>
-          <w:sz w:val="20"/>
-          <w:szCs w:val="20"/>
-        </w:rPr>
-        <w:t xml:space="preserve"> Li</w:t>
+      <w:r>
+        <w:rPr>
+          <w:sz w:val="20"/>
+          <w:szCs w:val="20"/>
+        </w:rPr>
+        <w:t>Jens Fursund, Hao Li</w:t>
       </w:r>
     </w:p>
     <w:p>
@@ -2605,23 +2241,13 @@
         </w:rPr>
         <w:t xml:space="preserve"> </w:t>
       </w:r>
-      <w:proofErr w:type="spellStart"/>
-      <w:r>
-        <w:rPr>
-          <w:b/>
-          <w:sz w:val="20"/>
-          <w:szCs w:val="20"/>
-        </w:rPr>
-        <w:t>HairNet</w:t>
-      </w:r>
-      <w:proofErr w:type="spellEnd"/>
-      <w:r>
-        <w:rPr>
-          <w:b/>
-          <w:sz w:val="20"/>
-          <w:szCs w:val="20"/>
-        </w:rPr>
-        <w:t>: Single-View Hair Reconstruction using Convolutional Neural Networks</w:t>
+      <w:r>
+        <w:rPr>
+          <w:b/>
+          <w:sz w:val="20"/>
+          <w:szCs w:val="20"/>
+        </w:rPr>
+        <w:t>HairNet: Single-View Hair Reconstruction using Convolutional Neural Networks</w:t>
       </w:r>
     </w:p>
     <w:p>
@@ -2637,23 +2263,7 @@
           <w:sz w:val="20"/>
           <w:szCs w:val="20"/>
         </w:rPr>
-        <w:t xml:space="preserve">Yi Zhou, </w:t>
-      </w:r>
-      <w:proofErr w:type="spellStart"/>
-      <w:r>
-        <w:rPr>
-          <w:sz w:val="20"/>
-          <w:szCs w:val="20"/>
-        </w:rPr>
-        <w:t>Liwen</w:t>
-      </w:r>
-      <w:proofErr w:type="spellEnd"/>
-      <w:r>
-        <w:rPr>
-          <w:sz w:val="20"/>
-          <w:szCs w:val="20"/>
-        </w:rPr>
-        <w:t xml:space="preserve"> Hu, </w:t>
+        <w:t>Yi Zhou, Liwen Hu, </w:t>
       </w:r>
       <w:r>
         <w:rPr>
@@ -2668,39 +2278,7 @@
           <w:sz w:val="20"/>
           <w:szCs w:val="20"/>
         </w:rPr>
-        <w:t xml:space="preserve">, </w:t>
-      </w:r>
-      <w:proofErr w:type="spellStart"/>
-      <w:r>
-        <w:rPr>
-          <w:sz w:val="20"/>
-          <w:szCs w:val="20"/>
-        </w:rPr>
-        <w:t>Weikai</w:t>
-      </w:r>
-      <w:proofErr w:type="spellEnd"/>
-      <w:r>
-        <w:rPr>
-          <w:sz w:val="20"/>
-          <w:szCs w:val="20"/>
-        </w:rPr>
-        <w:t xml:space="preserve"> Chen, Han-Wei Kung, Xin Tong, </w:t>
-      </w:r>
-      <w:proofErr w:type="spellStart"/>
-      <w:r>
-        <w:rPr>
-          <w:sz w:val="20"/>
-          <w:szCs w:val="20"/>
-        </w:rPr>
-        <w:t>Hao</w:t>
-      </w:r>
-      <w:proofErr w:type="spellEnd"/>
-      <w:r>
-        <w:rPr>
-          <w:sz w:val="20"/>
-          <w:szCs w:val="20"/>
-        </w:rPr>
-        <w:t xml:space="preserve"> Li </w:t>
+        <w:t xml:space="preserve">, Weikai Chen, Han-Wei Kung, Xin Tong, Hao Li </w:t>
       </w:r>
     </w:p>
     <w:p>
@@ -2798,62 +2376,21 @@
           <w:sz w:val="20"/>
           <w:szCs w:val="20"/>
         </w:rPr>
-        <w:t xml:space="preserve">Zeng Huang, </w:t>
-      </w:r>
-      <w:proofErr w:type="spellStart"/>
-      <w:r>
-        <w:rPr>
-          <w:sz w:val="20"/>
-          <w:szCs w:val="20"/>
-        </w:rPr>
-        <w:t>Tianye</w:t>
-      </w:r>
-      <w:proofErr w:type="spellEnd"/>
-      <w:r>
-        <w:rPr>
-          <w:sz w:val="20"/>
-          <w:szCs w:val="20"/>
-        </w:rPr>
-        <w:t xml:space="preserve"> Li</w:t>
-      </w:r>
-      <w:r>
-        <w:rPr>
-          <w:sz w:val="20"/>
-          <w:szCs w:val="20"/>
-        </w:rPr>
-        <w:t>, </w:t>
-      </w:r>
-      <w:proofErr w:type="spellStart"/>
-      <w:r>
-        <w:rPr>
-          <w:sz w:val="20"/>
-          <w:szCs w:val="20"/>
-        </w:rPr>
-        <w:t>Weikai</w:t>
-      </w:r>
-      <w:proofErr w:type="spellEnd"/>
-      <w:r>
-        <w:rPr>
-          <w:sz w:val="20"/>
-          <w:szCs w:val="20"/>
-        </w:rPr>
-        <w:t xml:space="preserve"> Chen, </w:t>
-      </w:r>
-      <w:proofErr w:type="spellStart"/>
-      <w:r>
-        <w:rPr>
-          <w:sz w:val="20"/>
-          <w:szCs w:val="20"/>
-        </w:rPr>
-        <w:t>Yajie</w:t>
-      </w:r>
-      <w:proofErr w:type="spellEnd"/>
-      <w:r>
-        <w:rPr>
-          <w:sz w:val="20"/>
-          <w:szCs w:val="20"/>
-        </w:rPr>
-        <w:t xml:space="preserve"> Zhao, </w:t>
+        <w:t>Zeng Huang, Tianye Li</w:t>
+      </w:r>
+      <w:r>
+        <w:rPr>
+          <w:sz w:val="20"/>
+          <w:szCs w:val="20"/>
+        </w:rPr>
+        <w:t xml:space="preserve">, Weikai Chen, </w:t>
+      </w:r>
+      <w:r>
+        <w:rPr>
+          <w:sz w:val="20"/>
+          <w:szCs w:val="20"/>
+        </w:rPr>
+        <w:t xml:space="preserve">Yajie Zhao, </w:t>
       </w:r>
       <w:r>
         <w:rPr>
@@ -2868,17 +2405,8 @@
           <w:sz w:val="20"/>
           <w:szCs w:val="20"/>
         </w:rPr>
-        <w:t xml:space="preserve">, Chloe </w:t>
-      </w:r>
-      <w:proofErr w:type="spellStart"/>
-      <w:r>
-        <w:rPr>
-          <w:sz w:val="20"/>
-          <w:szCs w:val="20"/>
-        </w:rPr>
-        <w:t>LeGendre</w:t>
-      </w:r>
-      <w:proofErr w:type="spellEnd"/>
+        <w:t>, Chloe LeGendre, Linjie Luo, Chongyang Ma</w:t>
+      </w:r>
       <w:r>
         <w:rPr>
           <w:sz w:val="20"/>
@@ -2886,60 +2414,12 @@
         </w:rPr>
         <w:t xml:space="preserve">, </w:t>
       </w:r>
-      <w:proofErr w:type="spellStart"/>
-      <w:r>
-        <w:rPr>
-          <w:sz w:val="20"/>
-          <w:szCs w:val="20"/>
-        </w:rPr>
-        <w:t>Linjie</w:t>
-      </w:r>
-      <w:proofErr w:type="spellEnd"/>
-      <w:r>
-        <w:rPr>
-          <w:sz w:val="20"/>
-          <w:szCs w:val="20"/>
-        </w:rPr>
-        <w:t xml:space="preserve"> Luo, </w:t>
-      </w:r>
-      <w:proofErr w:type="spellStart"/>
-      <w:r>
-        <w:rPr>
-          <w:sz w:val="20"/>
-          <w:szCs w:val="20"/>
-        </w:rPr>
-        <w:t>Chongyang</w:t>
-      </w:r>
-      <w:proofErr w:type="spellEnd"/>
-      <w:r>
-        <w:rPr>
-          <w:sz w:val="20"/>
-          <w:szCs w:val="20"/>
-        </w:rPr>
-        <w:t xml:space="preserve"> Ma</w:t>
-      </w:r>
-      <w:r>
-        <w:rPr>
-          <w:sz w:val="20"/>
-          <w:szCs w:val="20"/>
-        </w:rPr>
-        <w:t xml:space="preserve">, </w:t>
-      </w:r>
-      <w:proofErr w:type="spellStart"/>
-      <w:r>
-        <w:rPr>
-          <w:sz w:val="20"/>
-          <w:szCs w:val="20"/>
-        </w:rPr>
-        <w:t>Hao</w:t>
-      </w:r>
-      <w:proofErr w:type="spellEnd"/>
-      <w:r>
-        <w:rPr>
-          <w:sz w:val="20"/>
-          <w:szCs w:val="20"/>
-        </w:rPr>
-        <w:t xml:space="preserve"> Li</w:t>
+      <w:r>
+        <w:rPr>
+          <w:sz w:val="20"/>
+          <w:szCs w:val="20"/>
+        </w:rPr>
+        <w:t>Hao Li</w:t>
       </w:r>
     </w:p>
     <w:p>
@@ -3018,37 +2498,12 @@
           <w:szCs w:val="20"/>
         </w:rPr>
       </w:pPr>
-      <w:proofErr w:type="spellStart"/>
-      <w:r>
-        <w:rPr>
-          <w:sz w:val="20"/>
-          <w:szCs w:val="20"/>
-        </w:rPr>
-        <w:t>Yajie</w:t>
-      </w:r>
-      <w:proofErr w:type="spellEnd"/>
-      <w:r>
-        <w:rPr>
-          <w:sz w:val="20"/>
-          <w:szCs w:val="20"/>
-        </w:rPr>
-        <w:t xml:space="preserve"> Zhao, </w:t>
-      </w:r>
-      <w:proofErr w:type="spellStart"/>
-      <w:r>
-        <w:rPr>
-          <w:sz w:val="20"/>
-          <w:szCs w:val="20"/>
-        </w:rPr>
-        <w:t>Weikai</w:t>
-      </w:r>
-      <w:proofErr w:type="spellEnd"/>
-      <w:r>
-        <w:rPr>
-          <w:sz w:val="20"/>
-          <w:szCs w:val="20"/>
-        </w:rPr>
-        <w:t xml:space="preserve"> Chen, </w:t>
+      <w:r>
+        <w:rPr>
+          <w:sz w:val="20"/>
+          <w:szCs w:val="20"/>
+        </w:rPr>
+        <w:t>Yajie Zhao, Weikai Chen, </w:t>
       </w:r>
       <w:r>
         <w:rPr>
@@ -3064,103 +2519,7 @@
           <w:sz w:val="20"/>
           <w:szCs w:val="20"/>
         </w:rPr>
-        <w:t xml:space="preserve">, </w:t>
-      </w:r>
-      <w:proofErr w:type="spellStart"/>
-      <w:r>
-        <w:rPr>
-          <w:sz w:val="20"/>
-          <w:szCs w:val="20"/>
-        </w:rPr>
-        <w:t>Xiaoming</w:t>
-      </w:r>
-      <w:proofErr w:type="spellEnd"/>
-      <w:r>
-        <w:rPr>
-          <w:sz w:val="20"/>
-          <w:szCs w:val="20"/>
-        </w:rPr>
-        <w:t xml:space="preserve"> Li, Zach </w:t>
-      </w:r>
-      <w:proofErr w:type="spellStart"/>
-      <w:r>
-        <w:rPr>
-          <w:sz w:val="20"/>
-          <w:szCs w:val="20"/>
-        </w:rPr>
-        <w:t>Bessinger</w:t>
-      </w:r>
-      <w:proofErr w:type="spellEnd"/>
-      <w:r>
-        <w:rPr>
-          <w:sz w:val="20"/>
-          <w:szCs w:val="20"/>
-        </w:rPr>
-        <w:t xml:space="preserve">, </w:t>
-      </w:r>
-      <w:proofErr w:type="spellStart"/>
-      <w:r>
-        <w:rPr>
-          <w:sz w:val="20"/>
-          <w:szCs w:val="20"/>
-        </w:rPr>
-        <w:t>Fuchang</w:t>
-      </w:r>
-      <w:proofErr w:type="spellEnd"/>
-      <w:r>
-        <w:rPr>
-          <w:sz w:val="20"/>
-          <w:szCs w:val="20"/>
-        </w:rPr>
-        <w:t xml:space="preserve"> Liu, </w:t>
-      </w:r>
-      <w:proofErr w:type="spellStart"/>
-      <w:r>
-        <w:rPr>
-          <w:sz w:val="20"/>
-          <w:szCs w:val="20"/>
-        </w:rPr>
-        <w:t>Wangmeng</w:t>
-      </w:r>
-      <w:proofErr w:type="spellEnd"/>
-      <w:r>
-        <w:rPr>
-          <w:sz w:val="20"/>
-          <w:szCs w:val="20"/>
-        </w:rPr>
-        <w:t xml:space="preserve"> </w:t>
-      </w:r>
-      <w:proofErr w:type="spellStart"/>
-      <w:r>
-        <w:rPr>
-          <w:sz w:val="20"/>
-          <w:szCs w:val="20"/>
-        </w:rPr>
-        <w:t>Zuo</w:t>
-      </w:r>
-      <w:proofErr w:type="spellEnd"/>
-      <w:r>
-        <w:rPr>
-          <w:sz w:val="20"/>
-          <w:szCs w:val="20"/>
-        </w:rPr>
-        <w:t xml:space="preserve">, </w:t>
-      </w:r>
-      <w:proofErr w:type="spellStart"/>
-      <w:r>
-        <w:rPr>
-          <w:sz w:val="20"/>
-          <w:szCs w:val="20"/>
-        </w:rPr>
-        <w:t>Ruigang</w:t>
-      </w:r>
-      <w:proofErr w:type="spellEnd"/>
-      <w:r>
-        <w:rPr>
-          <w:sz w:val="20"/>
-          <w:szCs w:val="20"/>
-        </w:rPr>
-        <w:t xml:space="preserve"> Yang</w:t>
+        <w:t>, Xiaoming Li, Zach Bessinger, Fuchang Liu, Wangmeng Zuo, Ruigang Yang</w:t>
       </w:r>
     </w:p>
     <w:p>
@@ -3231,21 +2590,12 @@
           <w:szCs w:val="20"/>
         </w:rPr>
       </w:pPr>
-      <w:proofErr w:type="spellStart"/>
-      <w:r>
-        <w:rPr>
-          <w:sz w:val="20"/>
-          <w:szCs w:val="20"/>
-        </w:rPr>
-        <w:t>Mengqi</w:t>
-      </w:r>
-      <w:proofErr w:type="spellEnd"/>
-      <w:r>
-        <w:rPr>
-          <w:sz w:val="20"/>
-          <w:szCs w:val="20"/>
-        </w:rPr>
-        <w:t xml:space="preserve"> Peng,</w:t>
+      <w:r>
+        <w:rPr>
+          <w:sz w:val="20"/>
+          <w:szCs w:val="20"/>
+        </w:rPr>
+        <w:t>Mengqi Peng,</w:t>
       </w:r>
       <w:r>
         <w:rPr>
@@ -3323,53 +2673,12 @@
           <w:szCs w:val="20"/>
         </w:rPr>
       </w:pPr>
-      <w:proofErr w:type="spellStart"/>
-      <w:r>
-        <w:rPr>
-          <w:sz w:val="20"/>
-          <w:szCs w:val="20"/>
-        </w:rPr>
-        <w:t>Loc</w:t>
-      </w:r>
-      <w:proofErr w:type="spellEnd"/>
-      <w:r>
-        <w:rPr>
-          <w:sz w:val="20"/>
-          <w:szCs w:val="20"/>
-        </w:rPr>
-        <w:t xml:space="preserve"> Huynh, </w:t>
-      </w:r>
-      <w:proofErr w:type="spellStart"/>
-      <w:r>
-        <w:rPr>
-          <w:sz w:val="20"/>
-          <w:szCs w:val="20"/>
-        </w:rPr>
-        <w:t>Weikai</w:t>
-      </w:r>
-      <w:proofErr w:type="spellEnd"/>
-      <w:r>
-        <w:rPr>
-          <w:sz w:val="20"/>
-          <w:szCs w:val="20"/>
-        </w:rPr>
-        <w:t xml:space="preserve"> Chen, </w:t>
-      </w:r>
-      <w:proofErr w:type="spellStart"/>
-      <w:r>
-        <w:rPr>
-          <w:sz w:val="20"/>
-          <w:szCs w:val="20"/>
-        </w:rPr>
-        <w:t>Shunsuke</w:t>
-      </w:r>
-      <w:proofErr w:type="spellEnd"/>
-      <w:r>
-        <w:rPr>
-          <w:sz w:val="20"/>
-          <w:szCs w:val="20"/>
-        </w:rPr>
-        <w:t xml:space="preserve"> Saito, </w:t>
+      <w:r>
+        <w:rPr>
+          <w:sz w:val="20"/>
+          <w:szCs w:val="20"/>
+        </w:rPr>
+        <w:t>Loc Huynh, Weikai Chen, Shunsuke Saito, </w:t>
       </w:r>
       <w:r>
         <w:rPr>
@@ -3384,33 +2693,8 @@
           <w:sz w:val="20"/>
           <w:szCs w:val="20"/>
         </w:rPr>
-        <w:t xml:space="preserve">, Koki Nagano, Andrew Jones, </w:t>
-      </w:r>
-      <w:proofErr w:type="spellStart"/>
-      <w:r>
-        <w:rPr>
-          <w:sz w:val="20"/>
-          <w:szCs w:val="20"/>
-        </w:rPr>
-        <w:t>Hao</w:t>
-      </w:r>
-      <w:proofErr w:type="spellEnd"/>
-      <w:r>
-        <w:rPr>
-          <w:sz w:val="20"/>
-          <w:szCs w:val="20"/>
-        </w:rPr>
-        <w:t xml:space="preserve"> Li, Paul </w:t>
-      </w:r>
-      <w:proofErr w:type="spellStart"/>
-      <w:r>
-        <w:rPr>
-          <w:sz w:val="20"/>
-          <w:szCs w:val="20"/>
-        </w:rPr>
-        <w:t>Debevec</w:t>
-      </w:r>
-      <w:proofErr w:type="spellEnd"/>
+        <w:t>, Koki Nagano, Andrew Jones, Hao Li, Paul Debevec</w:t>
+      </w:r>
     </w:p>
     <w:p>
       <w:pPr>
@@ -3485,23 +2769,7 @@
           <w:sz w:val="20"/>
           <w:szCs w:val="20"/>
         </w:rPr>
-        <w:t xml:space="preserve">Xu Shen, </w:t>
-      </w:r>
-      <w:proofErr w:type="spellStart"/>
-      <w:r>
-        <w:rPr>
-          <w:sz w:val="20"/>
-          <w:szCs w:val="20"/>
-        </w:rPr>
-        <w:t>Xinmei</w:t>
-      </w:r>
-      <w:proofErr w:type="spellEnd"/>
-      <w:r>
-        <w:rPr>
-          <w:sz w:val="20"/>
-          <w:szCs w:val="20"/>
-        </w:rPr>
-        <w:t xml:space="preserve"> Tian, </w:t>
+        <w:t xml:space="preserve">Xu Shen, Xinmei Tian, </w:t>
       </w:r>
       <w:r>
         <w:rPr>
@@ -3516,39 +2784,7 @@
           <w:sz w:val="20"/>
           <w:szCs w:val="20"/>
         </w:rPr>
-        <w:t xml:space="preserve">, Yong </w:t>
-      </w:r>
-      <w:proofErr w:type="spellStart"/>
-      <w:r>
-        <w:rPr>
-          <w:sz w:val="20"/>
-          <w:szCs w:val="20"/>
-        </w:rPr>
-        <w:t>Rui</w:t>
-      </w:r>
-      <w:proofErr w:type="spellEnd"/>
-      <w:r>
-        <w:rPr>
-          <w:sz w:val="20"/>
-          <w:szCs w:val="20"/>
-        </w:rPr>
-        <w:t xml:space="preserve">, </w:t>
-      </w:r>
-      <w:proofErr w:type="spellStart"/>
-      <w:r>
-        <w:rPr>
-          <w:sz w:val="20"/>
-          <w:szCs w:val="20"/>
-        </w:rPr>
-        <w:t>Dacheng</w:t>
-      </w:r>
-      <w:proofErr w:type="spellEnd"/>
-      <w:r>
-        <w:rPr>
-          <w:sz w:val="20"/>
-          <w:szCs w:val="20"/>
-        </w:rPr>
-        <w:t xml:space="preserve"> Tao</w:t>
+        <w:t>, Yong Rui, Dacheng Tao</w:t>
       </w:r>
     </w:p>
     <w:p>
@@ -3624,78 +2860,14 @@
           <w:sz w:val="20"/>
           <w:szCs w:val="20"/>
         </w:rPr>
-        <w:t xml:space="preserve">, </w:t>
-      </w:r>
-      <w:proofErr w:type="spellStart"/>
-      <w:r>
-        <w:rPr>
-          <w:sz w:val="20"/>
-          <w:szCs w:val="20"/>
-        </w:rPr>
-        <w:t>Rubaiat</w:t>
-      </w:r>
-      <w:proofErr w:type="spellEnd"/>
-      <w:r>
-        <w:rPr>
-          <w:sz w:val="20"/>
-          <w:szCs w:val="20"/>
-        </w:rPr>
-        <w:t xml:space="preserve"> Habib </w:t>
-      </w:r>
-      <w:proofErr w:type="spellStart"/>
-      <w:r>
-        <w:rPr>
-          <w:sz w:val="20"/>
-          <w:szCs w:val="20"/>
-        </w:rPr>
-        <w:t>Kazi</w:t>
-      </w:r>
-      <w:proofErr w:type="spellEnd"/>
-      <w:r>
-        <w:rPr>
-          <w:sz w:val="20"/>
-          <w:szCs w:val="20"/>
-        </w:rPr>
-        <w:t xml:space="preserve">, </w:t>
-      </w:r>
-      <w:proofErr w:type="spellStart"/>
-      <w:r>
-        <w:rPr>
-          <w:sz w:val="20"/>
-          <w:szCs w:val="20"/>
-        </w:rPr>
-        <w:t>Tovi</w:t>
-      </w:r>
-      <w:proofErr w:type="spellEnd"/>
-      <w:r>
-        <w:rPr>
-          <w:sz w:val="20"/>
-          <w:szCs w:val="20"/>
-        </w:rPr>
-        <w:t xml:space="preserve"> Grossman, Li-Yi We</w:t>
-      </w:r>
-      <w:r>
-        <w:rPr>
-          <w:sz w:val="20"/>
-          <w:szCs w:val="20"/>
-        </w:rPr>
-        <w:t xml:space="preserve">i, Jos </w:t>
-      </w:r>
-      <w:proofErr w:type="spellStart"/>
-      <w:r>
-        <w:rPr>
-          <w:sz w:val="20"/>
-          <w:szCs w:val="20"/>
-        </w:rPr>
-        <w:t>Stam</w:t>
-      </w:r>
-      <w:proofErr w:type="spellEnd"/>
-      <w:r>
-        <w:rPr>
-          <w:sz w:val="20"/>
-          <w:szCs w:val="20"/>
-        </w:rPr>
-        <w:t>, George Fitzmaurice</w:t>
+        <w:t>, Rubaiat Habib Kazi, Tovi Grossman, Li-Yi We</w:t>
+      </w:r>
+      <w:r>
+        <w:rPr>
+          <w:sz w:val="20"/>
+          <w:szCs w:val="20"/>
+        </w:rPr>
+        <w:t>i, Jos Stam, George Fitzmaurice</w:t>
       </w:r>
     </w:p>
     <w:p>
@@ -3787,49 +2959,8 @@
           <w:sz w:val="20"/>
           <w:szCs w:val="20"/>
         </w:rPr>
-        <w:t xml:space="preserve"> </w:t>
-      </w:r>
-      <w:proofErr w:type="spellStart"/>
-      <w:r>
-        <w:rPr>
-          <w:sz w:val="20"/>
-          <w:szCs w:val="20"/>
-        </w:rPr>
-        <w:t>Takaaki</w:t>
-      </w:r>
-      <w:proofErr w:type="spellEnd"/>
-      <w:r>
-        <w:rPr>
-          <w:sz w:val="20"/>
-          <w:szCs w:val="20"/>
-        </w:rPr>
-        <w:t xml:space="preserve"> </w:t>
-      </w:r>
-      <w:proofErr w:type="spellStart"/>
-      <w:r>
-        <w:rPr>
-          <w:sz w:val="20"/>
-          <w:szCs w:val="20"/>
-        </w:rPr>
-        <w:t>Shiratori</w:t>
-      </w:r>
-      <w:proofErr w:type="spellEnd"/>
-      <w:r>
-        <w:rPr>
-          <w:sz w:val="20"/>
-          <w:szCs w:val="20"/>
-        </w:rPr>
-        <w:t xml:space="preserve">, and Koji </w:t>
-      </w:r>
-      <w:proofErr w:type="spellStart"/>
-      <w:r>
-        <w:rPr>
-          <w:sz w:val="20"/>
-          <w:szCs w:val="20"/>
-        </w:rPr>
-        <w:t>Yatani</w:t>
-      </w:r>
-      <w:proofErr w:type="spellEnd"/>
+        <w:t xml:space="preserve"> Takaaki Shiratori, and Koji Yatani</w:t>
+      </w:r>
     </w:p>
     <w:p>
       <w:pPr>
@@ -4058,12 +3189,12 @@
                         <a:effectLst/>
                         <a:extLst>
                           <a:ext uri="{909E8E84-426E-40dd-AFC4-6F175D3DCCD1}">
-                            <a14:hiddenFill xmlns:a14="http://schemas.microsoft.com/office/drawing/2010/main" xmlns:w="http://schemas.openxmlformats.org/wordprocessingml/2006/main" xmlns:w10="urn:schemas-microsoft-com:office:word" xmlns:v="urn:schemas-microsoft-com:vml" xmlns:o="urn:schemas-microsoft-com:office:office" xmlns="">
+                            <a14:hiddenFill xmlns="" xmlns:o="urn:schemas-microsoft-com:office:office" xmlns:v="urn:schemas-microsoft-com:vml" xmlns:w10="urn:schemas-microsoft-com:office:word" xmlns:w="http://schemas.openxmlformats.org/wordprocessingml/2006/main" xmlns:a14="http://schemas.microsoft.com/office/drawing/2010/main">
                               <a:noFill/>
                             </a14:hiddenFill>
                           </a:ext>
                           <a:ext uri="{AF507438-7753-43e0-B8FC-AC1667EBCBE1}">
-                            <a14:hiddenEffects xmlns:a14="http://schemas.microsoft.com/office/drawing/2010/main" xmlns:w="http://schemas.openxmlformats.org/wordprocessingml/2006/main" xmlns:w10="urn:schemas-microsoft-com:office:word" xmlns:v="urn:schemas-microsoft-com:vml" xmlns:o="urn:schemas-microsoft-com:office:office" xmlns="">
+                            <a14:hiddenEffects xmlns="" xmlns:o="urn:schemas-microsoft-com:office:office" xmlns:v="urn:schemas-microsoft-com:vml" xmlns:w10="urn:schemas-microsoft-com:office:word" xmlns:w="http://schemas.openxmlformats.org/wordprocessingml/2006/main" xmlns:a14="http://schemas.microsoft.com/office/drawing/2010/main">
                               <a:effectLst>
                                 <a:outerShdw blurRad="40000" dist="20000" dir="5400000" rotWithShape="0">
                                   <a:srgbClr val="000000">
@@ -4146,23 +3277,7 @@
           <w:sz w:val="20"/>
           <w:szCs w:val="20"/>
         </w:rPr>
-        <w:t xml:space="preserve">, </w:t>
-      </w:r>
-      <w:proofErr w:type="spellStart"/>
-      <w:r>
-        <w:rPr>
-          <w:sz w:val="20"/>
-          <w:szCs w:val="20"/>
-        </w:rPr>
-        <w:t>Liwen</w:t>
-      </w:r>
-      <w:proofErr w:type="spellEnd"/>
-      <w:r>
-        <w:rPr>
-          <w:sz w:val="20"/>
-          <w:szCs w:val="20"/>
-        </w:rPr>
-        <w:t xml:space="preserve"> Hu, </w:t>
+        <w:t xml:space="preserve">, Liwen Hu, </w:t>
       </w:r>
       <w:r>
         <w:rPr>
@@ -4183,23 +3298,7 @@
           <w:sz w:val="20"/>
           <w:szCs w:val="20"/>
         </w:rPr>
-        <w:t xml:space="preserve">, </w:t>
-      </w:r>
-      <w:proofErr w:type="spellStart"/>
-      <w:r>
-        <w:rPr>
-          <w:sz w:val="20"/>
-          <w:szCs w:val="20"/>
-        </w:rPr>
-        <w:t>Hao</w:t>
-      </w:r>
-      <w:proofErr w:type="spellEnd"/>
-      <w:r>
-        <w:rPr>
-          <w:sz w:val="20"/>
-          <w:szCs w:val="20"/>
-        </w:rPr>
-        <w:t xml:space="preserve"> Li</w:t>
+        <w:t>, Hao Li</w:t>
       </w:r>
       <w:r>
         <w:rPr>
@@ -4253,41 +3352,13 @@
           <w:szCs w:val="20"/>
         </w:rPr>
       </w:pPr>
-      <w:proofErr w:type="spellStart"/>
-      <w:r>
-        <w:rPr>
-          <w:b/>
-          <w:sz w:val="20"/>
-          <w:szCs w:val="20"/>
-        </w:rPr>
-        <w:t>Pinscreen</w:t>
-      </w:r>
-      <w:proofErr w:type="spellEnd"/>
-      <w:r>
-        <w:rPr>
-          <w:b/>
-          <w:sz w:val="20"/>
-          <w:szCs w:val="20"/>
-        </w:rPr>
-        <w:t xml:space="preserve"> Avatars in your Pocket: Mobile </w:t>
-      </w:r>
-      <w:proofErr w:type="spellStart"/>
-      <w:r>
-        <w:rPr>
-          <w:b/>
-          <w:sz w:val="20"/>
-          <w:szCs w:val="20"/>
-        </w:rPr>
-        <w:t>paGAN</w:t>
-      </w:r>
-      <w:proofErr w:type="spellEnd"/>
-      <w:r>
-        <w:rPr>
-          <w:b/>
-          <w:sz w:val="20"/>
-          <w:szCs w:val="20"/>
-        </w:rPr>
-        <w:t xml:space="preserve"> engine and Personalized Gaming</w:t>
+      <w:r>
+        <w:rPr>
+          <w:b/>
+          <w:sz w:val="20"/>
+          <w:szCs w:val="20"/>
+        </w:rPr>
+        <w:t>Pinscreen Avatars in your Pocket: Mobile paGAN engine and Personalized Gaming</w:t>
       </w:r>
     </w:p>
     <w:p>
@@ -4303,71 +3374,14 @@
           <w:sz w:val="20"/>
           <w:szCs w:val="20"/>
         </w:rPr>
-        <w:t xml:space="preserve">Koki Nagano, </w:t>
-      </w:r>
-      <w:proofErr w:type="spellStart"/>
-      <w:r>
-        <w:rPr>
-          <w:sz w:val="20"/>
-          <w:szCs w:val="20"/>
-        </w:rPr>
-        <w:t>Shunsuke</w:t>
-      </w:r>
-      <w:proofErr w:type="spellEnd"/>
-      <w:r>
-        <w:rPr>
-          <w:sz w:val="20"/>
-          <w:szCs w:val="20"/>
-        </w:rPr>
-        <w:t xml:space="preserve"> Saito, Mclean </w:t>
-      </w:r>
-      <w:proofErr w:type="spellStart"/>
-      <w:r>
-        <w:rPr>
-          <w:sz w:val="20"/>
-          <w:szCs w:val="20"/>
-        </w:rPr>
-        <w:t>Goldwhite</w:t>
-      </w:r>
-      <w:proofErr w:type="spellEnd"/>
-      <w:r>
-        <w:rPr>
-          <w:sz w:val="20"/>
-          <w:szCs w:val="20"/>
-        </w:rPr>
-        <w:t xml:space="preserve">, Kyle San, Aaron Hong, </w:t>
-      </w:r>
-      <w:proofErr w:type="spellStart"/>
-      <w:r>
-        <w:rPr>
-          <w:sz w:val="20"/>
-          <w:szCs w:val="20"/>
-        </w:rPr>
-        <w:t>Liwen</w:t>
-      </w:r>
-      <w:proofErr w:type="spellEnd"/>
-      <w:r>
-        <w:rPr>
-          <w:sz w:val="20"/>
-          <w:szCs w:val="20"/>
-        </w:rPr>
-        <w:t xml:space="preserve"> Hu, </w:t>
-      </w:r>
-      <w:proofErr w:type="spellStart"/>
-      <w:r>
-        <w:rPr>
-          <w:sz w:val="20"/>
-          <w:szCs w:val="20"/>
-        </w:rPr>
-        <w:t>Lingyu</w:t>
-      </w:r>
-      <w:proofErr w:type="spellEnd"/>
-      <w:r>
-        <w:rPr>
-          <w:sz w:val="20"/>
-          <w:szCs w:val="20"/>
-        </w:rPr>
-        <w:t xml:space="preserve"> Wei, </w:t>
+        <w:t>Koki Nagano, Shunsuke Saito, Mclean Goldwhite, Kyle San, Aaron Hong, Liwen</w:t>
+      </w:r>
+      <w:r>
+        <w:rPr>
+          <w:sz w:val="20"/>
+          <w:szCs w:val="20"/>
+        </w:rPr>
+        <w:t xml:space="preserve"> Hu, Lingyu Wei, </w:t>
       </w:r>
       <w:r>
         <w:rPr>
@@ -4382,151 +3396,7 @@
           <w:sz w:val="20"/>
           <w:szCs w:val="20"/>
         </w:rPr>
-        <w:t xml:space="preserve">, </w:t>
-      </w:r>
-      <w:proofErr w:type="spellStart"/>
-      <w:r>
-        <w:rPr>
-          <w:sz w:val="20"/>
-          <w:szCs w:val="20"/>
-        </w:rPr>
-        <w:t>Qingguo</w:t>
-      </w:r>
-      <w:proofErr w:type="spellEnd"/>
-      <w:r>
-        <w:rPr>
-          <w:sz w:val="20"/>
-          <w:szCs w:val="20"/>
-        </w:rPr>
-        <w:t xml:space="preserve"> Xu, </w:t>
-      </w:r>
-      <w:proofErr w:type="spellStart"/>
-      <w:r>
-        <w:rPr>
-          <w:sz w:val="20"/>
-          <w:szCs w:val="20"/>
-        </w:rPr>
-        <w:t>Hanwei</w:t>
-      </w:r>
-      <w:proofErr w:type="spellEnd"/>
-      <w:r>
-        <w:rPr>
-          <w:sz w:val="20"/>
-          <w:szCs w:val="20"/>
-        </w:rPr>
-        <w:t xml:space="preserve"> Kung, </w:t>
-      </w:r>
-      <w:proofErr w:type="spellStart"/>
-      <w:r>
-        <w:rPr>
-          <w:sz w:val="20"/>
-          <w:szCs w:val="20"/>
-        </w:rPr>
-        <w:t>Jiale</w:t>
-      </w:r>
-      <w:proofErr w:type="spellEnd"/>
-      <w:r>
-        <w:rPr>
-          <w:sz w:val="20"/>
-          <w:szCs w:val="20"/>
-        </w:rPr>
-        <w:t xml:space="preserve"> </w:t>
-      </w:r>
-      <w:proofErr w:type="spellStart"/>
-      <w:r>
-        <w:rPr>
-          <w:sz w:val="20"/>
-          <w:szCs w:val="20"/>
-        </w:rPr>
-        <w:t>Kuang</w:t>
-      </w:r>
-      <w:proofErr w:type="spellEnd"/>
-      <w:r>
-        <w:rPr>
-          <w:sz w:val="20"/>
-          <w:szCs w:val="20"/>
-        </w:rPr>
-        <w:t xml:space="preserve">, </w:t>
-      </w:r>
-      <w:proofErr w:type="spellStart"/>
-      <w:r>
-        <w:rPr>
-          <w:sz w:val="20"/>
-          <w:szCs w:val="20"/>
-        </w:rPr>
-        <w:t>Aviral</w:t>
-      </w:r>
-      <w:proofErr w:type="spellEnd"/>
-      <w:r>
-        <w:rPr>
-          <w:sz w:val="20"/>
-          <w:szCs w:val="20"/>
-        </w:rPr>
-        <w:t xml:space="preserve"> Agarwal, Erik Castellanos, </w:t>
-      </w:r>
-      <w:proofErr w:type="spellStart"/>
-      <w:r>
-        <w:rPr>
-          <w:sz w:val="20"/>
-          <w:szCs w:val="20"/>
-        </w:rPr>
-        <w:t>Jaewoo</w:t>
-      </w:r>
-      <w:proofErr w:type="spellEnd"/>
-      <w:r>
-        <w:rPr>
-          <w:sz w:val="20"/>
-          <w:szCs w:val="20"/>
-        </w:rPr>
-        <w:t xml:space="preserve"> </w:t>
-      </w:r>
-      <w:proofErr w:type="spellStart"/>
-      <w:r>
-        <w:rPr>
-          <w:sz w:val="20"/>
-          <w:szCs w:val="20"/>
-        </w:rPr>
-        <w:t>Seo</w:t>
-      </w:r>
-      <w:proofErr w:type="spellEnd"/>
-      <w:r>
-        <w:rPr>
-          <w:sz w:val="20"/>
-          <w:szCs w:val="20"/>
-        </w:rPr>
-        <w:t xml:space="preserve">, Jens </w:t>
-      </w:r>
-      <w:proofErr w:type="spellStart"/>
-      <w:r>
-        <w:rPr>
-          <w:sz w:val="20"/>
-          <w:szCs w:val="20"/>
-        </w:rPr>
-        <w:t>Fursund</w:t>
-      </w:r>
-      <w:proofErr w:type="spellEnd"/>
-      <w:r>
-        <w:rPr>
-          <w:sz w:val="20"/>
-          <w:szCs w:val="20"/>
-        </w:rPr>
-        <w:t xml:space="preserve">, </w:t>
-      </w:r>
-      <w:proofErr w:type="spellStart"/>
-      <w:r>
-        <w:rPr>
-          <w:sz w:val="20"/>
-          <w:szCs w:val="20"/>
-        </w:rPr>
-        <w:t>Hao</w:t>
-      </w:r>
-      <w:proofErr w:type="spellEnd"/>
-      <w:r>
-        <w:rPr>
-          <w:sz w:val="20"/>
-          <w:szCs w:val="20"/>
-        </w:rPr>
-        <w:t xml:space="preserve"> Li</w:t>
+        <w:t>, Qingguo Xu, Hanwei Kung, Jiale Kuang, Aviral Agarwal, Erik Castellanos, Jaewoo Seo, Jens Fursund, Hao Li</w:t>
       </w:r>
       <w:r>
         <w:rPr>
@@ -4586,25 +3456,7 @@
           <w:sz w:val="20"/>
           <w:szCs w:val="20"/>
         </w:rPr>
-        <w:t xml:space="preserve">Deep Learning-Based </w:t>
-      </w:r>
-      <w:proofErr w:type="spellStart"/>
-      <w:r>
-        <w:rPr>
-          <w:b/>
-          <w:sz w:val="20"/>
-          <w:szCs w:val="20"/>
-        </w:rPr>
-        <w:t>Photoreal</w:t>
-      </w:r>
-      <w:proofErr w:type="spellEnd"/>
-      <w:r>
-        <w:rPr>
-          <w:b/>
-          <w:sz w:val="20"/>
-          <w:szCs w:val="20"/>
-        </w:rPr>
-        <w:t xml:space="preserve"> Avatars for Online Virtual Worlds in iOS</w:t>
+        <w:t>Deep Learning-Based Photoreal Avatars for Online Virtual Worlds in iOS</w:t>
       </w:r>
     </w:p>
     <w:p>
@@ -4620,33 +3472,16 @@
           <w:sz w:val="20"/>
           <w:szCs w:val="20"/>
         </w:rPr>
-        <w:t xml:space="preserve">Koki Nagano, </w:t>
-      </w:r>
-      <w:proofErr w:type="spellStart"/>
-      <w:r>
-        <w:rPr>
-          <w:sz w:val="20"/>
-          <w:szCs w:val="20"/>
-        </w:rPr>
-        <w:t>Jaewoo</w:t>
-      </w:r>
-      <w:proofErr w:type="spellEnd"/>
-      <w:r>
-        <w:rPr>
-          <w:sz w:val="20"/>
-          <w:szCs w:val="20"/>
-        </w:rPr>
-        <w:t xml:space="preserve"> </w:t>
-      </w:r>
-      <w:proofErr w:type="spellStart"/>
-      <w:r>
-        <w:rPr>
-          <w:sz w:val="20"/>
-          <w:szCs w:val="20"/>
-        </w:rPr>
-        <w:t>Seo</w:t>
-      </w:r>
-      <w:proofErr w:type="spellEnd"/>
+        <w:t xml:space="preserve">Koki Nagano, Jaewoo Seo, </w:t>
+      </w:r>
+      <w:r>
+        <w:rPr>
+          <w:i/>
+          <w:sz w:val="20"/>
+          <w:szCs w:val="20"/>
+        </w:rPr>
+        <w:t>Jun Xing</w:t>
+      </w:r>
       <w:r>
         <w:rPr>
           <w:sz w:val="20"/>
@@ -4656,137 +3491,24 @@
       </w:r>
       <w:r>
         <w:rPr>
-          <w:i/>
-          <w:sz w:val="20"/>
-          <w:szCs w:val="20"/>
-        </w:rPr>
-        <w:t>Jun Xing</w:t>
-      </w:r>
-      <w:r>
-        <w:rPr>
-          <w:sz w:val="20"/>
-          <w:szCs w:val="20"/>
-        </w:rPr>
-        <w:t xml:space="preserve">, </w:t>
-      </w:r>
-      <w:r>
-        <w:rPr>
-          <w:sz w:val="20"/>
-          <w:szCs w:val="20"/>
-        </w:rPr>
-        <w:t xml:space="preserve">Kyle San, Aaron Hong, Mclean </w:t>
-      </w:r>
-      <w:proofErr w:type="spellStart"/>
-      <w:r>
-        <w:rPr>
-          <w:sz w:val="20"/>
-          <w:szCs w:val="20"/>
-        </w:rPr>
-        <w:t>Goldwhite</w:t>
-      </w:r>
-      <w:proofErr w:type="spellEnd"/>
-      <w:r>
-        <w:rPr>
-          <w:sz w:val="20"/>
-          <w:szCs w:val="20"/>
-        </w:rPr>
-        <w:t xml:space="preserve">, </w:t>
-      </w:r>
-      <w:proofErr w:type="spellStart"/>
-      <w:r>
-        <w:rPr>
-          <w:sz w:val="20"/>
-          <w:szCs w:val="20"/>
-        </w:rPr>
-        <w:t>Jiale</w:t>
-      </w:r>
-      <w:proofErr w:type="spellEnd"/>
-      <w:r>
-        <w:rPr>
-          <w:sz w:val="20"/>
-          <w:szCs w:val="20"/>
-        </w:rPr>
-        <w:t xml:space="preserve"> </w:t>
-      </w:r>
-      <w:proofErr w:type="spellStart"/>
-      <w:r>
-        <w:rPr>
-          <w:sz w:val="20"/>
-          <w:szCs w:val="20"/>
-        </w:rPr>
-        <w:t>Kuang</w:t>
-      </w:r>
-      <w:proofErr w:type="spellEnd"/>
-      <w:r>
-        <w:rPr>
-          <w:sz w:val="20"/>
-          <w:szCs w:val="20"/>
-        </w:rPr>
-        <w:t xml:space="preserve">, </w:t>
-      </w:r>
-      <w:proofErr w:type="spellStart"/>
-      <w:r>
-        <w:rPr>
-          <w:sz w:val="20"/>
-          <w:szCs w:val="20"/>
-        </w:rPr>
-        <w:t>Aviral</w:t>
-      </w:r>
-      <w:proofErr w:type="spellEnd"/>
-      <w:r>
-        <w:rPr>
-          <w:sz w:val="20"/>
-          <w:szCs w:val="20"/>
-        </w:rPr>
-        <w:t xml:space="preserve"> Agarwal, Caleb Arthur, </w:t>
-      </w:r>
-      <w:proofErr w:type="spellStart"/>
-      <w:r>
-        <w:rPr>
-          <w:sz w:val="20"/>
-          <w:szCs w:val="20"/>
-        </w:rPr>
-        <w:t>Hanwei</w:t>
-      </w:r>
-      <w:proofErr w:type="spellEnd"/>
-      <w:r>
-        <w:rPr>
-          <w:sz w:val="20"/>
-          <w:szCs w:val="20"/>
-        </w:rPr>
-        <w:t xml:space="preserve"> Kung, </w:t>
-      </w:r>
-      <w:proofErr w:type="spellStart"/>
-      <w:r>
-        <w:rPr>
-          <w:sz w:val="20"/>
-          <w:szCs w:val="20"/>
-        </w:rPr>
-        <w:t>Stuti</w:t>
-      </w:r>
-      <w:proofErr w:type="spellEnd"/>
-      <w:r>
-        <w:rPr>
-          <w:sz w:val="20"/>
-          <w:szCs w:val="20"/>
-        </w:rPr>
-        <w:t xml:space="preserve"> </w:t>
-      </w:r>
-      <w:proofErr w:type="spellStart"/>
-      <w:r>
-        <w:rPr>
-          <w:sz w:val="20"/>
-          <w:szCs w:val="20"/>
-        </w:rPr>
-        <w:t>Rastogi</w:t>
-      </w:r>
-      <w:proofErr w:type="spellEnd"/>
-      <w:r>
-        <w:rPr>
-          <w:sz w:val="20"/>
-          <w:szCs w:val="20"/>
-        </w:rPr>
-        <w:t xml:space="preserve">, </w:t>
+          <w:sz w:val="20"/>
+          <w:szCs w:val="20"/>
+        </w:rPr>
+        <w:t xml:space="preserve">Kyle San, Aaron Hong, Mclean Goldwhite, Jiale Kuang, Aviral Agarwal, Caleb Arthur, </w:t>
+      </w:r>
+      <w:r>
+        <w:rPr>
+          <w:sz w:val="20"/>
+          <w:szCs w:val="20"/>
+        </w:rPr>
+        <w:t xml:space="preserve">Hanwei Kung, </w:t>
+      </w:r>
+      <w:r>
+        <w:rPr>
+          <w:sz w:val="20"/>
+          <w:szCs w:val="20"/>
+        </w:rPr>
+        <w:t xml:space="preserve">Stuti Rastogi, </w:t>
       </w:r>
       <w:r>
         <w:rPr>
@@ -4800,39 +3522,7 @@
           <w:sz w:val="20"/>
           <w:szCs w:val="20"/>
         </w:rPr>
-        <w:t xml:space="preserve">hen Chen, Jens </w:t>
-      </w:r>
-      <w:proofErr w:type="spellStart"/>
-      <w:r>
-        <w:rPr>
-          <w:sz w:val="20"/>
-          <w:szCs w:val="20"/>
-        </w:rPr>
-        <w:t>Fursund</w:t>
-      </w:r>
-      <w:proofErr w:type="spellEnd"/>
-      <w:r>
-        <w:rPr>
-          <w:sz w:val="20"/>
-          <w:szCs w:val="20"/>
-        </w:rPr>
-        <w:t xml:space="preserve">, </w:t>
-      </w:r>
-      <w:proofErr w:type="spellStart"/>
-      <w:r>
-        <w:rPr>
-          <w:sz w:val="20"/>
-          <w:szCs w:val="20"/>
-        </w:rPr>
-        <w:t>Hao</w:t>
-      </w:r>
-      <w:proofErr w:type="spellEnd"/>
-      <w:r>
-        <w:rPr>
-          <w:sz w:val="20"/>
-          <w:szCs w:val="20"/>
-        </w:rPr>
-        <w:t xml:space="preserve"> Li.</w:t>
+        <w:t>hen Chen, Jens Fursund, Hao Li.</w:t>
       </w:r>
     </w:p>
     <w:p>
@@ -4944,12 +3634,12 @@
                         <a:effectLst/>
                         <a:extLst>
                           <a:ext uri="{909E8E84-426E-40dd-AFC4-6F175D3DCCD1}">
-                            <a14:hiddenFill xmlns:a14="http://schemas.microsoft.com/office/drawing/2010/main" xmlns:w="http://schemas.openxmlformats.org/wordprocessingml/2006/main" xmlns:w10="urn:schemas-microsoft-com:office:word" xmlns:v="urn:schemas-microsoft-com:vml" xmlns:o="urn:schemas-microsoft-com:office:office" xmlns="">
+                            <a14:hiddenFill xmlns="" xmlns:o="urn:schemas-microsoft-com:office:office" xmlns:v="urn:schemas-microsoft-com:vml" xmlns:w10="urn:schemas-microsoft-com:office:word" xmlns:w="http://schemas.openxmlformats.org/wordprocessingml/2006/main" xmlns:a14="http://schemas.microsoft.com/office/drawing/2010/main">
                               <a:noFill/>
                             </a14:hiddenFill>
                           </a:ext>
                           <a:ext uri="{AF507438-7753-43e0-B8FC-AC1667EBCBE1}">
-                            <a14:hiddenEffects xmlns:a14="http://schemas.microsoft.com/office/drawing/2010/main" xmlns:w="http://schemas.openxmlformats.org/wordprocessingml/2006/main" xmlns:w10="urn:schemas-microsoft-com:office:word" xmlns:v="urn:schemas-microsoft-com:vml" xmlns:o="urn:schemas-microsoft-com:office:office" xmlns="">
+                            <a14:hiddenEffects xmlns="" xmlns:o="urn:schemas-microsoft-com:office:office" xmlns:v="urn:schemas-microsoft-com:vml" xmlns:w10="urn:schemas-microsoft-com:office:word" xmlns:w="http://schemas.openxmlformats.org/wordprocessingml/2006/main" xmlns:a14="http://schemas.microsoft.com/office/drawing/2010/main">
                               <a:effectLst>
                                 <a:outerShdw blurRad="40000" dist="20000" dir="5400000" rotWithShape="0">
                                   <a:srgbClr val="000000">
@@ -5012,23 +3702,13 @@
           <w:szCs w:val="20"/>
         </w:rPr>
       </w:pPr>
-      <w:proofErr w:type="spellStart"/>
-      <w:r>
-        <w:rPr>
-          <w:b/>
-          <w:sz w:val="20"/>
-          <w:szCs w:val="20"/>
-        </w:rPr>
-        <w:t>paGAN</w:t>
-      </w:r>
-      <w:proofErr w:type="spellEnd"/>
-      <w:r>
-        <w:rPr>
-          <w:b/>
-          <w:sz w:val="20"/>
-          <w:szCs w:val="20"/>
-        </w:rPr>
-        <w:t>: Real-time Avatars Using Dynamic Textures</w:t>
+      <w:r>
+        <w:rPr>
+          <w:b/>
+          <w:sz w:val="20"/>
+          <w:szCs w:val="20"/>
+        </w:rPr>
+        <w:t>paGAN: Real-time Avatars Using Dynamic Textures</w:t>
       </w:r>
     </w:p>
     <w:p>
@@ -5046,25 +3726,7 @@
             <w:sz w:val="20"/>
             <w:szCs w:val="20"/>
           </w:rPr>
-          <w:t xml:space="preserve">SIGGRAPH Asia 2018 </w:t>
-        </w:r>
-        <w:proofErr w:type="spellStart"/>
-        <w:r>
-          <w:rPr>
-            <w:rStyle w:val="Hyperlink"/>
-            <w:sz w:val="20"/>
-            <w:szCs w:val="20"/>
-          </w:rPr>
-          <w:t>Technica</w:t>
-        </w:r>
-        <w:proofErr w:type="spellEnd"/>
-        <w:r>
-          <w:rPr>
-            <w:rStyle w:val="Hyperlink"/>
-            <w:sz w:val="20"/>
-            <w:szCs w:val="20"/>
-          </w:rPr>
-          <w:t xml:space="preserve"> P</w:t>
+          <w:t>SIGGRAPH Asia 2018 Technica P</w:t>
         </w:r>
         <w:r>
           <w:rPr>
@@ -5098,7 +3760,6 @@
         <w:t xml:space="preserve"> </w:t>
       </w:r>
       <w:hyperlink r:id="rId11" w:history="1">
-        <w:proofErr w:type="spellStart"/>
         <w:r>
           <w:rPr>
             <w:rStyle w:val="Hyperlink"/>
@@ -5107,7 +3768,6 @@
           </w:rPr>
           <w:t>fxGuide</w:t>
         </w:r>
-        <w:proofErr w:type="spellEnd"/>
       </w:hyperlink>
       <w:r>
         <w:rPr>
@@ -5205,18 +3865,8 @@
             <w:sz w:val="20"/>
             <w:szCs w:val="20"/>
           </w:rPr>
-          <w:t xml:space="preserve">Netflix Original and </w:t>
+          <w:t>Netflix Original and Buzzfeed</w:t>
         </w:r>
-        <w:proofErr w:type="spellStart"/>
-        <w:r>
-          <w:rPr>
-            <w:rStyle w:val="Hyperlink"/>
-            <w:sz w:val="20"/>
-            <w:szCs w:val="20"/>
-          </w:rPr>
-          <w:t>Buzzfeed</w:t>
-        </w:r>
-        <w:proofErr w:type="spellEnd"/>
       </w:hyperlink>
       <w:r>
         <w:rPr>
@@ -5294,23 +3944,13 @@
           <w:szCs w:val="20"/>
         </w:rPr>
       </w:pPr>
-      <w:proofErr w:type="spellStart"/>
-      <w:r>
-        <w:rPr>
-          <w:b/>
-          <w:sz w:val="20"/>
-          <w:szCs w:val="20"/>
-        </w:rPr>
-        <w:t>HairNet</w:t>
-      </w:r>
-      <w:proofErr w:type="spellEnd"/>
-      <w:r>
-        <w:rPr>
-          <w:b/>
-          <w:sz w:val="20"/>
-          <w:szCs w:val="20"/>
-        </w:rPr>
-        <w:t>: Single-View Hair Reconstruction using Convolutional Neural Networks</w:t>
+      <w:r>
+        <w:rPr>
+          <w:b/>
+          <w:sz w:val="20"/>
+          <w:szCs w:val="20"/>
+        </w:rPr>
+        <w:t>HairNet: Single-View Hair Reconstruction using Convolutional Neural Networks</w:t>
       </w:r>
     </w:p>
     <w:p>
@@ -5321,23 +3961,13 @@
         </w:rPr>
       </w:pPr>
       <w:hyperlink r:id="rId19" w:history="1">
-        <w:proofErr w:type="spellStart"/>
         <w:r>
           <w:rPr>
             <w:rStyle w:val="Hyperlink"/>
             <w:sz w:val="20"/>
             <w:szCs w:val="20"/>
           </w:rPr>
-          <w:t>Nvidia</w:t>
-        </w:r>
-        <w:proofErr w:type="spellEnd"/>
-        <w:r>
-          <w:rPr>
-            <w:rStyle w:val="Hyperlink"/>
-            <w:sz w:val="20"/>
-            <w:szCs w:val="20"/>
-          </w:rPr>
-          <w:t xml:space="preserve"> News</w:t>
+          <w:t>Nvidia News</w:t>
         </w:r>
       </w:hyperlink>
       <w:r>
@@ -5472,7 +4102,6 @@
         <w:t xml:space="preserve">; </w:t>
       </w:r>
       <w:hyperlink r:id="rId24" w:history="1">
-        <w:proofErr w:type="spellStart"/>
         <w:r>
           <w:rPr>
             <w:rStyle w:val="Hyperlink"/>
@@ -5481,7 +4110,6 @@
           </w:rPr>
           <w:t>FastCompany</w:t>
         </w:r>
-        <w:proofErr w:type="spellEnd"/>
       </w:hyperlink>
       <w:r>
         <w:rPr>
@@ -5508,7 +4136,6 @@
         <w:t xml:space="preserve">; </w:t>
       </w:r>
       <w:hyperlink r:id="rId26" w:history="1">
-        <w:proofErr w:type="spellStart"/>
         <w:r>
           <w:rPr>
             <w:rStyle w:val="Hyperlink"/>
@@ -5517,7 +4144,6 @@
           </w:rPr>
           <w:t>AnimationWeek</w:t>
         </w:r>
-        <w:proofErr w:type="spellEnd"/>
       </w:hyperlink>
       <w:r>
         <w:rPr>
@@ -5527,7 +4153,6 @@
         <w:t xml:space="preserve">; </w:t>
       </w:r>
       <w:hyperlink r:id="rId27" w:history="1">
-        <w:proofErr w:type="spellStart"/>
         <w:r>
           <w:rPr>
             <w:rStyle w:val="Hyperlink"/>
@@ -5560,7 +4185,6 @@
           </w:rPr>
           <w:t>loss</w:t>
         </w:r>
-        <w:proofErr w:type="spellEnd"/>
       </w:hyperlink>
       <w:r>
         <w:rPr>
@@ -5570,7 +4194,6 @@
         <w:t xml:space="preserve">; </w:t>
       </w:r>
       <w:hyperlink r:id="rId28" w:history="1">
-        <w:proofErr w:type="spellStart"/>
         <w:r>
           <w:rPr>
             <w:rStyle w:val="Hyperlink"/>
@@ -5579,7 +4202,6 @@
           </w:rPr>
           <w:t>CoolThings</w:t>
         </w:r>
-        <w:proofErr w:type="spellEnd"/>
       </w:hyperlink>
       <w:r>
         <w:rPr>
@@ -5598,7 +4220,6 @@
         </w:rPr>
       </w:pPr>
       <w:hyperlink r:id="rId29" w:history="1">
-        <w:proofErr w:type="spellStart"/>
         <w:r>
           <w:rPr>
             <w:rStyle w:val="Hyperlink"/>
@@ -5607,7 +4228,6 @@
           </w:rPr>
           <w:t>TechTimes</w:t>
         </w:r>
-        <w:proofErr w:type="spellEnd"/>
       </w:hyperlink>
       <w:r>
         <w:rPr>
@@ -5634,7 +4254,6 @@
         <w:t xml:space="preserve">; </w:t>
       </w:r>
       <w:hyperlink r:id="rId31" w:history="1">
-        <w:proofErr w:type="spellStart"/>
         <w:r>
           <w:rPr>
             <w:rStyle w:val="Hyperlink"/>
@@ -5643,7 +4262,6 @@
           </w:rPr>
           <w:t>CGPress</w:t>
         </w:r>
-        <w:proofErr w:type="spellEnd"/>
       </w:hyperlink>
       <w:r>
         <w:rPr>
@@ -5727,12 +4345,12 @@
                         <a:effectLst/>
                         <a:extLst>
                           <a:ext uri="{909E8E84-426E-40dd-AFC4-6F175D3DCCD1}">
-                            <a14:hiddenFill xmlns:a14="http://schemas.microsoft.com/office/drawing/2010/main" xmlns:w="http://schemas.openxmlformats.org/wordprocessingml/2006/main" xmlns:w10="urn:schemas-microsoft-com:office:word" xmlns:v="urn:schemas-microsoft-com:vml" xmlns:o="urn:schemas-microsoft-com:office:office" xmlns="">
+                            <a14:hiddenFill xmlns="" xmlns:o="urn:schemas-microsoft-com:office:office" xmlns:v="urn:schemas-microsoft-com:vml" xmlns:w10="urn:schemas-microsoft-com:office:word" xmlns:w="http://schemas.openxmlformats.org/wordprocessingml/2006/main" xmlns:a14="http://schemas.microsoft.com/office/drawing/2010/main">
                               <a:noFill/>
                             </a14:hiddenFill>
                           </a:ext>
                           <a:ext uri="{AF507438-7753-43e0-B8FC-AC1667EBCBE1}">
-                            <a14:hiddenEffects xmlns:a14="http://schemas.microsoft.com/office/drawing/2010/main" xmlns:w="http://schemas.openxmlformats.org/wordprocessingml/2006/main" xmlns:w10="urn:schemas-microsoft-com:office:word" xmlns:v="urn:schemas-microsoft-com:vml" xmlns:o="urn:schemas-microsoft-com:office:office" xmlns="">
+                            <a14:hiddenEffects xmlns="" xmlns:o="urn:schemas-microsoft-com:office:office" xmlns:v="urn:schemas-microsoft-com:vml" xmlns:w10="urn:schemas-microsoft-com:office:word" xmlns:w="http://schemas.openxmlformats.org/wordprocessingml/2006/main" xmlns:a14="http://schemas.microsoft.com/office/drawing/2010/main">
                               <a:effectLst>
                                 <a:outerShdw blurRad="40000" dist="20000" dir="5400000" rotWithShape="0">
                                   <a:srgbClr val="000000">
@@ -5800,25 +4418,7 @@
           <w:sz w:val="20"/>
           <w:szCs w:val="20"/>
         </w:rPr>
-        <w:t xml:space="preserve">Learning Perspective </w:t>
-      </w:r>
-      <w:proofErr w:type="spellStart"/>
-      <w:r>
-        <w:rPr>
-          <w:b/>
-          <w:sz w:val="20"/>
-          <w:szCs w:val="20"/>
-        </w:rPr>
-        <w:t>Undistortion</w:t>
-      </w:r>
-      <w:proofErr w:type="spellEnd"/>
-      <w:r>
-        <w:rPr>
-          <w:b/>
-          <w:sz w:val="20"/>
-          <w:szCs w:val="20"/>
-        </w:rPr>
-        <w:t xml:space="preserve"> of Portraits</w:t>
+        <w:t>Learning Perspective Undistortion of Portraits</w:t>
       </w:r>
     </w:p>
     <w:p>
@@ -5829,85 +4429,12 @@
           <w:szCs w:val="20"/>
         </w:rPr>
       </w:pPr>
-      <w:proofErr w:type="spellStart"/>
-      <w:r>
-        <w:rPr>
-          <w:sz w:val="20"/>
-          <w:szCs w:val="20"/>
-        </w:rPr>
-        <w:t>Yajie</w:t>
-      </w:r>
-      <w:proofErr w:type="spellEnd"/>
-      <w:r>
-        <w:rPr>
-          <w:sz w:val="20"/>
-          <w:szCs w:val="20"/>
-        </w:rPr>
-        <w:t xml:space="preserve"> Zhao, Zeng Huang, </w:t>
-      </w:r>
-      <w:proofErr w:type="spellStart"/>
-      <w:r>
-        <w:rPr>
-          <w:sz w:val="20"/>
-          <w:szCs w:val="20"/>
-        </w:rPr>
-        <w:t>Tianye</w:t>
-      </w:r>
-      <w:proofErr w:type="spellEnd"/>
-      <w:r>
-        <w:rPr>
-          <w:sz w:val="20"/>
-          <w:szCs w:val="20"/>
-        </w:rPr>
-        <w:t xml:space="preserve"> Li, </w:t>
-      </w:r>
-      <w:proofErr w:type="spellStart"/>
-      <w:r>
-        <w:rPr>
-          <w:sz w:val="20"/>
-          <w:szCs w:val="20"/>
-        </w:rPr>
-        <w:t>Weikai</w:t>
-      </w:r>
-      <w:proofErr w:type="spellEnd"/>
-      <w:r>
-        <w:rPr>
-          <w:sz w:val="20"/>
-          <w:szCs w:val="20"/>
-        </w:rPr>
-        <w:t xml:space="preserve"> Chen, Chloe </w:t>
-      </w:r>
-      <w:proofErr w:type="spellStart"/>
-      <w:r>
-        <w:rPr>
-          <w:sz w:val="20"/>
-          <w:szCs w:val="20"/>
-        </w:rPr>
-        <w:t>LeGendre</w:t>
-      </w:r>
-      <w:proofErr w:type="spellEnd"/>
-      <w:r>
-        <w:rPr>
-          <w:sz w:val="20"/>
-          <w:szCs w:val="20"/>
-        </w:rPr>
-        <w:t xml:space="preserve">, </w:t>
-      </w:r>
-      <w:proofErr w:type="spellStart"/>
-      <w:r>
-        <w:rPr>
-          <w:sz w:val="20"/>
-          <w:szCs w:val="20"/>
-        </w:rPr>
-        <w:t>Xinglei</w:t>
-      </w:r>
-      <w:proofErr w:type="spellEnd"/>
-      <w:r>
-        <w:rPr>
-          <w:sz w:val="20"/>
-          <w:szCs w:val="20"/>
-        </w:rPr>
-        <w:t xml:space="preserve"> Ren, </w:t>
+      <w:r>
+        <w:rPr>
+          <w:sz w:val="20"/>
+          <w:szCs w:val="20"/>
+        </w:rPr>
+        <w:t xml:space="preserve">Yajie Zhao, Zeng Huang, Tianye Li, Weikai Chen, Chloe LeGendre, Xinglei Ren, </w:t>
       </w:r>
       <w:r>
         <w:rPr>
@@ -5922,23 +4449,7 @@
           <w:sz w:val="20"/>
           <w:szCs w:val="20"/>
         </w:rPr>
-        <w:t xml:space="preserve">, Ari Shapiro, </w:t>
-      </w:r>
-      <w:proofErr w:type="spellStart"/>
-      <w:r>
-        <w:rPr>
-          <w:sz w:val="20"/>
-          <w:szCs w:val="20"/>
-        </w:rPr>
-        <w:t>Hao</w:t>
-      </w:r>
-      <w:proofErr w:type="spellEnd"/>
-      <w:r>
-        <w:rPr>
-          <w:sz w:val="20"/>
-          <w:szCs w:val="20"/>
-        </w:rPr>
-        <w:t xml:space="preserve"> Li</w:t>
+        <w:t>, Ari Shapiro, Hao Li</w:t>
       </w:r>
     </w:p>
     <w:p>
@@ -5994,25 +4505,7 @@
           <w:sz w:val="20"/>
           <w:szCs w:val="20"/>
         </w:rPr>
-        <w:t xml:space="preserve">Deep </w:t>
-      </w:r>
-      <w:proofErr w:type="spellStart"/>
-      <w:r>
-        <w:rPr>
-          <w:b/>
-          <w:sz w:val="20"/>
-          <w:szCs w:val="20"/>
-        </w:rPr>
-        <w:t>RBFNet</w:t>
-      </w:r>
-      <w:proofErr w:type="spellEnd"/>
-      <w:r>
-        <w:rPr>
-          <w:b/>
-          <w:sz w:val="20"/>
-          <w:szCs w:val="20"/>
-        </w:rPr>
-        <w:t>: Point Cloud Feature Learning using Radial Basis Functions</w:t>
+        <w:t>Deep RBFNet: Point Cloud Feature Learning using Radial Basis Functions</w:t>
       </w:r>
     </w:p>
     <w:p>
@@ -6023,53 +4516,12 @@
           <w:szCs w:val="20"/>
         </w:rPr>
       </w:pPr>
-      <w:proofErr w:type="spellStart"/>
-      <w:r>
-        <w:rPr>
-          <w:sz w:val="20"/>
-          <w:szCs w:val="20"/>
-        </w:rPr>
-        <w:t>Weikai</w:t>
-      </w:r>
-      <w:proofErr w:type="spellEnd"/>
-      <w:r>
-        <w:rPr>
-          <w:sz w:val="20"/>
-          <w:szCs w:val="20"/>
-        </w:rPr>
-        <w:t xml:space="preserve"> Chen, </w:t>
-      </w:r>
-      <w:proofErr w:type="spellStart"/>
-      <w:r>
-        <w:rPr>
-          <w:sz w:val="20"/>
-          <w:szCs w:val="20"/>
-        </w:rPr>
-        <w:t>Xiaoguang</w:t>
-      </w:r>
-      <w:proofErr w:type="spellEnd"/>
-      <w:r>
-        <w:rPr>
-          <w:sz w:val="20"/>
-          <w:szCs w:val="20"/>
-        </w:rPr>
-        <w:t xml:space="preserve"> Han, </w:t>
-      </w:r>
-      <w:proofErr w:type="spellStart"/>
-      <w:r>
-        <w:rPr>
-          <w:sz w:val="20"/>
-          <w:szCs w:val="20"/>
-        </w:rPr>
-        <w:t>Guanbin</w:t>
-      </w:r>
-      <w:proofErr w:type="spellEnd"/>
-      <w:r>
-        <w:rPr>
-          <w:sz w:val="20"/>
-          <w:szCs w:val="20"/>
-        </w:rPr>
-        <w:t xml:space="preserve"> Li, Chao Chen, </w:t>
+      <w:r>
+        <w:rPr>
+          <w:sz w:val="20"/>
+          <w:szCs w:val="20"/>
+        </w:rPr>
+        <w:t xml:space="preserve">Weikai Chen, Xiaoguang Han, Guanbin Li, Chao Chen, </w:t>
       </w:r>
       <w:r>
         <w:rPr>
@@ -6084,39 +4536,7 @@
           <w:sz w:val="20"/>
           <w:szCs w:val="20"/>
         </w:rPr>
-        <w:t xml:space="preserve">, </w:t>
-      </w:r>
-      <w:proofErr w:type="spellStart"/>
-      <w:r>
-        <w:rPr>
-          <w:sz w:val="20"/>
-          <w:szCs w:val="20"/>
-        </w:rPr>
-        <w:t>Yajie</w:t>
-      </w:r>
-      <w:proofErr w:type="spellEnd"/>
-      <w:r>
-        <w:rPr>
-          <w:sz w:val="20"/>
-          <w:szCs w:val="20"/>
-        </w:rPr>
-        <w:t xml:space="preserve"> Zhao, </w:t>
-      </w:r>
-      <w:proofErr w:type="spellStart"/>
-      <w:r>
-        <w:rPr>
-          <w:sz w:val="20"/>
-          <w:szCs w:val="20"/>
-        </w:rPr>
-        <w:t>Hao</w:t>
-      </w:r>
-      <w:proofErr w:type="spellEnd"/>
-      <w:r>
-        <w:rPr>
-          <w:sz w:val="20"/>
-          <w:szCs w:val="20"/>
-        </w:rPr>
-        <w:t xml:space="preserve"> Li</w:t>
+        <w:t>, Yajie Zhao, Hao Li</w:t>
       </w:r>
     </w:p>
     <w:p>
@@ -6148,8 +4568,6 @@
         </w:rPr>
         <w:t>.</w:t>
       </w:r>
-      <w:bookmarkStart w:id="0" w:name="_GoBack"/>
-      <w:bookmarkEnd w:id="0"/>
     </w:p>
     <w:p>
       <w:pPr>
@@ -6381,12 +4799,12 @@
                         <a:effectLst/>
                         <a:extLst>
                           <a:ext uri="{909E8E84-426E-40dd-AFC4-6F175D3DCCD1}">
-                            <a14:hiddenFill xmlns:a14="http://schemas.microsoft.com/office/drawing/2010/main" xmlns:w="http://schemas.openxmlformats.org/wordprocessingml/2006/main" xmlns:w10="urn:schemas-microsoft-com:office:word" xmlns:v="urn:schemas-microsoft-com:vml" xmlns:o="urn:schemas-microsoft-com:office:office" xmlns="">
+                            <a14:hiddenFill xmlns="" xmlns:o="urn:schemas-microsoft-com:office:office" xmlns:v="urn:schemas-microsoft-com:vml" xmlns:w10="urn:schemas-microsoft-com:office:word" xmlns:w="http://schemas.openxmlformats.org/wordprocessingml/2006/main" xmlns:a14="http://schemas.microsoft.com/office/drawing/2010/main">
                               <a:noFill/>
                             </a14:hiddenFill>
                           </a:ext>
                           <a:ext uri="{AF507438-7753-43e0-B8FC-AC1667EBCBE1}">
-                            <a14:hiddenEffects xmlns:a14="http://schemas.microsoft.com/office/drawing/2010/main" xmlns:w="http://schemas.openxmlformats.org/wordprocessingml/2006/main" xmlns:w10="urn:schemas-microsoft-com:office:word" xmlns:v="urn:schemas-microsoft-com:vml" xmlns:o="urn:schemas-microsoft-com:office:office" xmlns="">
+                            <a14:hiddenEffects xmlns="" xmlns:o="urn:schemas-microsoft-com:office:office" xmlns:v="urn:schemas-microsoft-com:vml" xmlns:w10="urn:schemas-microsoft-com:office:word" xmlns:w="http://schemas.openxmlformats.org/wordprocessingml/2006/main" xmlns:a14="http://schemas.microsoft.com/office/drawing/2010/main">
                               <a:effectLst>
                                 <a:outerShdw blurRad="40000" dist="20000" dir="5400000" rotWithShape="0">
                                   <a:srgbClr val="000000">
@@ -6754,12 +5172,12 @@
                         <a:effectLst/>
                         <a:extLst>
                           <a:ext uri="{909E8E84-426E-40dd-AFC4-6F175D3DCCD1}">
-                            <a14:hiddenFill xmlns:a14="http://schemas.microsoft.com/office/drawing/2010/main" xmlns:w="http://schemas.openxmlformats.org/wordprocessingml/2006/main" xmlns:w10="urn:schemas-microsoft-com:office:word" xmlns:v="urn:schemas-microsoft-com:vml" xmlns:o="urn:schemas-microsoft-com:office:office" xmlns="">
+                            <a14:hiddenFill xmlns="" xmlns:o="urn:schemas-microsoft-com:office:office" xmlns:v="urn:schemas-microsoft-com:vml" xmlns:w10="urn:schemas-microsoft-com:office:word" xmlns:w="http://schemas.openxmlformats.org/wordprocessingml/2006/main" xmlns:a14="http://schemas.microsoft.com/office/drawing/2010/main">
                               <a:noFill/>
                             </a14:hiddenFill>
                           </a:ext>
                           <a:ext uri="{AF507438-7753-43e0-B8FC-AC1667EBCBE1}">
-                            <a14:hiddenEffects xmlns:a14="http://schemas.microsoft.com/office/drawing/2010/main" xmlns:w="http://schemas.openxmlformats.org/wordprocessingml/2006/main" xmlns:w10="urn:schemas-microsoft-com:office:word" xmlns:v="urn:schemas-microsoft-com:vml" xmlns:o="urn:schemas-microsoft-com:office:office" xmlns="">
+                            <a14:hiddenEffects xmlns="" xmlns:o="urn:schemas-microsoft-com:office:office" xmlns:v="urn:schemas-microsoft-com:vml" xmlns:w10="urn:schemas-microsoft-com:office:word" xmlns:w="http://schemas.openxmlformats.org/wordprocessingml/2006/main" xmlns:a14="http://schemas.microsoft.com/office/drawing/2010/main">
                               <a:effectLst>
                                 <a:outerShdw blurRad="40000" dist="20000" dir="5400000" rotWithShape="0">
                                   <a:srgbClr val="000000">
@@ -6932,23 +5350,7 @@
           <w:sz w:val="20"/>
           <w:szCs w:val="20"/>
         </w:rPr>
-        <w:t xml:space="preserve">C/C++, </w:t>
-      </w:r>
-      <w:proofErr w:type="spellStart"/>
-      <w:r>
-        <w:rPr>
-          <w:sz w:val="20"/>
-          <w:szCs w:val="20"/>
-        </w:rPr>
-        <w:t>Qt</w:t>
-      </w:r>
-      <w:proofErr w:type="spellEnd"/>
-      <w:r>
-        <w:rPr>
-          <w:sz w:val="20"/>
-          <w:szCs w:val="20"/>
-        </w:rPr>
-        <w:t>,</w:t>
+        <w:t>C/C++, Qt,</w:t>
       </w:r>
       <w:r>
         <w:rPr>
@@ -7053,12 +5455,12 @@
                         <a:effectLst/>
                         <a:extLst>
                           <a:ext uri="{909E8E84-426E-40dd-AFC4-6F175D3DCCD1}">
-                            <a14:hiddenFill xmlns:a14="http://schemas.microsoft.com/office/drawing/2010/main" xmlns:w="http://schemas.openxmlformats.org/wordprocessingml/2006/main" xmlns:w10="urn:schemas-microsoft-com:office:word" xmlns:v="urn:schemas-microsoft-com:vml" xmlns:o="urn:schemas-microsoft-com:office:office" xmlns="">
+                            <a14:hiddenFill xmlns="" xmlns:o="urn:schemas-microsoft-com:office:office" xmlns:v="urn:schemas-microsoft-com:vml" xmlns:w10="urn:schemas-microsoft-com:office:word" xmlns:w="http://schemas.openxmlformats.org/wordprocessingml/2006/main" xmlns:a14="http://schemas.microsoft.com/office/drawing/2010/main">
                               <a:noFill/>
                             </a14:hiddenFill>
                           </a:ext>
                           <a:ext uri="{AF507438-7753-43e0-B8FC-AC1667EBCBE1}">
-                            <a14:hiddenEffects xmlns:a14="http://schemas.microsoft.com/office/drawing/2010/main" xmlns:w="http://schemas.openxmlformats.org/wordprocessingml/2006/main" xmlns:w10="urn:schemas-microsoft-com:office:word" xmlns:v="urn:schemas-microsoft-com:vml" xmlns:o="urn:schemas-microsoft-com:office:office" xmlns="">
+                            <a14:hiddenEffects xmlns="" xmlns:o="urn:schemas-microsoft-com:office:office" xmlns:v="urn:schemas-microsoft-com:vml" xmlns:w10="urn:schemas-microsoft-com:office:word" xmlns:w="http://schemas.openxmlformats.org/wordprocessingml/2006/main" xmlns:a14="http://schemas.microsoft.com/office/drawing/2010/main">
                               <a:effectLst>
                                 <a:outerShdw blurRad="40000" dist="20000" dir="5400000" rotWithShape="0">
                                   <a:srgbClr val="000000">
@@ -7712,12 +6114,12 @@
                         <a:effectLst/>
                         <a:extLst>
                           <a:ext uri="{909E8E84-426E-40dd-AFC4-6F175D3DCCD1}">
-                            <a14:hiddenFill xmlns:a14="http://schemas.microsoft.com/office/drawing/2010/main" xmlns:w="http://schemas.openxmlformats.org/wordprocessingml/2006/main" xmlns:w10="urn:schemas-microsoft-com:office:word" xmlns:v="urn:schemas-microsoft-com:vml" xmlns:o="urn:schemas-microsoft-com:office:office" xmlns="">
+                            <a14:hiddenFill xmlns="" xmlns:o="urn:schemas-microsoft-com:office:office" xmlns:v="urn:schemas-microsoft-com:vml" xmlns:w10="urn:schemas-microsoft-com:office:word" xmlns:w="http://schemas.openxmlformats.org/wordprocessingml/2006/main" xmlns:a14="http://schemas.microsoft.com/office/drawing/2010/main">
                               <a:noFill/>
                             </a14:hiddenFill>
                           </a:ext>
                           <a:ext uri="{AF507438-7753-43e0-B8FC-AC1667EBCBE1}">
-                            <a14:hiddenEffects xmlns:a14="http://schemas.microsoft.com/office/drawing/2010/main" xmlns:w="http://schemas.openxmlformats.org/wordprocessingml/2006/main" xmlns:w10="urn:schemas-microsoft-com:office:word" xmlns:v="urn:schemas-microsoft-com:vml" xmlns:o="urn:schemas-microsoft-com:office:office" xmlns="">
+                            <a14:hiddenEffects xmlns="" xmlns:o="urn:schemas-microsoft-com:office:office" xmlns:v="urn:schemas-microsoft-com:vml" xmlns:w10="urn:schemas-microsoft-com:office:word" xmlns:w="http://schemas.openxmlformats.org/wordprocessingml/2006/main" xmlns:a14="http://schemas.microsoft.com/office/drawing/2010/main">
                               <a:effectLst>
                                 <a:outerShdw blurRad="40000" dist="20000" dir="5400000" rotWithShape="0">
                                   <a:srgbClr val="000000">
@@ -7874,23 +6276,13 @@
         </w:rPr>
         <w:t xml:space="preserve">. </w:t>
       </w:r>
-      <w:proofErr w:type="spellStart"/>
-      <w:r>
-        <w:rPr>
-          <w:b/>
-          <w:sz w:val="20"/>
-          <w:szCs w:val="20"/>
-        </w:rPr>
-        <w:t>Hao</w:t>
-      </w:r>
-      <w:proofErr w:type="spellEnd"/>
-      <w:r>
-        <w:rPr>
-          <w:b/>
-          <w:sz w:val="20"/>
-          <w:szCs w:val="20"/>
-        </w:rPr>
-        <w:t xml:space="preserve"> Li</w:t>
+      <w:r>
+        <w:rPr>
+          <w:b/>
+          <w:sz w:val="20"/>
+          <w:szCs w:val="20"/>
+        </w:rPr>
+        <w:t>Hao Li</w:t>
       </w:r>
       <w:r>
         <w:rPr>
@@ -7906,7 +6298,6 @@
         </w:rPr>
         <w:t xml:space="preserve">                </w:t>
       </w:r>
-      <w:proofErr w:type="spellStart"/>
       <w:r>
         <w:rPr>
           <w:sz w:val="20"/>
@@ -7914,7 +6305,6 @@
         </w:rPr>
         <w:t>Pinscreen</w:t>
       </w:r>
-      <w:proofErr w:type="spellEnd"/>
       <w:r>
         <w:rPr>
           <w:sz w:val="20"/>
@@ -7971,34 +6361,14 @@
         </w:rPr>
         <w:t xml:space="preserve">Dr. </w:t>
       </w:r>
-      <w:proofErr w:type="spellStart"/>
-      <w:r>
-        <w:rPr>
-          <w:b/>
-          <w:sz w:val="20"/>
-          <w:szCs w:val="20"/>
-        </w:rPr>
-        <w:t>Rubaiat</w:t>
-      </w:r>
-      <w:proofErr w:type="spellEnd"/>
-      <w:r>
-        <w:rPr>
-          <w:b/>
-          <w:sz w:val="20"/>
-          <w:szCs w:val="20"/>
-        </w:rPr>
-        <w:t xml:space="preserve"> Habib </w:t>
-      </w:r>
-      <w:proofErr w:type="spellStart"/>
-      <w:r>
-        <w:rPr>
-          <w:b/>
-          <w:sz w:val="20"/>
-          <w:szCs w:val="20"/>
-        </w:rPr>
-        <w:t>Kazi</w:t>
-      </w:r>
-      <w:proofErr w:type="spellEnd"/>
+      <w:r>
+        <w:rPr>
+          <w:b/>
+          <w:sz w:val="20"/>
+          <w:szCs w:val="20"/>
+        </w:rPr>
+        <w:t>Rubaiat Habib Kazi</w:t>
+      </w:r>
       <w:r>
         <w:rPr>
           <w:sz w:val="20"/>
@@ -8079,23 +6449,13 @@
         </w:rPr>
         <w:t xml:space="preserve">. </w:t>
       </w:r>
-      <w:proofErr w:type="spellStart"/>
-      <w:r>
-        <w:rPr>
-          <w:b/>
-          <w:sz w:val="20"/>
-          <w:szCs w:val="20"/>
-        </w:rPr>
-        <w:t>Tovi</w:t>
-      </w:r>
-      <w:proofErr w:type="spellEnd"/>
-      <w:r>
-        <w:rPr>
-          <w:b/>
-          <w:sz w:val="20"/>
-          <w:szCs w:val="20"/>
-        </w:rPr>
-        <w:t xml:space="preserve"> Grossman</w:t>
+      <w:r>
+        <w:rPr>
+          <w:b/>
+          <w:sz w:val="20"/>
+          <w:szCs w:val="20"/>
+        </w:rPr>
+        <w:t>Tovi Grossman</w:t>
       </w:r>
       <w:r>
         <w:rPr>
@@ -8151,25 +6511,7 @@
           <w:sz w:val="20"/>
           <w:szCs w:val="20"/>
         </w:rPr>
-        <w:t xml:space="preserve">Dr. Jos </w:t>
-      </w:r>
-      <w:proofErr w:type="spellStart"/>
-      <w:r>
-        <w:rPr>
-          <w:b/>
-          <w:sz w:val="20"/>
-          <w:szCs w:val="20"/>
-        </w:rPr>
-        <w:t>Stam</w:t>
-      </w:r>
-      <w:proofErr w:type="spellEnd"/>
-      <w:r>
-        <w:rPr>
-          <w:b/>
-          <w:sz w:val="20"/>
-          <w:szCs w:val="20"/>
-        </w:rPr>
-        <w:t xml:space="preserve">     </w:t>
+        <w:t xml:space="preserve">Dr. Jos Stam     </w:t>
       </w:r>
       <w:r>
         <w:rPr>
@@ -8178,7 +6520,6 @@
         </w:rPr>
         <w:t xml:space="preserve">            </w:t>
       </w:r>
-      <w:proofErr w:type="spellStart"/>
       <w:r>
         <w:rPr>
           <w:sz w:val="20"/>
@@ -8186,7 +6527,6 @@
         </w:rPr>
         <w:t>Nvidia</w:t>
       </w:r>
-      <w:proofErr w:type="spellEnd"/>
       <w:r>
         <w:rPr>
           <w:sz w:val="20"/>
@@ -10122,12 +8462,12 @@
         <a:effectLst/>
         <a:extLst>
           <a:ext uri="{909E8E84-426E-40dd-AFC4-6F175D3DCCD1}">
-            <a14:hiddenFill xmlns:wpc="http://schemas.microsoft.com/office/word/2010/wordprocessingCanvas" xmlns:mo="http://schemas.microsoft.com/office/mac/office/2008/main" xmlns:mc="http://schemas.openxmlformats.org/markup-compatibility/2006" xmlns:mv="urn:schemas-microsoft-com:mac:vml" xmlns:r="http://schemas.openxmlformats.org/officeDocument/2006/relationships" xmlns:m="http://schemas.openxmlformats.org/officeDocument/2006/math" xmlns:wp14="http://schemas.microsoft.com/office/word/2010/wordprocessingDrawing" xmlns:wp="http://schemas.openxmlformats.org/drawingml/2006/wordprocessingDrawing" xmlns:w14="http://schemas.microsoft.com/office/word/2010/wordml" xmlns:w15="http://schemas.microsoft.com/office/word/2012/wordml" xmlns:wpg="http://schemas.microsoft.com/office/word/2010/wordprocessingGroup" xmlns:wpi="http://schemas.microsoft.com/office/word/2010/wordprocessingInk" xmlns:wne="http://schemas.microsoft.com/office/word/2006/wordml" xmlns:wps="http://schemas.microsoft.com/office/word/2010/wordprocessingShape" xmlns:a14="http://schemas.microsoft.com/office/drawing/2010/main" xmlns:w="http://schemas.openxmlformats.org/wordprocessingml/2006/main" xmlns:w10="urn:schemas-microsoft-com:office:word" xmlns:v="urn:schemas-microsoft-com:vml" xmlns:o="urn:schemas-microsoft-com:office:office" xmlns="">
+            <a14:hiddenFill xmlns="" xmlns:o="urn:schemas-microsoft-com:office:office" xmlns:v="urn:schemas-microsoft-com:vml" xmlns:w10="urn:schemas-microsoft-com:office:word" xmlns:w="http://schemas.openxmlformats.org/wordprocessingml/2006/main" xmlns:a14="http://schemas.microsoft.com/office/drawing/2010/main" xmlns:wps="http://schemas.microsoft.com/office/word/2010/wordprocessingShape" xmlns:wne="http://schemas.microsoft.com/office/word/2006/wordml" xmlns:wpi="http://schemas.microsoft.com/office/word/2010/wordprocessingInk" xmlns:wpg="http://schemas.microsoft.com/office/word/2010/wordprocessingGroup" xmlns:w15="http://schemas.microsoft.com/office/word/2012/wordml" xmlns:w14="http://schemas.microsoft.com/office/word/2010/wordml" xmlns:wp="http://schemas.openxmlformats.org/drawingml/2006/wordprocessingDrawing" xmlns:wp14="http://schemas.microsoft.com/office/word/2010/wordprocessingDrawing" xmlns:m="http://schemas.openxmlformats.org/officeDocument/2006/math" xmlns:r="http://schemas.openxmlformats.org/officeDocument/2006/relationships" xmlns:mv="urn:schemas-microsoft-com:mac:vml" xmlns:mc="http://schemas.openxmlformats.org/markup-compatibility/2006" xmlns:mo="http://schemas.microsoft.com/office/mac/office/2008/main" xmlns:wpc="http://schemas.microsoft.com/office/word/2010/wordprocessingCanvas">
               <a:noFill/>
             </a14:hiddenFill>
           </a:ext>
           <a:ext uri="{AF507438-7753-43e0-B8FC-AC1667EBCBE1}">
-            <a14:hiddenEffects xmlns:wpc="http://schemas.microsoft.com/office/word/2010/wordprocessingCanvas" xmlns:mo="http://schemas.microsoft.com/office/mac/office/2008/main" xmlns:mc="http://schemas.openxmlformats.org/markup-compatibility/2006" xmlns:mv="urn:schemas-microsoft-com:mac:vml" xmlns:r="http://schemas.openxmlformats.org/officeDocument/2006/relationships" xmlns:m="http://schemas.openxmlformats.org/officeDocument/2006/math" xmlns:wp14="http://schemas.microsoft.com/office/word/2010/wordprocessingDrawing" xmlns:wp="http://schemas.openxmlformats.org/drawingml/2006/wordprocessingDrawing" xmlns:w14="http://schemas.microsoft.com/office/word/2010/wordml" xmlns:w15="http://schemas.microsoft.com/office/word/2012/wordml" xmlns:wpg="http://schemas.microsoft.com/office/word/2010/wordprocessingGroup" xmlns:wpi="http://schemas.microsoft.com/office/word/2010/wordprocessingInk" xmlns:wne="http://schemas.microsoft.com/office/word/2006/wordml" xmlns:wps="http://schemas.microsoft.com/office/word/2010/wordprocessingShape" xmlns:a14="http://schemas.microsoft.com/office/drawing/2010/main" xmlns:w="http://schemas.openxmlformats.org/wordprocessingml/2006/main" xmlns:w10="urn:schemas-microsoft-com:office:word" xmlns:v="urn:schemas-microsoft-com:vml" xmlns:o="urn:schemas-microsoft-com:office:office" xmlns="">
+            <a14:hiddenEffects xmlns="" xmlns:o="urn:schemas-microsoft-com:office:office" xmlns:v="urn:schemas-microsoft-com:vml" xmlns:w10="urn:schemas-microsoft-com:office:word" xmlns:w="http://schemas.openxmlformats.org/wordprocessingml/2006/main" xmlns:a14="http://schemas.microsoft.com/office/drawing/2010/main" xmlns:wps="http://schemas.microsoft.com/office/word/2010/wordprocessingShape" xmlns:wne="http://schemas.microsoft.com/office/word/2006/wordml" xmlns:wpi="http://schemas.microsoft.com/office/word/2010/wordprocessingInk" xmlns:wpg="http://schemas.microsoft.com/office/word/2010/wordprocessingGroup" xmlns:w15="http://schemas.microsoft.com/office/word/2012/wordml" xmlns:w14="http://schemas.microsoft.com/office/word/2010/wordml" xmlns:wp="http://schemas.openxmlformats.org/drawingml/2006/wordprocessingDrawing" xmlns:wp14="http://schemas.microsoft.com/office/word/2010/wordprocessingDrawing" xmlns:m="http://schemas.openxmlformats.org/officeDocument/2006/math" xmlns:r="http://schemas.openxmlformats.org/officeDocument/2006/relationships" xmlns:mv="urn:schemas-microsoft-com:mac:vml" xmlns:mc="http://schemas.openxmlformats.org/markup-compatibility/2006" xmlns:mo="http://schemas.microsoft.com/office/mac/office/2008/main" xmlns:wpc="http://schemas.microsoft.com/office/word/2010/wordprocessingCanvas">
               <a:effectLst>
                 <a:outerShdw blurRad="40000" dist="20000" dir="5400000" rotWithShape="0">
                   <a:srgbClr val="000000">
@@ -10152,7 +8492,7 @@
 </file>
 
 <file path=customXml/itemProps1.xml><?xml version="1.0" encoding="utf-8"?>
-<ds:datastoreItem xmlns:ds="http://schemas.openxmlformats.org/officeDocument/2006/customXml" ds:itemID="{E023967E-90F5-3045-B508-8D794E9A6F66}">
+<ds:datastoreItem xmlns:ds="http://schemas.openxmlformats.org/officeDocument/2006/customXml" ds:itemID="{394EF08F-5A88-0C42-BCC3-18E258BF96EE}">
   <ds:schemaRefs>
     <ds:schemaRef ds:uri="http://schemas.openxmlformats.org/officeDocument/2006/bibliography"/>
   </ds:schemaRefs>

</xml_diff>

<commit_message>
add iccv19 and siga19 papers
</commit_message>
<xml_diff>
--- a/index/cv.docx
+++ b/index/cv.docx
@@ -1757,7 +1757,7 @@
           <w:sz w:val="20"/>
           <w:szCs w:val="20"/>
         </w:rPr>
-        <w:t>[13</w:t>
+        <w:t>[15</w:t>
       </w:r>
       <w:r>
         <w:rPr>
@@ -1772,14 +1772,13 @@
           <w:sz w:val="20"/>
           <w:szCs w:val="20"/>
         </w:rPr>
-        <w:t>HairBrush for Immersive Data-Driven Hair Modeling</w:t>
-      </w:r>
-    </w:p>
-    <w:p>
-      <w:pPr>
-        <w:rPr>
-          <w:sz w:val="20"/>
-          <w:szCs w:val="20"/>
+        <w:t>Deep Face Normalization</w:t>
+      </w:r>
+    </w:p>
+    <w:p>
+      <w:pPr>
+        <w:rPr>
+          <w:rFonts w:eastAsia="Times New Roman"/>
         </w:rPr>
       </w:pPr>
       <w:r>
@@ -1799,10 +1798,53 @@
       </w:r>
       <w:r>
         <w:rPr>
+          <w:sz w:val="20"/>
+          <w:szCs w:val="20"/>
+        </w:rPr>
+        <w:t>Koki Nagano</w:t>
+      </w:r>
+      <w:r>
+        <w:rPr>
+          <w:sz w:val="20"/>
+          <w:szCs w:val="20"/>
+        </w:rPr>
+        <w:t>, Jaewoo Seo</w:t>
+      </w:r>
+      <w:r>
+        <w:rPr>
+          <w:sz w:val="20"/>
+          <w:szCs w:val="20"/>
+        </w:rPr>
+        <w:t>, Huiwen Luo</w:t>
+      </w:r>
+      <w:r>
+        <w:rPr>
+          <w:sz w:val="20"/>
+          <w:szCs w:val="20"/>
+        </w:rPr>
+        <w:t xml:space="preserve">, </w:t>
+      </w:r>
+      <w:r>
+        <w:rPr>
+          <w:sz w:val="20"/>
+          <w:szCs w:val="20"/>
+        </w:rPr>
+        <w:t>Zejian Wang,</w:t>
+      </w:r>
+      <w:r>
+        <w:rPr>
           <w:i/>
           <w:sz w:val="20"/>
           <w:szCs w:val="20"/>
         </w:rPr>
+        <w:t xml:space="preserve"> </w:t>
+      </w:r>
+      <w:r>
+        <w:rPr>
+          <w:i/>
+          <w:sz w:val="20"/>
+          <w:szCs w:val="20"/>
+        </w:rPr>
         <w:t>Jun Xing</w:t>
       </w:r>
       <w:r>
@@ -1814,47 +1856,24 @@
       </w:r>
       <w:r>
         <w:rPr>
-          <w:rFonts w:hint="eastAsia"/>
-          <w:sz w:val="20"/>
-          <w:szCs w:val="20"/>
-        </w:rPr>
-        <w:t>Ko</w:t>
-      </w:r>
-      <w:r>
-        <w:rPr>
-          <w:sz w:val="20"/>
-          <w:szCs w:val="20"/>
-        </w:rPr>
-        <w:t>ki Nagano,</w:t>
-      </w:r>
-      <w:r>
-        <w:rPr>
-          <w:rFonts w:hint="eastAsia"/>
-          <w:sz w:val="20"/>
-          <w:szCs w:val="20"/>
-        </w:rPr>
-        <w:t xml:space="preserve"> </w:t>
-      </w:r>
-      <w:r>
-        <w:rPr>
-          <w:sz w:val="20"/>
-          <w:szCs w:val="20"/>
-        </w:rPr>
-        <w:t>Weikai Chen, Haotian Xu, Li-Yi Wei</w:t>
-      </w:r>
-      <w:r>
-        <w:rPr>
-          <w:sz w:val="20"/>
-          <w:szCs w:val="20"/>
-        </w:rPr>
-        <w:t>, Yajie Zhao</w:t>
-      </w:r>
-      <w:r>
-        <w:rPr>
-          <w:sz w:val="20"/>
-          <w:szCs w:val="20"/>
-        </w:rPr>
-        <w:t>, Jingwan Lu, Byungmoon Kim, Hao Li</w:t>
+          <w:sz w:val="20"/>
+          <w:szCs w:val="20"/>
+        </w:rPr>
+        <w:t xml:space="preserve">Liwen Hu, </w:t>
+      </w:r>
+      <w:r>
+        <w:rPr>
+          <w:sz w:val="20"/>
+          <w:szCs w:val="20"/>
+        </w:rPr>
+        <w:t>Lingyu</w:t>
+      </w:r>
+      <w:r>
+        <w:rPr>
+          <w:sz w:val="20"/>
+          <w:szCs w:val="20"/>
+        </w:rPr>
+        <w:t xml:space="preserve"> Wei, Hao Li</w:t>
       </w:r>
     </w:p>
     <w:p>
@@ -1872,7 +1891,7 @@
           <w:sz w:val="20"/>
           <w:szCs w:val="20"/>
         </w:rPr>
-        <w:t>UIST</w:t>
+        <w:t>SIGGRAPH Asia</w:t>
       </w:r>
       <w:r>
         <w:rPr>
@@ -1887,6 +1906,256 @@
     </w:p>
     <w:p>
       <w:pPr>
+        <w:shd w:val="clear" w:color="auto" w:fill="FFFFFF"/>
+        <w:rPr>
+          <w:b/>
+          <w:sz w:val="20"/>
+          <w:szCs w:val="20"/>
+        </w:rPr>
+      </w:pPr>
+      <w:r>
+        <w:rPr>
+          <w:rFonts w:hint="eastAsia"/>
+          <w:sz w:val="20"/>
+          <w:szCs w:val="20"/>
+        </w:rPr>
+        <w:t xml:space="preserve">    </w:t>
+      </w:r>
+      <w:r>
+        <w:rPr>
+          <w:sz w:val="20"/>
+          <w:szCs w:val="20"/>
+        </w:rPr>
+        <w:t>[14</w:t>
+      </w:r>
+      <w:r>
+        <w:rPr>
+          <w:sz w:val="20"/>
+          <w:szCs w:val="20"/>
+        </w:rPr>
+        <w:t xml:space="preserve">] </w:t>
+      </w:r>
+      <w:r>
+        <w:rPr>
+          <w:b/>
+          <w:sz w:val="20"/>
+          <w:szCs w:val="20"/>
+        </w:rPr>
+        <w:t>Learning Perspective Undistortion of Portraits</w:t>
+      </w:r>
+    </w:p>
+    <w:p>
+      <w:pPr>
+        <w:rPr>
+          <w:rFonts w:eastAsia="Times New Roman"/>
+        </w:rPr>
+      </w:pPr>
+      <w:r>
+        <w:rPr>
+          <w:sz w:val="20"/>
+          <w:szCs w:val="20"/>
+        </w:rPr>
+        <w:t xml:space="preserve"> </w:t>
+      </w:r>
+      <w:r>
+        <w:rPr>
+          <w:rFonts w:hint="eastAsia"/>
+          <w:sz w:val="20"/>
+          <w:szCs w:val="20"/>
+        </w:rPr>
+        <w:t xml:space="preserve">       </w:t>
+      </w:r>
+      <w:r>
+        <w:rPr>
+          <w:sz w:val="20"/>
+          <w:szCs w:val="20"/>
+        </w:rPr>
+        <w:t>Yajie Zhao, Zeng Huang, Tianye Li, Weikai Chen, Chloe LeGendre, Xinglei Ren, </w:t>
+      </w:r>
+      <w:r>
+        <w:rPr>
+          <w:i/>
+          <w:sz w:val="20"/>
+          <w:szCs w:val="20"/>
+        </w:rPr>
+        <w:t>Jun Xing</w:t>
+      </w:r>
+      <w:r>
+        <w:rPr>
+          <w:sz w:val="20"/>
+          <w:szCs w:val="20"/>
+        </w:rPr>
+        <w:t>, Ari Shapiro, Hao Li</w:t>
+      </w:r>
+    </w:p>
+    <w:p>
+      <w:pPr>
+        <w:ind w:left="840"/>
+        <w:rPr>
+          <w:i/>
+          <w:sz w:val="20"/>
+          <w:szCs w:val="20"/>
+        </w:rPr>
+      </w:pPr>
+      <w:r>
+        <w:rPr>
+          <w:i/>
+          <w:sz w:val="20"/>
+          <w:szCs w:val="20"/>
+        </w:rPr>
+        <w:t>ICCV 2019 (Oral)</w:t>
+      </w:r>
+    </w:p>
+    <w:p>
+      <w:pPr>
+        <w:shd w:val="clear" w:color="auto" w:fill="FFFFFF"/>
+        <w:rPr>
+          <w:b/>
+          <w:sz w:val="20"/>
+          <w:szCs w:val="20"/>
+        </w:rPr>
+      </w:pPr>
+      <w:r>
+        <w:rPr>
+          <w:sz w:val="20"/>
+          <w:szCs w:val="20"/>
+        </w:rPr>
+        <w:lastRenderedPageBreak/>
+        <w:t xml:space="preserve">    </w:t>
+      </w:r>
+      <w:r>
+        <w:rPr>
+          <w:sz w:val="20"/>
+          <w:szCs w:val="20"/>
+        </w:rPr>
+        <w:t>[13</w:t>
+      </w:r>
+      <w:r>
+        <w:rPr>
+          <w:sz w:val="20"/>
+          <w:szCs w:val="20"/>
+        </w:rPr>
+        <w:t xml:space="preserve">] </w:t>
+      </w:r>
+      <w:r>
+        <w:rPr>
+          <w:b/>
+          <w:sz w:val="20"/>
+          <w:szCs w:val="20"/>
+        </w:rPr>
+        <w:t>HairBrush for Immersive Data-Driven Hair Modeling</w:t>
+      </w:r>
+    </w:p>
+    <w:p>
+      <w:pPr>
+        <w:rPr>
+          <w:sz w:val="20"/>
+          <w:szCs w:val="20"/>
+        </w:rPr>
+      </w:pPr>
+      <w:r>
+        <w:rPr>
+          <w:sz w:val="20"/>
+          <w:szCs w:val="20"/>
+        </w:rPr>
+        <w:t xml:space="preserve"> </w:t>
+      </w:r>
+      <w:r>
+        <w:rPr>
+          <w:rFonts w:hint="eastAsia"/>
+          <w:sz w:val="20"/>
+          <w:szCs w:val="20"/>
+        </w:rPr>
+        <w:t xml:space="preserve">       </w:t>
+      </w:r>
+      <w:r>
+        <w:rPr>
+          <w:i/>
+          <w:sz w:val="20"/>
+          <w:szCs w:val="20"/>
+        </w:rPr>
+        <w:t>Jun Xing</w:t>
+      </w:r>
+      <w:r>
+        <w:rPr>
+          <w:sz w:val="20"/>
+          <w:szCs w:val="20"/>
+        </w:rPr>
+        <w:t xml:space="preserve">, </w:t>
+      </w:r>
+      <w:r>
+        <w:rPr>
+          <w:rFonts w:hint="eastAsia"/>
+          <w:sz w:val="20"/>
+          <w:szCs w:val="20"/>
+        </w:rPr>
+        <w:t>Ko</w:t>
+      </w:r>
+      <w:r>
+        <w:rPr>
+          <w:sz w:val="20"/>
+          <w:szCs w:val="20"/>
+        </w:rPr>
+        <w:t>ki Nagano,</w:t>
+      </w:r>
+      <w:r>
+        <w:rPr>
+          <w:rFonts w:hint="eastAsia"/>
+          <w:sz w:val="20"/>
+          <w:szCs w:val="20"/>
+        </w:rPr>
+        <w:t xml:space="preserve"> </w:t>
+      </w:r>
+      <w:r>
+        <w:rPr>
+          <w:sz w:val="20"/>
+          <w:szCs w:val="20"/>
+        </w:rPr>
+        <w:t>Weikai Chen, Haotian Xu, Li-Yi Wei</w:t>
+      </w:r>
+      <w:r>
+        <w:rPr>
+          <w:sz w:val="20"/>
+          <w:szCs w:val="20"/>
+        </w:rPr>
+        <w:t>, Yajie Zhao</w:t>
+      </w:r>
+      <w:r>
+        <w:rPr>
+          <w:sz w:val="20"/>
+          <w:szCs w:val="20"/>
+        </w:rPr>
+        <w:t>, Jingwan Lu, Byungmoon Kim, Hao Li</w:t>
+      </w:r>
+    </w:p>
+    <w:p>
+      <w:pPr>
+        <w:ind w:left="840"/>
+        <w:rPr>
+          <w:i/>
+          <w:sz w:val="20"/>
+          <w:szCs w:val="20"/>
+        </w:rPr>
+      </w:pPr>
+      <w:r>
+        <w:rPr>
+          <w:i/>
+          <w:sz w:val="20"/>
+          <w:szCs w:val="20"/>
+        </w:rPr>
+        <w:t>UIST</w:t>
+      </w:r>
+      <w:r>
+        <w:rPr>
+          <w:i/>
+          <w:sz w:val="20"/>
+          <w:szCs w:val="20"/>
+        </w:rPr>
+        <w:t xml:space="preserve"> 2019</w:t>
+      </w:r>
+    </w:p>
+    <w:p>
+      <w:pPr>
         <w:ind w:left="420"/>
         <w:rPr>
           <w:sz w:val="20"/>
@@ -1986,7 +2255,6 @@
           <w:sz w:val="20"/>
           <w:szCs w:val="20"/>
         </w:rPr>
-        <w:lastRenderedPageBreak/>
         <w:t>[11]</w:t>
       </w:r>
       <w:r>
@@ -2890,6 +3158,16 @@
     </w:p>
     <w:p>
       <w:pPr>
+        <w:ind w:left="840"/>
+        <w:rPr>
+          <w:i/>
+          <w:sz w:val="20"/>
+          <w:szCs w:val="20"/>
+        </w:rPr>
+      </w:pPr>
+    </w:p>
+    <w:p>
+      <w:pPr>
         <w:spacing w:beforeLines="50" w:before="163"/>
         <w:ind w:left="420"/>
         <w:rPr>
@@ -2903,6 +3181,7 @@
           <w:sz w:val="20"/>
           <w:szCs w:val="20"/>
         </w:rPr>
+        <w:lastRenderedPageBreak/>
         <w:t>[2]</w:t>
       </w:r>
       <w:r>
@@ -3135,17 +3414,16 @@
           <w:sz w:val="26"/>
           <w:szCs w:val="26"/>
         </w:rPr>
-        <w:lastRenderedPageBreak/>
         <mc:AlternateContent>
           <mc:Choice Requires="wps">
             <w:drawing>
-              <wp:anchor distT="0" distB="0" distL="114300" distR="114300" simplePos="0" relativeHeight="251721728" behindDoc="0" locked="0" layoutInCell="1" allowOverlap="1" wp14:anchorId="1CF2448A" wp14:editId="4D30F0D4">
+              <wp:anchor distT="0" distB="0" distL="114300" distR="114300" simplePos="0" relativeHeight="251721728" behindDoc="0" locked="0" layoutInCell="1" allowOverlap="1" wp14:anchorId="1CF2448A" wp14:editId="59FB114D">
                 <wp:simplePos x="0" y="0"/>
                 <wp:positionH relativeFrom="column">
-                  <wp:posOffset>14605</wp:posOffset>
+                  <wp:posOffset>13335</wp:posOffset>
                 </wp:positionH>
                 <wp:positionV relativeFrom="paragraph">
-                  <wp:posOffset>246380</wp:posOffset>
+                  <wp:posOffset>445135</wp:posOffset>
                 </wp:positionV>
                 <wp:extent cx="6479540" cy="0"/>
                 <wp:effectExtent l="0" t="0" r="22860" b="25400"/>
@@ -3221,7 +3499,7 @@
           </mc:Choice>
           <mc:Fallback>
             <w:pict>
-              <v:line w14:anchorId="0AE2DC8C" id="直线连接符 28" o:spid="_x0000_s1026" style="position:absolute;flip:y;z-index:251721728;visibility:visible;mso-wrap-style:square;mso-width-percent:0;mso-height-percent:0;mso-wrap-distance-left:9pt;mso-wrap-distance-top:0;mso-wrap-distance-right:9pt;mso-wrap-distance-bottom:0;mso-position-horizontal:absolute;mso-position-horizontal-relative:text;mso-position-vertical:absolute;mso-position-vertical-relative:text;mso-width-percent:0;mso-height-percent:0;mso-width-relative:page;mso-height-relative:page" from="1.15pt,19.4pt" to="511.35pt,19.4pt" o:gfxdata="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" strokecolor="#7f7f7f" strokeweight="1pt">
+              <v:line w14:anchorId="71B9D6E7" id="直线连接符 28" o:spid="_x0000_s1026" style="position:absolute;flip:y;z-index:251721728;visibility:visible;mso-wrap-style:square;mso-width-percent:0;mso-height-percent:0;mso-wrap-distance-left:9pt;mso-wrap-distance-top:0;mso-wrap-distance-right:9pt;mso-wrap-distance-bottom:0;mso-position-horizontal:absolute;mso-position-horizontal-relative:text;mso-position-vertical:absolute;mso-position-vertical-relative:text;mso-width-percent:0;mso-height-percent:0;mso-width-relative:page;mso-height-relative:page" from="1.05pt,35.05pt" to="511.25pt,35.05pt" o:gfxdata="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" strokecolor="#7f7f7f" strokeweight="1pt">
                 <w10:wrap type="through"/>
               </v:line>
             </w:pict>
@@ -3708,6 +3986,54 @@
           <w:sz w:val="20"/>
           <w:szCs w:val="20"/>
         </w:rPr>
+        <w:t>HairBrush for Immersive Data-Driven Hair Modeling</w:t>
+      </w:r>
+    </w:p>
+    <w:p>
+      <w:pPr>
+        <w:ind w:left="840"/>
+        <w:rPr>
+          <w:rStyle w:val="Hyperlink"/>
+          <w:i w:val="0"/>
+          <w:sz w:val="20"/>
+          <w:szCs w:val="20"/>
+        </w:rPr>
+      </w:pPr>
+      <w:hyperlink r:id="rId10" w:history="1">
+        <w:r>
+          <w:rPr>
+            <w:rStyle w:val="Hyperlink"/>
+            <w:sz w:val="20"/>
+            <w:szCs w:val="20"/>
+          </w:rPr>
+          <w:t>Befores&amp;Afters</w:t>
+        </w:r>
+      </w:hyperlink>
+      <w:r>
+        <w:rPr>
+          <w:rStyle w:val="Hyperlink"/>
+          <w:sz w:val="20"/>
+          <w:szCs w:val="20"/>
+        </w:rPr>
+        <w:t>;</w:t>
+      </w:r>
+    </w:p>
+    <w:p>
+      <w:pPr>
+        <w:spacing w:before="60"/>
+        <w:ind w:left="420"/>
+        <w:rPr>
+          <w:b/>
+          <w:sz w:val="20"/>
+          <w:szCs w:val="20"/>
+        </w:rPr>
+      </w:pPr>
+      <w:r>
+        <w:rPr>
+          <w:b/>
+          <w:sz w:val="20"/>
+          <w:szCs w:val="20"/>
+        </w:rPr>
         <w:t>paGAN: Real-time Avatars Using Dynamic Textures</w:t>
       </w:r>
     </w:p>
@@ -3719,7 +4045,7 @@
           <w:szCs w:val="20"/>
         </w:rPr>
       </w:pPr>
-      <w:hyperlink r:id="rId10" w:history="1">
+      <w:hyperlink r:id="rId11" w:history="1">
         <w:r>
           <w:rPr>
             <w:rStyle w:val="Hyperlink"/>
@@ -3759,7 +4085,7 @@
         </w:rPr>
         <w:t xml:space="preserve"> </w:t>
       </w:r>
-      <w:hyperlink r:id="rId11" w:history="1">
+      <w:hyperlink r:id="rId12" w:history="1">
         <w:r>
           <w:rPr>
             <w:rStyle w:val="Hyperlink"/>
@@ -3776,7 +4102,7 @@
         </w:rPr>
         <w:t xml:space="preserve">; </w:t>
       </w:r>
-      <w:hyperlink r:id="rId12" w:history="1">
+      <w:hyperlink r:id="rId13" w:history="1">
         <w:r>
           <w:rPr>
             <w:rStyle w:val="Hyperlink"/>
@@ -3800,7 +4126,16 @@
         </w:rPr>
         <w:t xml:space="preserve"> </w:t>
       </w:r>
-      <w:hyperlink r:id="rId13" w:history="1">
+    </w:p>
+    <w:p>
+      <w:pPr>
+        <w:ind w:left="840"/>
+        <w:rPr>
+          <w:sz w:val="20"/>
+          <w:szCs w:val="20"/>
+        </w:rPr>
+      </w:pPr>
+      <w:hyperlink r:id="rId14" w:history="1">
         <w:r>
           <w:rPr>
             <w:rStyle w:val="Hyperlink"/>
@@ -3832,7 +4167,7 @@
         </w:rPr>
         <w:t xml:space="preserve"> </w:t>
       </w:r>
-      <w:hyperlink r:id="rId14" w:history="1">
+      <w:hyperlink r:id="rId15" w:history="1">
         <w:r>
           <w:rPr>
             <w:rStyle w:val="Hyperlink"/>
@@ -3849,16 +4184,14 @@
         </w:rPr>
         <w:t>;</w:t>
       </w:r>
-    </w:p>
-    <w:p>
-      <w:pPr>
-        <w:ind w:left="840"/>
-        <w:rPr>
-          <w:sz w:val="20"/>
-          <w:szCs w:val="20"/>
-        </w:rPr>
-      </w:pPr>
-      <w:hyperlink r:id="rId15" w:history="1">
+      <w:r>
+        <w:rPr>
+          <w:sz w:val="20"/>
+          <w:szCs w:val="20"/>
+        </w:rPr>
+        <w:t xml:space="preserve"> </w:t>
+      </w:r>
+      <w:hyperlink r:id="rId16" w:history="1">
         <w:r>
           <w:rPr>
             <w:rStyle w:val="Hyperlink"/>
@@ -3875,7 +4208,7 @@
         </w:rPr>
         <w:t xml:space="preserve">; </w:t>
       </w:r>
-      <w:hyperlink r:id="rId16" w:history="1">
+      <w:hyperlink r:id="rId17" w:history="1">
         <w:r>
           <w:rPr>
             <w:rStyle w:val="Hyperlink"/>
@@ -3892,7 +4225,16 @@
         </w:rPr>
         <w:t xml:space="preserve">; </w:t>
       </w:r>
-      <w:hyperlink r:id="rId17" w:history="1">
+    </w:p>
+    <w:p>
+      <w:pPr>
+        <w:ind w:left="840"/>
+        <w:rPr>
+          <w:sz w:val="20"/>
+          <w:szCs w:val="20"/>
+        </w:rPr>
+      </w:pPr>
+      <w:hyperlink r:id="rId18" w:history="1">
         <w:r>
           <w:rPr>
             <w:rStyle w:val="Hyperlink"/>
@@ -3916,7 +4258,7 @@
         </w:rPr>
         <w:t xml:space="preserve"> </w:t>
       </w:r>
-      <w:hyperlink r:id="rId18" w:history="1">
+      <w:hyperlink r:id="rId19" w:history="1">
         <w:r>
           <w:rPr>
             <w:rStyle w:val="Hyperlink"/>
@@ -3960,7 +4302,7 @@
           <w:rStyle w:val="Hyperlink"/>
         </w:rPr>
       </w:pPr>
-      <w:hyperlink r:id="rId19" w:history="1">
+      <w:hyperlink r:id="rId20" w:history="1">
         <w:r>
           <w:rPr>
             <w:rStyle w:val="Hyperlink"/>
@@ -3977,7 +4319,7 @@
         </w:rPr>
         <w:t xml:space="preserve">; </w:t>
       </w:r>
-      <w:hyperlink r:id="rId20" w:history="1">
+      <w:hyperlink r:id="rId21" w:history="1">
         <w:r>
           <w:rPr>
             <w:rStyle w:val="Hyperlink"/>
@@ -4022,7 +4364,7 @@
           <w:szCs w:val="20"/>
         </w:rPr>
       </w:pPr>
-      <w:hyperlink r:id="rId21" w:history="1">
+      <w:hyperlink r:id="rId22" w:history="1">
         <w:r>
           <w:rPr>
             <w:rStyle w:val="Hyperlink"/>
@@ -4039,7 +4381,7 @@
         </w:rPr>
         <w:t xml:space="preserve">; </w:t>
       </w:r>
-      <w:hyperlink r:id="rId22" w:history="1">
+      <w:hyperlink r:id="rId23" w:history="1">
         <w:r>
           <w:rPr>
             <w:rStyle w:val="Hyperlink"/>
@@ -4084,7 +4426,7 @@
           <w:szCs w:val="20"/>
         </w:rPr>
       </w:pPr>
-      <w:hyperlink r:id="rId23" w:history="1">
+      <w:hyperlink r:id="rId24" w:history="1">
         <w:r>
           <w:rPr>
             <w:rStyle w:val="Hyperlink"/>
@@ -4101,7 +4443,7 @@
         </w:rPr>
         <w:t xml:space="preserve">; </w:t>
       </w:r>
-      <w:hyperlink r:id="rId24" w:history="1">
+      <w:hyperlink r:id="rId25" w:history="1">
         <w:r>
           <w:rPr>
             <w:rStyle w:val="Hyperlink"/>
@@ -4118,7 +4460,7 @@
         </w:rPr>
         <w:t xml:space="preserve">; </w:t>
       </w:r>
-      <w:hyperlink r:id="rId25" w:history="1">
+      <w:hyperlink r:id="rId26" w:history="1">
         <w:r>
           <w:rPr>
             <w:rStyle w:val="Hyperlink"/>
@@ -4135,7 +4477,7 @@
         </w:rPr>
         <w:t xml:space="preserve">; </w:t>
       </w:r>
-      <w:hyperlink r:id="rId26" w:history="1">
+      <w:hyperlink r:id="rId27" w:history="1">
         <w:r>
           <w:rPr>
             <w:rStyle w:val="Hyperlink"/>
@@ -4152,7 +4494,7 @@
         </w:rPr>
         <w:t xml:space="preserve">; </w:t>
       </w:r>
-      <w:hyperlink r:id="rId27" w:history="1">
+      <w:hyperlink r:id="rId28" w:history="1">
         <w:r>
           <w:rPr>
             <w:rStyle w:val="Hyperlink"/>
@@ -4193,7 +4535,16 @@
         </w:rPr>
         <w:t xml:space="preserve">; </w:t>
       </w:r>
-      <w:hyperlink r:id="rId28" w:history="1">
+    </w:p>
+    <w:p>
+      <w:pPr>
+        <w:ind w:left="840"/>
+        <w:rPr>
+          <w:sz w:val="20"/>
+          <w:szCs w:val="20"/>
+        </w:rPr>
+      </w:pPr>
+      <w:hyperlink r:id="rId29" w:history="1">
         <w:r>
           <w:rPr>
             <w:rStyle w:val="Hyperlink"/>
@@ -4210,16 +4561,7 @@
         </w:rPr>
         <w:t xml:space="preserve">; </w:t>
       </w:r>
-    </w:p>
-    <w:p>
-      <w:pPr>
-        <w:ind w:left="840"/>
-        <w:rPr>
-          <w:sz w:val="20"/>
-          <w:szCs w:val="20"/>
-        </w:rPr>
-      </w:pPr>
-      <w:hyperlink r:id="rId29" w:history="1">
+      <w:hyperlink r:id="rId30" w:history="1">
         <w:r>
           <w:rPr>
             <w:rStyle w:val="Hyperlink"/>
@@ -4236,7 +4578,7 @@
         </w:rPr>
         <w:t xml:space="preserve">; </w:t>
       </w:r>
-      <w:hyperlink r:id="rId30" w:history="1">
+      <w:hyperlink r:id="rId31" w:history="1">
         <w:r>
           <w:rPr>
             <w:rStyle w:val="Hyperlink"/>
@@ -4253,7 +4595,7 @@
         </w:rPr>
         <w:t xml:space="preserve">; </w:t>
       </w:r>
-      <w:hyperlink r:id="rId31" w:history="1">
+      <w:hyperlink r:id="rId32" w:history="1">
         <w:r>
           <w:rPr>
             <w:rStyle w:val="Hyperlink"/>
@@ -4273,6 +4615,33 @@
     </w:p>
     <w:p>
       <w:pPr>
+        <w:ind w:left="840"/>
+        <w:rPr>
+          <w:sz w:val="20"/>
+          <w:szCs w:val="20"/>
+        </w:rPr>
+      </w:pPr>
+    </w:p>
+    <w:p>
+      <w:pPr>
+        <w:ind w:left="840"/>
+        <w:rPr>
+          <w:sz w:val="20"/>
+          <w:szCs w:val="20"/>
+        </w:rPr>
+      </w:pPr>
+    </w:p>
+    <w:p>
+      <w:pPr>
+        <w:ind w:left="840"/>
+        <w:rPr>
+          <w:sz w:val="20"/>
+          <w:szCs w:val="20"/>
+        </w:rPr>
+      </w:pPr>
+    </w:p>
+    <w:p>
+      <w:pPr>
         <w:autoSpaceDE w:val="0"/>
         <w:autoSpaceDN w:val="0"/>
         <w:adjustRightInd w:val="0"/>
@@ -4292,16 +4661,17 @@
           <w:sz w:val="26"/>
           <w:szCs w:val="26"/>
         </w:rPr>
+        <w:lastRenderedPageBreak/>
         <mc:AlternateContent>
           <mc:Choice Requires="wps">
             <w:drawing>
-              <wp:anchor distT="0" distB="0" distL="114300" distR="114300" simplePos="0" relativeHeight="251717632" behindDoc="0" locked="0" layoutInCell="1" allowOverlap="1" wp14:anchorId="10F31E43" wp14:editId="5D34206E">
+              <wp:anchor distT="0" distB="0" distL="114300" distR="114300" simplePos="0" relativeHeight="251717632" behindDoc="0" locked="0" layoutInCell="1" allowOverlap="1" wp14:anchorId="10F31E43" wp14:editId="784DF68E">
                 <wp:simplePos x="0" y="0"/>
                 <wp:positionH relativeFrom="column">
-                  <wp:posOffset>13335</wp:posOffset>
+                  <wp:posOffset>12065</wp:posOffset>
                 </wp:positionH>
                 <wp:positionV relativeFrom="paragraph">
-                  <wp:posOffset>449580</wp:posOffset>
+                  <wp:posOffset>243840</wp:posOffset>
                 </wp:positionV>
                 <wp:extent cx="6479540" cy="0"/>
                 <wp:effectExtent l="0" t="0" r="22860" b="25400"/>
@@ -4377,7 +4747,7 @@
           </mc:Choice>
           <mc:Fallback>
             <w:pict>
-              <v:line w14:anchorId="576FE483" id="直线连接符 36" o:spid="_x0000_s1026" style="position:absolute;flip:y;z-index:251717632;visibility:visible;mso-wrap-style:square;mso-width-percent:0;mso-height-percent:0;mso-wrap-distance-left:9pt;mso-wrap-distance-top:0;mso-wrap-distance-right:9pt;mso-wrap-distance-bottom:0;mso-position-horizontal:absolute;mso-position-horizontal-relative:text;mso-position-vertical:absolute;mso-position-vertical-relative:text;mso-width-percent:0;mso-height-percent:0;mso-width-relative:page;mso-height-relative:page" from="1.05pt,35.4pt" to="511.25pt,35.4pt" o:gfxdata="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" strokecolor="#7f7f7f" strokeweight="1pt">
+              <v:line w14:anchorId="54C8875B" id="直线连接符 36" o:spid="_x0000_s1026" style="position:absolute;flip:y;z-index:251717632;visibility:visible;mso-wrap-style:square;mso-width-percent:0;mso-height-percent:0;mso-wrap-distance-left:9pt;mso-wrap-distance-top:0;mso-wrap-distance-right:9pt;mso-wrap-distance-bottom:0;mso-position-horizontal:absolute;mso-position-horizontal-relative:text;mso-position-vertical:absolute;mso-position-vertical-relative:text;mso-width-percent:0;mso-height-percent:0;mso-width-relative:page;mso-height-relative:page" from=".95pt,19.2pt" to="511.15pt,19.2pt" o:gfxdata="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" strokecolor="#7f7f7f" strokeweight="1pt">
                 <w10:wrap type="through"/>
               </v:line>
             </w:pict>
@@ -4405,92 +4775,6 @@
     </w:p>
     <w:p>
       <w:pPr>
-        <w:ind w:left="420"/>
-        <w:rPr>
-          <w:b/>
-          <w:sz w:val="20"/>
-          <w:szCs w:val="20"/>
-        </w:rPr>
-      </w:pPr>
-      <w:r>
-        <w:rPr>
-          <w:b/>
-          <w:sz w:val="20"/>
-          <w:szCs w:val="20"/>
-        </w:rPr>
-        <w:t>Learning Perspective Undistortion of Portraits</w:t>
-      </w:r>
-    </w:p>
-    <w:p>
-      <w:pPr>
-        <w:ind w:left="840"/>
-        <w:rPr>
-          <w:sz w:val="20"/>
-          <w:szCs w:val="20"/>
-        </w:rPr>
-      </w:pPr>
-      <w:r>
-        <w:rPr>
-          <w:sz w:val="20"/>
-          <w:szCs w:val="20"/>
-        </w:rPr>
-        <w:t xml:space="preserve">Yajie Zhao, Zeng Huang, Tianye Li, Weikai Chen, Chloe LeGendre, Xinglei Ren, </w:t>
-      </w:r>
-      <w:r>
-        <w:rPr>
-          <w:i/>
-          <w:sz w:val="20"/>
-          <w:szCs w:val="20"/>
-        </w:rPr>
-        <w:t>Jun Xing</w:t>
-      </w:r>
-      <w:r>
-        <w:rPr>
-          <w:sz w:val="20"/>
-          <w:szCs w:val="20"/>
-        </w:rPr>
-        <w:t>, Ari Shapiro, Hao Li</w:t>
-      </w:r>
-    </w:p>
-    <w:p>
-      <w:pPr>
-        <w:ind w:left="840"/>
-        <w:rPr>
-          <w:sz w:val="20"/>
-          <w:szCs w:val="20"/>
-        </w:rPr>
-      </w:pPr>
-      <w:r>
-        <w:rPr>
-          <w:sz w:val="20"/>
-          <w:szCs w:val="20"/>
-        </w:rPr>
-        <w:t>arXiv:</w:t>
-      </w:r>
-      <w:r>
-        <w:rPr>
-          <w:sz w:val="20"/>
-          <w:szCs w:val="20"/>
-        </w:rPr>
-        <w:t>1905</w:t>
-      </w:r>
-      <w:r>
-        <w:rPr>
-          <w:sz w:val="20"/>
-          <w:szCs w:val="20"/>
-        </w:rPr>
-        <w:t>.</w:t>
-      </w:r>
-      <w:r>
-        <w:rPr>
-          <w:sz w:val="20"/>
-          <w:szCs w:val="20"/>
-        </w:rPr>
-        <w:t>07515</w:t>
-      </w:r>
-    </w:p>
-    <w:p>
-      <w:pPr>
         <w:spacing w:before="60"/>
         <w:ind w:left="420"/>
         <w:rPr>
@@ -4505,7 +4789,23 @@
           <w:sz w:val="20"/>
           <w:szCs w:val="20"/>
         </w:rPr>
-        <w:t>Deep RBFNet: Point Cloud Feature Learning using Radial Basis Functions</w:t>
+        <w:t>Techniques for Genera</w:t>
+      </w:r>
+      <w:r>
+        <w:rPr>
+          <w:b/>
+          <w:sz w:val="20"/>
+          <w:szCs w:val="20"/>
+        </w:rPr>
+        <w:t>ting Dynamic Effects Animations</w:t>
+      </w:r>
+      <w:r>
+        <w:rPr>
+          <w:b/>
+          <w:sz w:val="20"/>
+          <w:szCs w:val="20"/>
+        </w:rPr>
+        <w:t xml:space="preserve"> </w:t>
       </w:r>
     </w:p>
     <w:p>
@@ -4521,102 +4821,6 @@
           <w:sz w:val="20"/>
           <w:szCs w:val="20"/>
         </w:rPr>
-        <w:t xml:space="preserve">Weikai Chen, Xiaoguang Han, Guanbin Li, Chao Chen, </w:t>
-      </w:r>
-      <w:r>
-        <w:rPr>
-          <w:i/>
-          <w:sz w:val="20"/>
-          <w:szCs w:val="20"/>
-        </w:rPr>
-        <w:t>Jun Xing</w:t>
-      </w:r>
-      <w:r>
-        <w:rPr>
-          <w:sz w:val="20"/>
-          <w:szCs w:val="20"/>
-        </w:rPr>
-        <w:t>, Yajie Zhao, Hao Li</w:t>
-      </w:r>
-    </w:p>
-    <w:p>
-      <w:pPr>
-        <w:ind w:left="840"/>
-        <w:rPr>
-          <w:sz w:val="20"/>
-          <w:szCs w:val="20"/>
-        </w:rPr>
-      </w:pPr>
-      <w:r>
-        <w:rPr>
-          <w:sz w:val="20"/>
-          <w:szCs w:val="20"/>
-        </w:rPr>
-        <w:t>arXiv:</w:t>
-      </w:r>
-      <w:r>
-        <w:rPr>
-          <w:sz w:val="20"/>
-          <w:szCs w:val="20"/>
-        </w:rPr>
-        <w:t>1812.04302</w:t>
-      </w:r>
-      <w:r>
-        <w:rPr>
-          <w:sz w:val="20"/>
-          <w:szCs w:val="20"/>
-        </w:rPr>
-        <w:t>.</w:t>
-      </w:r>
-    </w:p>
-    <w:p>
-      <w:pPr>
-        <w:spacing w:before="60"/>
-        <w:ind w:left="420"/>
-        <w:rPr>
-          <w:b/>
-          <w:sz w:val="20"/>
-          <w:szCs w:val="20"/>
-        </w:rPr>
-      </w:pPr>
-      <w:r>
-        <w:rPr>
-          <w:b/>
-          <w:sz w:val="20"/>
-          <w:szCs w:val="20"/>
-        </w:rPr>
-        <w:t>Techniques for Genera</w:t>
-      </w:r>
-      <w:r>
-        <w:rPr>
-          <w:b/>
-          <w:sz w:val="20"/>
-          <w:szCs w:val="20"/>
-        </w:rPr>
-        <w:t>ting Dynamic Effects Animations</w:t>
-      </w:r>
-      <w:r>
-        <w:rPr>
-          <w:b/>
-          <w:sz w:val="20"/>
-          <w:szCs w:val="20"/>
-        </w:rPr>
-        <w:t xml:space="preserve"> </w:t>
-      </w:r>
-    </w:p>
-    <w:p>
-      <w:pPr>
-        <w:ind w:left="840"/>
-        <w:rPr>
-          <w:sz w:val="20"/>
-          <w:szCs w:val="20"/>
-        </w:rPr>
-      </w:pPr>
-      <w:r>
-        <w:rPr>
-          <w:sz w:val="20"/>
-          <w:szCs w:val="20"/>
-        </w:rPr>
         <w:t xml:space="preserve">Pending, </w:t>
       </w:r>
       <w:r>
@@ -4633,7 +4837,7 @@
         </w:rPr>
         <w:t xml:space="preserve">, </w:t>
       </w:r>
-      <w:hyperlink r:id="rId32" w:history="1">
+      <w:hyperlink r:id="rId33" w:history="1">
         <w:r>
           <w:rPr>
             <w:rStyle w:val="Hyperlink"/>
@@ -4706,7 +4910,7 @@
         </w:rPr>
         <w:t xml:space="preserve">, </w:t>
       </w:r>
-      <w:hyperlink r:id="rId33" w:history="1">
+      <w:hyperlink r:id="rId34" w:history="1">
         <w:r>
           <w:rPr>
             <w:rStyle w:val="Hyperlink"/>
@@ -4726,6 +4930,72 @@
     </w:p>
     <w:p>
       <w:pPr>
+        <w:spacing w:before="60"/>
+        <w:ind w:left="420"/>
+        <w:rPr>
+          <w:b/>
+          <w:sz w:val="20"/>
+          <w:szCs w:val="20"/>
+        </w:rPr>
+      </w:pPr>
+      <w:r>
+        <w:rPr>
+          <w:b/>
+          <w:sz w:val="20"/>
+          <w:szCs w:val="20"/>
+        </w:rPr>
+        <w:t>Deep RBFNet: Point Cloud Feature Learning using Radial Basis Functions</w:t>
+      </w:r>
+    </w:p>
+    <w:p>
+      <w:pPr>
+        <w:ind w:left="840"/>
+        <w:rPr>
+          <w:sz w:val="20"/>
+          <w:szCs w:val="20"/>
+        </w:rPr>
+      </w:pPr>
+      <w:r>
+        <w:rPr>
+          <w:sz w:val="20"/>
+          <w:szCs w:val="20"/>
+        </w:rPr>
+        <w:t xml:space="preserve">Weikai Chen, Xiaoguang Han, Guanbin Li, Chao Chen, </w:t>
+      </w:r>
+      <w:r>
+        <w:rPr>
+          <w:i/>
+          <w:sz w:val="20"/>
+          <w:szCs w:val="20"/>
+        </w:rPr>
+        <w:t>Jun Xing</w:t>
+      </w:r>
+      <w:r>
+        <w:rPr>
+          <w:sz w:val="20"/>
+          <w:szCs w:val="20"/>
+        </w:rPr>
+        <w:t>, Yajie Zhao, Hao Li</w:t>
+      </w:r>
+    </w:p>
+    <w:p>
+      <w:pPr>
+        <w:ind w:left="840"/>
+        <w:rPr>
+          <w:sz w:val="20"/>
+          <w:szCs w:val="20"/>
+        </w:rPr>
+      </w:pPr>
+      <w:r>
+        <w:rPr>
+          <w:sz w:val="20"/>
+          <w:szCs w:val="20"/>
+        </w:rPr>
+        <w:t>arXiv:1812.04302.</w:t>
+      </w:r>
+    </w:p>
+    <w:p>
+      <w:pPr>
         <w:autoSpaceDE w:val="0"/>
         <w:autoSpaceDN w:val="0"/>
         <w:adjustRightInd w:val="0"/>
@@ -4745,17 +5015,16 @@
           <w:sz w:val="26"/>
           <w:szCs w:val="26"/>
         </w:rPr>
-        <w:lastRenderedPageBreak/>
         <mc:AlternateContent>
           <mc:Choice Requires="wps">
             <w:drawing>
-              <wp:anchor distT="0" distB="0" distL="114300" distR="114300" simplePos="0" relativeHeight="251711488" behindDoc="0" locked="0" layoutInCell="1" allowOverlap="1" wp14:anchorId="4F54A75C" wp14:editId="74B02165">
+              <wp:anchor distT="0" distB="0" distL="114300" distR="114300" simplePos="0" relativeHeight="251711488" behindDoc="0" locked="0" layoutInCell="1" allowOverlap="1" wp14:anchorId="4F54A75C" wp14:editId="5B5743D8">
                 <wp:simplePos x="0" y="0"/>
                 <wp:positionH relativeFrom="column">
-                  <wp:posOffset>14605</wp:posOffset>
+                  <wp:posOffset>13335</wp:posOffset>
                 </wp:positionH>
                 <wp:positionV relativeFrom="paragraph">
-                  <wp:posOffset>240030</wp:posOffset>
+                  <wp:posOffset>410210</wp:posOffset>
                 </wp:positionV>
                 <wp:extent cx="6479540" cy="0"/>
                 <wp:effectExtent l="0" t="0" r="22860" b="25400"/>
@@ -4831,7 +5100,7 @@
           </mc:Choice>
           <mc:Fallback>
             <w:pict>
-              <v:line w14:anchorId="2C47F0ED" id="直线连接符 36" o:spid="_x0000_s1026" style="position:absolute;flip:y;z-index:251711488;visibility:visible;mso-wrap-style:square;mso-width-percent:0;mso-height-percent:0;mso-wrap-distance-left:9pt;mso-wrap-distance-top:0;mso-wrap-distance-right:9pt;mso-wrap-distance-bottom:0;mso-position-horizontal:absolute;mso-position-horizontal-relative:text;mso-position-vertical:absolute;mso-position-vertical-relative:text;mso-width-percent:0;mso-height-percent:0;mso-width-relative:page;mso-height-relative:page" from="1.15pt,18.9pt" to="511.35pt,18.9pt" o:gfxdata="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" strokecolor="#7f7f7f" strokeweight="1pt">
+              <v:line w14:anchorId="4A35FE05" id="直线连接符 36" o:spid="_x0000_s1026" style="position:absolute;flip:y;z-index:251711488;visibility:visible;mso-wrap-style:square;mso-width-percent:0;mso-height-percent:0;mso-wrap-distance-left:9pt;mso-wrap-distance-top:0;mso-wrap-distance-right:9pt;mso-wrap-distance-bottom:0;mso-position-horizontal:absolute;mso-position-horizontal-relative:text;mso-position-vertical:absolute;mso-position-vertical-relative:text;mso-width-percent:0;mso-height-percent:0;mso-width-relative:page;mso-height-relative:page" from="1.05pt,32.3pt" to="511.25pt,32.3pt" o:gfxdata="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" strokecolor="#7f7f7f" strokeweight="1pt">
                 <w10:wrap type="through"/>
               </v:line>
             </w:pict>
@@ -6061,16 +6330,17 @@
           <w:sz w:val="26"/>
           <w:szCs w:val="26"/>
         </w:rPr>
+        <w:lastRenderedPageBreak/>
         <mc:AlternateContent>
           <mc:Choice Requires="wps">
             <w:drawing>
-              <wp:anchor distT="0" distB="0" distL="114300" distR="114300" simplePos="0" relativeHeight="251719680" behindDoc="0" locked="0" layoutInCell="1" allowOverlap="1" wp14:anchorId="1FFCD0CF" wp14:editId="52C88B80">
+              <wp:anchor distT="0" distB="0" distL="114300" distR="114300" simplePos="0" relativeHeight="251719680" behindDoc="0" locked="0" layoutInCell="1" allowOverlap="1" wp14:anchorId="1FFCD0CF" wp14:editId="39DCBE7F">
                 <wp:simplePos x="0" y="0"/>
                 <wp:positionH relativeFrom="column">
-                  <wp:posOffset>13335</wp:posOffset>
+                  <wp:posOffset>12065</wp:posOffset>
                 </wp:positionH>
                 <wp:positionV relativeFrom="paragraph">
-                  <wp:posOffset>448310</wp:posOffset>
+                  <wp:posOffset>242570</wp:posOffset>
                 </wp:positionV>
                 <wp:extent cx="6479540" cy="0"/>
                 <wp:effectExtent l="0" t="0" r="22860" b="25400"/>
@@ -6146,7 +6416,7 @@
           </mc:Choice>
           <mc:Fallback>
             <w:pict>
-              <v:line w14:anchorId="551FA8E1" id="直线连接符 19" o:spid="_x0000_s1026" style="position:absolute;flip:y;z-index:251719680;visibility:visible;mso-wrap-style:square;mso-width-percent:0;mso-height-percent:0;mso-wrap-distance-left:9pt;mso-wrap-distance-top:0;mso-wrap-distance-right:9pt;mso-wrap-distance-bottom:0;mso-position-horizontal:absolute;mso-position-horizontal-relative:text;mso-position-vertical:absolute;mso-position-vertical-relative:text;mso-width-percent:0;mso-height-percent:0;mso-width-relative:page;mso-height-relative:page" from="1.05pt,35.3pt" to="511.25pt,35.3pt" o:gfxdata="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" strokecolor="#7f7f7f" strokeweight="1pt">
+              <v:line w14:anchorId="3B4A822C" id="直线连接符 19" o:spid="_x0000_s1026" style="position:absolute;flip:y;z-index:251719680;visibility:visible;mso-wrap-style:square;mso-width-percent:0;mso-height-percent:0;mso-wrap-distance-left:9pt;mso-wrap-distance-top:0;mso-wrap-distance-right:9pt;mso-wrap-distance-bottom:0;mso-position-horizontal:absolute;mso-position-horizontal-relative:text;mso-position-vertical:absolute;mso-position-vertical-relative:text;mso-width-percent:0;mso-height-percent:0;mso-width-relative:page;mso-height-relative:page" from=".95pt,19.1pt" to="511.15pt,19.1pt" o:gfxdata="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" strokecolor="#7f7f7f" strokeweight="1pt">
                 <w10:wrap type="through"/>
               </v:line>
             </w:pict>
@@ -6240,7 +6510,7 @@
         </w:rPr>
         <w:t xml:space="preserve">, </w:t>
       </w:r>
-      <w:hyperlink r:id="rId34" w:history="1">
+      <w:hyperlink r:id="rId35" w:history="1">
         <w:r>
           <w:rPr>
             <w:sz w:val="20"/>
@@ -6333,7 +6603,7 @@
         </w:rPr>
         <w:t xml:space="preserve">, </w:t>
       </w:r>
-      <w:hyperlink r:id="rId35" w:history="1">
+      <w:hyperlink r:id="rId36" w:history="1">
         <w:r>
           <w:rPr>
             <w:sz w:val="20"/>
@@ -6404,7 +6674,7 @@
         </w:rPr>
         <w:t xml:space="preserve">, </w:t>
       </w:r>
-      <w:hyperlink r:id="rId36" w:history="1">
+      <w:hyperlink r:id="rId37" w:history="1">
         <w:r>
           <w:rPr>
             <w:sz w:val="20"/>
@@ -8492,7 +8762,7 @@
 </file>
 
 <file path=customXml/itemProps1.xml><?xml version="1.0" encoding="utf-8"?>
-<ds:datastoreItem xmlns:ds="http://schemas.openxmlformats.org/officeDocument/2006/customXml" ds:itemID="{394EF08F-5A88-0C42-BCC3-18E258BF96EE}">
+<ds:datastoreItem xmlns:ds="http://schemas.openxmlformats.org/officeDocument/2006/customXml" ds:itemID="{34909BFA-208F-0148-9983-0FCB07630138}">
   <ds:schemaRefs>
     <ds:schemaRef ds:uri="http://schemas.openxmlformats.org/officeDocument/2006/bibliography"/>
   </ds:schemaRefs>

</xml_diff>

<commit_message>
add papers for cvpr2020
</commit_message>
<xml_diff>
--- a/index/cv.docx
+++ b/index/cv.docx
@@ -188,12 +188,12 @@
                         <a:effectLst/>
                         <a:extLst>
                           <a:ext uri="{909E8E84-426E-40dd-AFC4-6F175D3DCCD1}">
-                            <a14:hiddenFill xmlns="" xmlns:o="urn:schemas-microsoft-com:office:office" xmlns:v="urn:schemas-microsoft-com:vml" xmlns:w10="urn:schemas-microsoft-com:office:word" xmlns:w="http://schemas.openxmlformats.org/wordprocessingml/2006/main" xmlns:a14="http://schemas.microsoft.com/office/drawing/2010/main">
+                            <a14:hiddenFill xmlns:a14="http://schemas.microsoft.com/office/drawing/2010/main" xmlns:w="http://schemas.openxmlformats.org/wordprocessingml/2006/main" xmlns:w10="urn:schemas-microsoft-com:office:word" xmlns:v="urn:schemas-microsoft-com:vml" xmlns:o="urn:schemas-microsoft-com:office:office" xmlns="">
                               <a:noFill/>
                             </a14:hiddenFill>
                           </a:ext>
                           <a:ext uri="{AF507438-7753-43e0-B8FC-AC1667EBCBE1}">
-                            <a14:hiddenEffects xmlns="" xmlns:o="urn:schemas-microsoft-com:office:office" xmlns:v="urn:schemas-microsoft-com:vml" xmlns:w10="urn:schemas-microsoft-com:office:word" xmlns:w="http://schemas.openxmlformats.org/wordprocessingml/2006/main" xmlns:a14="http://schemas.microsoft.com/office/drawing/2010/main">
+                            <a14:hiddenEffects xmlns:a14="http://schemas.microsoft.com/office/drawing/2010/main" xmlns:w="http://schemas.openxmlformats.org/wordprocessingml/2006/main" xmlns:w10="urn:schemas-microsoft-com:office:word" xmlns:v="urn:schemas-microsoft-com:vml" xmlns:o="urn:schemas-microsoft-com:office:office" xmlns="">
                               <a:effectLst>
                                 <a:outerShdw blurRad="40000" dist="20000" dir="5400000" rotWithShape="0">
                                   <a:srgbClr val="000000">
@@ -458,6 +458,8 @@
         </w:rPr>
         <w:t xml:space="preserve"> algorithms to free the artists from the tedious works so they can focus on creation.</w:t>
       </w:r>
+      <w:bookmarkStart w:id="0" w:name="_GoBack"/>
+      <w:bookmarkEnd w:id="0"/>
     </w:p>
     <w:p>
       <w:pPr>
@@ -533,12 +535,12 @@
                         <a:effectLst/>
                         <a:extLst>
                           <a:ext uri="{909E8E84-426E-40dd-AFC4-6F175D3DCCD1}">
-                            <a14:hiddenFill xmlns="" xmlns:o="urn:schemas-microsoft-com:office:office" xmlns:v="urn:schemas-microsoft-com:vml" xmlns:w10="urn:schemas-microsoft-com:office:word" xmlns:w="http://schemas.openxmlformats.org/wordprocessingml/2006/main" xmlns:a14="http://schemas.microsoft.com/office/drawing/2010/main">
+                            <a14:hiddenFill xmlns:a14="http://schemas.microsoft.com/office/drawing/2010/main" xmlns:w="http://schemas.openxmlformats.org/wordprocessingml/2006/main" xmlns:w10="urn:schemas-microsoft-com:office:word" xmlns:v="urn:schemas-microsoft-com:vml" xmlns:o="urn:schemas-microsoft-com:office:office" xmlns="">
                               <a:noFill/>
                             </a14:hiddenFill>
                           </a:ext>
                           <a:ext uri="{AF507438-7753-43e0-B8FC-AC1667EBCBE1}">
-                            <a14:hiddenEffects xmlns="" xmlns:o="urn:schemas-microsoft-com:office:office" xmlns:v="urn:schemas-microsoft-com:vml" xmlns:w10="urn:schemas-microsoft-com:office:word" xmlns:w="http://schemas.openxmlformats.org/wordprocessingml/2006/main" xmlns:a14="http://schemas.microsoft.com/office/drawing/2010/main">
+                            <a14:hiddenEffects xmlns:a14="http://schemas.microsoft.com/office/drawing/2010/main" xmlns:w="http://schemas.openxmlformats.org/wordprocessingml/2006/main" xmlns:w10="urn:schemas-microsoft-com:office:word" xmlns:v="urn:schemas-microsoft-com:vml" xmlns:o="urn:schemas-microsoft-com:office:office" xmlns="">
                               <a:effectLst>
                                 <a:outerShdw blurRad="40000" dist="20000" dir="5400000" rotWithShape="0">
                                   <a:srgbClr val="000000">
@@ -915,12 +917,12 @@
                         <a:effectLst/>
                         <a:extLst>
                           <a:ext uri="{909E8E84-426E-40dd-AFC4-6F175D3DCCD1}">
-                            <a14:hiddenFill xmlns="" xmlns:o="urn:schemas-microsoft-com:office:office" xmlns:v="urn:schemas-microsoft-com:vml" xmlns:w10="urn:schemas-microsoft-com:office:word" xmlns:w="http://schemas.openxmlformats.org/wordprocessingml/2006/main" xmlns:a14="http://schemas.microsoft.com/office/drawing/2010/main">
+                            <a14:hiddenFill xmlns:a14="http://schemas.microsoft.com/office/drawing/2010/main" xmlns:w="http://schemas.openxmlformats.org/wordprocessingml/2006/main" xmlns:w10="urn:schemas-microsoft-com:office:word" xmlns:v="urn:schemas-microsoft-com:vml" xmlns:o="urn:schemas-microsoft-com:office:office" xmlns="">
                               <a:noFill/>
                             </a14:hiddenFill>
                           </a:ext>
                           <a:ext uri="{AF507438-7753-43e0-B8FC-AC1667EBCBE1}">
-                            <a14:hiddenEffects xmlns="" xmlns:o="urn:schemas-microsoft-com:office:office" xmlns:v="urn:schemas-microsoft-com:vml" xmlns:w10="urn:schemas-microsoft-com:office:word" xmlns:w="http://schemas.openxmlformats.org/wordprocessingml/2006/main" xmlns:a14="http://schemas.microsoft.com/office/drawing/2010/main">
+                            <a14:hiddenEffects xmlns:a14="http://schemas.microsoft.com/office/drawing/2010/main" xmlns:w="http://schemas.openxmlformats.org/wordprocessingml/2006/main" xmlns:w10="urn:schemas-microsoft-com:office:word" xmlns:v="urn:schemas-microsoft-com:vml" xmlns:o="urn:schemas-microsoft-com:office:office" xmlns="">
                               <a:effectLst>
                                 <a:outerShdw blurRad="40000" dist="20000" dir="5400000" rotWithShape="0">
                                   <a:srgbClr val="000000">
@@ -1676,12 +1678,12 @@
                         <a:effectLst/>
                         <a:extLst>
                           <a:ext uri="{909E8E84-426E-40dd-AFC4-6F175D3DCCD1}">
-                            <a14:hiddenFill xmlns="" xmlns:o="urn:schemas-microsoft-com:office:office" xmlns:v="urn:schemas-microsoft-com:vml" xmlns:w10="urn:schemas-microsoft-com:office:word" xmlns:w="http://schemas.openxmlformats.org/wordprocessingml/2006/main" xmlns:a14="http://schemas.microsoft.com/office/drawing/2010/main">
+                            <a14:hiddenFill xmlns:a14="http://schemas.microsoft.com/office/drawing/2010/main" xmlns:w="http://schemas.openxmlformats.org/wordprocessingml/2006/main" xmlns:w10="urn:schemas-microsoft-com:office:word" xmlns:v="urn:schemas-microsoft-com:vml" xmlns:o="urn:schemas-microsoft-com:office:office" xmlns="">
                               <a:noFill/>
                             </a14:hiddenFill>
                           </a:ext>
                           <a:ext uri="{AF507438-7753-43e0-B8FC-AC1667EBCBE1}">
-                            <a14:hiddenEffects xmlns="" xmlns:o="urn:schemas-microsoft-com:office:office" xmlns:v="urn:schemas-microsoft-com:vml" xmlns:w10="urn:schemas-microsoft-com:office:word" xmlns:w="http://schemas.openxmlformats.org/wordprocessingml/2006/main" xmlns:a14="http://schemas.microsoft.com/office/drawing/2010/main">
+                            <a14:hiddenEffects xmlns:a14="http://schemas.microsoft.com/office/drawing/2010/main" xmlns:w="http://schemas.openxmlformats.org/wordprocessingml/2006/main" xmlns:w10="urn:schemas-microsoft-com:office:word" xmlns:v="urn:schemas-microsoft-com:vml" xmlns:o="urn:schemas-microsoft-com:office:office" xmlns="">
                               <a:effectLst>
                                 <a:outerShdw blurRad="40000" dist="20000" dir="5400000" rotWithShape="0">
                                   <a:srgbClr val="000000">
@@ -1847,17 +1849,7 @@
           <w:sz w:val="20"/>
           <w:szCs w:val="20"/>
         </w:rPr>
-        <w:t xml:space="preserve"> (Oral</w:t>
-      </w:r>
-      <w:bookmarkStart w:id="0" w:name="_GoBack"/>
-      <w:bookmarkEnd w:id="0"/>
-      <w:r>
-        <w:rPr>
-          <w:i/>
-          <w:sz w:val="20"/>
-          <w:szCs w:val="20"/>
-        </w:rPr>
-        <w:t>)</w:t>
+        <w:t xml:space="preserve"> (Oral)</w:t>
       </w:r>
     </w:p>
     <w:p>
@@ -3719,12 +3711,12 @@
                         <a:effectLst/>
                         <a:extLst>
                           <a:ext uri="{909E8E84-426E-40dd-AFC4-6F175D3DCCD1}">
-                            <a14:hiddenFill xmlns="" xmlns:o="urn:schemas-microsoft-com:office:office" xmlns:v="urn:schemas-microsoft-com:vml" xmlns:w10="urn:schemas-microsoft-com:office:word" xmlns:w="http://schemas.openxmlformats.org/wordprocessingml/2006/main" xmlns:a14="http://schemas.microsoft.com/office/drawing/2010/main">
+                            <a14:hiddenFill xmlns:a14="http://schemas.microsoft.com/office/drawing/2010/main" xmlns:w="http://schemas.openxmlformats.org/wordprocessingml/2006/main" xmlns:w10="urn:schemas-microsoft-com:office:word" xmlns:v="urn:schemas-microsoft-com:vml" xmlns:o="urn:schemas-microsoft-com:office:office" xmlns="">
                               <a:noFill/>
                             </a14:hiddenFill>
                           </a:ext>
                           <a:ext uri="{AF507438-7753-43e0-B8FC-AC1667EBCBE1}">
-                            <a14:hiddenEffects xmlns="" xmlns:o="urn:schemas-microsoft-com:office:office" xmlns:v="urn:schemas-microsoft-com:vml" xmlns:w10="urn:schemas-microsoft-com:office:word" xmlns:w="http://schemas.openxmlformats.org/wordprocessingml/2006/main" xmlns:a14="http://schemas.microsoft.com/office/drawing/2010/main">
+                            <a14:hiddenEffects xmlns:a14="http://schemas.microsoft.com/office/drawing/2010/main" xmlns:w="http://schemas.openxmlformats.org/wordprocessingml/2006/main" xmlns:w10="urn:schemas-microsoft-com:office:word" xmlns:v="urn:schemas-microsoft-com:vml" xmlns:o="urn:schemas-microsoft-com:office:office" xmlns="">
                               <a:effectLst>
                                 <a:outerShdw blurRad="40000" dist="20000" dir="5400000" rotWithShape="0">
                                   <a:srgbClr val="000000">
@@ -4164,12 +4156,12 @@
                         <a:effectLst/>
                         <a:extLst>
                           <a:ext uri="{909E8E84-426E-40dd-AFC4-6F175D3DCCD1}">
-                            <a14:hiddenFill xmlns="" xmlns:o="urn:schemas-microsoft-com:office:office" xmlns:v="urn:schemas-microsoft-com:vml" xmlns:w10="urn:schemas-microsoft-com:office:word" xmlns:w="http://schemas.openxmlformats.org/wordprocessingml/2006/main" xmlns:a14="http://schemas.microsoft.com/office/drawing/2010/main">
+                            <a14:hiddenFill xmlns:a14="http://schemas.microsoft.com/office/drawing/2010/main" xmlns:w="http://schemas.openxmlformats.org/wordprocessingml/2006/main" xmlns:w10="urn:schemas-microsoft-com:office:word" xmlns:v="urn:schemas-microsoft-com:vml" xmlns:o="urn:schemas-microsoft-com:office:office" xmlns="">
                               <a:noFill/>
                             </a14:hiddenFill>
                           </a:ext>
                           <a:ext uri="{AF507438-7753-43e0-B8FC-AC1667EBCBE1}">
-                            <a14:hiddenEffects xmlns="" xmlns:o="urn:schemas-microsoft-com:office:office" xmlns:v="urn:schemas-microsoft-com:vml" xmlns:w10="urn:schemas-microsoft-com:office:word" xmlns:w="http://schemas.openxmlformats.org/wordprocessingml/2006/main" xmlns:a14="http://schemas.microsoft.com/office/drawing/2010/main">
+                            <a14:hiddenEffects xmlns:a14="http://schemas.microsoft.com/office/drawing/2010/main" xmlns:w="http://schemas.openxmlformats.org/wordprocessingml/2006/main" xmlns:w10="urn:schemas-microsoft-com:office:word" xmlns:v="urn:schemas-microsoft-com:vml" xmlns:o="urn:schemas-microsoft-com:office:office" xmlns="">
                               <a:effectLst>
                                 <a:outerShdw blurRad="40000" dist="20000" dir="5400000" rotWithShape="0">
                                   <a:srgbClr val="000000">
@@ -4930,12 +4922,12 @@
                         <a:effectLst/>
                         <a:extLst>
                           <a:ext uri="{909E8E84-426E-40dd-AFC4-6F175D3DCCD1}">
-                            <a14:hiddenFill xmlns="" xmlns:o="urn:schemas-microsoft-com:office:office" xmlns:v="urn:schemas-microsoft-com:vml" xmlns:w10="urn:schemas-microsoft-com:office:word" xmlns:w="http://schemas.openxmlformats.org/wordprocessingml/2006/main" xmlns:a14="http://schemas.microsoft.com/office/drawing/2010/main">
+                            <a14:hiddenFill xmlns:a14="http://schemas.microsoft.com/office/drawing/2010/main" xmlns:w="http://schemas.openxmlformats.org/wordprocessingml/2006/main" xmlns:w10="urn:schemas-microsoft-com:office:word" xmlns:v="urn:schemas-microsoft-com:vml" xmlns:o="urn:schemas-microsoft-com:office:office" xmlns="">
                               <a:noFill/>
                             </a14:hiddenFill>
                           </a:ext>
                           <a:ext uri="{AF507438-7753-43e0-B8FC-AC1667EBCBE1}">
-                            <a14:hiddenEffects xmlns="" xmlns:o="urn:schemas-microsoft-com:office:office" xmlns:v="urn:schemas-microsoft-com:vml" xmlns:w10="urn:schemas-microsoft-com:office:word" xmlns:w="http://schemas.openxmlformats.org/wordprocessingml/2006/main" xmlns:a14="http://schemas.microsoft.com/office/drawing/2010/main">
+                            <a14:hiddenEffects xmlns:a14="http://schemas.microsoft.com/office/drawing/2010/main" xmlns:w="http://schemas.openxmlformats.org/wordprocessingml/2006/main" xmlns:w10="urn:schemas-microsoft-com:office:word" xmlns:v="urn:schemas-microsoft-com:vml" xmlns:o="urn:schemas-microsoft-com:office:office" xmlns="">
                               <a:effectLst>
                                 <a:outerShdw blurRad="40000" dist="20000" dir="5400000" rotWithShape="0">
                                   <a:srgbClr val="000000">
@@ -5284,12 +5276,12 @@
                         <a:effectLst/>
                         <a:extLst>
                           <a:ext uri="{909E8E84-426E-40dd-AFC4-6F175D3DCCD1}">
-                            <a14:hiddenFill xmlns="" xmlns:o="urn:schemas-microsoft-com:office:office" xmlns:v="urn:schemas-microsoft-com:vml" xmlns:w10="urn:schemas-microsoft-com:office:word" xmlns:w="http://schemas.openxmlformats.org/wordprocessingml/2006/main" xmlns:a14="http://schemas.microsoft.com/office/drawing/2010/main">
+                            <a14:hiddenFill xmlns:a14="http://schemas.microsoft.com/office/drawing/2010/main" xmlns:w="http://schemas.openxmlformats.org/wordprocessingml/2006/main" xmlns:w10="urn:schemas-microsoft-com:office:word" xmlns:v="urn:schemas-microsoft-com:vml" xmlns:o="urn:schemas-microsoft-com:office:office" xmlns="">
                               <a:noFill/>
                             </a14:hiddenFill>
                           </a:ext>
                           <a:ext uri="{AF507438-7753-43e0-B8FC-AC1667EBCBE1}">
-                            <a14:hiddenEffects xmlns="" xmlns:o="urn:schemas-microsoft-com:office:office" xmlns:v="urn:schemas-microsoft-com:vml" xmlns:w10="urn:schemas-microsoft-com:office:word" xmlns:w="http://schemas.openxmlformats.org/wordprocessingml/2006/main" xmlns:a14="http://schemas.microsoft.com/office/drawing/2010/main">
+                            <a14:hiddenEffects xmlns:a14="http://schemas.microsoft.com/office/drawing/2010/main" xmlns:w="http://schemas.openxmlformats.org/wordprocessingml/2006/main" xmlns:w10="urn:schemas-microsoft-com:office:word" xmlns:v="urn:schemas-microsoft-com:vml" xmlns:o="urn:schemas-microsoft-com:office:office" xmlns="">
                               <a:effectLst>
                                 <a:outerShdw blurRad="40000" dist="20000" dir="5400000" rotWithShape="0">
                                   <a:srgbClr val="000000">
@@ -5632,6 +5624,13 @@
           <w:szCs w:val="20"/>
         </w:rPr>
         <w:t>CHI;</w:t>
+      </w:r>
+      <w:r>
+        <w:rPr>
+          <w:sz w:val="20"/>
+          <w:szCs w:val="20"/>
+        </w:rPr>
+        <w:t xml:space="preserve"> UIST;</w:t>
       </w:r>
     </w:p>
     <w:p>
@@ -5709,12 +5708,12 @@
                         <a:effectLst/>
                         <a:extLst>
                           <a:ext uri="{909E8E84-426E-40dd-AFC4-6F175D3DCCD1}">
-                            <a14:hiddenFill xmlns="" xmlns:o="urn:schemas-microsoft-com:office:office" xmlns:v="urn:schemas-microsoft-com:vml" xmlns:w10="urn:schemas-microsoft-com:office:word" xmlns:w="http://schemas.openxmlformats.org/wordprocessingml/2006/main" xmlns:a14="http://schemas.microsoft.com/office/drawing/2010/main">
+                            <a14:hiddenFill xmlns:a14="http://schemas.microsoft.com/office/drawing/2010/main" xmlns:w="http://schemas.openxmlformats.org/wordprocessingml/2006/main" xmlns:w10="urn:schemas-microsoft-com:office:word" xmlns:v="urn:schemas-microsoft-com:vml" xmlns:o="urn:schemas-microsoft-com:office:office" xmlns="">
                               <a:noFill/>
                             </a14:hiddenFill>
                           </a:ext>
                           <a:ext uri="{AF507438-7753-43e0-B8FC-AC1667EBCBE1}">
-                            <a14:hiddenEffects xmlns="" xmlns:o="urn:schemas-microsoft-com:office:office" xmlns:v="urn:schemas-microsoft-com:vml" xmlns:w10="urn:schemas-microsoft-com:office:word" xmlns:w="http://schemas.openxmlformats.org/wordprocessingml/2006/main" xmlns:a14="http://schemas.microsoft.com/office/drawing/2010/main">
+                            <a14:hiddenEffects xmlns:a14="http://schemas.microsoft.com/office/drawing/2010/main" xmlns:w="http://schemas.openxmlformats.org/wordprocessingml/2006/main" xmlns:w10="urn:schemas-microsoft-com:office:word" xmlns:v="urn:schemas-microsoft-com:vml" xmlns:o="urn:schemas-microsoft-com:office:office" xmlns="">
                               <a:effectLst>
                                 <a:outerShdw blurRad="40000" dist="20000" dir="5400000" rotWithShape="0">
                                   <a:srgbClr val="000000">
@@ -6035,12 +6034,12 @@
                         <a:effectLst/>
                         <a:extLst>
                           <a:ext uri="{909E8E84-426E-40dd-AFC4-6F175D3DCCD1}">
-                            <a14:hiddenFill xmlns="" xmlns:o="urn:schemas-microsoft-com:office:office" xmlns:v="urn:schemas-microsoft-com:vml" xmlns:w10="urn:schemas-microsoft-com:office:word" xmlns:w="http://schemas.openxmlformats.org/wordprocessingml/2006/main" xmlns:a14="http://schemas.microsoft.com/office/drawing/2010/main">
+                            <a14:hiddenFill xmlns:a14="http://schemas.microsoft.com/office/drawing/2010/main" xmlns:w="http://schemas.openxmlformats.org/wordprocessingml/2006/main" xmlns:w10="urn:schemas-microsoft-com:office:word" xmlns:v="urn:schemas-microsoft-com:vml" xmlns:o="urn:schemas-microsoft-com:office:office" xmlns="">
                               <a:noFill/>
                             </a14:hiddenFill>
                           </a:ext>
                           <a:ext uri="{AF507438-7753-43e0-B8FC-AC1667EBCBE1}">
-                            <a14:hiddenEffects xmlns="" xmlns:o="urn:schemas-microsoft-com:office:office" xmlns:v="urn:schemas-microsoft-com:vml" xmlns:w10="urn:schemas-microsoft-com:office:word" xmlns:w="http://schemas.openxmlformats.org/wordprocessingml/2006/main" xmlns:a14="http://schemas.microsoft.com/office/drawing/2010/main">
+                            <a14:hiddenEffects xmlns:a14="http://schemas.microsoft.com/office/drawing/2010/main" xmlns:w="http://schemas.openxmlformats.org/wordprocessingml/2006/main" xmlns:w10="urn:schemas-microsoft-com:office:word" xmlns:v="urn:schemas-microsoft-com:vml" xmlns:o="urn:schemas-microsoft-com:office:office" xmlns="">
                               <a:effectLst>
                                 <a:outerShdw blurRad="40000" dist="20000" dir="5400000" rotWithShape="0">
                                   <a:srgbClr val="000000">
@@ -8374,12 +8373,12 @@
         <a:effectLst/>
         <a:extLst>
           <a:ext uri="{909E8E84-426E-40dd-AFC4-6F175D3DCCD1}">
-            <a14:hiddenFill xmlns="" xmlns:o="urn:schemas-microsoft-com:office:office" xmlns:v="urn:schemas-microsoft-com:vml" xmlns:w10="urn:schemas-microsoft-com:office:word" xmlns:w="http://schemas.openxmlformats.org/wordprocessingml/2006/main" xmlns:a14="http://schemas.microsoft.com/office/drawing/2010/main" xmlns:wps="http://schemas.microsoft.com/office/word/2010/wordprocessingShape" xmlns:wne="http://schemas.microsoft.com/office/word/2006/wordml" xmlns:wpi="http://schemas.microsoft.com/office/word/2010/wordprocessingInk" xmlns:wpg="http://schemas.microsoft.com/office/word/2010/wordprocessingGroup" xmlns:w15="http://schemas.microsoft.com/office/word/2012/wordml" xmlns:w14="http://schemas.microsoft.com/office/word/2010/wordml" xmlns:wp="http://schemas.openxmlformats.org/drawingml/2006/wordprocessingDrawing" xmlns:wp14="http://schemas.microsoft.com/office/word/2010/wordprocessingDrawing" xmlns:m="http://schemas.openxmlformats.org/officeDocument/2006/math" xmlns:r="http://schemas.openxmlformats.org/officeDocument/2006/relationships" xmlns:mv="urn:schemas-microsoft-com:mac:vml" xmlns:mc="http://schemas.openxmlformats.org/markup-compatibility/2006" xmlns:mo="http://schemas.microsoft.com/office/mac/office/2008/main" xmlns:wpc="http://schemas.microsoft.com/office/word/2010/wordprocessingCanvas">
+            <a14:hiddenFill xmlns:wpc="http://schemas.microsoft.com/office/word/2010/wordprocessingCanvas" xmlns:mo="http://schemas.microsoft.com/office/mac/office/2008/main" xmlns:mc="http://schemas.openxmlformats.org/markup-compatibility/2006" xmlns:mv="urn:schemas-microsoft-com:mac:vml" xmlns:r="http://schemas.openxmlformats.org/officeDocument/2006/relationships" xmlns:m="http://schemas.openxmlformats.org/officeDocument/2006/math" xmlns:wp14="http://schemas.microsoft.com/office/word/2010/wordprocessingDrawing" xmlns:wp="http://schemas.openxmlformats.org/drawingml/2006/wordprocessingDrawing" xmlns:w14="http://schemas.microsoft.com/office/word/2010/wordml" xmlns:w15="http://schemas.microsoft.com/office/word/2012/wordml" xmlns:wpg="http://schemas.microsoft.com/office/word/2010/wordprocessingGroup" xmlns:wpi="http://schemas.microsoft.com/office/word/2010/wordprocessingInk" xmlns:wne="http://schemas.microsoft.com/office/word/2006/wordml" xmlns:wps="http://schemas.microsoft.com/office/word/2010/wordprocessingShape" xmlns:a14="http://schemas.microsoft.com/office/drawing/2010/main" xmlns:w="http://schemas.openxmlformats.org/wordprocessingml/2006/main" xmlns:w10="urn:schemas-microsoft-com:office:word" xmlns:v="urn:schemas-microsoft-com:vml" xmlns:o="urn:schemas-microsoft-com:office:office" xmlns="">
               <a:noFill/>
             </a14:hiddenFill>
           </a:ext>
           <a:ext uri="{AF507438-7753-43e0-B8FC-AC1667EBCBE1}">
-            <a14:hiddenEffects xmlns="" xmlns:o="urn:schemas-microsoft-com:office:office" xmlns:v="urn:schemas-microsoft-com:vml" xmlns:w10="urn:schemas-microsoft-com:office:word" xmlns:w="http://schemas.openxmlformats.org/wordprocessingml/2006/main" xmlns:a14="http://schemas.microsoft.com/office/drawing/2010/main" xmlns:wps="http://schemas.microsoft.com/office/word/2010/wordprocessingShape" xmlns:wne="http://schemas.microsoft.com/office/word/2006/wordml" xmlns:wpi="http://schemas.microsoft.com/office/word/2010/wordprocessingInk" xmlns:wpg="http://schemas.microsoft.com/office/word/2010/wordprocessingGroup" xmlns:w15="http://schemas.microsoft.com/office/word/2012/wordml" xmlns:w14="http://schemas.microsoft.com/office/word/2010/wordml" xmlns:wp="http://schemas.openxmlformats.org/drawingml/2006/wordprocessingDrawing" xmlns:wp14="http://schemas.microsoft.com/office/word/2010/wordprocessingDrawing" xmlns:m="http://schemas.openxmlformats.org/officeDocument/2006/math" xmlns:r="http://schemas.openxmlformats.org/officeDocument/2006/relationships" xmlns:mv="urn:schemas-microsoft-com:mac:vml" xmlns:mc="http://schemas.openxmlformats.org/markup-compatibility/2006" xmlns:mo="http://schemas.microsoft.com/office/mac/office/2008/main" xmlns:wpc="http://schemas.microsoft.com/office/word/2010/wordprocessingCanvas">
+            <a14:hiddenEffects xmlns:wpc="http://schemas.microsoft.com/office/word/2010/wordprocessingCanvas" xmlns:mo="http://schemas.microsoft.com/office/mac/office/2008/main" xmlns:mc="http://schemas.openxmlformats.org/markup-compatibility/2006" xmlns:mv="urn:schemas-microsoft-com:mac:vml" xmlns:r="http://schemas.openxmlformats.org/officeDocument/2006/relationships" xmlns:m="http://schemas.openxmlformats.org/officeDocument/2006/math" xmlns:wp14="http://schemas.microsoft.com/office/word/2010/wordprocessingDrawing" xmlns:wp="http://schemas.openxmlformats.org/drawingml/2006/wordprocessingDrawing" xmlns:w14="http://schemas.microsoft.com/office/word/2010/wordml" xmlns:w15="http://schemas.microsoft.com/office/word/2012/wordml" xmlns:wpg="http://schemas.microsoft.com/office/word/2010/wordprocessingGroup" xmlns:wpi="http://schemas.microsoft.com/office/word/2010/wordprocessingInk" xmlns:wne="http://schemas.microsoft.com/office/word/2006/wordml" xmlns:wps="http://schemas.microsoft.com/office/word/2010/wordprocessingShape" xmlns:a14="http://schemas.microsoft.com/office/drawing/2010/main" xmlns:w="http://schemas.openxmlformats.org/wordprocessingml/2006/main" xmlns:w10="urn:schemas-microsoft-com:office:word" xmlns:v="urn:schemas-microsoft-com:vml" xmlns:o="urn:schemas-microsoft-com:office:office" xmlns="">
               <a:effectLst>
                 <a:outerShdw blurRad="40000" dist="20000" dir="5400000" rotWithShape="0">
                   <a:srgbClr val="000000">
@@ -8404,7 +8403,7 @@
 </file>
 
 <file path=customXml/itemProps1.xml><?xml version="1.0" encoding="utf-8"?>
-<ds:datastoreItem xmlns:ds="http://schemas.openxmlformats.org/officeDocument/2006/customXml" ds:itemID="{F1F55589-CA26-0A47-956E-0B026E13FB69}">
+<ds:datastoreItem xmlns:ds="http://schemas.openxmlformats.org/officeDocument/2006/customXml" ds:itemID="{1790D811-9381-6F47-85BB-BEA9BA56BB74}">
   <ds:schemaRefs>
     <ds:schemaRef ds:uri="http://schemas.openxmlformats.org/officeDocument/2006/bibliography"/>
   </ds:schemaRefs>

</xml_diff>